<commit_message>
Updated SRS - Added Network Module Requirements
</commit_message>
<xml_diff>
--- a/requirements/SRS.docx
+++ b/requirements/SRS.docx
@@ -1,6 +1,6 @@
 
 <file path=word/document.xml><?xml version="1.0" encoding="utf-8"?>
-<w:document xmlns:wpc="http://schemas.microsoft.com/office/word/2010/wordprocessingCanvas" xmlns:cx="http://schemas.microsoft.com/office/drawing/2014/chartex" xmlns:cx1="http://schemas.microsoft.com/office/drawing/2015/9/8/chartex" xmlns:cx2="http://schemas.microsoft.com/office/drawing/2015/10/21/chartex" xmlns:cx3="http://schemas.microsoft.com/office/drawing/2016/5/9/chartex" xmlns:cx4="http://schemas.microsoft.com/office/drawing/2016/5/10/chartex" xmlns:cx5="http://schemas.microsoft.com/office/drawing/2016/5/11/chartex" xmlns:cx6="http://schemas.microsoft.com/office/drawing/2016/5/12/chartex" xmlns:cx7="http://schemas.microsoft.com/office/drawing/2016/5/13/chartex" xmlns:cx8="http://schemas.microsoft.com/office/drawing/2016/5/14/chartex" xmlns:mc="http://schemas.openxmlformats.org/markup-compatibility/2006" xmlns:aink="http://schemas.microsoft.com/office/drawing/2016/ink" xmlns:am3d="http://schemas.microsoft.com/office/drawing/2017/model3d" xmlns:o="urn:schemas-microsoft-com:office:office" xmlns:oel="http://schemas.microsoft.com/office/2019/extlst" xmlns:r="http://schemas.openxmlformats.org/officeDocument/2006/relationships" xmlns:m="http://schemas.openxmlformats.org/officeDocument/2006/math" xmlns:v="urn:schemas-microsoft-com:vml" xmlns:wp14="http://schemas.microsoft.com/office/word/2010/wordprocessingDrawing" xmlns:wp="http://schemas.openxmlformats.org/drawingml/2006/wordprocessingDrawing" xmlns:w10="urn:schemas-microsoft-com:office:word" xmlns:w="http://schemas.openxmlformats.org/wordprocessingml/2006/main" xmlns:w14="http://schemas.microsoft.com/office/word/2010/wordml" xmlns:w15="http://schemas.microsoft.com/office/word/2012/wordml" xmlns:w16cex="http://schemas.microsoft.com/office/word/2018/wordml/cex" xmlns:w16cid="http://schemas.microsoft.com/office/word/2016/wordml/cid" xmlns:w16="http://schemas.microsoft.com/office/word/2018/wordml" xmlns:w16du="http://schemas.microsoft.com/office/word/2023/wordml/word16du" xmlns:w16sdtdh="http://schemas.microsoft.com/office/word/2020/wordml/sdtdatahash" xmlns:w16se="http://schemas.microsoft.com/office/word/2015/wordml/symex" xmlns:wpg="http://schemas.microsoft.com/office/word/2010/wordprocessingGroup" xmlns:wpi="http://schemas.microsoft.com/office/word/2010/wordprocessingInk" xmlns:wne="http://schemas.microsoft.com/office/word/2006/wordml" xmlns:wps="http://schemas.microsoft.com/office/word/2010/wordprocessingShape" mc:Ignorable="w14 w15 w16se w16cid w16 w16cex w16sdtdh wp14">
+<w:document xmlns:wpc="http://schemas.microsoft.com/office/word/2010/wordprocessingCanvas" xmlns:cx="http://schemas.microsoft.com/office/drawing/2014/chartex" xmlns:cx1="http://schemas.microsoft.com/office/drawing/2015/9/8/chartex" xmlns:cx2="http://schemas.microsoft.com/office/drawing/2015/10/21/chartex" xmlns:cx3="http://schemas.microsoft.com/office/drawing/2016/5/9/chartex" xmlns:cx4="http://schemas.microsoft.com/office/drawing/2016/5/10/chartex" xmlns:cx5="http://schemas.microsoft.com/office/drawing/2016/5/11/chartex" xmlns:cx6="http://schemas.microsoft.com/office/drawing/2016/5/12/chartex" xmlns:cx7="http://schemas.microsoft.com/office/drawing/2016/5/13/chartex" xmlns:cx8="http://schemas.microsoft.com/office/drawing/2016/5/14/chartex" xmlns:mc="http://schemas.openxmlformats.org/markup-compatibility/2006" xmlns:aink="http://schemas.microsoft.com/office/drawing/2016/ink" xmlns:am3d="http://schemas.microsoft.com/office/drawing/2017/model3d" xmlns:o="urn:schemas-microsoft-com:office:office" xmlns:oel="http://schemas.microsoft.com/office/2019/extlst" xmlns:r="http://schemas.openxmlformats.org/officeDocument/2006/relationships" xmlns:m="http://schemas.openxmlformats.org/officeDocument/2006/math" xmlns:v="urn:schemas-microsoft-com:vml" xmlns:wp14="http://schemas.microsoft.com/office/word/2010/wordprocessingDrawing" xmlns:wp="http://schemas.openxmlformats.org/drawingml/2006/wordprocessingDrawing" xmlns:w10="urn:schemas-microsoft-com:office:word" xmlns:w="http://schemas.openxmlformats.org/wordprocessingml/2006/main" xmlns:w14="http://schemas.microsoft.com/office/word/2010/wordml" xmlns:w15="http://schemas.microsoft.com/office/word/2012/wordml" xmlns:w16cex="http://schemas.microsoft.com/office/word/2018/wordml/cex" xmlns:w16cid="http://schemas.microsoft.com/office/word/2016/wordml/cid" xmlns:w16="http://schemas.microsoft.com/office/word/2018/wordml" xmlns:w16du="http://schemas.microsoft.com/office/word/2023/wordml/word16du" xmlns:w16sdtdh="http://schemas.microsoft.com/office/word/2020/wordml/sdtdatahash" xmlns:w16sdtfl="http://schemas.microsoft.com/office/word/2024/wordml/sdtformatlock" xmlns:w16se="http://schemas.microsoft.com/office/word/2015/wordml/symex" xmlns:wpg="http://schemas.microsoft.com/office/word/2010/wordprocessingGroup" xmlns:wpi="http://schemas.microsoft.com/office/word/2010/wordprocessingInk" xmlns:wne="http://schemas.microsoft.com/office/word/2006/wordml" xmlns:wps="http://schemas.microsoft.com/office/word/2010/wordprocessingShape" mc:Ignorable="w14 w15 w16se w16cid w16 w16cex w16sdtdh w16sdtfl w16du wp14">
   <w:body>
     <w:p/>
     <w:p>
@@ -356,13 +356,11 @@
               <w:snapToGrid w:val="0"/>
               <w:rPr>
                 <w:color w:val="000000"/>
-                <w:u w:val="single"/>
               </w:rPr>
             </w:pPr>
             <w:r>
               <w:rPr>
                 <w:color w:val="000000"/>
-                <w:u w:val="single"/>
               </w:rPr>
               <w:t>03/01/2025</w:t>
             </w:r>
@@ -390,8 +388,14 @@
               <w:rPr>
                 <w:color w:val="000000"/>
               </w:rPr>
-              <w:t>1.10</w:t>
+              <w:t>1.</w:t>
             </w:r>
+            <w:r>
+              <w:rPr>
+                <w:color w:val="000000"/>
+              </w:rPr>
+              <w:t>01</w:t>
+            </w:r>
           </w:p>
         </w:tc>
         <w:tc>
@@ -416,8 +420,20 @@
               <w:rPr>
                 <w:color w:val="000000"/>
               </w:rPr>
-              <w:t>Revision: Added Assumptions + Common, Teller &amp; ATM Module Requirements</w:t>
+              <w:t>Revision: Added Assumptions + Common, Teller</w:t>
             </w:r>
+            <w:r>
+              <w:rPr>
+                <w:color w:val="000000"/>
+              </w:rPr>
+              <w:t>, and</w:t>
+            </w:r>
+            <w:r>
+              <w:rPr>
+                <w:color w:val="000000"/>
+              </w:rPr>
+              <w:t xml:space="preserve"> ATM Module Requirements</w:t>
+            </w:r>
           </w:p>
         </w:tc>
         <w:tc>
@@ -439,11 +455,19 @@
                 <w:color w:val="000000"/>
               </w:rPr>
             </w:pPr>
+            <w:proofErr w:type="spellStart"/>
             <w:r>
               <w:rPr>
                 <w:color w:val="000000"/>
               </w:rPr>
-              <w:t>Jaishnoor Kaur</w:t>
+              <w:t>Jaishnoor</w:t>
+            </w:r>
+            <w:proofErr w:type="spellEnd"/>
+            <w:r>
+              <w:rPr>
+                <w:color w:val="000000"/>
+              </w:rPr>
+              <w:t xml:space="preserve"> Kaur</w:t>
             </w:r>
           </w:p>
         </w:tc>
@@ -465,9 +489,14 @@
               <w:snapToGrid w:val="0"/>
               <w:rPr>
                 <w:color w:val="000000"/>
-                <w:u w:val="single"/>
-              </w:rPr>
-            </w:pPr>
+              </w:rPr>
+            </w:pPr>
+            <w:r>
+              <w:rPr>
+                <w:color w:val="000000"/>
+              </w:rPr>
+              <w:t>03/03/2025</w:t>
+            </w:r>
           </w:p>
         </w:tc>
         <w:tc>
@@ -488,6 +517,12 @@
                 <w:color w:val="000000"/>
               </w:rPr>
             </w:pPr>
+            <w:r>
+              <w:rPr>
+                <w:color w:val="000000"/>
+              </w:rPr>
+              <w:t>1.02</w:t>
+            </w:r>
           </w:p>
         </w:tc>
         <w:tc>
@@ -508,6 +543,12 @@
                 <w:color w:val="000000"/>
               </w:rPr>
             </w:pPr>
+            <w:r>
+              <w:rPr>
+                <w:color w:val="000000"/>
+              </w:rPr>
+              <w:t>Revision: Added Network Module Requirements</w:t>
+            </w:r>
           </w:p>
         </w:tc>
         <w:tc>
@@ -529,6 +570,12 @@
                 <w:color w:val="000000"/>
               </w:rPr>
             </w:pPr>
+            <w:r>
+              <w:rPr>
+                <w:color w:val="000000"/>
+              </w:rPr>
+              <w:t>Harven Dhanota</w:t>
+            </w:r>
           </w:p>
         </w:tc>
       </w:tr>
@@ -549,7 +596,6 @@
               <w:snapToGrid w:val="0"/>
               <w:rPr>
                 <w:color w:val="000000"/>
-                <w:u w:val="single"/>
               </w:rPr>
             </w:pPr>
           </w:p>
@@ -633,7 +679,6 @@
               <w:snapToGrid w:val="0"/>
               <w:rPr>
                 <w:color w:val="000000"/>
-                <w:u w:val="single"/>
               </w:rPr>
             </w:pPr>
           </w:p>
@@ -717,7 +762,6 @@
               <w:snapToGrid w:val="0"/>
               <w:rPr>
                 <w:color w:val="000000"/>
-                <w:u w:val="single"/>
               </w:rPr>
             </w:pPr>
           </w:p>
@@ -801,7 +845,6 @@
               <w:snapToGrid w:val="0"/>
               <w:rPr>
                 <w:color w:val="000000"/>
-                <w:u w:val="single"/>
               </w:rPr>
             </w:pPr>
           </w:p>
@@ -885,7 +928,6 @@
               <w:snapToGrid w:val="0"/>
               <w:rPr>
                 <w:color w:val="000000"/>
-                <w:u w:val="single"/>
               </w:rPr>
             </w:pPr>
           </w:p>
@@ -969,7 +1011,6 @@
               <w:snapToGrid w:val="0"/>
               <w:rPr>
                 <w:color w:val="000000"/>
-                <w:u w:val="single"/>
               </w:rPr>
             </w:pPr>
           </w:p>
@@ -1053,7 +1094,6 @@
               <w:snapToGrid w:val="0"/>
               <w:rPr>
                 <w:color w:val="000000"/>
-                <w:u w:val="single"/>
               </w:rPr>
             </w:pPr>
           </w:p>
@@ -1137,7 +1177,6 @@
               <w:snapToGrid w:val="0"/>
               <w:rPr>
                 <w:color w:val="000000"/>
-                <w:u w:val="single"/>
               </w:rPr>
             </w:pPr>
           </w:p>
@@ -1221,7 +1260,6 @@
               <w:snapToGrid w:val="0"/>
               <w:rPr>
                 <w:color w:val="000000"/>
-                <w:u w:val="single"/>
               </w:rPr>
             </w:pPr>
           </w:p>
@@ -1305,7 +1343,6 @@
               <w:snapToGrid w:val="0"/>
               <w:rPr>
                 <w:color w:val="000000"/>
-                <w:u w:val="single"/>
               </w:rPr>
             </w:pPr>
           </w:p>
@@ -1389,7 +1426,6 @@
               <w:snapToGrid w:val="0"/>
               <w:rPr>
                 <w:color w:val="000000"/>
-                <w:u w:val="single"/>
               </w:rPr>
             </w:pPr>
           </w:p>
@@ -1473,7 +1509,6 @@
               <w:snapToGrid w:val="0"/>
               <w:rPr>
                 <w:color w:val="000000"/>
-                <w:u w:val="single"/>
               </w:rPr>
             </w:pPr>
           </w:p>
@@ -1557,7 +1592,6 @@
               <w:snapToGrid w:val="0"/>
               <w:rPr>
                 <w:color w:val="000000"/>
-                <w:u w:val="single"/>
               </w:rPr>
             </w:pPr>
           </w:p>
@@ -1641,7 +1675,6 @@
               <w:snapToGrid w:val="0"/>
               <w:rPr>
                 <w:color w:val="000000"/>
-                <w:u w:val="single"/>
               </w:rPr>
             </w:pPr>
           </w:p>
@@ -1725,7 +1758,6 @@
               <w:snapToGrid w:val="0"/>
               <w:rPr>
                 <w:color w:val="000000"/>
-                <w:u w:val="single"/>
               </w:rPr>
             </w:pPr>
           </w:p>
@@ -3263,8 +3295,22 @@
     <w:p>
       <w:pPr>
         <w:pStyle w:val="Paragraph2"/>
+        <w:rPr>
+          <w:color w:val="000000" w:themeColor="text1"/>
+        </w:rPr>
       </w:pPr>
       <w:bookmarkStart w:id="12" w:name="REQBV0L32"/>
+      <w:r>
+        <w:rPr>
+          <w:color w:val="000000" w:themeColor="text1"/>
+        </w:rPr>
+        <w:t xml:space="preserve">2.4.1.  </w:t>
+      </w:r>
+    </w:p>
+    <w:p>
+      <w:pPr>
+        <w:pStyle w:val="Paragraph2"/>
+      </w:pPr>
       <w:r>
         <w:rPr>
           <w:color w:val="7030A0"/>
@@ -3319,42 +3365,108 @@
       <w:pPr>
         <w:pStyle w:val="Paragraph2"/>
         <w:rPr>
-          <w:color w:val="7030A0"/>
-        </w:rPr>
-      </w:pPr>
-      <w:r>
-        <w:rPr>
-          <w:color w:val="7030A0"/>
-        </w:rPr>
-        <w:t>It is assumed that a bank employee has existing credentials to log into the system using the Teller module.</w:t>
+          <w:color w:val="000000" w:themeColor="text1"/>
+        </w:rPr>
+      </w:pPr>
+      <w:r>
+        <w:rPr>
+          <w:color w:val="000000" w:themeColor="text1"/>
+        </w:rPr>
+        <w:t xml:space="preserve">2.5.1.  </w:t>
+      </w:r>
+      <w:r>
+        <w:rPr>
+          <w:color w:val="000000" w:themeColor="text1"/>
+        </w:rPr>
+        <w:t xml:space="preserve">It is assumed that a </w:t>
+      </w:r>
+      <w:r>
+        <w:rPr>
+          <w:color w:val="000000" w:themeColor="text1"/>
+        </w:rPr>
+        <w:t>teller</w:t>
+      </w:r>
+      <w:r>
+        <w:rPr>
+          <w:color w:val="000000" w:themeColor="text1"/>
+        </w:rPr>
+        <w:t xml:space="preserve"> has existing credentials to log in</w:t>
+      </w:r>
+      <w:r>
+        <w:rPr>
+          <w:color w:val="000000" w:themeColor="text1"/>
+        </w:rPr>
+        <w:t xml:space="preserve"> </w:t>
+      </w:r>
+      <w:r>
+        <w:rPr>
+          <w:color w:val="000000" w:themeColor="text1"/>
+        </w:rPr>
+        <w:t xml:space="preserve">to the system using the </w:t>
+      </w:r>
+      <w:r>
+        <w:rPr>
+          <w:color w:val="000000" w:themeColor="text1"/>
+        </w:rPr>
+        <w:t>t</w:t>
+      </w:r>
+      <w:r>
+        <w:rPr>
+          <w:color w:val="000000" w:themeColor="text1"/>
+        </w:rPr>
+        <w:t>eller module.</w:t>
       </w:r>
     </w:p>
     <w:p>
       <w:pPr>
         <w:pStyle w:val="Paragraph2"/>
         <w:rPr>
-          <w:color w:val="7030A0"/>
-        </w:rPr>
-      </w:pPr>
-      <w:r>
-        <w:rPr>
-          <w:color w:val="7030A0"/>
-        </w:rPr>
-        <w:t>It is assumed that the teller has verified the identity of the user before performing any actions on their account.</w:t>
+          <w:color w:val="000000" w:themeColor="text1"/>
+        </w:rPr>
+      </w:pPr>
+      <w:r>
+        <w:rPr>
+          <w:color w:val="000000" w:themeColor="text1"/>
+        </w:rPr>
+        <w:t xml:space="preserve">2.5.2.  </w:t>
+      </w:r>
+      <w:r>
+        <w:rPr>
+          <w:color w:val="000000" w:themeColor="text1"/>
+        </w:rPr>
+        <w:t xml:space="preserve">It is assumed that the teller has verified the identity of the </w:t>
+      </w:r>
+      <w:r>
+        <w:rPr>
+          <w:color w:val="000000" w:themeColor="text1"/>
+        </w:rPr>
+        <w:t>customer</w:t>
+      </w:r>
+      <w:r>
+        <w:rPr>
+          <w:color w:val="000000" w:themeColor="text1"/>
+        </w:rPr>
+        <w:t xml:space="preserve"> before performing any actions on their account.</w:t>
       </w:r>
     </w:p>
     <w:p>
       <w:pPr>
         <w:pStyle w:val="Paragraph2"/>
         <w:rPr>
-          <w:color w:val="7030A0"/>
-        </w:rPr>
-      </w:pPr>
-      <w:r>
-        <w:rPr>
-          <w:color w:val="7030A0"/>
-        </w:rPr>
-        <w:t xml:space="preserve">It is assumed that any account action performed by a teller is done with the proper authorization. </w:t>
+          <w:color w:val="000000" w:themeColor="text1"/>
+        </w:rPr>
+      </w:pPr>
+      <w:r>
+        <w:rPr>
+          <w:color w:val="000000" w:themeColor="text1"/>
+        </w:rPr>
+        <w:t xml:space="preserve">2.5.3.  </w:t>
+      </w:r>
+      <w:r>
+        <w:rPr>
+          <w:color w:val="000000" w:themeColor="text1"/>
+        </w:rPr>
+        <w:t>It is assumed that any account action performed by a teller is done with the proper authorization.</w:t>
       </w:r>
     </w:p>
     <w:p>
@@ -3416,7 +3528,91 @@
         <w:rPr>
           <w:color w:val="000000" w:themeColor="text1"/>
         </w:rPr>
-        <w:t>The bank system supports two types of account: Checking Account and Savings Account. (joint accounts?????)</w:t>
+        <w:t>The bank system supports two types of account</w:t>
+      </w:r>
+      <w:r>
+        <w:rPr>
+          <w:color w:val="000000" w:themeColor="text1"/>
+        </w:rPr>
+        <w:t>s</w:t>
+      </w:r>
+      <w:r>
+        <w:rPr>
+          <w:color w:val="000000" w:themeColor="text1"/>
+        </w:rPr>
+        <w:t xml:space="preserve">: </w:t>
+      </w:r>
+      <w:r>
+        <w:rPr>
+          <w:color w:val="000000" w:themeColor="text1"/>
+        </w:rPr>
+        <w:t>c</w:t>
+      </w:r>
+      <w:r>
+        <w:rPr>
+          <w:color w:val="000000" w:themeColor="text1"/>
+        </w:rPr>
+        <w:t xml:space="preserve">hecking </w:t>
+      </w:r>
+      <w:r>
+        <w:rPr>
+          <w:color w:val="000000" w:themeColor="text1"/>
+        </w:rPr>
+        <w:t>a</w:t>
+      </w:r>
+      <w:r>
+        <w:rPr>
+          <w:color w:val="000000" w:themeColor="text1"/>
+        </w:rPr>
+        <w:t>ccount</w:t>
+      </w:r>
+      <w:r>
+        <w:rPr>
+          <w:color w:val="000000" w:themeColor="text1"/>
+        </w:rPr>
+        <w:t>s</w:t>
+      </w:r>
+      <w:r>
+        <w:rPr>
+          <w:color w:val="000000" w:themeColor="text1"/>
+        </w:rPr>
+        <w:t xml:space="preserve"> and </w:t>
+      </w:r>
+      <w:r>
+        <w:rPr>
+          <w:color w:val="000000" w:themeColor="text1"/>
+        </w:rPr>
+        <w:t>s</w:t>
+      </w:r>
+      <w:r>
+        <w:rPr>
+          <w:color w:val="000000" w:themeColor="text1"/>
+        </w:rPr>
+        <w:t xml:space="preserve">avings </w:t>
+      </w:r>
+      <w:r>
+        <w:rPr>
+          <w:color w:val="000000" w:themeColor="text1"/>
+        </w:rPr>
+        <w:t>a</w:t>
+      </w:r>
+      <w:r>
+        <w:rPr>
+          <w:color w:val="000000" w:themeColor="text1"/>
+        </w:rPr>
+        <w:t>ccount</w:t>
+      </w:r>
+      <w:r>
+        <w:rPr>
+          <w:color w:val="000000" w:themeColor="text1"/>
+        </w:rPr>
+        <w:t>s</w:t>
+      </w:r>
+      <w:r>
+        <w:rPr>
+          <w:color w:val="000000" w:themeColor="text1"/>
+        </w:rPr>
+        <w:t>.</w:t>
       </w:r>
     </w:p>
     <w:p>
@@ -3462,101 +3658,16 @@
         <w:rPr>
           <w:color w:val="000000" w:themeColor="text1"/>
         </w:rPr>
-        <w:t xml:space="preserve">3.1.1.3  </w:t>
-      </w:r>
-    </w:p>
-    <w:p>
-      <w:pPr>
-        <w:pStyle w:val="Paragraph2"/>
-        <w:rPr>
-          <w:color w:val="7030A0"/>
-        </w:rPr>
-      </w:pPr>
-      <w:r>
-        <w:rPr>
-          <w:color w:val="7030A0"/>
-        </w:rPr>
-        <w:t xml:space="preserve">Provide requirements that apply to all components as appropriate. </w:t>
-      </w:r>
-      <w:r>
-        <w:rPr>
-          <w:vanish/>
-          <w:color w:val="7030A0"/>
-        </w:rPr>
-        <w:t xml:space="preserve">SR10 </w:t>
-      </w:r>
-    </w:p>
-    <w:p>
-      <w:pPr>
-        <w:pStyle w:val="Paragraph2"/>
-        <w:rPr>
-          <w:color w:val="7030A0"/>
-        </w:rPr>
-      </w:pPr>
-      <w:r>
-        <w:rPr>
-          <w:color w:val="7030A0"/>
-        </w:rPr>
-        <w:t>Example:</w:t>
-      </w:r>
-    </w:p>
-    <w:p>
-      <w:pPr>
-        <w:pStyle w:val="Paragraph2"/>
-        <w:rPr>
-          <w:color w:val="7030A0"/>
-        </w:rPr>
-      </w:pPr>
-      <w:r>
-        <w:rPr>
-          <w:color w:val="7030A0"/>
-        </w:rPr>
-        <w:t xml:space="preserve">3.1.1.1 </w:t>
-      </w:r>
-      <w:r>
-        <w:rPr>
-          <w:vanish/>
-          <w:color w:val="7030A0"/>
-        </w:rPr>
-        <w:t xml:space="preserve">SR9 </w:t>
-      </w:r>
-      <w:r>
-        <w:rPr>
-          <w:color w:val="7030A0"/>
-        </w:rPr>
-        <w:t>Users should be allowed to log in using their issued id and pin, both of which are alphanumeric strings between 6 and 20 characters in length. </w:t>
-      </w:r>
-      <w:bookmarkEnd w:id="16"/>
-    </w:p>
-    <w:p>
-      <w:pPr>
-        <w:pStyle w:val="Paragraph2"/>
-        <w:rPr>
-          <w:color w:val="7030A0"/>
-        </w:rPr>
-      </w:pPr>
-      <w:bookmarkStart w:id="17" w:name="REQBV3V65"/>
-      <w:r>
-        <w:rPr>
-          <w:color w:val="7030A0"/>
-        </w:rPr>
-        <w:t xml:space="preserve">3.1.1.2 </w:t>
-      </w:r>
-      <w:r>
-        <w:rPr>
-          <w:vanish/>
-          <w:color w:val="7030A0"/>
-        </w:rPr>
-        <w:t xml:space="preserve">SR23 </w:t>
-      </w:r>
-      <w:r>
-        <w:rPr>
-          <w:color w:val="7030A0"/>
-        </w:rPr>
-        <w:t>The system should provide HTML-based help pages on each screen that describe the purpose of each function within the system. </w:t>
-      </w:r>
-      <w:bookmarkEnd w:id="17"/>
-    </w:p>
+        <w:t>3.1.1.3</w:t>
+      </w:r>
+      <w:r>
+        <w:rPr>
+          <w:color w:val="000000" w:themeColor="text1"/>
+        </w:rPr>
+        <w:t xml:space="preserve">.  </w:t>
+      </w:r>
+    </w:p>
+    <w:bookmarkEnd w:id="16"/>
     <w:p>
       <w:pPr>
         <w:pStyle w:val="Heading3"/>
@@ -3576,7 +3687,7 @@
           <w:color w:val="000000" w:themeColor="text1"/>
         </w:rPr>
       </w:pPr>
-      <w:bookmarkStart w:id="18" w:name="REQBV1F34"/>
+      <w:bookmarkStart w:id="17" w:name="REQBV1F34"/>
       <w:r>
         <w:rPr>
           <w:color w:val="000000" w:themeColor="text1"/>
@@ -3599,37 +3710,37 @@
         <w:rPr>
           <w:color w:val="000000" w:themeColor="text1"/>
         </w:rPr>
-        <w:t xml:space="preserve"> can log into their account through the ATM interface using their credentials (</w:t>
-      </w:r>
-      <w:r>
-        <w:rPr>
-          <w:color w:val="000000" w:themeColor="text1"/>
-        </w:rPr>
-        <w:t>should this be a name +</w:t>
-      </w:r>
-      <w:r>
-        <w:rPr>
-          <w:color w:val="000000" w:themeColor="text1"/>
-        </w:rPr>
-        <w:t xml:space="preserve"> phone no.</w:t>
-      </w:r>
-      <w:r>
-        <w:rPr>
-          <w:color w:val="000000" w:themeColor="text1"/>
-        </w:rPr>
-        <w:t xml:space="preserve"> +</w:t>
-      </w:r>
-      <w:r>
-        <w:rPr>
-          <w:color w:val="000000" w:themeColor="text1"/>
-        </w:rPr>
-        <w:t xml:space="preserve"> password</w:t>
-      </w:r>
-      <w:r>
-        <w:rPr>
-          <w:color w:val="000000" w:themeColor="text1"/>
-        </w:rPr>
-        <w:t xml:space="preserve"> combo???). All actions can only be performed by a logged-in customer.</w:t>
+        <w:t xml:space="preserve"> can log in</w:t>
+      </w:r>
+      <w:r>
+        <w:rPr>
+          <w:color w:val="000000" w:themeColor="text1"/>
+        </w:rPr>
+        <w:t xml:space="preserve"> </w:t>
+      </w:r>
+      <w:r>
+        <w:rPr>
+          <w:color w:val="000000" w:themeColor="text1"/>
+        </w:rPr>
+        <w:t>to their account through the ATM interface using their credentials</w:t>
+      </w:r>
+      <w:r>
+        <w:rPr>
+          <w:color w:val="000000" w:themeColor="text1"/>
+        </w:rPr>
+        <w:t xml:space="preserve">. </w:t>
+      </w:r>
+      <w:r>
+        <w:rPr>
+          <w:color w:val="000000" w:themeColor="text1"/>
+        </w:rPr>
+        <w:t xml:space="preserve"> </w:t>
+      </w:r>
+      <w:r>
+        <w:rPr>
+          <w:color w:val="000000" w:themeColor="text1"/>
+        </w:rPr>
+        <w:t>All actions can only be performed by a logged-in customer.</w:t>
       </w:r>
     </w:p>
     <w:p>
@@ -3643,7 +3754,43 @@
         <w:rPr>
           <w:color w:val="000000" w:themeColor="text1"/>
         </w:rPr>
-        <w:t>3.1.2.2. A customer can view all their accounts using the ATM.</w:t>
+        <w:t xml:space="preserve">3.1.2.2. </w:t>
+      </w:r>
+      <w:r>
+        <w:rPr>
+          <w:color w:val="000000" w:themeColor="text1"/>
+        </w:rPr>
+        <w:t xml:space="preserve"> </w:t>
+      </w:r>
+      <w:r>
+        <w:rPr>
+          <w:color w:val="000000" w:themeColor="text1"/>
+        </w:rPr>
+        <w:t xml:space="preserve">A customer can view all their accounts </w:t>
+      </w:r>
+      <w:r>
+        <w:rPr>
+          <w:color w:val="000000" w:themeColor="text1"/>
+        </w:rPr>
+        <w:t xml:space="preserve">(including account balances) </w:t>
+      </w:r>
+      <w:r>
+        <w:rPr>
+          <w:color w:val="000000" w:themeColor="text1"/>
+        </w:rPr>
+        <w:t xml:space="preserve">using </w:t>
+      </w:r>
+      <w:r>
+        <w:rPr>
+          <w:color w:val="000000" w:themeColor="text1"/>
+        </w:rPr>
+        <w:t>an</w:t>
+      </w:r>
+      <w:r>
+        <w:rPr>
+          <w:color w:val="000000" w:themeColor="text1"/>
+        </w:rPr>
+        <w:t xml:space="preserve"> ATM.</w:t>
       </w:r>
     </w:p>
     <w:p>
@@ -3657,7 +3804,19 @@
         <w:rPr>
           <w:color w:val="000000" w:themeColor="text1"/>
         </w:rPr>
-        <w:t xml:space="preserve">3.1.2.3. A customer can </w:t>
+        <w:t xml:space="preserve">3.1.2.3. </w:t>
+      </w:r>
+      <w:r>
+        <w:rPr>
+          <w:color w:val="000000" w:themeColor="text1"/>
+        </w:rPr>
+        <w:t xml:space="preserve"> </w:t>
+      </w:r>
+      <w:r>
+        <w:rPr>
+          <w:color w:val="000000" w:themeColor="text1"/>
+        </w:rPr>
+        <w:t xml:space="preserve">A customer can </w:t>
       </w:r>
       <w:r>
         <w:rPr>
@@ -3719,7 +3878,7 @@
         <w:rPr>
           <w:color w:val="000000" w:themeColor="text1"/>
         </w:rPr>
-        <w:t>3</w:t>
+        <w:t>4</w:t>
       </w:r>
       <w:r>
         <w:rPr>
@@ -3731,6 +3890,12 @@
         <w:rPr>
           <w:color w:val="000000" w:themeColor="text1"/>
         </w:rPr>
+        <w:t xml:space="preserve"> </w:t>
+      </w:r>
+      <w:r>
+        <w:rPr>
+          <w:color w:val="000000" w:themeColor="text1"/>
+        </w:rPr>
         <w:t>A customer can</w:t>
       </w:r>
       <w:r>
@@ -3779,19 +3944,31 @@
         <w:rPr>
           <w:color w:val="000000" w:themeColor="text1"/>
         </w:rPr>
-        <w:t xml:space="preserve"> or </w:t>
-      </w:r>
-      <w:r>
-        <w:rPr>
-          <w:color w:val="000000" w:themeColor="text1"/>
-        </w:rPr>
-        <w:t>less than their current account balance</w:t>
-      </w:r>
-      <w:r>
-        <w:rPr>
-          <w:color w:val="000000" w:themeColor="text1"/>
-        </w:rPr>
-        <w:t>, whichever is less</w:t>
+        <w:t xml:space="preserve">.  If their current account balance is </w:t>
+      </w:r>
+      <w:r>
+        <w:rPr>
+          <w:color w:val="000000" w:themeColor="text1"/>
+        </w:rPr>
+        <w:t xml:space="preserve">less than </w:t>
+      </w:r>
+      <w:r>
+        <w:rPr>
+          <w:color w:val="000000" w:themeColor="text1"/>
+        </w:rPr>
+        <w:t>$2,000</w:t>
+      </w:r>
+      <w:r>
+        <w:rPr>
+          <w:color w:val="000000" w:themeColor="text1"/>
+        </w:rPr>
+        <w:t xml:space="preserve">, </w:t>
+      </w:r>
+      <w:r>
+        <w:rPr>
+          <w:color w:val="000000" w:themeColor="text1"/>
+        </w:rPr>
+        <w:t>then they can only withdraw up to their current account balance</w:t>
       </w:r>
       <w:r>
         <w:rPr>
@@ -3817,7 +3994,7 @@
         <w:rPr>
           <w:color w:val="000000" w:themeColor="text1"/>
         </w:rPr>
-        <w:t>4</w:t>
+        <w:t>5</w:t>
       </w:r>
       <w:r>
         <w:rPr>
@@ -3825,16 +4002,14 @@
         </w:rPr>
         <w:t xml:space="preserve">. </w:t>
       </w:r>
-    </w:p>
-    <w:p>
-      <w:pPr>
-        <w:pStyle w:val="Paragraph2"/>
-        <w:rPr>
-          <w:color w:val="000000" w:themeColor="text1"/>
-        </w:rPr>
-      </w:pPr>
-    </w:p>
-    <w:bookmarkEnd w:id="18"/>
+      <w:r>
+        <w:rPr>
+          <w:color w:val="000000" w:themeColor="text1"/>
+        </w:rPr>
+        <w:t xml:space="preserve"> </w:t>
+      </w:r>
+    </w:p>
+    <w:bookmarkEnd w:id="17"/>
     <w:p>
       <w:pPr>
         <w:pStyle w:val="Heading3"/>
@@ -3854,7 +4029,7 @@
           <w:color w:val="000000" w:themeColor="text1"/>
         </w:rPr>
       </w:pPr>
-      <w:bookmarkStart w:id="19" w:name="REQBV2F75"/>
+      <w:bookmarkStart w:id="18" w:name="REQBV2F75"/>
       <w:r>
         <w:rPr>
           <w:color w:val="000000" w:themeColor="text1"/>
@@ -3865,13 +4040,55 @@
         <w:rPr>
           <w:color w:val="000000" w:themeColor="text1"/>
         </w:rPr>
-        <w:t xml:space="preserve">A teller can log into the Teller module </w:t>
-      </w:r>
-      <w:r>
-        <w:rPr>
-          <w:color w:val="000000" w:themeColor="text1"/>
-        </w:rPr>
-        <w:t>using their bank provided credentials (employeeID + password????).</w:t>
+        <w:t>A teller can log in</w:t>
+      </w:r>
+      <w:r>
+        <w:rPr>
+          <w:color w:val="000000" w:themeColor="text1"/>
+        </w:rPr>
+        <w:t xml:space="preserve"> </w:t>
+      </w:r>
+      <w:r>
+        <w:rPr>
+          <w:color w:val="000000" w:themeColor="text1"/>
+        </w:rPr>
+        <w:t xml:space="preserve">to the </w:t>
+      </w:r>
+      <w:r>
+        <w:rPr>
+          <w:color w:val="000000" w:themeColor="text1"/>
+        </w:rPr>
+        <w:t>t</w:t>
+      </w:r>
+      <w:r>
+        <w:rPr>
+          <w:color w:val="000000" w:themeColor="text1"/>
+        </w:rPr>
+        <w:t xml:space="preserve">eller module </w:t>
+      </w:r>
+      <w:r>
+        <w:rPr>
+          <w:color w:val="000000" w:themeColor="text1"/>
+        </w:rPr>
+        <w:t>using their bank</w:t>
+      </w:r>
+      <w:r>
+        <w:rPr>
+          <w:color w:val="000000" w:themeColor="text1"/>
+        </w:rPr>
+        <w:t>-</w:t>
+      </w:r>
+      <w:r>
+        <w:rPr>
+          <w:color w:val="000000" w:themeColor="text1"/>
+        </w:rPr>
+        <w:t>provided credentials</w:t>
+      </w:r>
+      <w:r>
+        <w:rPr>
+          <w:color w:val="000000" w:themeColor="text1"/>
+        </w:rPr>
+        <w:t>.</w:t>
       </w:r>
     </w:p>
     <w:p>
@@ -3885,7 +4102,7 @@
         <w:rPr>
           <w:color w:val="000000" w:themeColor="text1"/>
         </w:rPr>
-        <w:t>3.1.3.2.</w:t>
+        <w:t xml:space="preserve">3.1.3.2. </w:t>
       </w:r>
       <w:r>
         <w:rPr>
@@ -3897,7 +4114,19 @@
         <w:rPr>
           <w:color w:val="000000" w:themeColor="text1"/>
         </w:rPr>
-        <w:t>The teller is able to withdraw money from a customer’s account.</w:t>
+        <w:t>The teller is able to withdraw money from a customer’s account</w:t>
+      </w:r>
+      <w:r>
+        <w:rPr>
+          <w:color w:val="000000" w:themeColor="text1"/>
+        </w:rPr>
+        <w:t>, up to their current account balance</w:t>
+      </w:r>
+      <w:r>
+        <w:rPr>
+          <w:color w:val="000000" w:themeColor="text1"/>
+        </w:rPr>
+        <w:t>.</w:t>
       </w:r>
     </w:p>
     <w:p>
@@ -3911,13 +4140,117 @@
         <w:rPr>
           <w:color w:val="000000" w:themeColor="text1"/>
         </w:rPr>
+        <w:t>3.1.3.3.</w:t>
+      </w:r>
+      <w:r>
+        <w:rPr>
+          <w:color w:val="000000" w:themeColor="text1"/>
+        </w:rPr>
+        <w:t xml:space="preserve"> </w:t>
+      </w:r>
+      <w:r>
+        <w:rPr>
+          <w:color w:val="000000" w:themeColor="text1"/>
+        </w:rPr>
+        <w:t xml:space="preserve"> </w:t>
+      </w:r>
+      <w:r>
+        <w:rPr>
+          <w:color w:val="000000" w:themeColor="text1"/>
+        </w:rPr>
+        <w:t>The teller is able to deposit money into a customer’s account</w:t>
+      </w:r>
+      <w:r>
+        <w:rPr>
+          <w:color w:val="000000" w:themeColor="text1"/>
+        </w:rPr>
+        <w:t xml:space="preserve">, </w:t>
+      </w:r>
+      <w:r>
+        <w:rPr>
+          <w:color w:val="000000" w:themeColor="text1"/>
+        </w:rPr>
+        <w:t>with no limit on the amount getting deposited</w:t>
+      </w:r>
+      <w:r>
+        <w:rPr>
+          <w:color w:val="000000" w:themeColor="text1"/>
+        </w:rPr>
+        <w:t>.</w:t>
+      </w:r>
+    </w:p>
+    <w:p>
+      <w:pPr>
+        <w:pStyle w:val="Paragraph2"/>
+        <w:rPr>
+          <w:color w:val="000000" w:themeColor="text1"/>
+        </w:rPr>
+      </w:pPr>
+      <w:r>
+        <w:rPr>
+          <w:color w:val="000000" w:themeColor="text1"/>
+        </w:rPr>
         <w:t>3.1.3.</w:t>
       </w:r>
       <w:r>
         <w:rPr>
           <w:color w:val="000000" w:themeColor="text1"/>
         </w:rPr>
-        <w:t>3</w:t>
+        <w:t>4</w:t>
+      </w:r>
+      <w:r>
+        <w:rPr>
+          <w:color w:val="000000" w:themeColor="text1"/>
+        </w:rPr>
+        <w:t xml:space="preserve">. </w:t>
+      </w:r>
+      <w:r>
+        <w:rPr>
+          <w:color w:val="000000" w:themeColor="text1"/>
+        </w:rPr>
+        <w:t xml:space="preserve"> </w:t>
+      </w:r>
+      <w:r>
+        <w:rPr>
+          <w:color w:val="000000" w:themeColor="text1"/>
+        </w:rPr>
+        <w:t xml:space="preserve">A teller </w:t>
+      </w:r>
+      <w:r>
+        <w:rPr>
+          <w:color w:val="000000" w:themeColor="text1"/>
+        </w:rPr>
+        <w:t>can</w:t>
+      </w:r>
+      <w:r>
+        <w:rPr>
+          <w:color w:val="000000" w:themeColor="text1"/>
+        </w:rPr>
+        <w:t xml:space="preserve"> creat</w:t>
+      </w:r>
+      <w:r>
+        <w:rPr>
+          <w:color w:val="000000" w:themeColor="text1"/>
+        </w:rPr>
+        <w:t>e</w:t>
+      </w:r>
+      <w:r>
+        <w:rPr>
+          <w:color w:val="000000" w:themeColor="text1"/>
+        </w:rPr>
+        <w:t xml:space="preserve"> a new </w:t>
+      </w:r>
+      <w:r>
+        <w:rPr>
+          <w:color w:val="000000" w:themeColor="text1"/>
+        </w:rPr>
+        <w:t>account</w:t>
+      </w:r>
+      <w:r>
+        <w:rPr>
+          <w:color w:val="000000" w:themeColor="text1"/>
+        </w:rPr>
+        <w:t xml:space="preserve"> of any type for a customer</w:t>
       </w:r>
       <w:r>
         <w:rPr>
@@ -3925,12 +4258,6 @@
         </w:rPr>
         <w:t>.</w:t>
       </w:r>
-      <w:r>
-        <w:rPr>
-          <w:color w:val="000000" w:themeColor="text1"/>
-        </w:rPr>
-        <w:t xml:space="preserve"> The teller is able to deposit money into a customer’s account.</w:t>
-      </w:r>
     </w:p>
     <w:p>
       <w:pPr>
@@ -3949,72 +4276,16 @@
         <w:rPr>
           <w:color w:val="000000" w:themeColor="text1"/>
         </w:rPr>
-        <w:t>4</w:t>
-      </w:r>
-      <w:r>
-        <w:rPr>
-          <w:color w:val="000000" w:themeColor="text1"/>
-        </w:rPr>
-        <w:t xml:space="preserve">. A teller </w:t>
-      </w:r>
-      <w:r>
-        <w:rPr>
-          <w:color w:val="000000" w:themeColor="text1"/>
-        </w:rPr>
-        <w:t>can</w:t>
-      </w:r>
-      <w:r>
-        <w:rPr>
-          <w:color w:val="000000" w:themeColor="text1"/>
-        </w:rPr>
-        <w:t xml:space="preserve"> creat</w:t>
-      </w:r>
-      <w:r>
-        <w:rPr>
-          <w:color w:val="000000" w:themeColor="text1"/>
-        </w:rPr>
-        <w:t>e</w:t>
-      </w:r>
-      <w:r>
-        <w:rPr>
-          <w:color w:val="000000" w:themeColor="text1"/>
-        </w:rPr>
-        <w:t xml:space="preserve"> a new </w:t>
-      </w:r>
-      <w:r>
-        <w:rPr>
-          <w:color w:val="000000" w:themeColor="text1"/>
-        </w:rPr>
-        <w:t>account</w:t>
-      </w:r>
-      <w:r>
-        <w:rPr>
-          <w:color w:val="000000" w:themeColor="text1"/>
-        </w:rPr>
-        <w:t xml:space="preserve"> of any type for a customer</w:t>
-      </w:r>
-      <w:r>
-        <w:rPr>
-          <w:color w:val="000000" w:themeColor="text1"/>
-        </w:rPr>
-        <w:t>.</w:t>
-      </w:r>
-    </w:p>
-    <w:p>
-      <w:pPr>
-        <w:pStyle w:val="Paragraph2"/>
-        <w:rPr>
-          <w:color w:val="000000" w:themeColor="text1"/>
-        </w:rPr>
-      </w:pPr>
-      <w:r>
-        <w:rPr>
-          <w:color w:val="000000" w:themeColor="text1"/>
-        </w:rPr>
-        <w:t xml:space="preserve">3.1.3.4.  </w:t>
-      </w:r>
-    </w:p>
-    <w:bookmarkEnd w:id="19"/>
+        <w:t>5</w:t>
+      </w:r>
+      <w:r>
+        <w:rPr>
+          <w:color w:val="000000" w:themeColor="text1"/>
+        </w:rPr>
+        <w:t xml:space="preserve">.  </w:t>
+      </w:r>
+    </w:p>
+    <w:bookmarkEnd w:id="18"/>
     <w:p>
       <w:pPr>
         <w:pStyle w:val="Heading3"/>
@@ -4034,14 +4305,62 @@
           <w:color w:val="000000" w:themeColor="text1"/>
         </w:rPr>
       </w:pPr>
-      <w:bookmarkStart w:id="20" w:name="REQBV2YM5"/>
+      <w:bookmarkStart w:id="19" w:name="REQBV2YM5"/>
       <w:r>
         <w:rPr>
           <w:color w:val="000000" w:themeColor="text1"/>
         </w:rPr>
         <w:t xml:space="preserve">3.1.4.1.  </w:t>
       </w:r>
-      <w:bookmarkEnd w:id="20"/>
+      <w:bookmarkEnd w:id="19"/>
+      <w:r>
+        <w:rPr>
+          <w:color w:val="000000" w:themeColor="text1"/>
+        </w:rPr>
+        <w:t>The central server can store customer’s account information, including their log-in credentials, the type(s) of accounts the customer has, their current account balance(s), and a list of all people authorized to view the account(s).</w:t>
+      </w:r>
+    </w:p>
+    <w:p>
+      <w:pPr>
+        <w:pStyle w:val="Paragraph2"/>
+        <w:rPr>
+          <w:color w:val="000000" w:themeColor="text1"/>
+        </w:rPr>
+      </w:pPr>
+      <w:r>
+        <w:rPr>
+          <w:color w:val="000000" w:themeColor="text1"/>
+        </w:rPr>
+        <w:t>3.1.4.2.  The central server stores each customer’s transaction history, alongside a date/time stamp of when that transaction occurred.  The name of the person that performed the transaction is also recorded, for customers that have joint accounts.</w:t>
+      </w:r>
+    </w:p>
+    <w:p>
+      <w:pPr>
+        <w:pStyle w:val="Paragraph2"/>
+        <w:rPr>
+          <w:color w:val="000000" w:themeColor="text1"/>
+        </w:rPr>
+      </w:pPr>
+      <w:r>
+        <w:rPr>
+          <w:color w:val="000000" w:themeColor="text1"/>
+        </w:rPr>
+        <w:t>3.1.4.3.  The network is able to handle connections between the central server and the client interface (whether that interface be through an ATM or through a Teller).</w:t>
+      </w:r>
+    </w:p>
+    <w:p>
+      <w:pPr>
+        <w:pStyle w:val="Paragraph2"/>
+        <w:rPr>
+          <w:color w:val="000000" w:themeColor="text1"/>
+        </w:rPr>
+      </w:pPr>
+      <w:r>
+        <w:rPr>
+          <w:color w:val="000000" w:themeColor="text1"/>
+        </w:rPr>
+        <w:t xml:space="preserve">3.1.4.4.  </w:t>
+      </w:r>
     </w:p>
     <w:p>
       <w:pPr>
@@ -4051,8 +4370,8 @@
           <w:numId w:val="2"/>
         </w:numPr>
       </w:pPr>
-      <w:bookmarkStart w:id="21" w:name="__RefHeading___Toc19440736"/>
-      <w:bookmarkEnd w:id="21"/>
+      <w:bookmarkStart w:id="20" w:name="__RefHeading___Toc19440736"/>
+      <w:bookmarkEnd w:id="20"/>
       <w:r>
         <w:t>External Interface Requirements</w:t>
       </w:r>
@@ -4064,7 +4383,7 @@
           <w:color w:val="000000" w:themeColor="text1"/>
         </w:rPr>
       </w:pPr>
-      <w:bookmarkStart w:id="22" w:name="REQBUZLF2"/>
+      <w:bookmarkStart w:id="21" w:name="REQBUZLF2"/>
       <w:r>
         <w:rPr>
           <w:color w:val="000000" w:themeColor="text1"/>
@@ -4118,6 +4437,7 @@
         <w:rPr>
           <w:color w:val="7030A0"/>
         </w:rPr>
+        <w:lastRenderedPageBreak/>
         <w:t xml:space="preserve">3.2.1 </w:t>
       </w:r>
       <w:r>
@@ -4131,14 +4451,7 @@
         <w:rPr>
           <w:color w:val="7030A0"/>
         </w:rPr>
-        <w:t xml:space="preserve">The system must provide an interface to the University billing system administered by the Bursar’s office so that students can be automatically billed for the courses in which </w:t>
-      </w:r>
-      <w:r>
-        <w:rPr>
-          <w:color w:val="7030A0"/>
-        </w:rPr>
-        <w:lastRenderedPageBreak/>
-        <w:t>they have enrolled. The interface is to be in a comma-separated text file containing</w:t>
+        <w:t>The system must provide an interface to the University billing system administered by the Bursar’s office so that students can be automatically billed for the courses in which they have enrolled. The interface is to be in a comma-separated text file containing</w:t>
       </w:r>
       <w:r>
         <w:rPr>
@@ -4153,7 +4466,7 @@
         </w:rPr>
         <w:t>the following fields: student id, course id, term id, action. Where “action” is whether the student has added or dropped the course. The file will be exported nightly and will contain new transactions only. </w:t>
       </w:r>
-      <w:bookmarkEnd w:id="22"/>
+      <w:bookmarkEnd w:id="21"/>
     </w:p>
     <w:p>
       <w:pPr>
@@ -4163,8 +4476,8 @@
           <w:numId w:val="2"/>
         </w:numPr>
       </w:pPr>
-      <w:bookmarkStart w:id="23" w:name="__RefHeading___Toc19440737"/>
-      <w:bookmarkEnd w:id="23"/>
+      <w:bookmarkStart w:id="22" w:name="__RefHeading___Toc19440737"/>
+      <w:bookmarkEnd w:id="22"/>
       <w:r>
         <w:t>Internal Interface Requirements</w:t>
       </w:r>
@@ -4177,7 +4490,7 @@
           <w:color w:val="000000" w:themeColor="text1"/>
         </w:rPr>
       </w:pPr>
-      <w:bookmarkStart w:id="24" w:name="REQBV3515"/>
+      <w:bookmarkStart w:id="23" w:name="REQBV3515"/>
       <w:r>
         <w:rPr>
           <w:color w:val="000000" w:themeColor="text1"/>
@@ -4250,7 +4563,7 @@
         </w:rPr>
         <w:t>The system must process a data-feed from the grading system such that student grades are stored along with the historical student course enrolments. Data feed will be in the form of a comma-separated interface file that is exported from the grading system nightly.</w:t>
       </w:r>
-      <w:bookmarkEnd w:id="24"/>
+      <w:bookmarkEnd w:id="23"/>
     </w:p>
     <w:p>
       <w:pPr>
@@ -4261,7 +4574,7 @@
           <w:color w:val="7030A0"/>
         </w:rPr>
       </w:pPr>
-      <w:bookmarkStart w:id="25" w:name="REQBV46L8"/>
+      <w:bookmarkStart w:id="24" w:name="REQBV46L8"/>
       <w:r>
         <w:rPr>
           <w:color w:val="7030A0"/>
@@ -4281,7 +4594,7 @@
         </w:rPr>
         <w:t>The system must process a data-feed from the University billing system that contains new student records. The feed will be in the form of a comma-separated text file and will be exported from the billing system nightly with new student records. The fields included in the file are student name, student id, and student pin number.  </w:t>
       </w:r>
-      <w:bookmarkEnd w:id="25"/>
+      <w:bookmarkEnd w:id="24"/>
     </w:p>
     <w:p>
       <w:pPr>
@@ -4291,8 +4604,8 @@
           <w:numId w:val="2"/>
         </w:numPr>
       </w:pPr>
-      <w:bookmarkStart w:id="26" w:name="__RefHeading___Toc19440738"/>
-      <w:bookmarkEnd w:id="26"/>
+      <w:bookmarkStart w:id="25" w:name="__RefHeading___Toc19440738"/>
+      <w:bookmarkEnd w:id="25"/>
       <w:r>
         <w:lastRenderedPageBreak/>
         <w:t>Non-Functional Requirements</w:t>
@@ -4306,8 +4619,8 @@
           <w:numId w:val="2"/>
         </w:numPr>
       </w:pPr>
-      <w:bookmarkStart w:id="27" w:name="__RefHeading___Toc19440739"/>
-      <w:bookmarkEnd w:id="27"/>
+      <w:bookmarkStart w:id="26" w:name="__RefHeading___Toc19440739"/>
+      <w:bookmarkEnd w:id="26"/>
       <w:r>
         <w:t>Security and Privacy Requirements</w:t>
       </w:r>
@@ -4321,7 +4634,7 @@
           <w:color w:val="000000" w:themeColor="text1"/>
         </w:rPr>
       </w:pPr>
-      <w:bookmarkStart w:id="28" w:name="REQBV1AR4"/>
+      <w:bookmarkStart w:id="27" w:name="REQBV1AR4"/>
       <w:r>
         <w:rPr>
           <w:color w:val="000000" w:themeColor="text1"/>
@@ -4370,7 +4683,7 @@
         </w:rPr>
         <w:t>System must encrypt data being transmitted over the Internet. </w:t>
       </w:r>
-      <w:bookmarkEnd w:id="28"/>
+      <w:bookmarkEnd w:id="27"/>
     </w:p>
     <w:p>
       <w:pPr>
@@ -4380,8 +4693,8 @@
           <w:numId w:val="2"/>
         </w:numPr>
       </w:pPr>
-      <w:bookmarkStart w:id="29" w:name="__RefHeading___Toc19440740"/>
-      <w:bookmarkEnd w:id="29"/>
+      <w:bookmarkStart w:id="28" w:name="__RefHeading___Toc19440740"/>
+      <w:bookmarkEnd w:id="28"/>
       <w:r>
         <w:t>Environmental Requirements</w:t>
       </w:r>
@@ -4395,7 +4708,7 @@
           <w:color w:val="000000" w:themeColor="text1"/>
         </w:rPr>
       </w:pPr>
-      <w:bookmarkStart w:id="30" w:name="REQBV3HG5"/>
+      <w:bookmarkStart w:id="29" w:name="REQBV3HG5"/>
       <w:r>
         <w:rPr>
           <w:color w:val="000000" w:themeColor="text1"/>
@@ -4447,7 +4760,7 @@
         </w:rPr>
         <w:t>System cannot require that any software other than a web browser be installed on user computers. </w:t>
       </w:r>
-      <w:bookmarkEnd w:id="30"/>
+      <w:bookmarkEnd w:id="29"/>
     </w:p>
     <w:p>
       <w:pPr>
@@ -4458,7 +4771,7 @@
           <w:color w:val="7030A0"/>
         </w:rPr>
       </w:pPr>
-      <w:bookmarkStart w:id="31" w:name="REQBV5QU8"/>
+      <w:bookmarkStart w:id="30" w:name="REQBV5QU8"/>
       <w:r>
         <w:rPr>
           <w:color w:val="7030A0"/>
@@ -4478,7 +4791,7 @@
         </w:rPr>
         <w:t>System must make use of the University’s existing Oracle 9i implementation for its database. </w:t>
       </w:r>
-      <w:bookmarkEnd w:id="31"/>
+      <w:bookmarkEnd w:id="30"/>
     </w:p>
     <w:p>
       <w:pPr>
@@ -4489,7 +4802,7 @@
           <w:color w:val="7030A0"/>
         </w:rPr>
       </w:pPr>
-      <w:bookmarkStart w:id="32" w:name="REQBV5RT8"/>
+      <w:bookmarkStart w:id="31" w:name="REQBV5RT8"/>
       <w:r>
         <w:rPr>
           <w:color w:val="7030A0"/>
@@ -4509,7 +4822,7 @@
         </w:rPr>
         <w:t>System must be deployed on existing Linux-based server infrastructure. </w:t>
       </w:r>
-      <w:bookmarkEnd w:id="32"/>
+      <w:bookmarkEnd w:id="31"/>
     </w:p>
     <w:p>
       <w:pPr>
@@ -4519,8 +4832,8 @@
           <w:numId w:val="2"/>
         </w:numPr>
       </w:pPr>
-      <w:bookmarkStart w:id="33" w:name="__RefHeading___Toc19440741"/>
-      <w:bookmarkEnd w:id="33"/>
+      <w:bookmarkStart w:id="32" w:name="__RefHeading___Toc19440741"/>
+      <w:bookmarkEnd w:id="32"/>
       <w:r>
         <w:t>Performance Requirements</w:t>
       </w:r>
@@ -4534,7 +4847,7 @@
           <w:color w:val="000000" w:themeColor="text1"/>
         </w:rPr>
       </w:pPr>
-      <w:bookmarkStart w:id="34" w:name="REQBV5SS8"/>
+      <w:bookmarkStart w:id="33" w:name="REQBV5SS8"/>
       <w:r>
         <w:rPr>
           <w:color w:val="000000" w:themeColor="text1"/>
@@ -4586,7 +4899,7 @@
         </w:rPr>
         <w:t>System must render all UI pages in no more than 9 seconds for dynamic pages. Static pages (HTML-only) must be rendered in less than 3 seconds. </w:t>
       </w:r>
-      <w:bookmarkEnd w:id="34"/>
+      <w:bookmarkEnd w:id="33"/>
     </w:p>
     <w:p>
       <w:pPr>
@@ -4647,7 +4960,7 @@
 </file>
 
 <file path=word/endnotes.xml><?xml version="1.0" encoding="utf-8"?>
-<w:endnotes xmlns:wpc="http://schemas.microsoft.com/office/word/2010/wordprocessingCanvas" xmlns:cx="http://schemas.microsoft.com/office/drawing/2014/chartex" xmlns:cx1="http://schemas.microsoft.com/office/drawing/2015/9/8/chartex" xmlns:cx2="http://schemas.microsoft.com/office/drawing/2015/10/21/chartex" xmlns:cx3="http://schemas.microsoft.com/office/drawing/2016/5/9/chartex" xmlns:cx4="http://schemas.microsoft.com/office/drawing/2016/5/10/chartex" xmlns:cx5="http://schemas.microsoft.com/office/drawing/2016/5/11/chartex" xmlns:cx6="http://schemas.microsoft.com/office/drawing/2016/5/12/chartex" xmlns:cx7="http://schemas.microsoft.com/office/drawing/2016/5/13/chartex" xmlns:cx8="http://schemas.microsoft.com/office/drawing/2016/5/14/chartex" xmlns:mc="http://schemas.openxmlformats.org/markup-compatibility/2006" xmlns:aink="http://schemas.microsoft.com/office/drawing/2016/ink" xmlns:am3d="http://schemas.microsoft.com/office/drawing/2017/model3d" xmlns:o="urn:schemas-microsoft-com:office:office" xmlns:oel="http://schemas.microsoft.com/office/2019/extlst" xmlns:r="http://schemas.openxmlformats.org/officeDocument/2006/relationships" xmlns:m="http://schemas.openxmlformats.org/officeDocument/2006/math" xmlns:v="urn:schemas-microsoft-com:vml" xmlns:wp14="http://schemas.microsoft.com/office/word/2010/wordprocessingDrawing" xmlns:wp="http://schemas.openxmlformats.org/drawingml/2006/wordprocessingDrawing" xmlns:w10="urn:schemas-microsoft-com:office:word" xmlns:w="http://schemas.openxmlformats.org/wordprocessingml/2006/main" xmlns:w14="http://schemas.microsoft.com/office/word/2010/wordml" xmlns:w15="http://schemas.microsoft.com/office/word/2012/wordml" xmlns:w16cex="http://schemas.microsoft.com/office/word/2018/wordml/cex" xmlns:w16cid="http://schemas.microsoft.com/office/word/2016/wordml/cid" xmlns:w16="http://schemas.microsoft.com/office/word/2018/wordml" xmlns:w16du="http://schemas.microsoft.com/office/word/2023/wordml/word16du" xmlns:w16sdtdh="http://schemas.microsoft.com/office/word/2020/wordml/sdtdatahash" xmlns:w16se="http://schemas.microsoft.com/office/word/2015/wordml/symex" xmlns:wpg="http://schemas.microsoft.com/office/word/2010/wordprocessingGroup" xmlns:wpi="http://schemas.microsoft.com/office/word/2010/wordprocessingInk" xmlns:wne="http://schemas.microsoft.com/office/word/2006/wordml" xmlns:wps="http://schemas.microsoft.com/office/word/2010/wordprocessingShape" mc:Ignorable="w14 w15 w16se w16cid w16 w16cex w16sdtdh wp14">
+<w:endnotes xmlns:wpc="http://schemas.microsoft.com/office/word/2010/wordprocessingCanvas" xmlns:cx="http://schemas.microsoft.com/office/drawing/2014/chartex" xmlns:cx1="http://schemas.microsoft.com/office/drawing/2015/9/8/chartex" xmlns:cx2="http://schemas.microsoft.com/office/drawing/2015/10/21/chartex" xmlns:cx3="http://schemas.microsoft.com/office/drawing/2016/5/9/chartex" xmlns:cx4="http://schemas.microsoft.com/office/drawing/2016/5/10/chartex" xmlns:cx5="http://schemas.microsoft.com/office/drawing/2016/5/11/chartex" xmlns:cx6="http://schemas.microsoft.com/office/drawing/2016/5/12/chartex" xmlns:cx7="http://schemas.microsoft.com/office/drawing/2016/5/13/chartex" xmlns:cx8="http://schemas.microsoft.com/office/drawing/2016/5/14/chartex" xmlns:mc="http://schemas.openxmlformats.org/markup-compatibility/2006" xmlns:aink="http://schemas.microsoft.com/office/drawing/2016/ink" xmlns:am3d="http://schemas.microsoft.com/office/drawing/2017/model3d" xmlns:o="urn:schemas-microsoft-com:office:office" xmlns:oel="http://schemas.microsoft.com/office/2019/extlst" xmlns:r="http://schemas.openxmlformats.org/officeDocument/2006/relationships" xmlns:m="http://schemas.openxmlformats.org/officeDocument/2006/math" xmlns:v="urn:schemas-microsoft-com:vml" xmlns:wp14="http://schemas.microsoft.com/office/word/2010/wordprocessingDrawing" xmlns:wp="http://schemas.openxmlformats.org/drawingml/2006/wordprocessingDrawing" xmlns:w10="urn:schemas-microsoft-com:office:word" xmlns:w="http://schemas.openxmlformats.org/wordprocessingml/2006/main" xmlns:w14="http://schemas.microsoft.com/office/word/2010/wordml" xmlns:w15="http://schemas.microsoft.com/office/word/2012/wordml" xmlns:w16cex="http://schemas.microsoft.com/office/word/2018/wordml/cex" xmlns:w16cid="http://schemas.microsoft.com/office/word/2016/wordml/cid" xmlns:w16="http://schemas.microsoft.com/office/word/2018/wordml" xmlns:w16du="http://schemas.microsoft.com/office/word/2023/wordml/word16du" xmlns:w16sdtdh="http://schemas.microsoft.com/office/word/2020/wordml/sdtdatahash" xmlns:w16sdtfl="http://schemas.microsoft.com/office/word/2024/wordml/sdtformatlock" xmlns:w16se="http://schemas.microsoft.com/office/word/2015/wordml/symex" xmlns:wpg="http://schemas.microsoft.com/office/word/2010/wordprocessingGroup" xmlns:wpi="http://schemas.microsoft.com/office/word/2010/wordprocessingInk" xmlns:wne="http://schemas.microsoft.com/office/word/2006/wordml" xmlns:wps="http://schemas.microsoft.com/office/word/2010/wordprocessingShape" mc:Ignorable="w14 w15 w16se w16cid w16 w16cex w16sdtdh w16sdtfl w16du wp14">
   <w:endnote w:type="separator" w:id="-1">
     <w:p>
       <w:r>
@@ -4666,7 +4979,7 @@
 </file>
 
 <file path=word/footer1.xml><?xml version="1.0" encoding="utf-8"?>
-<w:ftr xmlns:wpc="http://schemas.microsoft.com/office/word/2010/wordprocessingCanvas" xmlns:cx="http://schemas.microsoft.com/office/drawing/2014/chartex" xmlns:cx1="http://schemas.microsoft.com/office/drawing/2015/9/8/chartex" xmlns:cx2="http://schemas.microsoft.com/office/drawing/2015/10/21/chartex" xmlns:cx3="http://schemas.microsoft.com/office/drawing/2016/5/9/chartex" xmlns:cx4="http://schemas.microsoft.com/office/drawing/2016/5/10/chartex" xmlns:cx5="http://schemas.microsoft.com/office/drawing/2016/5/11/chartex" xmlns:cx6="http://schemas.microsoft.com/office/drawing/2016/5/12/chartex" xmlns:cx7="http://schemas.microsoft.com/office/drawing/2016/5/13/chartex" xmlns:cx8="http://schemas.microsoft.com/office/drawing/2016/5/14/chartex" xmlns:mc="http://schemas.openxmlformats.org/markup-compatibility/2006" xmlns:aink="http://schemas.microsoft.com/office/drawing/2016/ink" xmlns:am3d="http://schemas.microsoft.com/office/drawing/2017/model3d" xmlns:o="urn:schemas-microsoft-com:office:office" xmlns:oel="http://schemas.microsoft.com/office/2019/extlst" xmlns:r="http://schemas.openxmlformats.org/officeDocument/2006/relationships" xmlns:m="http://schemas.openxmlformats.org/officeDocument/2006/math" xmlns:v="urn:schemas-microsoft-com:vml" xmlns:wp14="http://schemas.microsoft.com/office/word/2010/wordprocessingDrawing" xmlns:wp="http://schemas.openxmlformats.org/drawingml/2006/wordprocessingDrawing" xmlns:w10="urn:schemas-microsoft-com:office:word" xmlns:w="http://schemas.openxmlformats.org/wordprocessingml/2006/main" xmlns:w14="http://schemas.microsoft.com/office/word/2010/wordml" xmlns:w15="http://schemas.microsoft.com/office/word/2012/wordml" xmlns:w16cex="http://schemas.microsoft.com/office/word/2018/wordml/cex" xmlns:w16cid="http://schemas.microsoft.com/office/word/2016/wordml/cid" xmlns:w16="http://schemas.microsoft.com/office/word/2018/wordml" xmlns:w16du="http://schemas.microsoft.com/office/word/2023/wordml/word16du" xmlns:w16sdtdh="http://schemas.microsoft.com/office/word/2020/wordml/sdtdatahash" xmlns:w16se="http://schemas.microsoft.com/office/word/2015/wordml/symex" xmlns:wpg="http://schemas.microsoft.com/office/word/2010/wordprocessingGroup" xmlns:wpi="http://schemas.microsoft.com/office/word/2010/wordprocessingInk" xmlns:wne="http://schemas.microsoft.com/office/word/2006/wordml" xmlns:wps="http://schemas.microsoft.com/office/word/2010/wordprocessingShape" mc:Ignorable="w14 w15 w16se w16cid w16 w16cex w16sdtdh wp14">
+<w:ftr xmlns:wpc="http://schemas.microsoft.com/office/word/2010/wordprocessingCanvas" xmlns:cx="http://schemas.microsoft.com/office/drawing/2014/chartex" xmlns:cx1="http://schemas.microsoft.com/office/drawing/2015/9/8/chartex" xmlns:cx2="http://schemas.microsoft.com/office/drawing/2015/10/21/chartex" xmlns:cx3="http://schemas.microsoft.com/office/drawing/2016/5/9/chartex" xmlns:cx4="http://schemas.microsoft.com/office/drawing/2016/5/10/chartex" xmlns:cx5="http://schemas.microsoft.com/office/drawing/2016/5/11/chartex" xmlns:cx6="http://schemas.microsoft.com/office/drawing/2016/5/12/chartex" xmlns:cx7="http://schemas.microsoft.com/office/drawing/2016/5/13/chartex" xmlns:cx8="http://schemas.microsoft.com/office/drawing/2016/5/14/chartex" xmlns:mc="http://schemas.openxmlformats.org/markup-compatibility/2006" xmlns:aink="http://schemas.microsoft.com/office/drawing/2016/ink" xmlns:am3d="http://schemas.microsoft.com/office/drawing/2017/model3d" xmlns:o="urn:schemas-microsoft-com:office:office" xmlns:oel="http://schemas.microsoft.com/office/2019/extlst" xmlns:r="http://schemas.openxmlformats.org/officeDocument/2006/relationships" xmlns:m="http://schemas.openxmlformats.org/officeDocument/2006/math" xmlns:v="urn:schemas-microsoft-com:vml" xmlns:wp14="http://schemas.microsoft.com/office/word/2010/wordprocessingDrawing" xmlns:wp="http://schemas.openxmlformats.org/drawingml/2006/wordprocessingDrawing" xmlns:w10="urn:schemas-microsoft-com:office:word" xmlns:w="http://schemas.openxmlformats.org/wordprocessingml/2006/main" xmlns:w14="http://schemas.microsoft.com/office/word/2010/wordml" xmlns:w15="http://schemas.microsoft.com/office/word/2012/wordml" xmlns:w16cex="http://schemas.microsoft.com/office/word/2018/wordml/cex" xmlns:w16cid="http://schemas.microsoft.com/office/word/2016/wordml/cid" xmlns:w16="http://schemas.microsoft.com/office/word/2018/wordml" xmlns:w16du="http://schemas.microsoft.com/office/word/2023/wordml/word16du" xmlns:w16sdtdh="http://schemas.microsoft.com/office/word/2020/wordml/sdtdatahash" xmlns:w16sdtfl="http://schemas.microsoft.com/office/word/2024/wordml/sdtformatlock" xmlns:w16se="http://schemas.microsoft.com/office/word/2015/wordml/symex" xmlns:wpg="http://schemas.microsoft.com/office/word/2010/wordprocessingGroup" xmlns:wpi="http://schemas.microsoft.com/office/word/2010/wordprocessingInk" xmlns:wne="http://schemas.microsoft.com/office/word/2006/wordml" xmlns:wps="http://schemas.microsoft.com/office/word/2010/wordprocessingShape" mc:Ignorable="w14 w15 w16se w16cid w16 w16cex w16sdtdh w16sdtfl w16du wp14">
   <w:p>
     <w:pPr>
       <w:pStyle w:val="Footer"/>
@@ -4676,7 +4989,7 @@
 </file>
 
 <file path=word/footer2.xml><?xml version="1.0" encoding="utf-8"?>
-<w:ftr xmlns:wpc="http://schemas.microsoft.com/office/word/2010/wordprocessingCanvas" xmlns:cx="http://schemas.microsoft.com/office/drawing/2014/chartex" xmlns:cx1="http://schemas.microsoft.com/office/drawing/2015/9/8/chartex" xmlns:cx2="http://schemas.microsoft.com/office/drawing/2015/10/21/chartex" xmlns:cx3="http://schemas.microsoft.com/office/drawing/2016/5/9/chartex" xmlns:cx4="http://schemas.microsoft.com/office/drawing/2016/5/10/chartex" xmlns:cx5="http://schemas.microsoft.com/office/drawing/2016/5/11/chartex" xmlns:cx6="http://schemas.microsoft.com/office/drawing/2016/5/12/chartex" xmlns:cx7="http://schemas.microsoft.com/office/drawing/2016/5/13/chartex" xmlns:cx8="http://schemas.microsoft.com/office/drawing/2016/5/14/chartex" xmlns:mc="http://schemas.openxmlformats.org/markup-compatibility/2006" xmlns:aink="http://schemas.microsoft.com/office/drawing/2016/ink" xmlns:am3d="http://schemas.microsoft.com/office/drawing/2017/model3d" xmlns:o="urn:schemas-microsoft-com:office:office" xmlns:oel="http://schemas.microsoft.com/office/2019/extlst" xmlns:r="http://schemas.openxmlformats.org/officeDocument/2006/relationships" xmlns:m="http://schemas.openxmlformats.org/officeDocument/2006/math" xmlns:v="urn:schemas-microsoft-com:vml" xmlns:wp14="http://schemas.microsoft.com/office/word/2010/wordprocessingDrawing" xmlns:wp="http://schemas.openxmlformats.org/drawingml/2006/wordprocessingDrawing" xmlns:w10="urn:schemas-microsoft-com:office:word" xmlns:w="http://schemas.openxmlformats.org/wordprocessingml/2006/main" xmlns:w14="http://schemas.microsoft.com/office/word/2010/wordml" xmlns:w15="http://schemas.microsoft.com/office/word/2012/wordml" xmlns:w16cex="http://schemas.microsoft.com/office/word/2018/wordml/cex" xmlns:w16cid="http://schemas.microsoft.com/office/word/2016/wordml/cid" xmlns:w16="http://schemas.microsoft.com/office/word/2018/wordml" xmlns:w16du="http://schemas.microsoft.com/office/word/2023/wordml/word16du" xmlns:w16sdtdh="http://schemas.microsoft.com/office/word/2020/wordml/sdtdatahash" xmlns:w16se="http://schemas.microsoft.com/office/word/2015/wordml/symex" xmlns:wpg="http://schemas.microsoft.com/office/word/2010/wordprocessingGroup" xmlns:wpi="http://schemas.microsoft.com/office/word/2010/wordprocessingInk" xmlns:wne="http://schemas.microsoft.com/office/word/2006/wordml" xmlns:wps="http://schemas.microsoft.com/office/word/2010/wordprocessingShape" mc:Ignorable="w14 w15 w16se w16cid w16 w16cex w16sdtdh wp14">
+<w:ftr xmlns:wpc="http://schemas.microsoft.com/office/word/2010/wordprocessingCanvas" xmlns:cx="http://schemas.microsoft.com/office/drawing/2014/chartex" xmlns:cx1="http://schemas.microsoft.com/office/drawing/2015/9/8/chartex" xmlns:cx2="http://schemas.microsoft.com/office/drawing/2015/10/21/chartex" xmlns:cx3="http://schemas.microsoft.com/office/drawing/2016/5/9/chartex" xmlns:cx4="http://schemas.microsoft.com/office/drawing/2016/5/10/chartex" xmlns:cx5="http://schemas.microsoft.com/office/drawing/2016/5/11/chartex" xmlns:cx6="http://schemas.microsoft.com/office/drawing/2016/5/12/chartex" xmlns:cx7="http://schemas.microsoft.com/office/drawing/2016/5/13/chartex" xmlns:cx8="http://schemas.microsoft.com/office/drawing/2016/5/14/chartex" xmlns:mc="http://schemas.openxmlformats.org/markup-compatibility/2006" xmlns:aink="http://schemas.microsoft.com/office/drawing/2016/ink" xmlns:am3d="http://schemas.microsoft.com/office/drawing/2017/model3d" xmlns:o="urn:schemas-microsoft-com:office:office" xmlns:oel="http://schemas.microsoft.com/office/2019/extlst" xmlns:r="http://schemas.openxmlformats.org/officeDocument/2006/relationships" xmlns:m="http://schemas.openxmlformats.org/officeDocument/2006/math" xmlns:v="urn:schemas-microsoft-com:vml" xmlns:wp14="http://schemas.microsoft.com/office/word/2010/wordprocessingDrawing" xmlns:wp="http://schemas.openxmlformats.org/drawingml/2006/wordprocessingDrawing" xmlns:w10="urn:schemas-microsoft-com:office:word" xmlns:w="http://schemas.openxmlformats.org/wordprocessingml/2006/main" xmlns:w14="http://schemas.microsoft.com/office/word/2010/wordml" xmlns:w15="http://schemas.microsoft.com/office/word/2012/wordml" xmlns:w16cex="http://schemas.microsoft.com/office/word/2018/wordml/cex" xmlns:w16cid="http://schemas.microsoft.com/office/word/2016/wordml/cid" xmlns:w16="http://schemas.microsoft.com/office/word/2018/wordml" xmlns:w16du="http://schemas.microsoft.com/office/word/2023/wordml/word16du" xmlns:w16sdtdh="http://schemas.microsoft.com/office/word/2020/wordml/sdtdatahash" xmlns:w16sdtfl="http://schemas.microsoft.com/office/word/2024/wordml/sdtformatlock" xmlns:w16se="http://schemas.microsoft.com/office/word/2015/wordml/symex" xmlns:wpg="http://schemas.microsoft.com/office/word/2010/wordprocessingGroup" xmlns:wpi="http://schemas.microsoft.com/office/word/2010/wordprocessingInk" xmlns:wne="http://schemas.microsoft.com/office/word/2006/wordml" xmlns:wps="http://schemas.microsoft.com/office/word/2010/wordprocessingShape" mc:Ignorable="w14 w15 w16se w16cid w16 w16cex w16sdtdh w16sdtfl w16du wp14">
   <w:p>
     <w:pPr>
       <w:pStyle w:val="Footer"/>
@@ -4762,8 +5075,17 @@
                               <w:rStyle w:val="PageNumber"/>
                               <w:color w:val="000000"/>
                             </w:rPr>
-                            <w:t>ii</w:t>
+                            <w:t>i</w:t>
                           </w:r>
+                          <w:proofErr w:type="spellStart"/>
+                          <w:r>
+                            <w:rPr>
+                              <w:rStyle w:val="PageNumber"/>
+                              <w:color w:val="000000"/>
+                            </w:rPr>
+                            <w:t>i</w:t>
+                          </w:r>
+                          <w:proofErr w:type="spellEnd"/>
                           <w:r>
                             <w:rPr>
                               <w:rStyle w:val="PageNumber"/>
@@ -4841,7 +5163,7 @@
 </file>
 
 <file path=word/footer3.xml><?xml version="1.0" encoding="utf-8"?>
-<w:ftr xmlns:wpc="http://schemas.microsoft.com/office/word/2010/wordprocessingCanvas" xmlns:cx="http://schemas.microsoft.com/office/drawing/2014/chartex" xmlns:cx1="http://schemas.microsoft.com/office/drawing/2015/9/8/chartex" xmlns:cx2="http://schemas.microsoft.com/office/drawing/2015/10/21/chartex" xmlns:cx3="http://schemas.microsoft.com/office/drawing/2016/5/9/chartex" xmlns:cx4="http://schemas.microsoft.com/office/drawing/2016/5/10/chartex" xmlns:cx5="http://schemas.microsoft.com/office/drawing/2016/5/11/chartex" xmlns:cx6="http://schemas.microsoft.com/office/drawing/2016/5/12/chartex" xmlns:cx7="http://schemas.microsoft.com/office/drawing/2016/5/13/chartex" xmlns:cx8="http://schemas.microsoft.com/office/drawing/2016/5/14/chartex" xmlns:mc="http://schemas.openxmlformats.org/markup-compatibility/2006" xmlns:aink="http://schemas.microsoft.com/office/drawing/2016/ink" xmlns:am3d="http://schemas.microsoft.com/office/drawing/2017/model3d" xmlns:o="urn:schemas-microsoft-com:office:office" xmlns:oel="http://schemas.microsoft.com/office/2019/extlst" xmlns:r="http://schemas.openxmlformats.org/officeDocument/2006/relationships" xmlns:m="http://schemas.openxmlformats.org/officeDocument/2006/math" xmlns:v="urn:schemas-microsoft-com:vml" xmlns:wp14="http://schemas.microsoft.com/office/word/2010/wordprocessingDrawing" xmlns:wp="http://schemas.openxmlformats.org/drawingml/2006/wordprocessingDrawing" xmlns:w10="urn:schemas-microsoft-com:office:word" xmlns:w="http://schemas.openxmlformats.org/wordprocessingml/2006/main" xmlns:w14="http://schemas.microsoft.com/office/word/2010/wordml" xmlns:w15="http://schemas.microsoft.com/office/word/2012/wordml" xmlns:w16cex="http://schemas.microsoft.com/office/word/2018/wordml/cex" xmlns:w16cid="http://schemas.microsoft.com/office/word/2016/wordml/cid" xmlns:w16="http://schemas.microsoft.com/office/word/2018/wordml" xmlns:w16du="http://schemas.microsoft.com/office/word/2023/wordml/word16du" xmlns:w16sdtdh="http://schemas.microsoft.com/office/word/2020/wordml/sdtdatahash" xmlns:w16se="http://schemas.microsoft.com/office/word/2015/wordml/symex" xmlns:wpg="http://schemas.microsoft.com/office/word/2010/wordprocessingGroup" xmlns:wpi="http://schemas.microsoft.com/office/word/2010/wordprocessingInk" xmlns:wne="http://schemas.microsoft.com/office/word/2006/wordml" xmlns:wps="http://schemas.microsoft.com/office/word/2010/wordprocessingShape" mc:Ignorable="w14 w15 w16se w16cid w16 w16cex w16sdtdh wp14">
+<w:ftr xmlns:wpc="http://schemas.microsoft.com/office/word/2010/wordprocessingCanvas" xmlns:cx="http://schemas.microsoft.com/office/drawing/2014/chartex" xmlns:cx1="http://schemas.microsoft.com/office/drawing/2015/9/8/chartex" xmlns:cx2="http://schemas.microsoft.com/office/drawing/2015/10/21/chartex" xmlns:cx3="http://schemas.microsoft.com/office/drawing/2016/5/9/chartex" xmlns:cx4="http://schemas.microsoft.com/office/drawing/2016/5/10/chartex" xmlns:cx5="http://schemas.microsoft.com/office/drawing/2016/5/11/chartex" xmlns:cx6="http://schemas.microsoft.com/office/drawing/2016/5/12/chartex" xmlns:cx7="http://schemas.microsoft.com/office/drawing/2016/5/13/chartex" xmlns:cx8="http://schemas.microsoft.com/office/drawing/2016/5/14/chartex" xmlns:mc="http://schemas.openxmlformats.org/markup-compatibility/2006" xmlns:aink="http://schemas.microsoft.com/office/drawing/2016/ink" xmlns:am3d="http://schemas.microsoft.com/office/drawing/2017/model3d" xmlns:o="urn:schemas-microsoft-com:office:office" xmlns:oel="http://schemas.microsoft.com/office/2019/extlst" xmlns:r="http://schemas.openxmlformats.org/officeDocument/2006/relationships" xmlns:m="http://schemas.openxmlformats.org/officeDocument/2006/math" xmlns:v="urn:schemas-microsoft-com:vml" xmlns:wp14="http://schemas.microsoft.com/office/word/2010/wordprocessingDrawing" xmlns:wp="http://schemas.openxmlformats.org/drawingml/2006/wordprocessingDrawing" xmlns:w10="urn:schemas-microsoft-com:office:word" xmlns:w="http://schemas.openxmlformats.org/wordprocessingml/2006/main" xmlns:w14="http://schemas.microsoft.com/office/word/2010/wordml" xmlns:w15="http://schemas.microsoft.com/office/word/2012/wordml" xmlns:w16cex="http://schemas.microsoft.com/office/word/2018/wordml/cex" xmlns:w16cid="http://schemas.microsoft.com/office/word/2016/wordml/cid" xmlns:w16="http://schemas.microsoft.com/office/word/2018/wordml" xmlns:w16du="http://schemas.microsoft.com/office/word/2023/wordml/word16du" xmlns:w16sdtdh="http://schemas.microsoft.com/office/word/2020/wordml/sdtdatahash" xmlns:w16sdtfl="http://schemas.microsoft.com/office/word/2024/wordml/sdtformatlock" xmlns:w16se="http://schemas.microsoft.com/office/word/2015/wordml/symex" xmlns:wpg="http://schemas.microsoft.com/office/word/2010/wordprocessingGroup" xmlns:wpi="http://schemas.microsoft.com/office/word/2010/wordprocessingInk" xmlns:wne="http://schemas.microsoft.com/office/word/2006/wordml" xmlns:wps="http://schemas.microsoft.com/office/word/2010/wordprocessingShape" mc:Ignorable="w14 w15 w16se w16cid w16 w16cex w16sdtdh w16sdtfl w16du wp14">
   <w:p>
     <w:pPr>
       <w:pStyle w:val="Footer"/>
@@ -4927,8 +5249,17 @@
                               <w:rStyle w:val="PageNumber"/>
                               <w:color w:val="000000"/>
                             </w:rPr>
-                            <w:t>viii</w:t>
+                            <w:t>vii</w:t>
                           </w:r>
+                          <w:proofErr w:type="spellStart"/>
+                          <w:r>
+                            <w:rPr>
+                              <w:rStyle w:val="PageNumber"/>
+                              <w:color w:val="000000"/>
+                            </w:rPr>
+                            <w:t>i</w:t>
+                          </w:r>
+                          <w:proofErr w:type="spellEnd"/>
                           <w:r>
                             <w:rPr>
                               <w:rStyle w:val="PageNumber"/>
@@ -5006,7 +5337,7 @@
 </file>
 
 <file path=word/footer4.xml><?xml version="1.0" encoding="utf-8"?>
-<w:ftr xmlns:wpc="http://schemas.microsoft.com/office/word/2010/wordprocessingCanvas" xmlns:cx="http://schemas.microsoft.com/office/drawing/2014/chartex" xmlns:cx1="http://schemas.microsoft.com/office/drawing/2015/9/8/chartex" xmlns:cx2="http://schemas.microsoft.com/office/drawing/2015/10/21/chartex" xmlns:cx3="http://schemas.microsoft.com/office/drawing/2016/5/9/chartex" xmlns:cx4="http://schemas.microsoft.com/office/drawing/2016/5/10/chartex" xmlns:cx5="http://schemas.microsoft.com/office/drawing/2016/5/11/chartex" xmlns:cx6="http://schemas.microsoft.com/office/drawing/2016/5/12/chartex" xmlns:cx7="http://schemas.microsoft.com/office/drawing/2016/5/13/chartex" xmlns:cx8="http://schemas.microsoft.com/office/drawing/2016/5/14/chartex" xmlns:mc="http://schemas.openxmlformats.org/markup-compatibility/2006" xmlns:aink="http://schemas.microsoft.com/office/drawing/2016/ink" xmlns:am3d="http://schemas.microsoft.com/office/drawing/2017/model3d" xmlns:o="urn:schemas-microsoft-com:office:office" xmlns:oel="http://schemas.microsoft.com/office/2019/extlst" xmlns:r="http://schemas.openxmlformats.org/officeDocument/2006/relationships" xmlns:m="http://schemas.openxmlformats.org/officeDocument/2006/math" xmlns:v="urn:schemas-microsoft-com:vml" xmlns:wp14="http://schemas.microsoft.com/office/word/2010/wordprocessingDrawing" xmlns:wp="http://schemas.openxmlformats.org/drawingml/2006/wordprocessingDrawing" xmlns:w10="urn:schemas-microsoft-com:office:word" xmlns:w="http://schemas.openxmlformats.org/wordprocessingml/2006/main" xmlns:w14="http://schemas.microsoft.com/office/word/2010/wordml" xmlns:w15="http://schemas.microsoft.com/office/word/2012/wordml" xmlns:w16cex="http://schemas.microsoft.com/office/word/2018/wordml/cex" xmlns:w16cid="http://schemas.microsoft.com/office/word/2016/wordml/cid" xmlns:w16="http://schemas.microsoft.com/office/word/2018/wordml" xmlns:w16du="http://schemas.microsoft.com/office/word/2023/wordml/word16du" xmlns:w16sdtdh="http://schemas.microsoft.com/office/word/2020/wordml/sdtdatahash" xmlns:w16se="http://schemas.microsoft.com/office/word/2015/wordml/symex" xmlns:wpg="http://schemas.microsoft.com/office/word/2010/wordprocessingGroup" xmlns:wpi="http://schemas.microsoft.com/office/word/2010/wordprocessingInk" xmlns:wne="http://schemas.microsoft.com/office/word/2006/wordml" xmlns:wps="http://schemas.microsoft.com/office/word/2010/wordprocessingShape" mc:Ignorable="w14 w15 w16se w16cid w16 w16cex w16sdtdh wp14">
+<w:ftr xmlns:wpc="http://schemas.microsoft.com/office/word/2010/wordprocessingCanvas" xmlns:cx="http://schemas.microsoft.com/office/drawing/2014/chartex" xmlns:cx1="http://schemas.microsoft.com/office/drawing/2015/9/8/chartex" xmlns:cx2="http://schemas.microsoft.com/office/drawing/2015/10/21/chartex" xmlns:cx3="http://schemas.microsoft.com/office/drawing/2016/5/9/chartex" xmlns:cx4="http://schemas.microsoft.com/office/drawing/2016/5/10/chartex" xmlns:cx5="http://schemas.microsoft.com/office/drawing/2016/5/11/chartex" xmlns:cx6="http://schemas.microsoft.com/office/drawing/2016/5/12/chartex" xmlns:cx7="http://schemas.microsoft.com/office/drawing/2016/5/13/chartex" xmlns:cx8="http://schemas.microsoft.com/office/drawing/2016/5/14/chartex" xmlns:mc="http://schemas.openxmlformats.org/markup-compatibility/2006" xmlns:aink="http://schemas.microsoft.com/office/drawing/2016/ink" xmlns:am3d="http://schemas.microsoft.com/office/drawing/2017/model3d" xmlns:o="urn:schemas-microsoft-com:office:office" xmlns:oel="http://schemas.microsoft.com/office/2019/extlst" xmlns:r="http://schemas.openxmlformats.org/officeDocument/2006/relationships" xmlns:m="http://schemas.openxmlformats.org/officeDocument/2006/math" xmlns:v="urn:schemas-microsoft-com:vml" xmlns:wp14="http://schemas.microsoft.com/office/word/2010/wordprocessingDrawing" xmlns:wp="http://schemas.openxmlformats.org/drawingml/2006/wordprocessingDrawing" xmlns:w10="urn:schemas-microsoft-com:office:word" xmlns:w="http://schemas.openxmlformats.org/wordprocessingml/2006/main" xmlns:w14="http://schemas.microsoft.com/office/word/2010/wordml" xmlns:w15="http://schemas.microsoft.com/office/word/2012/wordml" xmlns:w16cex="http://schemas.microsoft.com/office/word/2018/wordml/cex" xmlns:w16cid="http://schemas.microsoft.com/office/word/2016/wordml/cid" xmlns:w16="http://schemas.microsoft.com/office/word/2018/wordml" xmlns:w16du="http://schemas.microsoft.com/office/word/2023/wordml/word16du" xmlns:w16sdtdh="http://schemas.microsoft.com/office/word/2020/wordml/sdtdatahash" xmlns:w16sdtfl="http://schemas.microsoft.com/office/word/2024/wordml/sdtformatlock" xmlns:w16se="http://schemas.microsoft.com/office/word/2015/wordml/symex" xmlns:wpg="http://schemas.microsoft.com/office/word/2010/wordprocessingGroup" xmlns:wpi="http://schemas.microsoft.com/office/word/2010/wordprocessingInk" xmlns:wne="http://schemas.microsoft.com/office/word/2006/wordml" xmlns:wps="http://schemas.microsoft.com/office/word/2010/wordprocessingShape" mc:Ignorable="w14 w15 w16se w16cid w16 w16cex w16sdtdh w16sdtfl w16du wp14">
   <w:p>
     <w:pPr>
       <w:pStyle w:val="Footer"/>
@@ -5039,8 +5370,16 @@
       <w:rPr>
         <w:rStyle w:val="PageNumber"/>
       </w:rPr>
-      <w:t>iii</w:t>
+      <w:t>ii</w:t>
     </w:r>
+    <w:proofErr w:type="spellStart"/>
+    <w:r>
+      <w:rPr>
+        <w:rStyle w:val="PageNumber"/>
+      </w:rPr>
+      <w:t>i</w:t>
+    </w:r>
+    <w:proofErr w:type="spellEnd"/>
     <w:r>
       <w:rPr>
         <w:rStyle w:val="PageNumber"/>
@@ -5052,7 +5391,7 @@
 </file>
 
 <file path=word/footnotes.xml><?xml version="1.0" encoding="utf-8"?>
-<w:footnotes xmlns:wpc="http://schemas.microsoft.com/office/word/2010/wordprocessingCanvas" xmlns:cx="http://schemas.microsoft.com/office/drawing/2014/chartex" xmlns:cx1="http://schemas.microsoft.com/office/drawing/2015/9/8/chartex" xmlns:cx2="http://schemas.microsoft.com/office/drawing/2015/10/21/chartex" xmlns:cx3="http://schemas.microsoft.com/office/drawing/2016/5/9/chartex" xmlns:cx4="http://schemas.microsoft.com/office/drawing/2016/5/10/chartex" xmlns:cx5="http://schemas.microsoft.com/office/drawing/2016/5/11/chartex" xmlns:cx6="http://schemas.microsoft.com/office/drawing/2016/5/12/chartex" xmlns:cx7="http://schemas.microsoft.com/office/drawing/2016/5/13/chartex" xmlns:cx8="http://schemas.microsoft.com/office/drawing/2016/5/14/chartex" xmlns:mc="http://schemas.openxmlformats.org/markup-compatibility/2006" xmlns:aink="http://schemas.microsoft.com/office/drawing/2016/ink" xmlns:am3d="http://schemas.microsoft.com/office/drawing/2017/model3d" xmlns:o="urn:schemas-microsoft-com:office:office" xmlns:oel="http://schemas.microsoft.com/office/2019/extlst" xmlns:r="http://schemas.openxmlformats.org/officeDocument/2006/relationships" xmlns:m="http://schemas.openxmlformats.org/officeDocument/2006/math" xmlns:v="urn:schemas-microsoft-com:vml" xmlns:wp14="http://schemas.microsoft.com/office/word/2010/wordprocessingDrawing" xmlns:wp="http://schemas.openxmlformats.org/drawingml/2006/wordprocessingDrawing" xmlns:w10="urn:schemas-microsoft-com:office:word" xmlns:w="http://schemas.openxmlformats.org/wordprocessingml/2006/main" xmlns:w14="http://schemas.microsoft.com/office/word/2010/wordml" xmlns:w15="http://schemas.microsoft.com/office/word/2012/wordml" xmlns:w16cex="http://schemas.microsoft.com/office/word/2018/wordml/cex" xmlns:w16cid="http://schemas.microsoft.com/office/word/2016/wordml/cid" xmlns:w16="http://schemas.microsoft.com/office/word/2018/wordml" xmlns:w16du="http://schemas.microsoft.com/office/word/2023/wordml/word16du" xmlns:w16sdtdh="http://schemas.microsoft.com/office/word/2020/wordml/sdtdatahash" xmlns:w16se="http://schemas.microsoft.com/office/word/2015/wordml/symex" xmlns:wpg="http://schemas.microsoft.com/office/word/2010/wordprocessingGroup" xmlns:wpi="http://schemas.microsoft.com/office/word/2010/wordprocessingInk" xmlns:wne="http://schemas.microsoft.com/office/word/2006/wordml" xmlns:wps="http://schemas.microsoft.com/office/word/2010/wordprocessingShape" mc:Ignorable="w14 w15 w16se w16cid w16 w16cex w16sdtdh wp14">
+<w:footnotes xmlns:wpc="http://schemas.microsoft.com/office/word/2010/wordprocessingCanvas" xmlns:cx="http://schemas.microsoft.com/office/drawing/2014/chartex" xmlns:cx1="http://schemas.microsoft.com/office/drawing/2015/9/8/chartex" xmlns:cx2="http://schemas.microsoft.com/office/drawing/2015/10/21/chartex" xmlns:cx3="http://schemas.microsoft.com/office/drawing/2016/5/9/chartex" xmlns:cx4="http://schemas.microsoft.com/office/drawing/2016/5/10/chartex" xmlns:cx5="http://schemas.microsoft.com/office/drawing/2016/5/11/chartex" xmlns:cx6="http://schemas.microsoft.com/office/drawing/2016/5/12/chartex" xmlns:cx7="http://schemas.microsoft.com/office/drawing/2016/5/13/chartex" xmlns:cx8="http://schemas.microsoft.com/office/drawing/2016/5/14/chartex" xmlns:mc="http://schemas.openxmlformats.org/markup-compatibility/2006" xmlns:aink="http://schemas.microsoft.com/office/drawing/2016/ink" xmlns:am3d="http://schemas.microsoft.com/office/drawing/2017/model3d" xmlns:o="urn:schemas-microsoft-com:office:office" xmlns:oel="http://schemas.microsoft.com/office/2019/extlst" xmlns:r="http://schemas.openxmlformats.org/officeDocument/2006/relationships" xmlns:m="http://schemas.openxmlformats.org/officeDocument/2006/math" xmlns:v="urn:schemas-microsoft-com:vml" xmlns:wp14="http://schemas.microsoft.com/office/word/2010/wordprocessingDrawing" xmlns:wp="http://schemas.openxmlformats.org/drawingml/2006/wordprocessingDrawing" xmlns:w10="urn:schemas-microsoft-com:office:word" xmlns:w="http://schemas.openxmlformats.org/wordprocessingml/2006/main" xmlns:w14="http://schemas.microsoft.com/office/word/2010/wordml" xmlns:w15="http://schemas.microsoft.com/office/word/2012/wordml" xmlns:w16cex="http://schemas.microsoft.com/office/word/2018/wordml/cex" xmlns:w16cid="http://schemas.microsoft.com/office/word/2016/wordml/cid" xmlns:w16="http://schemas.microsoft.com/office/word/2018/wordml" xmlns:w16du="http://schemas.microsoft.com/office/word/2023/wordml/word16du" xmlns:w16sdtdh="http://schemas.microsoft.com/office/word/2020/wordml/sdtdatahash" xmlns:w16sdtfl="http://schemas.microsoft.com/office/word/2024/wordml/sdtformatlock" xmlns:w16se="http://schemas.microsoft.com/office/word/2015/wordml/symex" xmlns:wpg="http://schemas.microsoft.com/office/word/2010/wordprocessingGroup" xmlns:wpi="http://schemas.microsoft.com/office/word/2010/wordprocessingInk" xmlns:wne="http://schemas.microsoft.com/office/word/2006/wordml" xmlns:wps="http://schemas.microsoft.com/office/word/2010/wordprocessingShape" mc:Ignorable="w14 w15 w16se w16cid w16 w16cex w16sdtdh w16sdtfl w16du wp14">
   <w:footnote w:type="separator" w:id="-1">
     <w:p>
       <w:r>
@@ -5071,7 +5410,7 @@
 </file>
 
 <file path=word/header1.xml><?xml version="1.0" encoding="utf-8"?>
-<w:hdr xmlns:wpc="http://schemas.microsoft.com/office/word/2010/wordprocessingCanvas" xmlns:cx="http://schemas.microsoft.com/office/drawing/2014/chartex" xmlns:cx1="http://schemas.microsoft.com/office/drawing/2015/9/8/chartex" xmlns:cx2="http://schemas.microsoft.com/office/drawing/2015/10/21/chartex" xmlns:cx3="http://schemas.microsoft.com/office/drawing/2016/5/9/chartex" xmlns:cx4="http://schemas.microsoft.com/office/drawing/2016/5/10/chartex" xmlns:cx5="http://schemas.microsoft.com/office/drawing/2016/5/11/chartex" xmlns:cx6="http://schemas.microsoft.com/office/drawing/2016/5/12/chartex" xmlns:cx7="http://schemas.microsoft.com/office/drawing/2016/5/13/chartex" xmlns:cx8="http://schemas.microsoft.com/office/drawing/2016/5/14/chartex" xmlns:mc="http://schemas.openxmlformats.org/markup-compatibility/2006" xmlns:aink="http://schemas.microsoft.com/office/drawing/2016/ink" xmlns:am3d="http://schemas.microsoft.com/office/drawing/2017/model3d" xmlns:o="urn:schemas-microsoft-com:office:office" xmlns:oel="http://schemas.microsoft.com/office/2019/extlst" xmlns:r="http://schemas.openxmlformats.org/officeDocument/2006/relationships" xmlns:m="http://schemas.openxmlformats.org/officeDocument/2006/math" xmlns:v="urn:schemas-microsoft-com:vml" xmlns:wp14="http://schemas.microsoft.com/office/word/2010/wordprocessingDrawing" xmlns:wp="http://schemas.openxmlformats.org/drawingml/2006/wordprocessingDrawing" xmlns:w10="urn:schemas-microsoft-com:office:word" xmlns:w="http://schemas.openxmlformats.org/wordprocessingml/2006/main" xmlns:w14="http://schemas.microsoft.com/office/word/2010/wordml" xmlns:w15="http://schemas.microsoft.com/office/word/2012/wordml" xmlns:w16cex="http://schemas.microsoft.com/office/word/2018/wordml/cex" xmlns:w16cid="http://schemas.microsoft.com/office/word/2016/wordml/cid" xmlns:w16="http://schemas.microsoft.com/office/word/2018/wordml" xmlns:w16du="http://schemas.microsoft.com/office/word/2023/wordml/word16du" xmlns:w16sdtdh="http://schemas.microsoft.com/office/word/2020/wordml/sdtdatahash" xmlns:w16se="http://schemas.microsoft.com/office/word/2015/wordml/symex" xmlns:wpg="http://schemas.microsoft.com/office/word/2010/wordprocessingGroup" xmlns:wpi="http://schemas.microsoft.com/office/word/2010/wordprocessingInk" xmlns:wne="http://schemas.microsoft.com/office/word/2006/wordml" xmlns:wps="http://schemas.microsoft.com/office/word/2010/wordprocessingShape" mc:Ignorable="w14 w15 w16se w16cid w16 w16cex w16sdtdh wp14">
+<w:hdr xmlns:wpc="http://schemas.microsoft.com/office/word/2010/wordprocessingCanvas" xmlns:cx="http://schemas.microsoft.com/office/drawing/2014/chartex" xmlns:cx1="http://schemas.microsoft.com/office/drawing/2015/9/8/chartex" xmlns:cx2="http://schemas.microsoft.com/office/drawing/2015/10/21/chartex" xmlns:cx3="http://schemas.microsoft.com/office/drawing/2016/5/9/chartex" xmlns:cx4="http://schemas.microsoft.com/office/drawing/2016/5/10/chartex" xmlns:cx5="http://schemas.microsoft.com/office/drawing/2016/5/11/chartex" xmlns:cx6="http://schemas.microsoft.com/office/drawing/2016/5/12/chartex" xmlns:cx7="http://schemas.microsoft.com/office/drawing/2016/5/13/chartex" xmlns:cx8="http://schemas.microsoft.com/office/drawing/2016/5/14/chartex" xmlns:mc="http://schemas.openxmlformats.org/markup-compatibility/2006" xmlns:aink="http://schemas.microsoft.com/office/drawing/2016/ink" xmlns:am3d="http://schemas.microsoft.com/office/drawing/2017/model3d" xmlns:o="urn:schemas-microsoft-com:office:office" xmlns:oel="http://schemas.microsoft.com/office/2019/extlst" xmlns:r="http://schemas.openxmlformats.org/officeDocument/2006/relationships" xmlns:m="http://schemas.openxmlformats.org/officeDocument/2006/math" xmlns:v="urn:schemas-microsoft-com:vml" xmlns:wp14="http://schemas.microsoft.com/office/word/2010/wordprocessingDrawing" xmlns:wp="http://schemas.openxmlformats.org/drawingml/2006/wordprocessingDrawing" xmlns:w10="urn:schemas-microsoft-com:office:word" xmlns:w="http://schemas.openxmlformats.org/wordprocessingml/2006/main" xmlns:w14="http://schemas.microsoft.com/office/word/2010/wordml" xmlns:w15="http://schemas.microsoft.com/office/word/2012/wordml" xmlns:w16cex="http://schemas.microsoft.com/office/word/2018/wordml/cex" xmlns:w16cid="http://schemas.microsoft.com/office/word/2016/wordml/cid" xmlns:w16="http://schemas.microsoft.com/office/word/2018/wordml" xmlns:w16du="http://schemas.microsoft.com/office/word/2023/wordml/word16du" xmlns:w16sdtdh="http://schemas.microsoft.com/office/word/2020/wordml/sdtdatahash" xmlns:w16sdtfl="http://schemas.microsoft.com/office/word/2024/wordml/sdtformatlock" xmlns:w16se="http://schemas.microsoft.com/office/word/2015/wordml/symex" xmlns:wpg="http://schemas.microsoft.com/office/word/2010/wordprocessingGroup" xmlns:wpi="http://schemas.microsoft.com/office/word/2010/wordprocessingInk" xmlns:wne="http://schemas.microsoft.com/office/word/2006/wordml" xmlns:wps="http://schemas.microsoft.com/office/word/2010/wordprocessingShape" mc:Ignorable="w14 w15 w16se w16cid w16 w16cex w16sdtdh w16sdtfl w16du wp14">
   <w:p>
     <w:pPr>
       <w:pStyle w:val="Header"/>
@@ -5081,7 +5420,7 @@
 </file>
 
 <file path=word/header2.xml><?xml version="1.0" encoding="utf-8"?>
-<w:hdr xmlns:wpc="http://schemas.microsoft.com/office/word/2010/wordprocessingCanvas" xmlns:cx="http://schemas.microsoft.com/office/drawing/2014/chartex" xmlns:cx1="http://schemas.microsoft.com/office/drawing/2015/9/8/chartex" xmlns:cx2="http://schemas.microsoft.com/office/drawing/2015/10/21/chartex" xmlns:cx3="http://schemas.microsoft.com/office/drawing/2016/5/9/chartex" xmlns:cx4="http://schemas.microsoft.com/office/drawing/2016/5/10/chartex" xmlns:cx5="http://schemas.microsoft.com/office/drawing/2016/5/11/chartex" xmlns:cx6="http://schemas.microsoft.com/office/drawing/2016/5/12/chartex" xmlns:cx7="http://schemas.microsoft.com/office/drawing/2016/5/13/chartex" xmlns:cx8="http://schemas.microsoft.com/office/drawing/2016/5/14/chartex" xmlns:mc="http://schemas.openxmlformats.org/markup-compatibility/2006" xmlns:aink="http://schemas.microsoft.com/office/drawing/2016/ink" xmlns:am3d="http://schemas.microsoft.com/office/drawing/2017/model3d" xmlns:o="urn:schemas-microsoft-com:office:office" xmlns:oel="http://schemas.microsoft.com/office/2019/extlst" xmlns:r="http://schemas.openxmlformats.org/officeDocument/2006/relationships" xmlns:m="http://schemas.openxmlformats.org/officeDocument/2006/math" xmlns:v="urn:schemas-microsoft-com:vml" xmlns:wp14="http://schemas.microsoft.com/office/word/2010/wordprocessingDrawing" xmlns:wp="http://schemas.openxmlformats.org/drawingml/2006/wordprocessingDrawing" xmlns:w10="urn:schemas-microsoft-com:office:word" xmlns:w="http://schemas.openxmlformats.org/wordprocessingml/2006/main" xmlns:w14="http://schemas.microsoft.com/office/word/2010/wordml" xmlns:w15="http://schemas.microsoft.com/office/word/2012/wordml" xmlns:w16cex="http://schemas.microsoft.com/office/word/2018/wordml/cex" xmlns:w16cid="http://schemas.microsoft.com/office/word/2016/wordml/cid" xmlns:w16="http://schemas.microsoft.com/office/word/2018/wordml" xmlns:w16du="http://schemas.microsoft.com/office/word/2023/wordml/word16du" xmlns:w16sdtdh="http://schemas.microsoft.com/office/word/2020/wordml/sdtdatahash" xmlns:w16se="http://schemas.microsoft.com/office/word/2015/wordml/symex" xmlns:wpg="http://schemas.microsoft.com/office/word/2010/wordprocessingGroup" xmlns:wpi="http://schemas.microsoft.com/office/word/2010/wordprocessingInk" xmlns:wne="http://schemas.microsoft.com/office/word/2006/wordml" xmlns:wps="http://schemas.microsoft.com/office/word/2010/wordprocessingShape" mc:Ignorable="w14 w15 w16se w16cid w16 w16cex w16sdtdh wp14">
+<w:hdr xmlns:wpc="http://schemas.microsoft.com/office/word/2010/wordprocessingCanvas" xmlns:cx="http://schemas.microsoft.com/office/drawing/2014/chartex" xmlns:cx1="http://schemas.microsoft.com/office/drawing/2015/9/8/chartex" xmlns:cx2="http://schemas.microsoft.com/office/drawing/2015/10/21/chartex" xmlns:cx3="http://schemas.microsoft.com/office/drawing/2016/5/9/chartex" xmlns:cx4="http://schemas.microsoft.com/office/drawing/2016/5/10/chartex" xmlns:cx5="http://schemas.microsoft.com/office/drawing/2016/5/11/chartex" xmlns:cx6="http://schemas.microsoft.com/office/drawing/2016/5/12/chartex" xmlns:cx7="http://schemas.microsoft.com/office/drawing/2016/5/13/chartex" xmlns:cx8="http://schemas.microsoft.com/office/drawing/2016/5/14/chartex" xmlns:mc="http://schemas.openxmlformats.org/markup-compatibility/2006" xmlns:aink="http://schemas.microsoft.com/office/drawing/2016/ink" xmlns:am3d="http://schemas.microsoft.com/office/drawing/2017/model3d" xmlns:o="urn:schemas-microsoft-com:office:office" xmlns:oel="http://schemas.microsoft.com/office/2019/extlst" xmlns:r="http://schemas.openxmlformats.org/officeDocument/2006/relationships" xmlns:m="http://schemas.openxmlformats.org/officeDocument/2006/math" xmlns:v="urn:schemas-microsoft-com:vml" xmlns:wp14="http://schemas.microsoft.com/office/word/2010/wordprocessingDrawing" xmlns:wp="http://schemas.openxmlformats.org/drawingml/2006/wordprocessingDrawing" xmlns:w10="urn:schemas-microsoft-com:office:word" xmlns:w="http://schemas.openxmlformats.org/wordprocessingml/2006/main" xmlns:w14="http://schemas.microsoft.com/office/word/2010/wordml" xmlns:w15="http://schemas.microsoft.com/office/word/2012/wordml" xmlns:w16cex="http://schemas.microsoft.com/office/word/2018/wordml/cex" xmlns:w16cid="http://schemas.microsoft.com/office/word/2016/wordml/cid" xmlns:w16="http://schemas.microsoft.com/office/word/2018/wordml" xmlns:w16du="http://schemas.microsoft.com/office/word/2023/wordml/word16du" xmlns:w16sdtdh="http://schemas.microsoft.com/office/word/2020/wordml/sdtdatahash" xmlns:w16sdtfl="http://schemas.microsoft.com/office/word/2024/wordml/sdtformatlock" xmlns:w16se="http://schemas.microsoft.com/office/word/2015/wordml/symex" xmlns:wpg="http://schemas.microsoft.com/office/word/2010/wordprocessingGroup" xmlns:wpi="http://schemas.microsoft.com/office/word/2010/wordprocessingInk" xmlns:wne="http://schemas.microsoft.com/office/word/2006/wordml" xmlns:wps="http://schemas.microsoft.com/office/word/2010/wordprocessingShape" mc:Ignorable="w14 w15 w16se w16cid w16 w16cex w16sdtdh w16sdtfl w16du wp14">
   <w:p>
     <w:pPr>
       <w:pStyle w:val="Header"/>
@@ -5091,7 +5430,7 @@
 </file>
 
 <file path=word/header3.xml><?xml version="1.0" encoding="utf-8"?>
-<w:hdr xmlns:wpc="http://schemas.microsoft.com/office/word/2010/wordprocessingCanvas" xmlns:cx="http://schemas.microsoft.com/office/drawing/2014/chartex" xmlns:cx1="http://schemas.microsoft.com/office/drawing/2015/9/8/chartex" xmlns:cx2="http://schemas.microsoft.com/office/drawing/2015/10/21/chartex" xmlns:cx3="http://schemas.microsoft.com/office/drawing/2016/5/9/chartex" xmlns:cx4="http://schemas.microsoft.com/office/drawing/2016/5/10/chartex" xmlns:cx5="http://schemas.microsoft.com/office/drawing/2016/5/11/chartex" xmlns:cx6="http://schemas.microsoft.com/office/drawing/2016/5/12/chartex" xmlns:cx7="http://schemas.microsoft.com/office/drawing/2016/5/13/chartex" xmlns:cx8="http://schemas.microsoft.com/office/drawing/2016/5/14/chartex" xmlns:mc="http://schemas.openxmlformats.org/markup-compatibility/2006" xmlns:aink="http://schemas.microsoft.com/office/drawing/2016/ink" xmlns:am3d="http://schemas.microsoft.com/office/drawing/2017/model3d" xmlns:o="urn:schemas-microsoft-com:office:office" xmlns:oel="http://schemas.microsoft.com/office/2019/extlst" xmlns:r="http://schemas.openxmlformats.org/officeDocument/2006/relationships" xmlns:m="http://schemas.openxmlformats.org/officeDocument/2006/math" xmlns:v="urn:schemas-microsoft-com:vml" xmlns:wp14="http://schemas.microsoft.com/office/word/2010/wordprocessingDrawing" xmlns:wp="http://schemas.openxmlformats.org/drawingml/2006/wordprocessingDrawing" xmlns:w10="urn:schemas-microsoft-com:office:word" xmlns:w="http://schemas.openxmlformats.org/wordprocessingml/2006/main" xmlns:w14="http://schemas.microsoft.com/office/word/2010/wordml" xmlns:w15="http://schemas.microsoft.com/office/word/2012/wordml" xmlns:w16cex="http://schemas.microsoft.com/office/word/2018/wordml/cex" xmlns:w16cid="http://schemas.microsoft.com/office/word/2016/wordml/cid" xmlns:w16="http://schemas.microsoft.com/office/word/2018/wordml" xmlns:w16du="http://schemas.microsoft.com/office/word/2023/wordml/word16du" xmlns:w16sdtdh="http://schemas.microsoft.com/office/word/2020/wordml/sdtdatahash" xmlns:w16se="http://schemas.microsoft.com/office/word/2015/wordml/symex" xmlns:wpg="http://schemas.microsoft.com/office/word/2010/wordprocessingGroup" xmlns:wpi="http://schemas.microsoft.com/office/word/2010/wordprocessingInk" xmlns:wne="http://schemas.microsoft.com/office/word/2006/wordml" xmlns:wps="http://schemas.microsoft.com/office/word/2010/wordprocessingShape" mc:Ignorable="w14 w15 w16se w16cid w16 w16cex w16sdtdh wp14">
+<w:hdr xmlns:wpc="http://schemas.microsoft.com/office/word/2010/wordprocessingCanvas" xmlns:cx="http://schemas.microsoft.com/office/drawing/2014/chartex" xmlns:cx1="http://schemas.microsoft.com/office/drawing/2015/9/8/chartex" xmlns:cx2="http://schemas.microsoft.com/office/drawing/2015/10/21/chartex" xmlns:cx3="http://schemas.microsoft.com/office/drawing/2016/5/9/chartex" xmlns:cx4="http://schemas.microsoft.com/office/drawing/2016/5/10/chartex" xmlns:cx5="http://schemas.microsoft.com/office/drawing/2016/5/11/chartex" xmlns:cx6="http://schemas.microsoft.com/office/drawing/2016/5/12/chartex" xmlns:cx7="http://schemas.microsoft.com/office/drawing/2016/5/13/chartex" xmlns:cx8="http://schemas.microsoft.com/office/drawing/2016/5/14/chartex" xmlns:mc="http://schemas.openxmlformats.org/markup-compatibility/2006" xmlns:aink="http://schemas.microsoft.com/office/drawing/2016/ink" xmlns:am3d="http://schemas.microsoft.com/office/drawing/2017/model3d" xmlns:o="urn:schemas-microsoft-com:office:office" xmlns:oel="http://schemas.microsoft.com/office/2019/extlst" xmlns:r="http://schemas.openxmlformats.org/officeDocument/2006/relationships" xmlns:m="http://schemas.openxmlformats.org/officeDocument/2006/math" xmlns:v="urn:schemas-microsoft-com:vml" xmlns:wp14="http://schemas.microsoft.com/office/word/2010/wordprocessingDrawing" xmlns:wp="http://schemas.openxmlformats.org/drawingml/2006/wordprocessingDrawing" xmlns:w10="urn:schemas-microsoft-com:office:word" xmlns:w="http://schemas.openxmlformats.org/wordprocessingml/2006/main" xmlns:w14="http://schemas.microsoft.com/office/word/2010/wordml" xmlns:w15="http://schemas.microsoft.com/office/word/2012/wordml" xmlns:w16cex="http://schemas.microsoft.com/office/word/2018/wordml/cex" xmlns:w16cid="http://schemas.microsoft.com/office/word/2016/wordml/cid" xmlns:w16="http://schemas.microsoft.com/office/word/2018/wordml" xmlns:w16du="http://schemas.microsoft.com/office/word/2023/wordml/word16du" xmlns:w16sdtdh="http://schemas.microsoft.com/office/word/2020/wordml/sdtdatahash" xmlns:w16sdtfl="http://schemas.microsoft.com/office/word/2024/wordml/sdtformatlock" xmlns:w16se="http://schemas.microsoft.com/office/word/2015/wordml/symex" xmlns:wpg="http://schemas.microsoft.com/office/word/2010/wordprocessingGroup" xmlns:wpi="http://schemas.microsoft.com/office/word/2010/wordprocessingInk" xmlns:wne="http://schemas.microsoft.com/office/word/2006/wordml" xmlns:wps="http://schemas.microsoft.com/office/word/2010/wordprocessingShape" mc:Ignorable="w14 w15 w16se w16cid w16 w16cex w16sdtdh w16sdtfl w16du wp14">
   <w:p>
     <w:pPr>
       <w:pStyle w:val="Header"/>
@@ -5101,7 +5440,7 @@
 </file>
 
 <file path=word/header4.xml><?xml version="1.0" encoding="utf-8"?>
-<w:hdr xmlns:wpc="http://schemas.microsoft.com/office/word/2010/wordprocessingCanvas" xmlns:cx="http://schemas.microsoft.com/office/drawing/2014/chartex" xmlns:cx1="http://schemas.microsoft.com/office/drawing/2015/9/8/chartex" xmlns:cx2="http://schemas.microsoft.com/office/drawing/2015/10/21/chartex" xmlns:cx3="http://schemas.microsoft.com/office/drawing/2016/5/9/chartex" xmlns:cx4="http://schemas.microsoft.com/office/drawing/2016/5/10/chartex" xmlns:cx5="http://schemas.microsoft.com/office/drawing/2016/5/11/chartex" xmlns:cx6="http://schemas.microsoft.com/office/drawing/2016/5/12/chartex" xmlns:cx7="http://schemas.microsoft.com/office/drawing/2016/5/13/chartex" xmlns:cx8="http://schemas.microsoft.com/office/drawing/2016/5/14/chartex" xmlns:mc="http://schemas.openxmlformats.org/markup-compatibility/2006" xmlns:aink="http://schemas.microsoft.com/office/drawing/2016/ink" xmlns:am3d="http://schemas.microsoft.com/office/drawing/2017/model3d" xmlns:o="urn:schemas-microsoft-com:office:office" xmlns:oel="http://schemas.microsoft.com/office/2019/extlst" xmlns:r="http://schemas.openxmlformats.org/officeDocument/2006/relationships" xmlns:m="http://schemas.openxmlformats.org/officeDocument/2006/math" xmlns:v="urn:schemas-microsoft-com:vml" xmlns:wp14="http://schemas.microsoft.com/office/word/2010/wordprocessingDrawing" xmlns:wp="http://schemas.openxmlformats.org/drawingml/2006/wordprocessingDrawing" xmlns:w10="urn:schemas-microsoft-com:office:word" xmlns:w="http://schemas.openxmlformats.org/wordprocessingml/2006/main" xmlns:w14="http://schemas.microsoft.com/office/word/2010/wordml" xmlns:w15="http://schemas.microsoft.com/office/word/2012/wordml" xmlns:w16cex="http://schemas.microsoft.com/office/word/2018/wordml/cex" xmlns:w16cid="http://schemas.microsoft.com/office/word/2016/wordml/cid" xmlns:w16="http://schemas.microsoft.com/office/word/2018/wordml" xmlns:w16du="http://schemas.microsoft.com/office/word/2023/wordml/word16du" xmlns:w16sdtdh="http://schemas.microsoft.com/office/word/2020/wordml/sdtdatahash" xmlns:w16se="http://schemas.microsoft.com/office/word/2015/wordml/symex" xmlns:wpg="http://schemas.microsoft.com/office/word/2010/wordprocessingGroup" xmlns:wpi="http://schemas.microsoft.com/office/word/2010/wordprocessingInk" xmlns:wne="http://schemas.microsoft.com/office/word/2006/wordml" xmlns:wps="http://schemas.microsoft.com/office/word/2010/wordprocessingShape" mc:Ignorable="w14 w15 w16se w16cid w16 w16cex w16sdtdh wp14">
+<w:hdr xmlns:wpc="http://schemas.microsoft.com/office/word/2010/wordprocessingCanvas" xmlns:cx="http://schemas.microsoft.com/office/drawing/2014/chartex" xmlns:cx1="http://schemas.microsoft.com/office/drawing/2015/9/8/chartex" xmlns:cx2="http://schemas.microsoft.com/office/drawing/2015/10/21/chartex" xmlns:cx3="http://schemas.microsoft.com/office/drawing/2016/5/9/chartex" xmlns:cx4="http://schemas.microsoft.com/office/drawing/2016/5/10/chartex" xmlns:cx5="http://schemas.microsoft.com/office/drawing/2016/5/11/chartex" xmlns:cx6="http://schemas.microsoft.com/office/drawing/2016/5/12/chartex" xmlns:cx7="http://schemas.microsoft.com/office/drawing/2016/5/13/chartex" xmlns:cx8="http://schemas.microsoft.com/office/drawing/2016/5/14/chartex" xmlns:mc="http://schemas.openxmlformats.org/markup-compatibility/2006" xmlns:aink="http://schemas.microsoft.com/office/drawing/2016/ink" xmlns:am3d="http://schemas.microsoft.com/office/drawing/2017/model3d" xmlns:o="urn:schemas-microsoft-com:office:office" xmlns:oel="http://schemas.microsoft.com/office/2019/extlst" xmlns:r="http://schemas.openxmlformats.org/officeDocument/2006/relationships" xmlns:m="http://schemas.openxmlformats.org/officeDocument/2006/math" xmlns:v="urn:schemas-microsoft-com:vml" xmlns:wp14="http://schemas.microsoft.com/office/word/2010/wordprocessingDrawing" xmlns:wp="http://schemas.openxmlformats.org/drawingml/2006/wordprocessingDrawing" xmlns:w10="urn:schemas-microsoft-com:office:word" xmlns:w="http://schemas.openxmlformats.org/wordprocessingml/2006/main" xmlns:w14="http://schemas.microsoft.com/office/word/2010/wordml" xmlns:w15="http://schemas.microsoft.com/office/word/2012/wordml" xmlns:w16cex="http://schemas.microsoft.com/office/word/2018/wordml/cex" xmlns:w16cid="http://schemas.microsoft.com/office/word/2016/wordml/cid" xmlns:w16="http://schemas.microsoft.com/office/word/2018/wordml" xmlns:w16du="http://schemas.microsoft.com/office/word/2023/wordml/word16du" xmlns:w16sdtdh="http://schemas.microsoft.com/office/word/2020/wordml/sdtdatahash" xmlns:w16sdtfl="http://schemas.microsoft.com/office/word/2024/wordml/sdtformatlock" xmlns:w16se="http://schemas.microsoft.com/office/word/2015/wordml/symex" xmlns:wpg="http://schemas.microsoft.com/office/word/2010/wordprocessingGroup" xmlns:wpi="http://schemas.microsoft.com/office/word/2010/wordprocessingInk" xmlns:wne="http://schemas.microsoft.com/office/word/2006/wordml" xmlns:wps="http://schemas.microsoft.com/office/word/2010/wordprocessingShape" mc:Ignorable="w14 w15 w16se w16cid w16 w16cex w16sdtdh w16sdtfl w16du wp14">
   <w:p>
     <w:pPr>
       <w:pStyle w:val="HeaderLeft"/>
@@ -5111,7 +5450,7 @@
 </file>
 
 <file path=word/numbering.xml><?xml version="1.0" encoding="utf-8"?>
-<w:numbering xmlns:wpc="http://schemas.microsoft.com/office/word/2010/wordprocessingCanvas" xmlns:cx="http://schemas.microsoft.com/office/drawing/2014/chartex" xmlns:cx1="http://schemas.microsoft.com/office/drawing/2015/9/8/chartex" xmlns:cx2="http://schemas.microsoft.com/office/drawing/2015/10/21/chartex" xmlns:cx3="http://schemas.microsoft.com/office/drawing/2016/5/9/chartex" xmlns:cx4="http://schemas.microsoft.com/office/drawing/2016/5/10/chartex" xmlns:cx5="http://schemas.microsoft.com/office/drawing/2016/5/11/chartex" xmlns:cx6="http://schemas.microsoft.com/office/drawing/2016/5/12/chartex" xmlns:cx7="http://schemas.microsoft.com/office/drawing/2016/5/13/chartex" xmlns:cx8="http://schemas.microsoft.com/office/drawing/2016/5/14/chartex" xmlns:mc="http://schemas.openxmlformats.org/markup-compatibility/2006" xmlns:aink="http://schemas.microsoft.com/office/drawing/2016/ink" xmlns:am3d="http://schemas.microsoft.com/office/drawing/2017/model3d" xmlns:o="urn:schemas-microsoft-com:office:office" xmlns:oel="http://schemas.microsoft.com/office/2019/extlst" xmlns:r="http://schemas.openxmlformats.org/officeDocument/2006/relationships" xmlns:m="http://schemas.openxmlformats.org/officeDocument/2006/math" xmlns:v="urn:schemas-microsoft-com:vml" xmlns:wp14="http://schemas.microsoft.com/office/word/2010/wordprocessingDrawing" xmlns:wp="http://schemas.openxmlformats.org/drawingml/2006/wordprocessingDrawing" xmlns:w10="urn:schemas-microsoft-com:office:word" xmlns:w="http://schemas.openxmlformats.org/wordprocessingml/2006/main" xmlns:w14="http://schemas.microsoft.com/office/word/2010/wordml" xmlns:w15="http://schemas.microsoft.com/office/word/2012/wordml" xmlns:w16cex="http://schemas.microsoft.com/office/word/2018/wordml/cex" xmlns:w16cid="http://schemas.microsoft.com/office/word/2016/wordml/cid" xmlns:w16="http://schemas.microsoft.com/office/word/2018/wordml" xmlns:w16du="http://schemas.microsoft.com/office/word/2023/wordml/word16du" xmlns:w16sdtdh="http://schemas.microsoft.com/office/word/2020/wordml/sdtdatahash" xmlns:w16se="http://schemas.microsoft.com/office/word/2015/wordml/symex" xmlns:wpg="http://schemas.microsoft.com/office/word/2010/wordprocessingGroup" xmlns:wpi="http://schemas.microsoft.com/office/word/2010/wordprocessingInk" xmlns:wne="http://schemas.microsoft.com/office/word/2006/wordml" xmlns:wps="http://schemas.microsoft.com/office/word/2010/wordprocessingShape" mc:Ignorable="w14 w15 w16se w16cid w16 w16cex w16sdtdh wp14">
+<w:numbering xmlns:wpc="http://schemas.microsoft.com/office/word/2010/wordprocessingCanvas" xmlns:cx="http://schemas.microsoft.com/office/drawing/2014/chartex" xmlns:cx1="http://schemas.microsoft.com/office/drawing/2015/9/8/chartex" xmlns:cx2="http://schemas.microsoft.com/office/drawing/2015/10/21/chartex" xmlns:cx3="http://schemas.microsoft.com/office/drawing/2016/5/9/chartex" xmlns:cx4="http://schemas.microsoft.com/office/drawing/2016/5/10/chartex" xmlns:cx5="http://schemas.microsoft.com/office/drawing/2016/5/11/chartex" xmlns:cx6="http://schemas.microsoft.com/office/drawing/2016/5/12/chartex" xmlns:cx7="http://schemas.microsoft.com/office/drawing/2016/5/13/chartex" xmlns:cx8="http://schemas.microsoft.com/office/drawing/2016/5/14/chartex" xmlns:mc="http://schemas.openxmlformats.org/markup-compatibility/2006" xmlns:aink="http://schemas.microsoft.com/office/drawing/2016/ink" xmlns:am3d="http://schemas.microsoft.com/office/drawing/2017/model3d" xmlns:o="urn:schemas-microsoft-com:office:office" xmlns:oel="http://schemas.microsoft.com/office/2019/extlst" xmlns:r="http://schemas.openxmlformats.org/officeDocument/2006/relationships" xmlns:m="http://schemas.openxmlformats.org/officeDocument/2006/math" xmlns:v="urn:schemas-microsoft-com:vml" xmlns:wp14="http://schemas.microsoft.com/office/word/2010/wordprocessingDrawing" xmlns:wp="http://schemas.openxmlformats.org/drawingml/2006/wordprocessingDrawing" xmlns:w10="urn:schemas-microsoft-com:office:word" xmlns:w="http://schemas.openxmlformats.org/wordprocessingml/2006/main" xmlns:w14="http://schemas.microsoft.com/office/word/2010/wordml" xmlns:w15="http://schemas.microsoft.com/office/word/2012/wordml" xmlns:w16cex="http://schemas.microsoft.com/office/word/2018/wordml/cex" xmlns:w16cid="http://schemas.microsoft.com/office/word/2016/wordml/cid" xmlns:w16="http://schemas.microsoft.com/office/word/2018/wordml" xmlns:w16du="http://schemas.microsoft.com/office/word/2023/wordml/word16du" xmlns:w16sdtdh="http://schemas.microsoft.com/office/word/2020/wordml/sdtdatahash" xmlns:w16sdtfl="http://schemas.microsoft.com/office/word/2024/wordml/sdtformatlock" xmlns:w16se="http://schemas.microsoft.com/office/word/2015/wordml/symex" xmlns:wpg="http://schemas.microsoft.com/office/word/2010/wordprocessingGroup" xmlns:wpi="http://schemas.microsoft.com/office/word/2010/wordprocessingInk" xmlns:wne="http://schemas.microsoft.com/office/word/2006/wordml" xmlns:wps="http://schemas.microsoft.com/office/word/2010/wordprocessingShape" mc:Ignorable="w14 w15 w16se w16cid w16 w16cex w16sdtdh w16sdtfl w16du wp14">
   <w:abstractNum w:abstractNumId="0" w15:restartNumberingAfterBreak="0">
     <w:nsid w:val="066D36ED"/>
     <w:multiLevelType w:val="multilevel"/>
@@ -5369,7 +5708,7 @@
 </file>
 
 <file path=word/styles.xml><?xml version="1.0" encoding="utf-8"?>
-<w:styles xmlns:mc="http://schemas.openxmlformats.org/markup-compatibility/2006" xmlns:r="http://schemas.openxmlformats.org/officeDocument/2006/relationships" xmlns:w="http://schemas.openxmlformats.org/wordprocessingml/2006/main" xmlns:w14="http://schemas.microsoft.com/office/word/2010/wordml" xmlns:w15="http://schemas.microsoft.com/office/word/2012/wordml" xmlns:w16cex="http://schemas.microsoft.com/office/word/2018/wordml/cex" xmlns:w16cid="http://schemas.microsoft.com/office/word/2016/wordml/cid" xmlns:w16="http://schemas.microsoft.com/office/word/2018/wordml" xmlns:w16sdtdh="http://schemas.microsoft.com/office/word/2020/wordml/sdtdatahash" xmlns:w16se="http://schemas.microsoft.com/office/word/2015/wordml/symex" mc:Ignorable="w14 w15 w16se w16cid w16 w16cex w16sdtdh">
+<w:styles xmlns:mc="http://schemas.openxmlformats.org/markup-compatibility/2006" xmlns:r="http://schemas.openxmlformats.org/officeDocument/2006/relationships" xmlns:w="http://schemas.openxmlformats.org/wordprocessingml/2006/main" xmlns:w14="http://schemas.microsoft.com/office/word/2010/wordml" xmlns:w15="http://schemas.microsoft.com/office/word/2012/wordml" xmlns:w16cex="http://schemas.microsoft.com/office/word/2018/wordml/cex" xmlns:w16cid="http://schemas.microsoft.com/office/word/2016/wordml/cid" xmlns:w16="http://schemas.microsoft.com/office/word/2018/wordml" xmlns:w16du="http://schemas.microsoft.com/office/word/2023/wordml/word16du" xmlns:w16sdtdh="http://schemas.microsoft.com/office/word/2020/wordml/sdtdatahash" xmlns:w16sdtfl="http://schemas.microsoft.com/office/word/2024/wordml/sdtformatlock" xmlns:w16se="http://schemas.microsoft.com/office/word/2015/wordml/symex" mc:Ignorable="w14 w15 w16se w16cid w16 w16cex w16sdtdh w16sdtfl w16du">
   <w:docDefaults>
     <w:rPrDefault>
       <w:rPr>

</xml_diff>

<commit_message>
Updated SRS - Cleaned Up Functional Requirements Section
</commit_message>
<xml_diff>
--- a/requirements/SRS.docx
+++ b/requirements/SRS.docx
@@ -1,6 +1,6 @@
 
 <file path=word/document.xml><?xml version="1.0" encoding="utf-8"?>
-<w:document xmlns:wpc="http://schemas.microsoft.com/office/word/2010/wordprocessingCanvas" xmlns:cx="http://schemas.microsoft.com/office/drawing/2014/chartex" xmlns:cx1="http://schemas.microsoft.com/office/drawing/2015/9/8/chartex" xmlns:cx2="http://schemas.microsoft.com/office/drawing/2015/10/21/chartex" xmlns:cx3="http://schemas.microsoft.com/office/drawing/2016/5/9/chartex" xmlns:cx4="http://schemas.microsoft.com/office/drawing/2016/5/10/chartex" xmlns:cx5="http://schemas.microsoft.com/office/drawing/2016/5/11/chartex" xmlns:cx6="http://schemas.microsoft.com/office/drawing/2016/5/12/chartex" xmlns:cx7="http://schemas.microsoft.com/office/drawing/2016/5/13/chartex" xmlns:cx8="http://schemas.microsoft.com/office/drawing/2016/5/14/chartex" xmlns:mc="http://schemas.openxmlformats.org/markup-compatibility/2006" xmlns:aink="http://schemas.microsoft.com/office/drawing/2016/ink" xmlns:am3d="http://schemas.microsoft.com/office/drawing/2017/model3d" xmlns:o="urn:schemas-microsoft-com:office:office" xmlns:oel="http://schemas.microsoft.com/office/2019/extlst" xmlns:r="http://schemas.openxmlformats.org/officeDocument/2006/relationships" xmlns:m="http://schemas.openxmlformats.org/officeDocument/2006/math" xmlns:v="urn:schemas-microsoft-com:vml" xmlns:wp14="http://schemas.microsoft.com/office/word/2010/wordprocessingDrawing" xmlns:wp="http://schemas.openxmlformats.org/drawingml/2006/wordprocessingDrawing" xmlns:w10="urn:schemas-microsoft-com:office:word" xmlns:w="http://schemas.openxmlformats.org/wordprocessingml/2006/main" xmlns:w14="http://schemas.microsoft.com/office/word/2010/wordml" xmlns:w15="http://schemas.microsoft.com/office/word/2012/wordml" xmlns:w16cex="http://schemas.microsoft.com/office/word/2018/wordml/cex" xmlns:w16cid="http://schemas.microsoft.com/office/word/2016/wordml/cid" xmlns:w16="http://schemas.microsoft.com/office/word/2018/wordml" xmlns:w16du="http://schemas.microsoft.com/office/word/2023/wordml/word16du" xmlns:w16sdtdh="http://schemas.microsoft.com/office/word/2020/wordml/sdtdatahash" xmlns:w16se="http://schemas.microsoft.com/office/word/2015/wordml/symex" xmlns:wpg="http://schemas.microsoft.com/office/word/2010/wordprocessingGroup" xmlns:wpi="http://schemas.microsoft.com/office/word/2010/wordprocessingInk" xmlns:wne="http://schemas.microsoft.com/office/word/2006/wordml" xmlns:wps="http://schemas.microsoft.com/office/word/2010/wordprocessingShape" mc:Ignorable="w14 w15 w16se w16cid w16 w16cex w16sdtdh wp14">
+<w:document xmlns:wpc="http://schemas.microsoft.com/office/word/2010/wordprocessingCanvas" xmlns:cx="http://schemas.microsoft.com/office/drawing/2014/chartex" xmlns:cx1="http://schemas.microsoft.com/office/drawing/2015/9/8/chartex" xmlns:cx2="http://schemas.microsoft.com/office/drawing/2015/10/21/chartex" xmlns:cx3="http://schemas.microsoft.com/office/drawing/2016/5/9/chartex" xmlns:cx4="http://schemas.microsoft.com/office/drawing/2016/5/10/chartex" xmlns:cx5="http://schemas.microsoft.com/office/drawing/2016/5/11/chartex" xmlns:cx6="http://schemas.microsoft.com/office/drawing/2016/5/12/chartex" xmlns:cx7="http://schemas.microsoft.com/office/drawing/2016/5/13/chartex" xmlns:cx8="http://schemas.microsoft.com/office/drawing/2016/5/14/chartex" xmlns:mc="http://schemas.openxmlformats.org/markup-compatibility/2006" xmlns:aink="http://schemas.microsoft.com/office/drawing/2016/ink" xmlns:am3d="http://schemas.microsoft.com/office/drawing/2017/model3d" xmlns:o="urn:schemas-microsoft-com:office:office" xmlns:oel="http://schemas.microsoft.com/office/2019/extlst" xmlns:r="http://schemas.openxmlformats.org/officeDocument/2006/relationships" xmlns:m="http://schemas.openxmlformats.org/officeDocument/2006/math" xmlns:v="urn:schemas-microsoft-com:vml" xmlns:wp14="http://schemas.microsoft.com/office/word/2010/wordprocessingDrawing" xmlns:wp="http://schemas.openxmlformats.org/drawingml/2006/wordprocessingDrawing" xmlns:w10="urn:schemas-microsoft-com:office:word" xmlns:w="http://schemas.openxmlformats.org/wordprocessingml/2006/main" xmlns:w14="http://schemas.microsoft.com/office/word/2010/wordml" xmlns:w15="http://schemas.microsoft.com/office/word/2012/wordml" xmlns:w16cex="http://schemas.microsoft.com/office/word/2018/wordml/cex" xmlns:w16cid="http://schemas.microsoft.com/office/word/2016/wordml/cid" xmlns:w16="http://schemas.microsoft.com/office/word/2018/wordml" xmlns:w16du="http://schemas.microsoft.com/office/word/2023/wordml/word16du" xmlns:w16sdtdh="http://schemas.microsoft.com/office/word/2020/wordml/sdtdatahash" xmlns:w16sdtfl="http://schemas.microsoft.com/office/word/2024/wordml/sdtformatlock" xmlns:w16se="http://schemas.microsoft.com/office/word/2015/wordml/symex" xmlns:wpg="http://schemas.microsoft.com/office/word/2010/wordprocessingGroup" xmlns:wpi="http://schemas.microsoft.com/office/word/2010/wordprocessingInk" xmlns:wne="http://schemas.microsoft.com/office/word/2006/wordml" xmlns:wps="http://schemas.microsoft.com/office/word/2010/wordprocessingShape" mc:Ignorable="w14 w15 w16se w16cid w16 w16cex w16sdtdh w16sdtfl w16du wp14">
   <w:body>
     <w:p/>
     <w:p>
@@ -646,16 +646,20 @@
               <w:rPr>
                 <w:color w:val="000000"/>
               </w:rPr>
-              <w:t xml:space="preserve">Revision: Added </w:t>
+              <w:t>Revision: Added Req</w:t>
             </w:r>
-            <w:proofErr w:type="spellStart"/>
             <w:r>
               <w:rPr>
                 <w:color w:val="000000"/>
               </w:rPr>
-              <w:t>Reqs</w:t>
+              <w:t>uirement</w:t>
             </w:r>
-            <w:proofErr w:type="spellEnd"/>
+            <w:r>
+              <w:rPr>
+                <w:color w:val="000000"/>
+              </w:rPr>
+              <w:t>s</w:t>
+            </w:r>
           </w:p>
         </w:tc>
         <w:tc>
@@ -705,6 +709,119 @@
                 <w:color w:val="000000"/>
               </w:rPr>
             </w:pPr>
+            <w:r>
+              <w:rPr>
+                <w:color w:val="000000"/>
+              </w:rPr>
+              <w:t>03/03/2025</w:t>
+            </w:r>
+          </w:p>
+        </w:tc>
+        <w:tc>
+          <w:tcPr>
+            <w:tcW w:w="1083" w:type="dxa"/>
+            <w:tcBorders>
+              <w:top w:val="single" w:sz="6" w:space="0" w:color="000000"/>
+              <w:left w:val="single" w:sz="6" w:space="0" w:color="000000"/>
+              <w:bottom w:val="single" w:sz="6" w:space="0" w:color="000000"/>
+            </w:tcBorders>
+            <w:shd w:val="clear" w:color="auto" w:fill="E5E5E5"/>
+          </w:tcPr>
+          <w:p>
+            <w:pPr>
+              <w:pStyle w:val="TableText"/>
+              <w:snapToGrid w:val="0"/>
+              <w:rPr>
+                <w:color w:val="000000"/>
+              </w:rPr>
+            </w:pPr>
+            <w:r>
+              <w:rPr>
+                <w:color w:val="000000"/>
+              </w:rPr>
+              <w:t>1.04</w:t>
+            </w:r>
+          </w:p>
+        </w:tc>
+        <w:tc>
+          <w:tcPr>
+            <w:tcW w:w="3813" w:type="dxa"/>
+            <w:tcBorders>
+              <w:top w:val="single" w:sz="6" w:space="0" w:color="000000"/>
+              <w:left w:val="single" w:sz="6" w:space="0" w:color="000000"/>
+              <w:bottom w:val="single" w:sz="6" w:space="0" w:color="000000"/>
+            </w:tcBorders>
+            <w:shd w:val="clear" w:color="auto" w:fill="E5E5E5"/>
+          </w:tcPr>
+          <w:p>
+            <w:pPr>
+              <w:pStyle w:val="TableText"/>
+              <w:snapToGrid w:val="0"/>
+              <w:rPr>
+                <w:color w:val="000000"/>
+              </w:rPr>
+            </w:pPr>
+            <w:r>
+              <w:rPr>
+                <w:color w:val="000000"/>
+              </w:rPr>
+              <w:t xml:space="preserve">Revision: </w:t>
+            </w:r>
+            <w:r>
+              <w:rPr>
+                <w:color w:val="000000"/>
+              </w:rPr>
+              <w:t>Cleaned Up Functional Requirements Section</w:t>
+            </w:r>
+          </w:p>
+        </w:tc>
+        <w:tc>
+          <w:tcPr>
+            <w:tcW w:w="2591" w:type="dxa"/>
+            <w:tcBorders>
+              <w:top w:val="single" w:sz="6" w:space="0" w:color="000000"/>
+              <w:left w:val="single" w:sz="6" w:space="0" w:color="000000"/>
+              <w:bottom w:val="single" w:sz="6" w:space="0" w:color="000000"/>
+              <w:right w:val="single" w:sz="6" w:space="0" w:color="000000"/>
+            </w:tcBorders>
+            <w:shd w:val="clear" w:color="auto" w:fill="E5E5E5"/>
+          </w:tcPr>
+          <w:p>
+            <w:pPr>
+              <w:pStyle w:val="TableText"/>
+              <w:snapToGrid w:val="0"/>
+              <w:rPr>
+                <w:color w:val="000000"/>
+              </w:rPr>
+            </w:pPr>
+            <w:r>
+              <w:rPr>
+                <w:color w:val="000000"/>
+              </w:rPr>
+              <w:t>Harven Dhanota</w:t>
+            </w:r>
+          </w:p>
+        </w:tc>
+      </w:tr>
+      <w:tr>
+        <w:tc>
+          <w:tcPr>
+            <w:tcW w:w="1275" w:type="dxa"/>
+            <w:tcBorders>
+              <w:top w:val="single" w:sz="6" w:space="0" w:color="000000"/>
+              <w:left w:val="single" w:sz="6" w:space="0" w:color="000000"/>
+              <w:bottom w:val="single" w:sz="6" w:space="0" w:color="000000"/>
+            </w:tcBorders>
+            <w:shd w:val="clear" w:color="auto" w:fill="E5E5E5"/>
+          </w:tcPr>
+          <w:p>
+            <w:pPr>
+              <w:pStyle w:val="TableText"/>
+              <w:snapToGrid w:val="0"/>
+              <w:rPr>
+                <w:color w:val="000000"/>
+              </w:rPr>
+            </w:pPr>
           </w:p>
         </w:tc>
         <w:tc>
@@ -1765,89 +1882,6 @@
           </w:p>
         </w:tc>
       </w:tr>
-      <w:tr>
-        <w:tc>
-          <w:tcPr>
-            <w:tcW w:w="1275" w:type="dxa"/>
-            <w:tcBorders>
-              <w:top w:val="single" w:sz="6" w:space="0" w:color="000000"/>
-              <w:left w:val="single" w:sz="6" w:space="0" w:color="000000"/>
-              <w:bottom w:val="single" w:sz="6" w:space="0" w:color="000000"/>
-            </w:tcBorders>
-            <w:shd w:val="clear" w:color="auto" w:fill="E5E5E5"/>
-          </w:tcPr>
-          <w:p>
-            <w:pPr>
-              <w:pStyle w:val="TableText"/>
-              <w:snapToGrid w:val="0"/>
-              <w:rPr>
-                <w:color w:val="000000"/>
-              </w:rPr>
-            </w:pPr>
-          </w:p>
-        </w:tc>
-        <w:tc>
-          <w:tcPr>
-            <w:tcW w:w="1083" w:type="dxa"/>
-            <w:tcBorders>
-              <w:top w:val="single" w:sz="6" w:space="0" w:color="000000"/>
-              <w:left w:val="single" w:sz="6" w:space="0" w:color="000000"/>
-              <w:bottom w:val="single" w:sz="6" w:space="0" w:color="000000"/>
-            </w:tcBorders>
-            <w:shd w:val="clear" w:color="auto" w:fill="E5E5E5"/>
-          </w:tcPr>
-          <w:p>
-            <w:pPr>
-              <w:pStyle w:val="TableText"/>
-              <w:snapToGrid w:val="0"/>
-              <w:rPr>
-                <w:color w:val="000000"/>
-              </w:rPr>
-            </w:pPr>
-          </w:p>
-        </w:tc>
-        <w:tc>
-          <w:tcPr>
-            <w:tcW w:w="3813" w:type="dxa"/>
-            <w:tcBorders>
-              <w:top w:val="single" w:sz="6" w:space="0" w:color="000000"/>
-              <w:left w:val="single" w:sz="6" w:space="0" w:color="000000"/>
-              <w:bottom w:val="single" w:sz="6" w:space="0" w:color="000000"/>
-            </w:tcBorders>
-            <w:shd w:val="clear" w:color="auto" w:fill="E5E5E5"/>
-          </w:tcPr>
-          <w:p>
-            <w:pPr>
-              <w:pStyle w:val="TableText"/>
-              <w:snapToGrid w:val="0"/>
-              <w:rPr>
-                <w:color w:val="000000"/>
-              </w:rPr>
-            </w:pPr>
-          </w:p>
-        </w:tc>
-        <w:tc>
-          <w:tcPr>
-            <w:tcW w:w="2591" w:type="dxa"/>
-            <w:tcBorders>
-              <w:top w:val="single" w:sz="6" w:space="0" w:color="000000"/>
-              <w:left w:val="single" w:sz="6" w:space="0" w:color="000000"/>
-              <w:bottom w:val="single" w:sz="6" w:space="0" w:color="000000"/>
-              <w:right w:val="single" w:sz="6" w:space="0" w:color="000000"/>
-            </w:tcBorders>
-            <w:shd w:val="clear" w:color="auto" w:fill="E5E5E5"/>
-          </w:tcPr>
-          <w:p>
-            <w:pPr>
-              <w:pStyle w:val="TableText"/>
-              <w:snapToGrid w:val="0"/>
-              <w:rPr>
-                <w:color w:val="000000"/>
-              </w:rPr>
-            </w:pPr>
-          </w:p>
-        </w:tc>
-      </w:tr>
     </w:tbl>
     <w:p>
       <w:pPr>
@@ -3014,7 +3048,7 @@
         <w:pStyle w:val="Paragraph3"/>
         <w:numPr>
           <w:ilvl w:val="0"/>
-          <w:numId w:val="3"/>
+          <w:numId w:val="4"/>
         </w:numPr>
         <w:rPr>
           <w:color w:val="000000" w:themeColor="text1"/>
@@ -3032,7 +3066,7 @@
         <w:pStyle w:val="Paragraph3"/>
         <w:numPr>
           <w:ilvl w:val="0"/>
-          <w:numId w:val="3"/>
+          <w:numId w:val="4"/>
         </w:numPr>
         <w:rPr>
           <w:color w:val="000000" w:themeColor="text1"/>
@@ -3042,7 +3076,7 @@
         <w:rPr>
           <w:color w:val="000000" w:themeColor="text1"/>
         </w:rPr>
-        <w:t>T</w:t>
+        <w:t>t</w:t>
       </w:r>
       <w:r>
         <w:rPr>
@@ -3056,7 +3090,7 @@
         <w:pStyle w:val="Paragraph3"/>
         <w:numPr>
           <w:ilvl w:val="0"/>
-          <w:numId w:val="3"/>
+          <w:numId w:val="4"/>
         </w:numPr>
         <w:rPr>
           <w:color w:val="000000" w:themeColor="text1"/>
@@ -3066,7 +3100,7 @@
         <w:rPr>
           <w:color w:val="000000" w:themeColor="text1"/>
         </w:rPr>
-        <w:t>B</w:t>
+        <w:t>b</w:t>
       </w:r>
       <w:r>
         <w:rPr>
@@ -3080,7 +3114,7 @@
         <w:pStyle w:val="Paragraph3"/>
         <w:numPr>
           <w:ilvl w:val="0"/>
-          <w:numId w:val="3"/>
+          <w:numId w:val="4"/>
         </w:numPr>
         <w:rPr>
           <w:color w:val="000000" w:themeColor="text1"/>
@@ -3090,7 +3124,7 @@
         <w:rPr>
           <w:color w:val="000000" w:themeColor="text1"/>
         </w:rPr>
-        <w:t>C</w:t>
+        <w:t>c</w:t>
       </w:r>
       <w:r>
         <w:rPr>
@@ -3128,6 +3162,10 @@
     <w:p>
       <w:pPr>
         <w:pStyle w:val="Paragraph2"/>
+        <w:numPr>
+          <w:ilvl w:val="0"/>
+          <w:numId w:val="5"/>
+        </w:numPr>
         <w:rPr>
           <w:color w:val="7030A0"/>
         </w:rPr>
@@ -3151,6 +3189,10 @@
     <w:p>
       <w:pPr>
         <w:pStyle w:val="Paragraph2"/>
+        <w:numPr>
+          <w:ilvl w:val="0"/>
+          <w:numId w:val="5"/>
+        </w:numPr>
         <w:rPr>
           <w:color w:val="7030A0"/>
         </w:rPr>
@@ -3165,6 +3207,10 @@
     <w:p>
       <w:pPr>
         <w:pStyle w:val="Paragraph2"/>
+        <w:numPr>
+          <w:ilvl w:val="0"/>
+          <w:numId w:val="5"/>
+        </w:numPr>
         <w:rPr>
           <w:color w:val="7030A0"/>
         </w:rPr>
@@ -3179,6 +3225,10 @@
     <w:p>
       <w:pPr>
         <w:pStyle w:val="Paragraph2"/>
+        <w:numPr>
+          <w:ilvl w:val="0"/>
+          <w:numId w:val="5"/>
+        </w:numPr>
         <w:rPr>
           <w:color w:val="7030A0"/>
         </w:rPr>
@@ -3286,7 +3336,13 @@
         <w:t>ATM</w:t>
       </w:r>
       <w:r>
-        <w:t xml:space="preserve"> module, the </w:t>
+        <w:t xml:space="preserve"> </w:t>
+      </w:r>
+      <w:r>
+        <w:t>M</w:t>
+      </w:r>
+      <w:r>
+        <w:t xml:space="preserve">odule, the </w:t>
       </w:r>
       <w:r>
         <w:t>T</w:t>
@@ -3295,13 +3351,31 @@
         <w:t>eller</w:t>
       </w:r>
       <w:r>
-        <w:t xml:space="preserve"> module, and the </w:t>
-      </w:r>
-      <w:r>
-        <w:t>Central</w:t>
-      </w:r>
-      <w:r>
-        <w:t xml:space="preserve"> module.</w:t>
+        <w:t xml:space="preserve"> </w:t>
+      </w:r>
+      <w:r>
+        <w:t>M</w:t>
+      </w:r>
+      <w:r>
+        <w:t xml:space="preserve">odule, and the </w:t>
+      </w:r>
+      <w:r>
+        <w:t>C</w:t>
+      </w:r>
+      <w:r>
+        <w:t>entral</w:t>
+      </w:r>
+      <w:r>
+        <w:t xml:space="preserve"> Server</w:t>
+      </w:r>
+      <w:r>
+        <w:t xml:space="preserve"> </w:t>
+      </w:r>
+      <w:r>
+        <w:t>M</w:t>
+      </w:r>
+      <w:r>
+        <w:t>odule.</w:t>
       </w:r>
     </w:p>
     <w:p>
@@ -3465,13 +3539,25 @@
         <w:rPr>
           <w:color w:val="000000" w:themeColor="text1"/>
         </w:rPr>
-        <w:t>t</w:t>
-      </w:r>
-      <w:r>
-        <w:rPr>
-          <w:color w:val="000000" w:themeColor="text1"/>
-        </w:rPr>
-        <w:t>eller module.</w:t>
+        <w:t>T</w:t>
+      </w:r>
+      <w:r>
+        <w:rPr>
+          <w:color w:val="000000" w:themeColor="text1"/>
+        </w:rPr>
+        <w:t xml:space="preserve">eller </w:t>
+      </w:r>
+      <w:r>
+        <w:rPr>
+          <w:color w:val="000000" w:themeColor="text1"/>
+        </w:rPr>
+        <w:t>M</w:t>
+      </w:r>
+      <w:r>
+        <w:rPr>
+          <w:color w:val="000000" w:themeColor="text1"/>
+        </w:rPr>
+        <w:t>odule.</w:t>
       </w:r>
     </w:p>
     <w:p>
@@ -3733,43 +3819,81 @@
         <w:rPr>
           <w:color w:val="000000" w:themeColor="text1"/>
         </w:rPr>
-        <w:t xml:space="preserve"> IDs </w:t>
-      </w:r>
-      <w:r>
-        <w:rPr>
-          <w:color w:val="000000" w:themeColor="text1"/>
-        </w:rPr>
-        <w:t>are unique. For customers, this means</w:t>
-      </w:r>
-      <w:r>
-        <w:rPr>
-          <w:color w:val="000000" w:themeColor="text1"/>
-        </w:rPr>
-        <w:t xml:space="preserve"> prevent</w:t>
-      </w:r>
-      <w:r>
-        <w:rPr>
-          <w:color w:val="000000" w:themeColor="text1"/>
-        </w:rPr>
-        <w:t>ing</w:t>
-      </w:r>
-      <w:r>
-        <w:rPr>
-          <w:color w:val="000000" w:themeColor="text1"/>
-        </w:rPr>
-        <w:t xml:space="preserve"> duplicate user details</w:t>
-      </w:r>
-      <w:r>
-        <w:rPr>
-          <w:color w:val="000000" w:themeColor="text1"/>
-        </w:rPr>
         <w:t xml:space="preserve"> </w:t>
       </w:r>
       <w:r>
         <w:rPr>
           <w:color w:val="000000" w:themeColor="text1"/>
         </w:rPr>
-        <w:t>i.e.</w:t>
+        <w:t xml:space="preserve">customer </w:t>
+      </w:r>
+      <w:r>
+        <w:rPr>
+          <w:color w:val="000000" w:themeColor="text1"/>
+        </w:rPr>
+        <w:t xml:space="preserve">IDs </w:t>
+      </w:r>
+      <w:r>
+        <w:rPr>
+          <w:color w:val="000000" w:themeColor="text1"/>
+        </w:rPr>
+        <w:t xml:space="preserve">are unique. </w:t>
+      </w:r>
+      <w:r>
+        <w:rPr>
+          <w:color w:val="000000" w:themeColor="text1"/>
+        </w:rPr>
+        <w:t xml:space="preserve"> (This prevents having duplicate customer IDs.  For pre-existing customers creating a new account, their new account should be linked to their current customer ID.)</w:t>
+      </w:r>
+    </w:p>
+    <w:p>
+      <w:pPr>
+        <w:pStyle w:val="Paragraph2"/>
+        <w:rPr>
+          <w:color w:val="000000" w:themeColor="text1"/>
+        </w:rPr>
+      </w:pPr>
+      <w:r>
+        <w:rPr>
+          <w:color w:val="000000" w:themeColor="text1"/>
+        </w:rPr>
+        <w:t>3.1.1.4</w:t>
+      </w:r>
+      <w:r>
+        <w:rPr>
+          <w:color w:val="000000" w:themeColor="text1"/>
+        </w:rPr>
+        <w:t>.</w:t>
+      </w:r>
+      <w:r>
+        <w:rPr>
+          <w:color w:val="000000" w:themeColor="text1"/>
+        </w:rPr>
+        <w:t xml:space="preserve"> </w:t>
+      </w:r>
+      <w:r>
+        <w:rPr>
+          <w:color w:val="000000" w:themeColor="text1"/>
+        </w:rPr>
+        <w:t xml:space="preserve"> </w:t>
+      </w:r>
+      <w:r>
+        <w:rPr>
+          <w:color w:val="000000" w:themeColor="text1"/>
+        </w:rPr>
+        <w:t xml:space="preserve">Any changes made in any module are synchronously reflected in the Central </w:t>
+      </w:r>
+      <w:r>
+        <w:rPr>
+          <w:color w:val="000000" w:themeColor="text1"/>
+        </w:rPr>
+        <w:t>Server M</w:t>
+      </w:r>
+      <w:r>
+        <w:rPr>
+          <w:color w:val="000000" w:themeColor="text1"/>
+        </w:rPr>
+        <w:t>odule</w:t>
       </w:r>
       <w:r>
         <w:rPr>
@@ -3781,7 +3905,19 @@
         <w:rPr>
           <w:color w:val="000000" w:themeColor="text1"/>
         </w:rPr>
-        <w:t xml:space="preserve"> for a pre-existing user, link any new accounts to their pre-existing credentials</w:t>
+        <w:t xml:space="preserve"> which stores </w:t>
+      </w:r>
+      <w:r>
+        <w:rPr>
+          <w:color w:val="000000" w:themeColor="text1"/>
+        </w:rPr>
+        <w:t>account data and transaction history</w:t>
+      </w:r>
+      <w:r>
+        <w:rPr>
+          <w:color w:val="000000" w:themeColor="text1"/>
+        </w:rPr>
+        <w:t>.</w:t>
       </w:r>
     </w:p>
     <w:p>
@@ -3795,30 +3931,32 @@
         <w:rPr>
           <w:color w:val="000000" w:themeColor="text1"/>
         </w:rPr>
-        <w:t>3.1.1.4 Any changes made in any module are synchronously reflected in the Central module which stores data.</w:t>
-      </w:r>
-    </w:p>
-    <w:p>
-      <w:pPr>
-        <w:pStyle w:val="Paragraph2"/>
-        <w:rPr>
-          <w:color w:val="000000" w:themeColor="text1"/>
-        </w:rPr>
-      </w:pPr>
-      <w:r>
-        <w:rPr>
-          <w:color w:val="000000" w:themeColor="text1"/>
-        </w:rPr>
-        <w:t>3.1.1.5 Each account has a status: open or closed.</w:t>
-      </w:r>
-    </w:p>
-    <w:p>
-      <w:pPr>
-        <w:pStyle w:val="Paragraph2"/>
-        <w:rPr>
-          <w:color w:val="000000" w:themeColor="text1"/>
-        </w:rPr>
-      </w:pPr>
+        <w:t>3.1.1.5</w:t>
+      </w:r>
+      <w:r>
+        <w:rPr>
+          <w:color w:val="000000" w:themeColor="text1"/>
+        </w:rPr>
+        <w:t>.</w:t>
+      </w:r>
+      <w:r>
+        <w:rPr>
+          <w:color w:val="000000" w:themeColor="text1"/>
+        </w:rPr>
+        <w:t xml:space="preserve"> </w:t>
+      </w:r>
+      <w:r>
+        <w:rPr>
+          <w:color w:val="000000" w:themeColor="text1"/>
+        </w:rPr>
+        <w:t xml:space="preserve"> </w:t>
+      </w:r>
+      <w:r>
+        <w:rPr>
+          <w:color w:val="000000" w:themeColor="text1"/>
+        </w:rPr>
+        <w:t>Each account has a status: open or closed.</w:t>
+      </w:r>
     </w:p>
     <w:bookmarkEnd w:id="16"/>
     <w:p>
@@ -4142,38 +4280,6 @@
         <w:t>.</w:t>
       </w:r>
     </w:p>
-    <w:p>
-      <w:pPr>
-        <w:pStyle w:val="Paragraph2"/>
-        <w:rPr>
-          <w:color w:val="000000" w:themeColor="text1"/>
-        </w:rPr>
-      </w:pPr>
-      <w:r>
-        <w:rPr>
-          <w:color w:val="000000" w:themeColor="text1"/>
-        </w:rPr>
-        <w:t>3.1.2.</w:t>
-      </w:r>
-      <w:r>
-        <w:rPr>
-          <w:color w:val="000000" w:themeColor="text1"/>
-        </w:rPr>
-        <w:t>5</w:t>
-      </w:r>
-      <w:r>
-        <w:rPr>
-          <w:color w:val="000000" w:themeColor="text1"/>
-        </w:rPr>
-        <w:t xml:space="preserve">. </w:t>
-      </w:r>
-      <w:r>
-        <w:rPr>
-          <w:color w:val="000000" w:themeColor="text1"/>
-        </w:rPr>
-        <w:t xml:space="preserve"> </w:t>
-      </w:r>
-    </w:p>
     <w:bookmarkEnd w:id="17"/>
     <w:p>
       <w:pPr>
@@ -4223,286 +4329,322 @@
         <w:rPr>
           <w:color w:val="000000" w:themeColor="text1"/>
         </w:rPr>
+        <w:t>T</w:t>
+      </w:r>
+      <w:r>
+        <w:rPr>
+          <w:color w:val="000000" w:themeColor="text1"/>
+        </w:rPr>
+        <w:t>eller</w:t>
+      </w:r>
+      <w:r>
+        <w:rPr>
+          <w:color w:val="000000" w:themeColor="text1"/>
+        </w:rPr>
+        <w:t xml:space="preserve"> M</w:t>
+      </w:r>
+      <w:r>
+        <w:rPr>
+          <w:color w:val="000000" w:themeColor="text1"/>
+        </w:rPr>
+        <w:t xml:space="preserve">odule </w:t>
+      </w:r>
+      <w:r>
+        <w:rPr>
+          <w:color w:val="000000" w:themeColor="text1"/>
+        </w:rPr>
+        <w:t>using their bank</w:t>
+      </w:r>
+      <w:r>
+        <w:rPr>
+          <w:color w:val="000000" w:themeColor="text1"/>
+        </w:rPr>
+        <w:t>-</w:t>
+      </w:r>
+      <w:r>
+        <w:rPr>
+          <w:color w:val="000000" w:themeColor="text1"/>
+        </w:rPr>
+        <w:t>provided credentials</w:t>
+      </w:r>
+      <w:r>
+        <w:rPr>
+          <w:color w:val="000000" w:themeColor="text1"/>
+        </w:rPr>
+        <w:t>.</w:t>
+      </w:r>
+    </w:p>
+    <w:p>
+      <w:pPr>
+        <w:pStyle w:val="Paragraph2"/>
+        <w:rPr>
+          <w:color w:val="000000" w:themeColor="text1"/>
+        </w:rPr>
+      </w:pPr>
+      <w:r>
+        <w:rPr>
+          <w:color w:val="000000" w:themeColor="text1"/>
+        </w:rPr>
+        <w:t xml:space="preserve">3.1.3.2. </w:t>
+      </w:r>
+      <w:r>
+        <w:rPr>
+          <w:color w:val="000000" w:themeColor="text1"/>
+        </w:rPr>
+        <w:t xml:space="preserve"> </w:t>
+      </w:r>
+      <w:r>
+        <w:rPr>
+          <w:color w:val="000000" w:themeColor="text1"/>
+        </w:rPr>
+        <w:t>The teller is able to withdraw money from a customer’s account</w:t>
+      </w:r>
+      <w:r>
+        <w:rPr>
+          <w:color w:val="000000" w:themeColor="text1"/>
+        </w:rPr>
+        <w:t>, up to their current account balance</w:t>
+      </w:r>
+      <w:r>
+        <w:rPr>
+          <w:color w:val="000000" w:themeColor="text1"/>
+        </w:rPr>
+        <w:t>.</w:t>
+      </w:r>
+    </w:p>
+    <w:p>
+      <w:pPr>
+        <w:pStyle w:val="Paragraph2"/>
+        <w:rPr>
+          <w:color w:val="000000" w:themeColor="text1"/>
+        </w:rPr>
+      </w:pPr>
+      <w:r>
+        <w:rPr>
+          <w:color w:val="000000" w:themeColor="text1"/>
+        </w:rPr>
+        <w:t>3.1.3.3.</w:t>
+      </w:r>
+      <w:r>
+        <w:rPr>
+          <w:color w:val="000000" w:themeColor="text1"/>
+        </w:rPr>
+        <w:t xml:space="preserve"> </w:t>
+      </w:r>
+      <w:r>
+        <w:rPr>
+          <w:color w:val="000000" w:themeColor="text1"/>
+        </w:rPr>
+        <w:t xml:space="preserve"> </w:t>
+      </w:r>
+      <w:r>
+        <w:rPr>
+          <w:color w:val="000000" w:themeColor="text1"/>
+        </w:rPr>
+        <w:t>The teller is able to deposit money into a customer’s account</w:t>
+      </w:r>
+      <w:r>
+        <w:rPr>
+          <w:color w:val="000000" w:themeColor="text1"/>
+        </w:rPr>
+        <w:t xml:space="preserve">, </w:t>
+      </w:r>
+      <w:r>
+        <w:rPr>
+          <w:color w:val="000000" w:themeColor="text1"/>
+        </w:rPr>
+        <w:t>with no limit on the amount getting deposited</w:t>
+      </w:r>
+      <w:r>
+        <w:rPr>
+          <w:color w:val="000000" w:themeColor="text1"/>
+        </w:rPr>
+        <w:t>.</w:t>
+      </w:r>
+    </w:p>
+    <w:p>
+      <w:pPr>
+        <w:pStyle w:val="Paragraph2"/>
+        <w:rPr>
+          <w:color w:val="000000" w:themeColor="text1"/>
+        </w:rPr>
+      </w:pPr>
+      <w:r>
+        <w:rPr>
+          <w:color w:val="000000" w:themeColor="text1"/>
+        </w:rPr>
+        <w:t>3.1.3.</w:t>
+      </w:r>
+      <w:r>
+        <w:rPr>
+          <w:color w:val="000000" w:themeColor="text1"/>
+        </w:rPr>
+        <w:t>4</w:t>
+      </w:r>
+      <w:r>
+        <w:rPr>
+          <w:color w:val="000000" w:themeColor="text1"/>
+        </w:rPr>
+        <w:t xml:space="preserve">. </w:t>
+      </w:r>
+      <w:r>
+        <w:rPr>
+          <w:color w:val="000000" w:themeColor="text1"/>
+        </w:rPr>
+        <w:t xml:space="preserve"> </w:t>
+      </w:r>
+      <w:r>
+        <w:rPr>
+          <w:color w:val="000000" w:themeColor="text1"/>
+        </w:rPr>
+        <w:t xml:space="preserve">A teller </w:t>
+      </w:r>
+      <w:r>
+        <w:rPr>
+          <w:color w:val="000000" w:themeColor="text1"/>
+        </w:rPr>
+        <w:t>can</w:t>
+      </w:r>
+      <w:r>
+        <w:rPr>
+          <w:color w:val="000000" w:themeColor="text1"/>
+        </w:rPr>
+        <w:t xml:space="preserve"> creat</w:t>
+      </w:r>
+      <w:r>
+        <w:rPr>
+          <w:color w:val="000000" w:themeColor="text1"/>
+        </w:rPr>
+        <w:t>e</w:t>
+      </w:r>
+      <w:r>
+        <w:rPr>
+          <w:color w:val="000000" w:themeColor="text1"/>
+        </w:rPr>
+        <w:t xml:space="preserve"> a new </w:t>
+      </w:r>
+      <w:r>
+        <w:rPr>
+          <w:color w:val="000000" w:themeColor="text1"/>
+        </w:rPr>
+        <w:t>account</w:t>
+      </w:r>
+      <w:r>
+        <w:rPr>
+          <w:color w:val="000000" w:themeColor="text1"/>
+        </w:rPr>
+        <w:t xml:space="preserve"> of any type </w:t>
+      </w:r>
+      <w:r>
+        <w:rPr>
+          <w:color w:val="000000" w:themeColor="text1"/>
+        </w:rPr>
+        <w:t xml:space="preserve">and delete an account </w:t>
+      </w:r>
+      <w:r>
+        <w:rPr>
+          <w:color w:val="000000" w:themeColor="text1"/>
+        </w:rPr>
+        <w:t>for a customer</w:t>
+      </w:r>
+      <w:r>
+        <w:rPr>
+          <w:color w:val="000000" w:themeColor="text1"/>
+        </w:rPr>
+        <w:t>.</w:t>
+      </w:r>
+    </w:p>
+    <w:p>
+      <w:pPr>
+        <w:pStyle w:val="Paragraph2"/>
+        <w:rPr>
+          <w:color w:val="000000" w:themeColor="text1"/>
+        </w:rPr>
+      </w:pPr>
+      <w:r>
+        <w:rPr>
+          <w:color w:val="000000" w:themeColor="text1"/>
+        </w:rPr>
+        <w:t>3.1.3.5</w:t>
+      </w:r>
+      <w:r>
+        <w:rPr>
+          <w:color w:val="000000" w:themeColor="text1"/>
+        </w:rPr>
+        <w:t>.</w:t>
+      </w:r>
+      <w:r>
+        <w:rPr>
+          <w:color w:val="000000" w:themeColor="text1"/>
+        </w:rPr>
+        <w:t xml:space="preserve"> </w:t>
+      </w:r>
+      <w:r>
+        <w:rPr>
+          <w:color w:val="000000" w:themeColor="text1"/>
+        </w:rPr>
+        <w:t>A customer’s</w:t>
+      </w:r>
+      <w:r>
+        <w:rPr>
+          <w:color w:val="000000" w:themeColor="text1"/>
+        </w:rPr>
+        <w:t xml:space="preserve"> </w:t>
+      </w:r>
+      <w:r>
+        <w:rPr>
+          <w:color w:val="000000" w:themeColor="text1"/>
+        </w:rPr>
+        <w:t xml:space="preserve">transaction </w:t>
+      </w:r>
+      <w:r>
+        <w:rPr>
+          <w:color w:val="000000" w:themeColor="text1"/>
+        </w:rPr>
+        <w:t xml:space="preserve">history can be viewed by the </w:t>
+      </w:r>
+      <w:r>
+        <w:rPr>
+          <w:color w:val="000000" w:themeColor="text1"/>
+        </w:rPr>
         <w:t>t</w:t>
       </w:r>
       <w:r>
         <w:rPr>
           <w:color w:val="000000" w:themeColor="text1"/>
         </w:rPr>
-        <w:t xml:space="preserve">eller module </w:t>
-      </w:r>
-      <w:r>
-        <w:rPr>
-          <w:color w:val="000000" w:themeColor="text1"/>
-        </w:rPr>
-        <w:t>using their bank</w:t>
-      </w:r>
-      <w:r>
-        <w:rPr>
-          <w:color w:val="000000" w:themeColor="text1"/>
-        </w:rPr>
-        <w:t>-</w:t>
-      </w:r>
-      <w:r>
-        <w:rPr>
-          <w:color w:val="000000" w:themeColor="text1"/>
-        </w:rPr>
-        <w:t>provided credentials</w:t>
-      </w:r>
-      <w:r>
-        <w:rPr>
-          <w:color w:val="000000" w:themeColor="text1"/>
-        </w:rPr>
-        <w:t>.</w:t>
-      </w:r>
-    </w:p>
-    <w:p>
-      <w:pPr>
-        <w:pStyle w:val="Paragraph2"/>
-        <w:rPr>
-          <w:color w:val="000000" w:themeColor="text1"/>
-        </w:rPr>
-      </w:pPr>
-      <w:r>
-        <w:rPr>
-          <w:color w:val="000000" w:themeColor="text1"/>
-        </w:rPr>
-        <w:t xml:space="preserve">3.1.3.2. </w:t>
-      </w:r>
-      <w:r>
-        <w:rPr>
-          <w:color w:val="000000" w:themeColor="text1"/>
-        </w:rPr>
-        <w:t xml:space="preserve"> </w:t>
-      </w:r>
-      <w:r>
-        <w:rPr>
-          <w:color w:val="000000" w:themeColor="text1"/>
-        </w:rPr>
-        <w:t>The teller is able to withdraw money from a customer’s account</w:t>
-      </w:r>
-      <w:r>
-        <w:rPr>
-          <w:color w:val="000000" w:themeColor="text1"/>
-        </w:rPr>
-        <w:t>, up to their current account balance</w:t>
-      </w:r>
-      <w:r>
-        <w:rPr>
-          <w:color w:val="000000" w:themeColor="text1"/>
-        </w:rPr>
-        <w:t>.</w:t>
-      </w:r>
-    </w:p>
-    <w:p>
-      <w:pPr>
-        <w:pStyle w:val="Paragraph2"/>
-        <w:rPr>
-          <w:color w:val="000000" w:themeColor="text1"/>
-        </w:rPr>
-      </w:pPr>
-      <w:r>
-        <w:rPr>
-          <w:color w:val="000000" w:themeColor="text1"/>
-        </w:rPr>
-        <w:t>3.1.3.3.</w:t>
-      </w:r>
-      <w:r>
-        <w:rPr>
-          <w:color w:val="000000" w:themeColor="text1"/>
-        </w:rPr>
-        <w:t xml:space="preserve"> </w:t>
-      </w:r>
-      <w:r>
-        <w:rPr>
-          <w:color w:val="000000" w:themeColor="text1"/>
-        </w:rPr>
-        <w:t xml:space="preserve"> </w:t>
-      </w:r>
-      <w:r>
-        <w:rPr>
-          <w:color w:val="000000" w:themeColor="text1"/>
-        </w:rPr>
-        <w:t>The teller is able to deposit money into a customer’s account</w:t>
-      </w:r>
-      <w:r>
-        <w:rPr>
-          <w:color w:val="000000" w:themeColor="text1"/>
-        </w:rPr>
-        <w:t xml:space="preserve">, </w:t>
-      </w:r>
-      <w:r>
-        <w:rPr>
-          <w:color w:val="000000" w:themeColor="text1"/>
-        </w:rPr>
-        <w:t>with no limit on the amount getting deposited</w:t>
-      </w:r>
-      <w:r>
-        <w:rPr>
-          <w:color w:val="000000" w:themeColor="text1"/>
-        </w:rPr>
-        <w:t>.</w:t>
-      </w:r>
-    </w:p>
-    <w:p>
-      <w:pPr>
-        <w:pStyle w:val="Paragraph2"/>
-        <w:rPr>
-          <w:color w:val="000000" w:themeColor="text1"/>
-        </w:rPr>
-      </w:pPr>
-      <w:r>
-        <w:rPr>
-          <w:color w:val="000000" w:themeColor="text1"/>
-        </w:rPr>
-        <w:t>3.1.3.</w:t>
-      </w:r>
-      <w:r>
-        <w:rPr>
-          <w:color w:val="000000" w:themeColor="text1"/>
-        </w:rPr>
-        <w:t>4</w:t>
-      </w:r>
-      <w:r>
-        <w:rPr>
-          <w:color w:val="000000" w:themeColor="text1"/>
-        </w:rPr>
-        <w:t xml:space="preserve">. </w:t>
-      </w:r>
-      <w:r>
-        <w:rPr>
-          <w:color w:val="000000" w:themeColor="text1"/>
-        </w:rPr>
-        <w:t xml:space="preserve"> </w:t>
-      </w:r>
-      <w:r>
-        <w:rPr>
-          <w:color w:val="000000" w:themeColor="text1"/>
-        </w:rPr>
-        <w:t xml:space="preserve">A teller </w:t>
-      </w:r>
-      <w:r>
-        <w:rPr>
-          <w:color w:val="000000" w:themeColor="text1"/>
-        </w:rPr>
-        <w:t>can</w:t>
-      </w:r>
-      <w:r>
-        <w:rPr>
-          <w:color w:val="000000" w:themeColor="text1"/>
-        </w:rPr>
-        <w:t xml:space="preserve"> creat</w:t>
-      </w:r>
-      <w:r>
-        <w:rPr>
-          <w:color w:val="000000" w:themeColor="text1"/>
-        </w:rPr>
-        <w:t>e</w:t>
-      </w:r>
-      <w:r>
-        <w:rPr>
-          <w:color w:val="000000" w:themeColor="text1"/>
-        </w:rPr>
-        <w:t xml:space="preserve"> a new </w:t>
-      </w:r>
-      <w:r>
-        <w:rPr>
-          <w:color w:val="000000" w:themeColor="text1"/>
-        </w:rPr>
-        <w:t>account</w:t>
-      </w:r>
-      <w:r>
-        <w:rPr>
-          <w:color w:val="000000" w:themeColor="text1"/>
-        </w:rPr>
-        <w:t xml:space="preserve"> of any type </w:t>
-      </w:r>
-      <w:r>
-        <w:rPr>
-          <w:color w:val="000000" w:themeColor="text1"/>
-        </w:rPr>
-        <w:t xml:space="preserve">and delete an account </w:t>
-      </w:r>
-      <w:r>
-        <w:rPr>
-          <w:color w:val="000000" w:themeColor="text1"/>
-        </w:rPr>
-        <w:t>for a customer</w:t>
-      </w:r>
-      <w:r>
-        <w:rPr>
-          <w:color w:val="000000" w:themeColor="text1"/>
-        </w:rPr>
-        <w:t>.</w:t>
-      </w:r>
-    </w:p>
-    <w:p>
-      <w:pPr>
-        <w:pStyle w:val="Paragraph2"/>
-        <w:rPr>
-          <w:color w:val="000000" w:themeColor="text1"/>
-        </w:rPr>
-      </w:pPr>
-      <w:r>
-        <w:rPr>
-          <w:color w:val="000000" w:themeColor="text1"/>
-        </w:rPr>
-        <w:t xml:space="preserve">3.1.3.5 For each of the above actions, account creation history </w:t>
-      </w:r>
-      <w:r>
-        <w:rPr>
-          <w:color w:val="000000" w:themeColor="text1"/>
-        </w:rPr>
-        <w:t>(for 3.1.3.4) or</w:t>
-      </w:r>
-      <w:r>
-        <w:rPr>
-          <w:color w:val="000000" w:themeColor="text1"/>
-        </w:rPr>
-        <w:t xml:space="preserve"> transaction history</w:t>
-      </w:r>
-      <w:r>
-        <w:rPr>
-          <w:color w:val="000000" w:themeColor="text1"/>
-        </w:rPr>
-        <w:t xml:space="preserve"> (for 3.1.3.2, 3.1.3.3) are updated in Central module.</w:t>
-      </w:r>
-    </w:p>
-    <w:p>
-      <w:pPr>
-        <w:pStyle w:val="Paragraph2"/>
-        <w:rPr>
-          <w:color w:val="000000" w:themeColor="text1"/>
-        </w:rPr>
-      </w:pPr>
-      <w:r>
-        <w:rPr>
-          <w:color w:val="000000" w:themeColor="text1"/>
-        </w:rPr>
-        <w:t>3.1.3.6 The history can be viewed by the Teller but cannot be modified or deleted.</w:t>
-      </w:r>
-    </w:p>
-    <w:p>
-      <w:pPr>
-        <w:pStyle w:val="Paragraph2"/>
-        <w:rPr>
-          <w:color w:val="000000" w:themeColor="text1"/>
-        </w:rPr>
-      </w:pPr>
-      <w:r>
-        <w:rPr>
-          <w:color w:val="000000" w:themeColor="text1"/>
-        </w:rPr>
-        <w:t>3.1.3.7</w:t>
-      </w:r>
-    </w:p>
-    <w:p>
-      <w:pPr>
-        <w:pStyle w:val="Paragraph2"/>
-        <w:rPr>
-          <w:color w:val="000000" w:themeColor="text1"/>
-        </w:rPr>
-      </w:pPr>
+        <w:t>eller</w:t>
+      </w:r>
+      <w:r>
+        <w:rPr>
+          <w:color w:val="000000" w:themeColor="text1"/>
+        </w:rPr>
+        <w:t>,</w:t>
+      </w:r>
+      <w:r>
+        <w:rPr>
+          <w:color w:val="000000" w:themeColor="text1"/>
+        </w:rPr>
+        <w:t xml:space="preserve"> but</w:t>
+      </w:r>
+      <w:r>
+        <w:rPr>
+          <w:color w:val="000000" w:themeColor="text1"/>
+        </w:rPr>
+        <w:t xml:space="preserve"> it</w:t>
+      </w:r>
+      <w:r>
+        <w:rPr>
+          <w:color w:val="000000" w:themeColor="text1"/>
+        </w:rPr>
+        <w:t xml:space="preserve"> cannot be modified or deleted</w:t>
+      </w:r>
+      <w:r>
+        <w:rPr>
+          <w:color w:val="000000" w:themeColor="text1"/>
+        </w:rPr>
+        <w:t xml:space="preserve"> by the teller. </w:t>
+      </w:r>
     </w:p>
     <w:bookmarkEnd w:id="18"/>
     <w:p>
@@ -4517,6 +4659,9 @@
         <w:t>Central</w:t>
       </w:r>
       <w:r>
+        <w:t xml:space="preserve"> Server</w:t>
+      </w:r>
+      <w:r>
         <w:t xml:space="preserve"> Module Requirements:</w:t>
       </w:r>
     </w:p>
@@ -4565,8 +4710,19 @@
         <w:rPr>
           <w:color w:val="000000" w:themeColor="text1"/>
         </w:rPr>
-        <w:lastRenderedPageBreak/>
-        <w:t>3.1.4.2.  The central server stores each customer’s transaction history, alongside a date/time stamp of when that transaction occurred.  The name of the person that performed the transaction is also recorded, for customers that have joint accounts.</w:t>
+        <w:t>3.1.4.2.  The central server stores each customer’s transaction history</w:t>
+      </w:r>
+      <w:r>
+        <w:rPr>
+          <w:color w:val="000000" w:themeColor="text1"/>
+        </w:rPr>
+        <w:t xml:space="preserve"> (for each transaction, described in 3.1.2.3, 3.1.2.4, 3.1.3.2, and 3.1.3.3)</w:t>
+      </w:r>
+      <w:r>
+        <w:rPr>
+          <w:color w:val="000000" w:themeColor="text1"/>
+        </w:rPr>
+        <w:t>, alongside a date/time stamp of when that transaction occurred.  The name of the person that performed the transaction is also recorded, for customers that have joint accounts.</w:t>
       </w:r>
     </w:p>
     <w:p>
@@ -4580,21 +4736,19 @@
         <w:rPr>
           <w:color w:val="000000" w:themeColor="text1"/>
         </w:rPr>
-        <w:t>3.1.4.3.  The network is able to handle connections between the central server and the client interface (whether that interface be through an ATM or through a Teller).</w:t>
-      </w:r>
-    </w:p>
-    <w:p>
-      <w:pPr>
-        <w:pStyle w:val="Paragraph2"/>
-        <w:rPr>
-          <w:color w:val="000000" w:themeColor="text1"/>
-        </w:rPr>
-      </w:pPr>
-      <w:r>
-        <w:rPr>
-          <w:color w:val="000000" w:themeColor="text1"/>
-        </w:rPr>
-        <w:t xml:space="preserve">3.1.4.4.  </w:t>
+        <w:t xml:space="preserve">3.1.4.3.  The network is able to handle connections between the central server and the client interface (whether that interface be through an ATM or through a </w:t>
+      </w:r>
+      <w:r>
+        <w:rPr>
+          <w:color w:val="000000" w:themeColor="text1"/>
+        </w:rPr>
+        <w:t>t</w:t>
+      </w:r>
+      <w:r>
+        <w:rPr>
+          <w:color w:val="000000" w:themeColor="text1"/>
+        </w:rPr>
+        <w:t>eller).</w:t>
       </w:r>
     </w:p>
     <w:p>
@@ -4608,6 +4762,7 @@
       <w:bookmarkStart w:id="20" w:name="__RefHeading___Toc19440736"/>
       <w:bookmarkEnd w:id="20"/>
       <w:r>
+        <w:lastRenderedPageBreak/>
         <w:t>External Interface Requirements</w:t>
       </w:r>
     </w:p>
@@ -4629,7 +4784,31 @@
         <w:rPr>
           <w:color w:val="000000" w:themeColor="text1"/>
         </w:rPr>
-        <w:t>The Teller and ATM Module have a GUI.</w:t>
+        <w:t xml:space="preserve">The </w:t>
+      </w:r>
+      <w:r>
+        <w:rPr>
+          <w:color w:val="000000" w:themeColor="text1"/>
+        </w:rPr>
+        <w:t xml:space="preserve">ATM Module and </w:t>
+      </w:r>
+      <w:r>
+        <w:rPr>
+          <w:color w:val="000000" w:themeColor="text1"/>
+        </w:rPr>
+        <w:t xml:space="preserve">Teller Module </w:t>
+      </w:r>
+      <w:r>
+        <w:rPr>
+          <w:color w:val="000000" w:themeColor="text1"/>
+        </w:rPr>
+        <w:t xml:space="preserve">both </w:t>
+      </w:r>
+      <w:r>
+        <w:rPr>
+          <w:color w:val="000000" w:themeColor="text1"/>
+        </w:rPr>
+        <w:t>have a GUI.</w:t>
       </w:r>
     </w:p>
     <w:p>
@@ -4725,10 +4904,6 @@
     <w:p>
       <w:pPr>
         <w:pStyle w:val="Paragraph2"/>
-        <w:numPr>
-          <w:ilvl w:val="2"/>
-          <w:numId w:val="2"/>
-        </w:numPr>
         <w:spacing w:before="0" w:after="80"/>
         <w:rPr>
           <w:color w:val="000000" w:themeColor="text1"/>
@@ -4739,17 +4914,14 @@
         <w:rPr>
           <w:color w:val="000000" w:themeColor="text1"/>
         </w:rPr>
+        <w:t xml:space="preserve">3.3.1.  </w:t>
+      </w:r>
+      <w:r>
+        <w:rPr>
+          <w:color w:val="000000" w:themeColor="text1"/>
+        </w:rPr>
         <w:t>The modules communicate with each other via an automatic network using TCP/IP.</w:t>
       </w:r>
-    </w:p>
-    <w:p>
-      <w:pPr>
-        <w:pStyle w:val="Paragraph2"/>
-        <w:spacing w:before="0" w:after="80"/>
-        <w:rPr>
-          <w:color w:val="000000" w:themeColor="text1"/>
-        </w:rPr>
-      </w:pPr>
     </w:p>
     <w:p>
       <w:pPr>
@@ -4881,7 +5053,7 @@
     <w:p>
       <w:pPr>
         <w:spacing w:after="80"/>
-        <w:ind w:left="720" w:firstLine="720"/>
+        <w:ind w:left="1440"/>
         <w:jc w:val="both"/>
         <w:rPr>
           <w:color w:val="000000" w:themeColor="text1"/>
@@ -4898,7 +5070,35 @@
         <w:rPr>
           <w:color w:val="000000" w:themeColor="text1"/>
         </w:rPr>
-        <w:t>A customer cannot view or modify information or accounts of any other customer.</w:t>
+        <w:t xml:space="preserve">A customer cannot view or modify </w:t>
+      </w:r>
+      <w:r>
+        <w:rPr>
+          <w:color w:val="000000" w:themeColor="text1"/>
+        </w:rPr>
+        <w:t>the account information</w:t>
+      </w:r>
+      <w:r>
+        <w:rPr>
+          <w:color w:val="000000" w:themeColor="text1"/>
+        </w:rPr>
+        <w:t xml:space="preserve"> of any other customer.</w:t>
+      </w:r>
+    </w:p>
+    <w:p>
+      <w:pPr>
+        <w:spacing w:after="80"/>
+        <w:ind w:left="1440"/>
+        <w:jc w:val="both"/>
+        <w:rPr>
+          <w:color w:val="000000" w:themeColor="text1"/>
+        </w:rPr>
+      </w:pPr>
+      <w:r>
+        <w:rPr>
+          <w:color w:val="000000" w:themeColor="text1"/>
+        </w:rPr>
+        <w:t>4.1.2.  A customer cannot perform transactions using another customer’s account, unless the customers have a joint account.</w:t>
       </w:r>
     </w:p>
     <w:p>
@@ -5219,7 +5419,7 @@
 </file>
 
 <file path=word/endnotes.xml><?xml version="1.0" encoding="utf-8"?>
-<w:endnotes xmlns:wpc="http://schemas.microsoft.com/office/word/2010/wordprocessingCanvas" xmlns:cx="http://schemas.microsoft.com/office/drawing/2014/chartex" xmlns:cx1="http://schemas.microsoft.com/office/drawing/2015/9/8/chartex" xmlns:cx2="http://schemas.microsoft.com/office/drawing/2015/10/21/chartex" xmlns:cx3="http://schemas.microsoft.com/office/drawing/2016/5/9/chartex" xmlns:cx4="http://schemas.microsoft.com/office/drawing/2016/5/10/chartex" xmlns:cx5="http://schemas.microsoft.com/office/drawing/2016/5/11/chartex" xmlns:cx6="http://schemas.microsoft.com/office/drawing/2016/5/12/chartex" xmlns:cx7="http://schemas.microsoft.com/office/drawing/2016/5/13/chartex" xmlns:cx8="http://schemas.microsoft.com/office/drawing/2016/5/14/chartex" xmlns:mc="http://schemas.openxmlformats.org/markup-compatibility/2006" xmlns:aink="http://schemas.microsoft.com/office/drawing/2016/ink" xmlns:am3d="http://schemas.microsoft.com/office/drawing/2017/model3d" xmlns:o="urn:schemas-microsoft-com:office:office" xmlns:oel="http://schemas.microsoft.com/office/2019/extlst" xmlns:r="http://schemas.openxmlformats.org/officeDocument/2006/relationships" xmlns:m="http://schemas.openxmlformats.org/officeDocument/2006/math" xmlns:v="urn:schemas-microsoft-com:vml" xmlns:wp14="http://schemas.microsoft.com/office/word/2010/wordprocessingDrawing" xmlns:wp="http://schemas.openxmlformats.org/drawingml/2006/wordprocessingDrawing" xmlns:w10="urn:schemas-microsoft-com:office:word" xmlns:w="http://schemas.openxmlformats.org/wordprocessingml/2006/main" xmlns:w14="http://schemas.microsoft.com/office/word/2010/wordml" xmlns:w15="http://schemas.microsoft.com/office/word/2012/wordml" xmlns:w16cex="http://schemas.microsoft.com/office/word/2018/wordml/cex" xmlns:w16cid="http://schemas.microsoft.com/office/word/2016/wordml/cid" xmlns:w16="http://schemas.microsoft.com/office/word/2018/wordml" xmlns:w16du="http://schemas.microsoft.com/office/word/2023/wordml/word16du" xmlns:w16sdtdh="http://schemas.microsoft.com/office/word/2020/wordml/sdtdatahash" xmlns:w16se="http://schemas.microsoft.com/office/word/2015/wordml/symex" xmlns:wpg="http://schemas.microsoft.com/office/word/2010/wordprocessingGroup" xmlns:wpi="http://schemas.microsoft.com/office/word/2010/wordprocessingInk" xmlns:wne="http://schemas.microsoft.com/office/word/2006/wordml" xmlns:wps="http://schemas.microsoft.com/office/word/2010/wordprocessingShape" mc:Ignorable="w14 w15 w16se w16cid w16 w16cex w16sdtdh wp14">
+<w:endnotes xmlns:wpc="http://schemas.microsoft.com/office/word/2010/wordprocessingCanvas" xmlns:cx="http://schemas.microsoft.com/office/drawing/2014/chartex" xmlns:cx1="http://schemas.microsoft.com/office/drawing/2015/9/8/chartex" xmlns:cx2="http://schemas.microsoft.com/office/drawing/2015/10/21/chartex" xmlns:cx3="http://schemas.microsoft.com/office/drawing/2016/5/9/chartex" xmlns:cx4="http://schemas.microsoft.com/office/drawing/2016/5/10/chartex" xmlns:cx5="http://schemas.microsoft.com/office/drawing/2016/5/11/chartex" xmlns:cx6="http://schemas.microsoft.com/office/drawing/2016/5/12/chartex" xmlns:cx7="http://schemas.microsoft.com/office/drawing/2016/5/13/chartex" xmlns:cx8="http://schemas.microsoft.com/office/drawing/2016/5/14/chartex" xmlns:mc="http://schemas.openxmlformats.org/markup-compatibility/2006" xmlns:aink="http://schemas.microsoft.com/office/drawing/2016/ink" xmlns:am3d="http://schemas.microsoft.com/office/drawing/2017/model3d" xmlns:o="urn:schemas-microsoft-com:office:office" xmlns:oel="http://schemas.microsoft.com/office/2019/extlst" xmlns:r="http://schemas.openxmlformats.org/officeDocument/2006/relationships" xmlns:m="http://schemas.openxmlformats.org/officeDocument/2006/math" xmlns:v="urn:schemas-microsoft-com:vml" xmlns:wp14="http://schemas.microsoft.com/office/word/2010/wordprocessingDrawing" xmlns:wp="http://schemas.openxmlformats.org/drawingml/2006/wordprocessingDrawing" xmlns:w10="urn:schemas-microsoft-com:office:word" xmlns:w="http://schemas.openxmlformats.org/wordprocessingml/2006/main" xmlns:w14="http://schemas.microsoft.com/office/word/2010/wordml" xmlns:w15="http://schemas.microsoft.com/office/word/2012/wordml" xmlns:w16cex="http://schemas.microsoft.com/office/word/2018/wordml/cex" xmlns:w16cid="http://schemas.microsoft.com/office/word/2016/wordml/cid" xmlns:w16="http://schemas.microsoft.com/office/word/2018/wordml" xmlns:w16du="http://schemas.microsoft.com/office/word/2023/wordml/word16du" xmlns:w16sdtdh="http://schemas.microsoft.com/office/word/2020/wordml/sdtdatahash" xmlns:w16sdtfl="http://schemas.microsoft.com/office/word/2024/wordml/sdtformatlock" xmlns:w16se="http://schemas.microsoft.com/office/word/2015/wordml/symex" xmlns:wpg="http://schemas.microsoft.com/office/word/2010/wordprocessingGroup" xmlns:wpi="http://schemas.microsoft.com/office/word/2010/wordprocessingInk" xmlns:wne="http://schemas.microsoft.com/office/word/2006/wordml" xmlns:wps="http://schemas.microsoft.com/office/word/2010/wordprocessingShape" mc:Ignorable="w14 w15 w16se w16cid w16 w16cex w16sdtdh w16sdtfl w16du wp14">
   <w:endnote w:type="separator" w:id="-1">
     <w:p>
       <w:r>
@@ -5238,7 +5438,7 @@
 </file>
 
 <file path=word/footer1.xml><?xml version="1.0" encoding="utf-8"?>
-<w:ftr xmlns:wpc="http://schemas.microsoft.com/office/word/2010/wordprocessingCanvas" xmlns:cx="http://schemas.microsoft.com/office/drawing/2014/chartex" xmlns:cx1="http://schemas.microsoft.com/office/drawing/2015/9/8/chartex" xmlns:cx2="http://schemas.microsoft.com/office/drawing/2015/10/21/chartex" xmlns:cx3="http://schemas.microsoft.com/office/drawing/2016/5/9/chartex" xmlns:cx4="http://schemas.microsoft.com/office/drawing/2016/5/10/chartex" xmlns:cx5="http://schemas.microsoft.com/office/drawing/2016/5/11/chartex" xmlns:cx6="http://schemas.microsoft.com/office/drawing/2016/5/12/chartex" xmlns:cx7="http://schemas.microsoft.com/office/drawing/2016/5/13/chartex" xmlns:cx8="http://schemas.microsoft.com/office/drawing/2016/5/14/chartex" xmlns:mc="http://schemas.openxmlformats.org/markup-compatibility/2006" xmlns:aink="http://schemas.microsoft.com/office/drawing/2016/ink" xmlns:am3d="http://schemas.microsoft.com/office/drawing/2017/model3d" xmlns:o="urn:schemas-microsoft-com:office:office" xmlns:oel="http://schemas.microsoft.com/office/2019/extlst" xmlns:r="http://schemas.openxmlformats.org/officeDocument/2006/relationships" xmlns:m="http://schemas.openxmlformats.org/officeDocument/2006/math" xmlns:v="urn:schemas-microsoft-com:vml" xmlns:wp14="http://schemas.microsoft.com/office/word/2010/wordprocessingDrawing" xmlns:wp="http://schemas.openxmlformats.org/drawingml/2006/wordprocessingDrawing" xmlns:w10="urn:schemas-microsoft-com:office:word" xmlns:w="http://schemas.openxmlformats.org/wordprocessingml/2006/main" xmlns:w14="http://schemas.microsoft.com/office/word/2010/wordml" xmlns:w15="http://schemas.microsoft.com/office/word/2012/wordml" xmlns:w16cex="http://schemas.microsoft.com/office/word/2018/wordml/cex" xmlns:w16cid="http://schemas.microsoft.com/office/word/2016/wordml/cid" xmlns:w16="http://schemas.microsoft.com/office/word/2018/wordml" xmlns:w16du="http://schemas.microsoft.com/office/word/2023/wordml/word16du" xmlns:w16sdtdh="http://schemas.microsoft.com/office/word/2020/wordml/sdtdatahash" xmlns:w16se="http://schemas.microsoft.com/office/word/2015/wordml/symex" xmlns:wpg="http://schemas.microsoft.com/office/word/2010/wordprocessingGroup" xmlns:wpi="http://schemas.microsoft.com/office/word/2010/wordprocessingInk" xmlns:wne="http://schemas.microsoft.com/office/word/2006/wordml" xmlns:wps="http://schemas.microsoft.com/office/word/2010/wordprocessingShape" mc:Ignorable="w14 w15 w16se w16cid w16 w16cex w16sdtdh wp14">
+<w:ftr xmlns:wpc="http://schemas.microsoft.com/office/word/2010/wordprocessingCanvas" xmlns:cx="http://schemas.microsoft.com/office/drawing/2014/chartex" xmlns:cx1="http://schemas.microsoft.com/office/drawing/2015/9/8/chartex" xmlns:cx2="http://schemas.microsoft.com/office/drawing/2015/10/21/chartex" xmlns:cx3="http://schemas.microsoft.com/office/drawing/2016/5/9/chartex" xmlns:cx4="http://schemas.microsoft.com/office/drawing/2016/5/10/chartex" xmlns:cx5="http://schemas.microsoft.com/office/drawing/2016/5/11/chartex" xmlns:cx6="http://schemas.microsoft.com/office/drawing/2016/5/12/chartex" xmlns:cx7="http://schemas.microsoft.com/office/drawing/2016/5/13/chartex" xmlns:cx8="http://schemas.microsoft.com/office/drawing/2016/5/14/chartex" xmlns:mc="http://schemas.openxmlformats.org/markup-compatibility/2006" xmlns:aink="http://schemas.microsoft.com/office/drawing/2016/ink" xmlns:am3d="http://schemas.microsoft.com/office/drawing/2017/model3d" xmlns:o="urn:schemas-microsoft-com:office:office" xmlns:oel="http://schemas.microsoft.com/office/2019/extlst" xmlns:r="http://schemas.openxmlformats.org/officeDocument/2006/relationships" xmlns:m="http://schemas.openxmlformats.org/officeDocument/2006/math" xmlns:v="urn:schemas-microsoft-com:vml" xmlns:wp14="http://schemas.microsoft.com/office/word/2010/wordprocessingDrawing" xmlns:wp="http://schemas.openxmlformats.org/drawingml/2006/wordprocessingDrawing" xmlns:w10="urn:schemas-microsoft-com:office:word" xmlns:w="http://schemas.openxmlformats.org/wordprocessingml/2006/main" xmlns:w14="http://schemas.microsoft.com/office/word/2010/wordml" xmlns:w15="http://schemas.microsoft.com/office/word/2012/wordml" xmlns:w16cex="http://schemas.microsoft.com/office/word/2018/wordml/cex" xmlns:w16cid="http://schemas.microsoft.com/office/word/2016/wordml/cid" xmlns:w16="http://schemas.microsoft.com/office/word/2018/wordml" xmlns:w16du="http://schemas.microsoft.com/office/word/2023/wordml/word16du" xmlns:w16sdtdh="http://schemas.microsoft.com/office/word/2020/wordml/sdtdatahash" xmlns:w16sdtfl="http://schemas.microsoft.com/office/word/2024/wordml/sdtformatlock" xmlns:w16se="http://schemas.microsoft.com/office/word/2015/wordml/symex" xmlns:wpg="http://schemas.microsoft.com/office/word/2010/wordprocessingGroup" xmlns:wpi="http://schemas.microsoft.com/office/word/2010/wordprocessingInk" xmlns:wne="http://schemas.microsoft.com/office/word/2006/wordml" xmlns:wps="http://schemas.microsoft.com/office/word/2010/wordprocessingShape" mc:Ignorable="w14 w15 w16se w16cid w16 w16cex w16sdtdh w16sdtfl w16du wp14">
   <w:p>
     <w:pPr>
       <w:pStyle w:val="Footer"/>
@@ -5248,7 +5448,7 @@
 </file>
 
 <file path=word/footer2.xml><?xml version="1.0" encoding="utf-8"?>
-<w:ftr xmlns:wpc="http://schemas.microsoft.com/office/word/2010/wordprocessingCanvas" xmlns:cx="http://schemas.microsoft.com/office/drawing/2014/chartex" xmlns:cx1="http://schemas.microsoft.com/office/drawing/2015/9/8/chartex" xmlns:cx2="http://schemas.microsoft.com/office/drawing/2015/10/21/chartex" xmlns:cx3="http://schemas.microsoft.com/office/drawing/2016/5/9/chartex" xmlns:cx4="http://schemas.microsoft.com/office/drawing/2016/5/10/chartex" xmlns:cx5="http://schemas.microsoft.com/office/drawing/2016/5/11/chartex" xmlns:cx6="http://schemas.microsoft.com/office/drawing/2016/5/12/chartex" xmlns:cx7="http://schemas.microsoft.com/office/drawing/2016/5/13/chartex" xmlns:cx8="http://schemas.microsoft.com/office/drawing/2016/5/14/chartex" xmlns:mc="http://schemas.openxmlformats.org/markup-compatibility/2006" xmlns:aink="http://schemas.microsoft.com/office/drawing/2016/ink" xmlns:am3d="http://schemas.microsoft.com/office/drawing/2017/model3d" xmlns:o="urn:schemas-microsoft-com:office:office" xmlns:oel="http://schemas.microsoft.com/office/2019/extlst" xmlns:r="http://schemas.openxmlformats.org/officeDocument/2006/relationships" xmlns:m="http://schemas.openxmlformats.org/officeDocument/2006/math" xmlns:v="urn:schemas-microsoft-com:vml" xmlns:wp14="http://schemas.microsoft.com/office/word/2010/wordprocessingDrawing" xmlns:wp="http://schemas.openxmlformats.org/drawingml/2006/wordprocessingDrawing" xmlns:w10="urn:schemas-microsoft-com:office:word" xmlns:w="http://schemas.openxmlformats.org/wordprocessingml/2006/main" xmlns:w14="http://schemas.microsoft.com/office/word/2010/wordml" xmlns:w15="http://schemas.microsoft.com/office/word/2012/wordml" xmlns:w16cex="http://schemas.microsoft.com/office/word/2018/wordml/cex" xmlns:w16cid="http://schemas.microsoft.com/office/word/2016/wordml/cid" xmlns:w16="http://schemas.microsoft.com/office/word/2018/wordml" xmlns:w16du="http://schemas.microsoft.com/office/word/2023/wordml/word16du" xmlns:w16sdtdh="http://schemas.microsoft.com/office/word/2020/wordml/sdtdatahash" xmlns:w16se="http://schemas.microsoft.com/office/word/2015/wordml/symex" xmlns:wpg="http://schemas.microsoft.com/office/word/2010/wordprocessingGroup" xmlns:wpi="http://schemas.microsoft.com/office/word/2010/wordprocessingInk" xmlns:wne="http://schemas.microsoft.com/office/word/2006/wordml" xmlns:wps="http://schemas.microsoft.com/office/word/2010/wordprocessingShape" mc:Ignorable="w14 w15 w16se w16cid w16 w16cex w16sdtdh wp14">
+<w:ftr xmlns:wpc="http://schemas.microsoft.com/office/word/2010/wordprocessingCanvas" xmlns:cx="http://schemas.microsoft.com/office/drawing/2014/chartex" xmlns:cx1="http://schemas.microsoft.com/office/drawing/2015/9/8/chartex" xmlns:cx2="http://schemas.microsoft.com/office/drawing/2015/10/21/chartex" xmlns:cx3="http://schemas.microsoft.com/office/drawing/2016/5/9/chartex" xmlns:cx4="http://schemas.microsoft.com/office/drawing/2016/5/10/chartex" xmlns:cx5="http://schemas.microsoft.com/office/drawing/2016/5/11/chartex" xmlns:cx6="http://schemas.microsoft.com/office/drawing/2016/5/12/chartex" xmlns:cx7="http://schemas.microsoft.com/office/drawing/2016/5/13/chartex" xmlns:cx8="http://schemas.microsoft.com/office/drawing/2016/5/14/chartex" xmlns:mc="http://schemas.openxmlformats.org/markup-compatibility/2006" xmlns:aink="http://schemas.microsoft.com/office/drawing/2016/ink" xmlns:am3d="http://schemas.microsoft.com/office/drawing/2017/model3d" xmlns:o="urn:schemas-microsoft-com:office:office" xmlns:oel="http://schemas.microsoft.com/office/2019/extlst" xmlns:r="http://schemas.openxmlformats.org/officeDocument/2006/relationships" xmlns:m="http://schemas.openxmlformats.org/officeDocument/2006/math" xmlns:v="urn:schemas-microsoft-com:vml" xmlns:wp14="http://schemas.microsoft.com/office/word/2010/wordprocessingDrawing" xmlns:wp="http://schemas.openxmlformats.org/drawingml/2006/wordprocessingDrawing" xmlns:w10="urn:schemas-microsoft-com:office:word" xmlns:w="http://schemas.openxmlformats.org/wordprocessingml/2006/main" xmlns:w14="http://schemas.microsoft.com/office/word/2010/wordml" xmlns:w15="http://schemas.microsoft.com/office/word/2012/wordml" xmlns:w16cex="http://schemas.microsoft.com/office/word/2018/wordml/cex" xmlns:w16cid="http://schemas.microsoft.com/office/word/2016/wordml/cid" xmlns:w16="http://schemas.microsoft.com/office/word/2018/wordml" xmlns:w16du="http://schemas.microsoft.com/office/word/2023/wordml/word16du" xmlns:w16sdtdh="http://schemas.microsoft.com/office/word/2020/wordml/sdtdatahash" xmlns:w16sdtfl="http://schemas.microsoft.com/office/word/2024/wordml/sdtformatlock" xmlns:w16se="http://schemas.microsoft.com/office/word/2015/wordml/symex" xmlns:wpg="http://schemas.microsoft.com/office/word/2010/wordprocessingGroup" xmlns:wpi="http://schemas.microsoft.com/office/word/2010/wordprocessingInk" xmlns:wne="http://schemas.microsoft.com/office/word/2006/wordml" xmlns:wps="http://schemas.microsoft.com/office/word/2010/wordprocessingShape" mc:Ignorable="w14 w15 w16se w16cid w16 w16cex w16sdtdh w16sdtfl w16du wp14">
   <w:p>
     <w:pPr>
       <w:pStyle w:val="Footer"/>
@@ -5357,7 +5557,7 @@
         </mc:Choice>
         <mc:Fallback>
           <w:pict>
-            <v:rect w14:anchorId="03A9C54D" id="Frame1" o:spid="_x0000_s1026" style="position:absolute;margin-left:0;margin-top:.05pt;width:4.65pt;height:9.35pt;z-index:-503316473;visibility:visible;mso-wrap-style:square;mso-wrap-distance-left:0;mso-wrap-distance-top:0;mso-wrap-distance-right:0;mso-wrap-distance-bottom:0;mso-position-horizontal:center;mso-position-horizontal-relative:margin;mso-position-vertical:absolute;mso-position-vertical-relative:text;v-text-anchor:top" o:gfxdata="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" o:allowincell="f" filled="f" stroked="f" strokeweight="0">
+            <v:rect w14:anchorId="03A9C54D" id="Frame1" o:spid="_x0000_s1026" style="position:absolute;margin-left:0;margin-top:.05pt;width:4.65pt;height:9.35pt;z-index:-503316473;visibility:visible;mso-wrap-style:square;mso-wrap-distance-left:0;mso-wrap-distance-top:0;mso-wrap-distance-right:0;mso-wrap-distance-bottom:0;mso-position-horizontal:center;mso-position-horizontal-relative:margin;mso-position-vertical:absolute;mso-position-vertical-relative:text;v-text-anchor:top" o:gfxdata="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" o:allowincell="f" filled="f" stroked="f" strokeweight="0">
               <v:textbox inset="0,0,0,0">
                 <w:txbxContent>
                   <w:p>
@@ -5413,7 +5613,7 @@
 </file>
 
 <file path=word/footer3.xml><?xml version="1.0" encoding="utf-8"?>
-<w:ftr xmlns:wpc="http://schemas.microsoft.com/office/word/2010/wordprocessingCanvas" xmlns:cx="http://schemas.microsoft.com/office/drawing/2014/chartex" xmlns:cx1="http://schemas.microsoft.com/office/drawing/2015/9/8/chartex" xmlns:cx2="http://schemas.microsoft.com/office/drawing/2015/10/21/chartex" xmlns:cx3="http://schemas.microsoft.com/office/drawing/2016/5/9/chartex" xmlns:cx4="http://schemas.microsoft.com/office/drawing/2016/5/10/chartex" xmlns:cx5="http://schemas.microsoft.com/office/drawing/2016/5/11/chartex" xmlns:cx6="http://schemas.microsoft.com/office/drawing/2016/5/12/chartex" xmlns:cx7="http://schemas.microsoft.com/office/drawing/2016/5/13/chartex" xmlns:cx8="http://schemas.microsoft.com/office/drawing/2016/5/14/chartex" xmlns:mc="http://schemas.openxmlformats.org/markup-compatibility/2006" xmlns:aink="http://schemas.microsoft.com/office/drawing/2016/ink" xmlns:am3d="http://schemas.microsoft.com/office/drawing/2017/model3d" xmlns:o="urn:schemas-microsoft-com:office:office" xmlns:oel="http://schemas.microsoft.com/office/2019/extlst" xmlns:r="http://schemas.openxmlformats.org/officeDocument/2006/relationships" xmlns:m="http://schemas.openxmlformats.org/officeDocument/2006/math" xmlns:v="urn:schemas-microsoft-com:vml" xmlns:wp14="http://schemas.microsoft.com/office/word/2010/wordprocessingDrawing" xmlns:wp="http://schemas.openxmlformats.org/drawingml/2006/wordprocessingDrawing" xmlns:w10="urn:schemas-microsoft-com:office:word" xmlns:w="http://schemas.openxmlformats.org/wordprocessingml/2006/main" xmlns:w14="http://schemas.microsoft.com/office/word/2010/wordml" xmlns:w15="http://schemas.microsoft.com/office/word/2012/wordml" xmlns:w16cex="http://schemas.microsoft.com/office/word/2018/wordml/cex" xmlns:w16cid="http://schemas.microsoft.com/office/word/2016/wordml/cid" xmlns:w16="http://schemas.microsoft.com/office/word/2018/wordml" xmlns:w16du="http://schemas.microsoft.com/office/word/2023/wordml/word16du" xmlns:w16sdtdh="http://schemas.microsoft.com/office/word/2020/wordml/sdtdatahash" xmlns:w16se="http://schemas.microsoft.com/office/word/2015/wordml/symex" xmlns:wpg="http://schemas.microsoft.com/office/word/2010/wordprocessingGroup" xmlns:wpi="http://schemas.microsoft.com/office/word/2010/wordprocessingInk" xmlns:wne="http://schemas.microsoft.com/office/word/2006/wordml" xmlns:wps="http://schemas.microsoft.com/office/word/2010/wordprocessingShape" mc:Ignorable="w14 w15 w16se w16cid w16 w16cex w16sdtdh wp14">
+<w:ftr xmlns:wpc="http://schemas.microsoft.com/office/word/2010/wordprocessingCanvas" xmlns:cx="http://schemas.microsoft.com/office/drawing/2014/chartex" xmlns:cx1="http://schemas.microsoft.com/office/drawing/2015/9/8/chartex" xmlns:cx2="http://schemas.microsoft.com/office/drawing/2015/10/21/chartex" xmlns:cx3="http://schemas.microsoft.com/office/drawing/2016/5/9/chartex" xmlns:cx4="http://schemas.microsoft.com/office/drawing/2016/5/10/chartex" xmlns:cx5="http://schemas.microsoft.com/office/drawing/2016/5/11/chartex" xmlns:cx6="http://schemas.microsoft.com/office/drawing/2016/5/12/chartex" xmlns:cx7="http://schemas.microsoft.com/office/drawing/2016/5/13/chartex" xmlns:cx8="http://schemas.microsoft.com/office/drawing/2016/5/14/chartex" xmlns:mc="http://schemas.openxmlformats.org/markup-compatibility/2006" xmlns:aink="http://schemas.microsoft.com/office/drawing/2016/ink" xmlns:am3d="http://schemas.microsoft.com/office/drawing/2017/model3d" xmlns:o="urn:schemas-microsoft-com:office:office" xmlns:oel="http://schemas.microsoft.com/office/2019/extlst" xmlns:r="http://schemas.openxmlformats.org/officeDocument/2006/relationships" xmlns:m="http://schemas.openxmlformats.org/officeDocument/2006/math" xmlns:v="urn:schemas-microsoft-com:vml" xmlns:wp14="http://schemas.microsoft.com/office/word/2010/wordprocessingDrawing" xmlns:wp="http://schemas.openxmlformats.org/drawingml/2006/wordprocessingDrawing" xmlns:w10="urn:schemas-microsoft-com:office:word" xmlns:w="http://schemas.openxmlformats.org/wordprocessingml/2006/main" xmlns:w14="http://schemas.microsoft.com/office/word/2010/wordml" xmlns:w15="http://schemas.microsoft.com/office/word/2012/wordml" xmlns:w16cex="http://schemas.microsoft.com/office/word/2018/wordml/cex" xmlns:w16cid="http://schemas.microsoft.com/office/word/2016/wordml/cid" xmlns:w16="http://schemas.microsoft.com/office/word/2018/wordml" xmlns:w16du="http://schemas.microsoft.com/office/word/2023/wordml/word16du" xmlns:w16sdtdh="http://schemas.microsoft.com/office/word/2020/wordml/sdtdatahash" xmlns:w16sdtfl="http://schemas.microsoft.com/office/word/2024/wordml/sdtformatlock" xmlns:w16se="http://schemas.microsoft.com/office/word/2015/wordml/symex" xmlns:wpg="http://schemas.microsoft.com/office/word/2010/wordprocessingGroup" xmlns:wpi="http://schemas.microsoft.com/office/word/2010/wordprocessingInk" xmlns:wne="http://schemas.microsoft.com/office/word/2006/wordml" xmlns:wps="http://schemas.microsoft.com/office/word/2010/wordprocessingShape" mc:Ignorable="w14 w15 w16se w16cid w16 w16cex w16sdtdh w16sdtfl w16du wp14">
   <w:p>
     <w:pPr>
       <w:pStyle w:val="Footer"/>
@@ -5522,7 +5722,7 @@
         </mc:Choice>
         <mc:Fallback>
           <w:pict>
-            <v:rect w14:anchorId="3D8BC564" id="Frame2" o:spid="_x0000_s1027" style="position:absolute;margin-left:0;margin-top:.05pt;width:5.65pt;height:1.8pt;z-index:-503316474;visibility:visible;mso-wrap-style:square;mso-wrap-distance-left:0;mso-wrap-distance-top:0;mso-wrap-distance-right:0;mso-wrap-distance-bottom:0;mso-position-horizontal:center;mso-position-horizontal-relative:margin;mso-position-vertical:absolute;mso-position-vertical-relative:text;v-text-anchor:top" o:gfxdata="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" o:allowincell="f" filled="f" stroked="f" strokeweight="0">
+            <v:rect w14:anchorId="3D8BC564" id="Frame2" o:spid="_x0000_s1027" style="position:absolute;margin-left:0;margin-top:.05pt;width:5.65pt;height:1.8pt;z-index:-503316474;visibility:visible;mso-wrap-style:square;mso-wrap-distance-left:0;mso-wrap-distance-top:0;mso-wrap-distance-right:0;mso-wrap-distance-bottom:0;mso-position-horizontal:center;mso-position-horizontal-relative:margin;mso-position-vertical:absolute;mso-position-vertical-relative:text;v-text-anchor:top" o:gfxdata="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" o:allowincell="f" filled="f" stroked="f" strokeweight="0">
               <v:textbox inset="0,0,0,0">
                 <w:txbxContent>
                   <w:p>
@@ -5578,7 +5778,7 @@
 </file>
 
 <file path=word/footer4.xml><?xml version="1.0" encoding="utf-8"?>
-<w:ftr xmlns:wpc="http://schemas.microsoft.com/office/word/2010/wordprocessingCanvas" xmlns:cx="http://schemas.microsoft.com/office/drawing/2014/chartex" xmlns:cx1="http://schemas.microsoft.com/office/drawing/2015/9/8/chartex" xmlns:cx2="http://schemas.microsoft.com/office/drawing/2015/10/21/chartex" xmlns:cx3="http://schemas.microsoft.com/office/drawing/2016/5/9/chartex" xmlns:cx4="http://schemas.microsoft.com/office/drawing/2016/5/10/chartex" xmlns:cx5="http://schemas.microsoft.com/office/drawing/2016/5/11/chartex" xmlns:cx6="http://schemas.microsoft.com/office/drawing/2016/5/12/chartex" xmlns:cx7="http://schemas.microsoft.com/office/drawing/2016/5/13/chartex" xmlns:cx8="http://schemas.microsoft.com/office/drawing/2016/5/14/chartex" xmlns:mc="http://schemas.openxmlformats.org/markup-compatibility/2006" xmlns:aink="http://schemas.microsoft.com/office/drawing/2016/ink" xmlns:am3d="http://schemas.microsoft.com/office/drawing/2017/model3d" xmlns:o="urn:schemas-microsoft-com:office:office" xmlns:oel="http://schemas.microsoft.com/office/2019/extlst" xmlns:r="http://schemas.openxmlformats.org/officeDocument/2006/relationships" xmlns:m="http://schemas.openxmlformats.org/officeDocument/2006/math" xmlns:v="urn:schemas-microsoft-com:vml" xmlns:wp14="http://schemas.microsoft.com/office/word/2010/wordprocessingDrawing" xmlns:wp="http://schemas.openxmlformats.org/drawingml/2006/wordprocessingDrawing" xmlns:w10="urn:schemas-microsoft-com:office:word" xmlns:w="http://schemas.openxmlformats.org/wordprocessingml/2006/main" xmlns:w14="http://schemas.microsoft.com/office/word/2010/wordml" xmlns:w15="http://schemas.microsoft.com/office/word/2012/wordml" xmlns:w16cex="http://schemas.microsoft.com/office/word/2018/wordml/cex" xmlns:w16cid="http://schemas.microsoft.com/office/word/2016/wordml/cid" xmlns:w16="http://schemas.microsoft.com/office/word/2018/wordml" xmlns:w16du="http://schemas.microsoft.com/office/word/2023/wordml/word16du" xmlns:w16sdtdh="http://schemas.microsoft.com/office/word/2020/wordml/sdtdatahash" xmlns:w16se="http://schemas.microsoft.com/office/word/2015/wordml/symex" xmlns:wpg="http://schemas.microsoft.com/office/word/2010/wordprocessingGroup" xmlns:wpi="http://schemas.microsoft.com/office/word/2010/wordprocessingInk" xmlns:wne="http://schemas.microsoft.com/office/word/2006/wordml" xmlns:wps="http://schemas.microsoft.com/office/word/2010/wordprocessingShape" mc:Ignorable="w14 w15 w16se w16cid w16 w16cex w16sdtdh wp14">
+<w:ftr xmlns:wpc="http://schemas.microsoft.com/office/word/2010/wordprocessingCanvas" xmlns:cx="http://schemas.microsoft.com/office/drawing/2014/chartex" xmlns:cx1="http://schemas.microsoft.com/office/drawing/2015/9/8/chartex" xmlns:cx2="http://schemas.microsoft.com/office/drawing/2015/10/21/chartex" xmlns:cx3="http://schemas.microsoft.com/office/drawing/2016/5/9/chartex" xmlns:cx4="http://schemas.microsoft.com/office/drawing/2016/5/10/chartex" xmlns:cx5="http://schemas.microsoft.com/office/drawing/2016/5/11/chartex" xmlns:cx6="http://schemas.microsoft.com/office/drawing/2016/5/12/chartex" xmlns:cx7="http://schemas.microsoft.com/office/drawing/2016/5/13/chartex" xmlns:cx8="http://schemas.microsoft.com/office/drawing/2016/5/14/chartex" xmlns:mc="http://schemas.openxmlformats.org/markup-compatibility/2006" xmlns:aink="http://schemas.microsoft.com/office/drawing/2016/ink" xmlns:am3d="http://schemas.microsoft.com/office/drawing/2017/model3d" xmlns:o="urn:schemas-microsoft-com:office:office" xmlns:oel="http://schemas.microsoft.com/office/2019/extlst" xmlns:r="http://schemas.openxmlformats.org/officeDocument/2006/relationships" xmlns:m="http://schemas.openxmlformats.org/officeDocument/2006/math" xmlns:v="urn:schemas-microsoft-com:vml" xmlns:wp14="http://schemas.microsoft.com/office/word/2010/wordprocessingDrawing" xmlns:wp="http://schemas.openxmlformats.org/drawingml/2006/wordprocessingDrawing" xmlns:w10="urn:schemas-microsoft-com:office:word" xmlns:w="http://schemas.openxmlformats.org/wordprocessingml/2006/main" xmlns:w14="http://schemas.microsoft.com/office/word/2010/wordml" xmlns:w15="http://schemas.microsoft.com/office/word/2012/wordml" xmlns:w16cex="http://schemas.microsoft.com/office/word/2018/wordml/cex" xmlns:w16cid="http://schemas.microsoft.com/office/word/2016/wordml/cid" xmlns:w16="http://schemas.microsoft.com/office/word/2018/wordml" xmlns:w16du="http://schemas.microsoft.com/office/word/2023/wordml/word16du" xmlns:w16sdtdh="http://schemas.microsoft.com/office/word/2020/wordml/sdtdatahash" xmlns:w16sdtfl="http://schemas.microsoft.com/office/word/2024/wordml/sdtformatlock" xmlns:w16se="http://schemas.microsoft.com/office/word/2015/wordml/symex" xmlns:wpg="http://schemas.microsoft.com/office/word/2010/wordprocessingGroup" xmlns:wpi="http://schemas.microsoft.com/office/word/2010/wordprocessingInk" xmlns:wne="http://schemas.microsoft.com/office/word/2006/wordml" xmlns:wps="http://schemas.microsoft.com/office/word/2010/wordprocessingShape" mc:Ignorable="w14 w15 w16se w16cid w16 w16cex w16sdtdh w16sdtfl w16du wp14">
   <w:p>
     <w:pPr>
       <w:pStyle w:val="Footer"/>
@@ -5611,8 +5811,16 @@
       <w:rPr>
         <w:rStyle w:val="PageNumber"/>
       </w:rPr>
-      <w:t>iii</w:t>
+      <w:t>ii</w:t>
     </w:r>
+    <w:proofErr w:type="spellStart"/>
+    <w:r>
+      <w:rPr>
+        <w:rStyle w:val="PageNumber"/>
+      </w:rPr>
+      <w:t>i</w:t>
+    </w:r>
+    <w:proofErr w:type="spellEnd"/>
     <w:r>
       <w:rPr>
         <w:rStyle w:val="PageNumber"/>
@@ -5624,7 +5832,7 @@
 </file>
 
 <file path=word/footnotes.xml><?xml version="1.0" encoding="utf-8"?>
-<w:footnotes xmlns:wpc="http://schemas.microsoft.com/office/word/2010/wordprocessingCanvas" xmlns:cx="http://schemas.microsoft.com/office/drawing/2014/chartex" xmlns:cx1="http://schemas.microsoft.com/office/drawing/2015/9/8/chartex" xmlns:cx2="http://schemas.microsoft.com/office/drawing/2015/10/21/chartex" xmlns:cx3="http://schemas.microsoft.com/office/drawing/2016/5/9/chartex" xmlns:cx4="http://schemas.microsoft.com/office/drawing/2016/5/10/chartex" xmlns:cx5="http://schemas.microsoft.com/office/drawing/2016/5/11/chartex" xmlns:cx6="http://schemas.microsoft.com/office/drawing/2016/5/12/chartex" xmlns:cx7="http://schemas.microsoft.com/office/drawing/2016/5/13/chartex" xmlns:cx8="http://schemas.microsoft.com/office/drawing/2016/5/14/chartex" xmlns:mc="http://schemas.openxmlformats.org/markup-compatibility/2006" xmlns:aink="http://schemas.microsoft.com/office/drawing/2016/ink" xmlns:am3d="http://schemas.microsoft.com/office/drawing/2017/model3d" xmlns:o="urn:schemas-microsoft-com:office:office" xmlns:oel="http://schemas.microsoft.com/office/2019/extlst" xmlns:r="http://schemas.openxmlformats.org/officeDocument/2006/relationships" xmlns:m="http://schemas.openxmlformats.org/officeDocument/2006/math" xmlns:v="urn:schemas-microsoft-com:vml" xmlns:wp14="http://schemas.microsoft.com/office/word/2010/wordprocessingDrawing" xmlns:wp="http://schemas.openxmlformats.org/drawingml/2006/wordprocessingDrawing" xmlns:w10="urn:schemas-microsoft-com:office:word" xmlns:w="http://schemas.openxmlformats.org/wordprocessingml/2006/main" xmlns:w14="http://schemas.microsoft.com/office/word/2010/wordml" xmlns:w15="http://schemas.microsoft.com/office/word/2012/wordml" xmlns:w16cex="http://schemas.microsoft.com/office/word/2018/wordml/cex" xmlns:w16cid="http://schemas.microsoft.com/office/word/2016/wordml/cid" xmlns:w16="http://schemas.microsoft.com/office/word/2018/wordml" xmlns:w16du="http://schemas.microsoft.com/office/word/2023/wordml/word16du" xmlns:w16sdtdh="http://schemas.microsoft.com/office/word/2020/wordml/sdtdatahash" xmlns:w16se="http://schemas.microsoft.com/office/word/2015/wordml/symex" xmlns:wpg="http://schemas.microsoft.com/office/word/2010/wordprocessingGroup" xmlns:wpi="http://schemas.microsoft.com/office/word/2010/wordprocessingInk" xmlns:wne="http://schemas.microsoft.com/office/word/2006/wordml" xmlns:wps="http://schemas.microsoft.com/office/word/2010/wordprocessingShape" mc:Ignorable="w14 w15 w16se w16cid w16 w16cex w16sdtdh wp14">
+<w:footnotes xmlns:wpc="http://schemas.microsoft.com/office/word/2010/wordprocessingCanvas" xmlns:cx="http://schemas.microsoft.com/office/drawing/2014/chartex" xmlns:cx1="http://schemas.microsoft.com/office/drawing/2015/9/8/chartex" xmlns:cx2="http://schemas.microsoft.com/office/drawing/2015/10/21/chartex" xmlns:cx3="http://schemas.microsoft.com/office/drawing/2016/5/9/chartex" xmlns:cx4="http://schemas.microsoft.com/office/drawing/2016/5/10/chartex" xmlns:cx5="http://schemas.microsoft.com/office/drawing/2016/5/11/chartex" xmlns:cx6="http://schemas.microsoft.com/office/drawing/2016/5/12/chartex" xmlns:cx7="http://schemas.microsoft.com/office/drawing/2016/5/13/chartex" xmlns:cx8="http://schemas.microsoft.com/office/drawing/2016/5/14/chartex" xmlns:mc="http://schemas.openxmlformats.org/markup-compatibility/2006" xmlns:aink="http://schemas.microsoft.com/office/drawing/2016/ink" xmlns:am3d="http://schemas.microsoft.com/office/drawing/2017/model3d" xmlns:o="urn:schemas-microsoft-com:office:office" xmlns:oel="http://schemas.microsoft.com/office/2019/extlst" xmlns:r="http://schemas.openxmlformats.org/officeDocument/2006/relationships" xmlns:m="http://schemas.openxmlformats.org/officeDocument/2006/math" xmlns:v="urn:schemas-microsoft-com:vml" xmlns:wp14="http://schemas.microsoft.com/office/word/2010/wordprocessingDrawing" xmlns:wp="http://schemas.openxmlformats.org/drawingml/2006/wordprocessingDrawing" xmlns:w10="urn:schemas-microsoft-com:office:word" xmlns:w="http://schemas.openxmlformats.org/wordprocessingml/2006/main" xmlns:w14="http://schemas.microsoft.com/office/word/2010/wordml" xmlns:w15="http://schemas.microsoft.com/office/word/2012/wordml" xmlns:w16cex="http://schemas.microsoft.com/office/word/2018/wordml/cex" xmlns:w16cid="http://schemas.microsoft.com/office/word/2016/wordml/cid" xmlns:w16="http://schemas.microsoft.com/office/word/2018/wordml" xmlns:w16du="http://schemas.microsoft.com/office/word/2023/wordml/word16du" xmlns:w16sdtdh="http://schemas.microsoft.com/office/word/2020/wordml/sdtdatahash" xmlns:w16sdtfl="http://schemas.microsoft.com/office/word/2024/wordml/sdtformatlock" xmlns:w16se="http://schemas.microsoft.com/office/word/2015/wordml/symex" xmlns:wpg="http://schemas.microsoft.com/office/word/2010/wordprocessingGroup" xmlns:wpi="http://schemas.microsoft.com/office/word/2010/wordprocessingInk" xmlns:wne="http://schemas.microsoft.com/office/word/2006/wordml" xmlns:wps="http://schemas.microsoft.com/office/word/2010/wordprocessingShape" mc:Ignorable="w14 w15 w16se w16cid w16 w16cex w16sdtdh w16sdtfl w16du wp14">
   <w:footnote w:type="separator" w:id="-1">
     <w:p>
       <w:r>
@@ -5643,7 +5851,7 @@
 </file>
 
 <file path=word/header1.xml><?xml version="1.0" encoding="utf-8"?>
-<w:hdr xmlns:wpc="http://schemas.microsoft.com/office/word/2010/wordprocessingCanvas" xmlns:cx="http://schemas.microsoft.com/office/drawing/2014/chartex" xmlns:cx1="http://schemas.microsoft.com/office/drawing/2015/9/8/chartex" xmlns:cx2="http://schemas.microsoft.com/office/drawing/2015/10/21/chartex" xmlns:cx3="http://schemas.microsoft.com/office/drawing/2016/5/9/chartex" xmlns:cx4="http://schemas.microsoft.com/office/drawing/2016/5/10/chartex" xmlns:cx5="http://schemas.microsoft.com/office/drawing/2016/5/11/chartex" xmlns:cx6="http://schemas.microsoft.com/office/drawing/2016/5/12/chartex" xmlns:cx7="http://schemas.microsoft.com/office/drawing/2016/5/13/chartex" xmlns:cx8="http://schemas.microsoft.com/office/drawing/2016/5/14/chartex" xmlns:mc="http://schemas.openxmlformats.org/markup-compatibility/2006" xmlns:aink="http://schemas.microsoft.com/office/drawing/2016/ink" xmlns:am3d="http://schemas.microsoft.com/office/drawing/2017/model3d" xmlns:o="urn:schemas-microsoft-com:office:office" xmlns:oel="http://schemas.microsoft.com/office/2019/extlst" xmlns:r="http://schemas.openxmlformats.org/officeDocument/2006/relationships" xmlns:m="http://schemas.openxmlformats.org/officeDocument/2006/math" xmlns:v="urn:schemas-microsoft-com:vml" xmlns:wp14="http://schemas.microsoft.com/office/word/2010/wordprocessingDrawing" xmlns:wp="http://schemas.openxmlformats.org/drawingml/2006/wordprocessingDrawing" xmlns:w10="urn:schemas-microsoft-com:office:word" xmlns:w="http://schemas.openxmlformats.org/wordprocessingml/2006/main" xmlns:w14="http://schemas.microsoft.com/office/word/2010/wordml" xmlns:w15="http://schemas.microsoft.com/office/word/2012/wordml" xmlns:w16cex="http://schemas.microsoft.com/office/word/2018/wordml/cex" xmlns:w16cid="http://schemas.microsoft.com/office/word/2016/wordml/cid" xmlns:w16="http://schemas.microsoft.com/office/word/2018/wordml" xmlns:w16du="http://schemas.microsoft.com/office/word/2023/wordml/word16du" xmlns:w16sdtdh="http://schemas.microsoft.com/office/word/2020/wordml/sdtdatahash" xmlns:w16se="http://schemas.microsoft.com/office/word/2015/wordml/symex" xmlns:wpg="http://schemas.microsoft.com/office/word/2010/wordprocessingGroup" xmlns:wpi="http://schemas.microsoft.com/office/word/2010/wordprocessingInk" xmlns:wne="http://schemas.microsoft.com/office/word/2006/wordml" xmlns:wps="http://schemas.microsoft.com/office/word/2010/wordprocessingShape" mc:Ignorable="w14 w15 w16se w16cid w16 w16cex w16sdtdh wp14">
+<w:hdr xmlns:wpc="http://schemas.microsoft.com/office/word/2010/wordprocessingCanvas" xmlns:cx="http://schemas.microsoft.com/office/drawing/2014/chartex" xmlns:cx1="http://schemas.microsoft.com/office/drawing/2015/9/8/chartex" xmlns:cx2="http://schemas.microsoft.com/office/drawing/2015/10/21/chartex" xmlns:cx3="http://schemas.microsoft.com/office/drawing/2016/5/9/chartex" xmlns:cx4="http://schemas.microsoft.com/office/drawing/2016/5/10/chartex" xmlns:cx5="http://schemas.microsoft.com/office/drawing/2016/5/11/chartex" xmlns:cx6="http://schemas.microsoft.com/office/drawing/2016/5/12/chartex" xmlns:cx7="http://schemas.microsoft.com/office/drawing/2016/5/13/chartex" xmlns:cx8="http://schemas.microsoft.com/office/drawing/2016/5/14/chartex" xmlns:mc="http://schemas.openxmlformats.org/markup-compatibility/2006" xmlns:aink="http://schemas.microsoft.com/office/drawing/2016/ink" xmlns:am3d="http://schemas.microsoft.com/office/drawing/2017/model3d" xmlns:o="urn:schemas-microsoft-com:office:office" xmlns:oel="http://schemas.microsoft.com/office/2019/extlst" xmlns:r="http://schemas.openxmlformats.org/officeDocument/2006/relationships" xmlns:m="http://schemas.openxmlformats.org/officeDocument/2006/math" xmlns:v="urn:schemas-microsoft-com:vml" xmlns:wp14="http://schemas.microsoft.com/office/word/2010/wordprocessingDrawing" xmlns:wp="http://schemas.openxmlformats.org/drawingml/2006/wordprocessingDrawing" xmlns:w10="urn:schemas-microsoft-com:office:word" xmlns:w="http://schemas.openxmlformats.org/wordprocessingml/2006/main" xmlns:w14="http://schemas.microsoft.com/office/word/2010/wordml" xmlns:w15="http://schemas.microsoft.com/office/word/2012/wordml" xmlns:w16cex="http://schemas.microsoft.com/office/word/2018/wordml/cex" xmlns:w16cid="http://schemas.microsoft.com/office/word/2016/wordml/cid" xmlns:w16="http://schemas.microsoft.com/office/word/2018/wordml" xmlns:w16du="http://schemas.microsoft.com/office/word/2023/wordml/word16du" xmlns:w16sdtdh="http://schemas.microsoft.com/office/word/2020/wordml/sdtdatahash" xmlns:w16sdtfl="http://schemas.microsoft.com/office/word/2024/wordml/sdtformatlock" xmlns:w16se="http://schemas.microsoft.com/office/word/2015/wordml/symex" xmlns:wpg="http://schemas.microsoft.com/office/word/2010/wordprocessingGroup" xmlns:wpi="http://schemas.microsoft.com/office/word/2010/wordprocessingInk" xmlns:wne="http://schemas.microsoft.com/office/word/2006/wordml" xmlns:wps="http://schemas.microsoft.com/office/word/2010/wordprocessingShape" mc:Ignorable="w14 w15 w16se w16cid w16 w16cex w16sdtdh w16sdtfl w16du wp14">
   <w:p>
     <w:pPr>
       <w:pStyle w:val="Header"/>
@@ -5653,7 +5861,7 @@
 </file>
 
 <file path=word/header2.xml><?xml version="1.0" encoding="utf-8"?>
-<w:hdr xmlns:wpc="http://schemas.microsoft.com/office/word/2010/wordprocessingCanvas" xmlns:cx="http://schemas.microsoft.com/office/drawing/2014/chartex" xmlns:cx1="http://schemas.microsoft.com/office/drawing/2015/9/8/chartex" xmlns:cx2="http://schemas.microsoft.com/office/drawing/2015/10/21/chartex" xmlns:cx3="http://schemas.microsoft.com/office/drawing/2016/5/9/chartex" xmlns:cx4="http://schemas.microsoft.com/office/drawing/2016/5/10/chartex" xmlns:cx5="http://schemas.microsoft.com/office/drawing/2016/5/11/chartex" xmlns:cx6="http://schemas.microsoft.com/office/drawing/2016/5/12/chartex" xmlns:cx7="http://schemas.microsoft.com/office/drawing/2016/5/13/chartex" xmlns:cx8="http://schemas.microsoft.com/office/drawing/2016/5/14/chartex" xmlns:mc="http://schemas.openxmlformats.org/markup-compatibility/2006" xmlns:aink="http://schemas.microsoft.com/office/drawing/2016/ink" xmlns:am3d="http://schemas.microsoft.com/office/drawing/2017/model3d" xmlns:o="urn:schemas-microsoft-com:office:office" xmlns:oel="http://schemas.microsoft.com/office/2019/extlst" xmlns:r="http://schemas.openxmlformats.org/officeDocument/2006/relationships" xmlns:m="http://schemas.openxmlformats.org/officeDocument/2006/math" xmlns:v="urn:schemas-microsoft-com:vml" xmlns:wp14="http://schemas.microsoft.com/office/word/2010/wordprocessingDrawing" xmlns:wp="http://schemas.openxmlformats.org/drawingml/2006/wordprocessingDrawing" xmlns:w10="urn:schemas-microsoft-com:office:word" xmlns:w="http://schemas.openxmlformats.org/wordprocessingml/2006/main" xmlns:w14="http://schemas.microsoft.com/office/word/2010/wordml" xmlns:w15="http://schemas.microsoft.com/office/word/2012/wordml" xmlns:w16cex="http://schemas.microsoft.com/office/word/2018/wordml/cex" xmlns:w16cid="http://schemas.microsoft.com/office/word/2016/wordml/cid" xmlns:w16="http://schemas.microsoft.com/office/word/2018/wordml" xmlns:w16du="http://schemas.microsoft.com/office/word/2023/wordml/word16du" xmlns:w16sdtdh="http://schemas.microsoft.com/office/word/2020/wordml/sdtdatahash" xmlns:w16se="http://schemas.microsoft.com/office/word/2015/wordml/symex" xmlns:wpg="http://schemas.microsoft.com/office/word/2010/wordprocessingGroup" xmlns:wpi="http://schemas.microsoft.com/office/word/2010/wordprocessingInk" xmlns:wne="http://schemas.microsoft.com/office/word/2006/wordml" xmlns:wps="http://schemas.microsoft.com/office/word/2010/wordprocessingShape" mc:Ignorable="w14 w15 w16se w16cid w16 w16cex w16sdtdh wp14">
+<w:hdr xmlns:wpc="http://schemas.microsoft.com/office/word/2010/wordprocessingCanvas" xmlns:cx="http://schemas.microsoft.com/office/drawing/2014/chartex" xmlns:cx1="http://schemas.microsoft.com/office/drawing/2015/9/8/chartex" xmlns:cx2="http://schemas.microsoft.com/office/drawing/2015/10/21/chartex" xmlns:cx3="http://schemas.microsoft.com/office/drawing/2016/5/9/chartex" xmlns:cx4="http://schemas.microsoft.com/office/drawing/2016/5/10/chartex" xmlns:cx5="http://schemas.microsoft.com/office/drawing/2016/5/11/chartex" xmlns:cx6="http://schemas.microsoft.com/office/drawing/2016/5/12/chartex" xmlns:cx7="http://schemas.microsoft.com/office/drawing/2016/5/13/chartex" xmlns:cx8="http://schemas.microsoft.com/office/drawing/2016/5/14/chartex" xmlns:mc="http://schemas.openxmlformats.org/markup-compatibility/2006" xmlns:aink="http://schemas.microsoft.com/office/drawing/2016/ink" xmlns:am3d="http://schemas.microsoft.com/office/drawing/2017/model3d" xmlns:o="urn:schemas-microsoft-com:office:office" xmlns:oel="http://schemas.microsoft.com/office/2019/extlst" xmlns:r="http://schemas.openxmlformats.org/officeDocument/2006/relationships" xmlns:m="http://schemas.openxmlformats.org/officeDocument/2006/math" xmlns:v="urn:schemas-microsoft-com:vml" xmlns:wp14="http://schemas.microsoft.com/office/word/2010/wordprocessingDrawing" xmlns:wp="http://schemas.openxmlformats.org/drawingml/2006/wordprocessingDrawing" xmlns:w10="urn:schemas-microsoft-com:office:word" xmlns:w="http://schemas.openxmlformats.org/wordprocessingml/2006/main" xmlns:w14="http://schemas.microsoft.com/office/word/2010/wordml" xmlns:w15="http://schemas.microsoft.com/office/word/2012/wordml" xmlns:w16cex="http://schemas.microsoft.com/office/word/2018/wordml/cex" xmlns:w16cid="http://schemas.microsoft.com/office/word/2016/wordml/cid" xmlns:w16="http://schemas.microsoft.com/office/word/2018/wordml" xmlns:w16du="http://schemas.microsoft.com/office/word/2023/wordml/word16du" xmlns:w16sdtdh="http://schemas.microsoft.com/office/word/2020/wordml/sdtdatahash" xmlns:w16sdtfl="http://schemas.microsoft.com/office/word/2024/wordml/sdtformatlock" xmlns:w16se="http://schemas.microsoft.com/office/word/2015/wordml/symex" xmlns:wpg="http://schemas.microsoft.com/office/word/2010/wordprocessingGroup" xmlns:wpi="http://schemas.microsoft.com/office/word/2010/wordprocessingInk" xmlns:wne="http://schemas.microsoft.com/office/word/2006/wordml" xmlns:wps="http://schemas.microsoft.com/office/word/2010/wordprocessingShape" mc:Ignorable="w14 w15 w16se w16cid w16 w16cex w16sdtdh w16sdtfl w16du wp14">
   <w:p>
     <w:pPr>
       <w:pStyle w:val="Header"/>
@@ -5663,7 +5871,7 @@
 </file>
 
 <file path=word/header3.xml><?xml version="1.0" encoding="utf-8"?>
-<w:hdr xmlns:wpc="http://schemas.microsoft.com/office/word/2010/wordprocessingCanvas" xmlns:cx="http://schemas.microsoft.com/office/drawing/2014/chartex" xmlns:cx1="http://schemas.microsoft.com/office/drawing/2015/9/8/chartex" xmlns:cx2="http://schemas.microsoft.com/office/drawing/2015/10/21/chartex" xmlns:cx3="http://schemas.microsoft.com/office/drawing/2016/5/9/chartex" xmlns:cx4="http://schemas.microsoft.com/office/drawing/2016/5/10/chartex" xmlns:cx5="http://schemas.microsoft.com/office/drawing/2016/5/11/chartex" xmlns:cx6="http://schemas.microsoft.com/office/drawing/2016/5/12/chartex" xmlns:cx7="http://schemas.microsoft.com/office/drawing/2016/5/13/chartex" xmlns:cx8="http://schemas.microsoft.com/office/drawing/2016/5/14/chartex" xmlns:mc="http://schemas.openxmlformats.org/markup-compatibility/2006" xmlns:aink="http://schemas.microsoft.com/office/drawing/2016/ink" xmlns:am3d="http://schemas.microsoft.com/office/drawing/2017/model3d" xmlns:o="urn:schemas-microsoft-com:office:office" xmlns:oel="http://schemas.microsoft.com/office/2019/extlst" xmlns:r="http://schemas.openxmlformats.org/officeDocument/2006/relationships" xmlns:m="http://schemas.openxmlformats.org/officeDocument/2006/math" xmlns:v="urn:schemas-microsoft-com:vml" xmlns:wp14="http://schemas.microsoft.com/office/word/2010/wordprocessingDrawing" xmlns:wp="http://schemas.openxmlformats.org/drawingml/2006/wordprocessingDrawing" xmlns:w10="urn:schemas-microsoft-com:office:word" xmlns:w="http://schemas.openxmlformats.org/wordprocessingml/2006/main" xmlns:w14="http://schemas.microsoft.com/office/word/2010/wordml" xmlns:w15="http://schemas.microsoft.com/office/word/2012/wordml" xmlns:w16cex="http://schemas.microsoft.com/office/word/2018/wordml/cex" xmlns:w16cid="http://schemas.microsoft.com/office/word/2016/wordml/cid" xmlns:w16="http://schemas.microsoft.com/office/word/2018/wordml" xmlns:w16du="http://schemas.microsoft.com/office/word/2023/wordml/word16du" xmlns:w16sdtdh="http://schemas.microsoft.com/office/word/2020/wordml/sdtdatahash" xmlns:w16se="http://schemas.microsoft.com/office/word/2015/wordml/symex" xmlns:wpg="http://schemas.microsoft.com/office/word/2010/wordprocessingGroup" xmlns:wpi="http://schemas.microsoft.com/office/word/2010/wordprocessingInk" xmlns:wne="http://schemas.microsoft.com/office/word/2006/wordml" xmlns:wps="http://schemas.microsoft.com/office/word/2010/wordprocessingShape" mc:Ignorable="w14 w15 w16se w16cid w16 w16cex w16sdtdh wp14">
+<w:hdr xmlns:wpc="http://schemas.microsoft.com/office/word/2010/wordprocessingCanvas" xmlns:cx="http://schemas.microsoft.com/office/drawing/2014/chartex" xmlns:cx1="http://schemas.microsoft.com/office/drawing/2015/9/8/chartex" xmlns:cx2="http://schemas.microsoft.com/office/drawing/2015/10/21/chartex" xmlns:cx3="http://schemas.microsoft.com/office/drawing/2016/5/9/chartex" xmlns:cx4="http://schemas.microsoft.com/office/drawing/2016/5/10/chartex" xmlns:cx5="http://schemas.microsoft.com/office/drawing/2016/5/11/chartex" xmlns:cx6="http://schemas.microsoft.com/office/drawing/2016/5/12/chartex" xmlns:cx7="http://schemas.microsoft.com/office/drawing/2016/5/13/chartex" xmlns:cx8="http://schemas.microsoft.com/office/drawing/2016/5/14/chartex" xmlns:mc="http://schemas.openxmlformats.org/markup-compatibility/2006" xmlns:aink="http://schemas.microsoft.com/office/drawing/2016/ink" xmlns:am3d="http://schemas.microsoft.com/office/drawing/2017/model3d" xmlns:o="urn:schemas-microsoft-com:office:office" xmlns:oel="http://schemas.microsoft.com/office/2019/extlst" xmlns:r="http://schemas.openxmlformats.org/officeDocument/2006/relationships" xmlns:m="http://schemas.openxmlformats.org/officeDocument/2006/math" xmlns:v="urn:schemas-microsoft-com:vml" xmlns:wp14="http://schemas.microsoft.com/office/word/2010/wordprocessingDrawing" xmlns:wp="http://schemas.openxmlformats.org/drawingml/2006/wordprocessingDrawing" xmlns:w10="urn:schemas-microsoft-com:office:word" xmlns:w="http://schemas.openxmlformats.org/wordprocessingml/2006/main" xmlns:w14="http://schemas.microsoft.com/office/word/2010/wordml" xmlns:w15="http://schemas.microsoft.com/office/word/2012/wordml" xmlns:w16cex="http://schemas.microsoft.com/office/word/2018/wordml/cex" xmlns:w16cid="http://schemas.microsoft.com/office/word/2016/wordml/cid" xmlns:w16="http://schemas.microsoft.com/office/word/2018/wordml" xmlns:w16du="http://schemas.microsoft.com/office/word/2023/wordml/word16du" xmlns:w16sdtdh="http://schemas.microsoft.com/office/word/2020/wordml/sdtdatahash" xmlns:w16sdtfl="http://schemas.microsoft.com/office/word/2024/wordml/sdtformatlock" xmlns:w16se="http://schemas.microsoft.com/office/word/2015/wordml/symex" xmlns:wpg="http://schemas.microsoft.com/office/word/2010/wordprocessingGroup" xmlns:wpi="http://schemas.microsoft.com/office/word/2010/wordprocessingInk" xmlns:wne="http://schemas.microsoft.com/office/word/2006/wordml" xmlns:wps="http://schemas.microsoft.com/office/word/2010/wordprocessingShape" mc:Ignorable="w14 w15 w16se w16cid w16 w16cex w16sdtdh w16sdtfl w16du wp14">
   <w:p>
     <w:pPr>
       <w:pStyle w:val="Header"/>
@@ -5673,7 +5881,7 @@
 </file>
 
 <file path=word/header4.xml><?xml version="1.0" encoding="utf-8"?>
-<w:hdr xmlns:wpc="http://schemas.microsoft.com/office/word/2010/wordprocessingCanvas" xmlns:cx="http://schemas.microsoft.com/office/drawing/2014/chartex" xmlns:cx1="http://schemas.microsoft.com/office/drawing/2015/9/8/chartex" xmlns:cx2="http://schemas.microsoft.com/office/drawing/2015/10/21/chartex" xmlns:cx3="http://schemas.microsoft.com/office/drawing/2016/5/9/chartex" xmlns:cx4="http://schemas.microsoft.com/office/drawing/2016/5/10/chartex" xmlns:cx5="http://schemas.microsoft.com/office/drawing/2016/5/11/chartex" xmlns:cx6="http://schemas.microsoft.com/office/drawing/2016/5/12/chartex" xmlns:cx7="http://schemas.microsoft.com/office/drawing/2016/5/13/chartex" xmlns:cx8="http://schemas.microsoft.com/office/drawing/2016/5/14/chartex" xmlns:mc="http://schemas.openxmlformats.org/markup-compatibility/2006" xmlns:aink="http://schemas.microsoft.com/office/drawing/2016/ink" xmlns:am3d="http://schemas.microsoft.com/office/drawing/2017/model3d" xmlns:o="urn:schemas-microsoft-com:office:office" xmlns:oel="http://schemas.microsoft.com/office/2019/extlst" xmlns:r="http://schemas.openxmlformats.org/officeDocument/2006/relationships" xmlns:m="http://schemas.openxmlformats.org/officeDocument/2006/math" xmlns:v="urn:schemas-microsoft-com:vml" xmlns:wp14="http://schemas.microsoft.com/office/word/2010/wordprocessingDrawing" xmlns:wp="http://schemas.openxmlformats.org/drawingml/2006/wordprocessingDrawing" xmlns:w10="urn:schemas-microsoft-com:office:word" xmlns:w="http://schemas.openxmlformats.org/wordprocessingml/2006/main" xmlns:w14="http://schemas.microsoft.com/office/word/2010/wordml" xmlns:w15="http://schemas.microsoft.com/office/word/2012/wordml" xmlns:w16cex="http://schemas.microsoft.com/office/word/2018/wordml/cex" xmlns:w16cid="http://schemas.microsoft.com/office/word/2016/wordml/cid" xmlns:w16="http://schemas.microsoft.com/office/word/2018/wordml" xmlns:w16du="http://schemas.microsoft.com/office/word/2023/wordml/word16du" xmlns:w16sdtdh="http://schemas.microsoft.com/office/word/2020/wordml/sdtdatahash" xmlns:w16se="http://schemas.microsoft.com/office/word/2015/wordml/symex" xmlns:wpg="http://schemas.microsoft.com/office/word/2010/wordprocessingGroup" xmlns:wpi="http://schemas.microsoft.com/office/word/2010/wordprocessingInk" xmlns:wne="http://schemas.microsoft.com/office/word/2006/wordml" xmlns:wps="http://schemas.microsoft.com/office/word/2010/wordprocessingShape" mc:Ignorable="w14 w15 w16se w16cid w16 w16cex w16sdtdh wp14">
+<w:hdr xmlns:wpc="http://schemas.microsoft.com/office/word/2010/wordprocessingCanvas" xmlns:cx="http://schemas.microsoft.com/office/drawing/2014/chartex" xmlns:cx1="http://schemas.microsoft.com/office/drawing/2015/9/8/chartex" xmlns:cx2="http://schemas.microsoft.com/office/drawing/2015/10/21/chartex" xmlns:cx3="http://schemas.microsoft.com/office/drawing/2016/5/9/chartex" xmlns:cx4="http://schemas.microsoft.com/office/drawing/2016/5/10/chartex" xmlns:cx5="http://schemas.microsoft.com/office/drawing/2016/5/11/chartex" xmlns:cx6="http://schemas.microsoft.com/office/drawing/2016/5/12/chartex" xmlns:cx7="http://schemas.microsoft.com/office/drawing/2016/5/13/chartex" xmlns:cx8="http://schemas.microsoft.com/office/drawing/2016/5/14/chartex" xmlns:mc="http://schemas.openxmlformats.org/markup-compatibility/2006" xmlns:aink="http://schemas.microsoft.com/office/drawing/2016/ink" xmlns:am3d="http://schemas.microsoft.com/office/drawing/2017/model3d" xmlns:o="urn:schemas-microsoft-com:office:office" xmlns:oel="http://schemas.microsoft.com/office/2019/extlst" xmlns:r="http://schemas.openxmlformats.org/officeDocument/2006/relationships" xmlns:m="http://schemas.openxmlformats.org/officeDocument/2006/math" xmlns:v="urn:schemas-microsoft-com:vml" xmlns:wp14="http://schemas.microsoft.com/office/word/2010/wordprocessingDrawing" xmlns:wp="http://schemas.openxmlformats.org/drawingml/2006/wordprocessingDrawing" xmlns:w10="urn:schemas-microsoft-com:office:word" xmlns:w="http://schemas.openxmlformats.org/wordprocessingml/2006/main" xmlns:w14="http://schemas.microsoft.com/office/word/2010/wordml" xmlns:w15="http://schemas.microsoft.com/office/word/2012/wordml" xmlns:w16cex="http://schemas.microsoft.com/office/word/2018/wordml/cex" xmlns:w16cid="http://schemas.microsoft.com/office/word/2016/wordml/cid" xmlns:w16="http://schemas.microsoft.com/office/word/2018/wordml" xmlns:w16du="http://schemas.microsoft.com/office/word/2023/wordml/word16du" xmlns:w16sdtdh="http://schemas.microsoft.com/office/word/2020/wordml/sdtdatahash" xmlns:w16sdtfl="http://schemas.microsoft.com/office/word/2024/wordml/sdtformatlock" xmlns:w16se="http://schemas.microsoft.com/office/word/2015/wordml/symex" xmlns:wpg="http://schemas.microsoft.com/office/word/2010/wordprocessingGroup" xmlns:wpi="http://schemas.microsoft.com/office/word/2010/wordprocessingInk" xmlns:wne="http://schemas.microsoft.com/office/word/2006/wordml" xmlns:wps="http://schemas.microsoft.com/office/word/2010/wordprocessingShape" mc:Ignorable="w14 w15 w16se w16cid w16 w16cex w16sdtdh w16sdtfl w16du wp14">
   <w:p>
     <w:pPr>
       <w:pStyle w:val="HeaderLeft"/>
@@ -5683,7 +5891,7 @@
 </file>
 
 <file path=word/numbering.xml><?xml version="1.0" encoding="utf-8"?>
-<w:numbering xmlns:wpc="http://schemas.microsoft.com/office/word/2010/wordprocessingCanvas" xmlns:cx="http://schemas.microsoft.com/office/drawing/2014/chartex" xmlns:cx1="http://schemas.microsoft.com/office/drawing/2015/9/8/chartex" xmlns:cx2="http://schemas.microsoft.com/office/drawing/2015/10/21/chartex" xmlns:cx3="http://schemas.microsoft.com/office/drawing/2016/5/9/chartex" xmlns:cx4="http://schemas.microsoft.com/office/drawing/2016/5/10/chartex" xmlns:cx5="http://schemas.microsoft.com/office/drawing/2016/5/11/chartex" xmlns:cx6="http://schemas.microsoft.com/office/drawing/2016/5/12/chartex" xmlns:cx7="http://schemas.microsoft.com/office/drawing/2016/5/13/chartex" xmlns:cx8="http://schemas.microsoft.com/office/drawing/2016/5/14/chartex" xmlns:mc="http://schemas.openxmlformats.org/markup-compatibility/2006" xmlns:aink="http://schemas.microsoft.com/office/drawing/2016/ink" xmlns:am3d="http://schemas.microsoft.com/office/drawing/2017/model3d" xmlns:o="urn:schemas-microsoft-com:office:office" xmlns:oel="http://schemas.microsoft.com/office/2019/extlst" xmlns:r="http://schemas.openxmlformats.org/officeDocument/2006/relationships" xmlns:m="http://schemas.openxmlformats.org/officeDocument/2006/math" xmlns:v="urn:schemas-microsoft-com:vml" xmlns:wp14="http://schemas.microsoft.com/office/word/2010/wordprocessingDrawing" xmlns:wp="http://schemas.openxmlformats.org/drawingml/2006/wordprocessingDrawing" xmlns:w10="urn:schemas-microsoft-com:office:word" xmlns:w="http://schemas.openxmlformats.org/wordprocessingml/2006/main" xmlns:w14="http://schemas.microsoft.com/office/word/2010/wordml" xmlns:w15="http://schemas.microsoft.com/office/word/2012/wordml" xmlns:w16cex="http://schemas.microsoft.com/office/word/2018/wordml/cex" xmlns:w16cid="http://schemas.microsoft.com/office/word/2016/wordml/cid" xmlns:w16="http://schemas.microsoft.com/office/word/2018/wordml" xmlns:w16du="http://schemas.microsoft.com/office/word/2023/wordml/word16du" xmlns:w16sdtdh="http://schemas.microsoft.com/office/word/2020/wordml/sdtdatahash" xmlns:w16se="http://schemas.microsoft.com/office/word/2015/wordml/symex" xmlns:wpg="http://schemas.microsoft.com/office/word/2010/wordprocessingGroup" xmlns:wpi="http://schemas.microsoft.com/office/word/2010/wordprocessingInk" xmlns:wne="http://schemas.microsoft.com/office/word/2006/wordml" xmlns:wps="http://schemas.microsoft.com/office/word/2010/wordprocessingShape" mc:Ignorable="w14 w15 w16se w16cid w16 w16cex w16sdtdh wp14">
+<w:numbering xmlns:wpc="http://schemas.microsoft.com/office/word/2010/wordprocessingCanvas" xmlns:cx="http://schemas.microsoft.com/office/drawing/2014/chartex" xmlns:cx1="http://schemas.microsoft.com/office/drawing/2015/9/8/chartex" xmlns:cx2="http://schemas.microsoft.com/office/drawing/2015/10/21/chartex" xmlns:cx3="http://schemas.microsoft.com/office/drawing/2016/5/9/chartex" xmlns:cx4="http://schemas.microsoft.com/office/drawing/2016/5/10/chartex" xmlns:cx5="http://schemas.microsoft.com/office/drawing/2016/5/11/chartex" xmlns:cx6="http://schemas.microsoft.com/office/drawing/2016/5/12/chartex" xmlns:cx7="http://schemas.microsoft.com/office/drawing/2016/5/13/chartex" xmlns:cx8="http://schemas.microsoft.com/office/drawing/2016/5/14/chartex" xmlns:mc="http://schemas.openxmlformats.org/markup-compatibility/2006" xmlns:aink="http://schemas.microsoft.com/office/drawing/2016/ink" xmlns:am3d="http://schemas.microsoft.com/office/drawing/2017/model3d" xmlns:o="urn:schemas-microsoft-com:office:office" xmlns:oel="http://schemas.microsoft.com/office/2019/extlst" xmlns:r="http://schemas.openxmlformats.org/officeDocument/2006/relationships" xmlns:m="http://schemas.openxmlformats.org/officeDocument/2006/math" xmlns:v="urn:schemas-microsoft-com:vml" xmlns:wp14="http://schemas.microsoft.com/office/word/2010/wordprocessingDrawing" xmlns:wp="http://schemas.openxmlformats.org/drawingml/2006/wordprocessingDrawing" xmlns:w10="urn:schemas-microsoft-com:office:word" xmlns:w="http://schemas.openxmlformats.org/wordprocessingml/2006/main" xmlns:w14="http://schemas.microsoft.com/office/word/2010/wordml" xmlns:w15="http://schemas.microsoft.com/office/word/2012/wordml" xmlns:w16cex="http://schemas.microsoft.com/office/word/2018/wordml/cex" xmlns:w16cid="http://schemas.microsoft.com/office/word/2016/wordml/cid" xmlns:w16="http://schemas.microsoft.com/office/word/2018/wordml" xmlns:w16du="http://schemas.microsoft.com/office/word/2023/wordml/word16du" xmlns:w16sdtdh="http://schemas.microsoft.com/office/word/2020/wordml/sdtdatahash" xmlns:w16sdtfl="http://schemas.microsoft.com/office/word/2024/wordml/sdtformatlock" xmlns:w16se="http://schemas.microsoft.com/office/word/2015/wordml/symex" xmlns:wpg="http://schemas.microsoft.com/office/word/2010/wordprocessingGroup" xmlns:wpi="http://schemas.microsoft.com/office/word/2010/wordprocessingInk" xmlns:wne="http://schemas.microsoft.com/office/word/2006/wordml" xmlns:wps="http://schemas.microsoft.com/office/word/2010/wordprocessingShape" mc:Ignorable="w14 w15 w16se w16cid w16 w16cex w16sdtdh w16sdtfl w16du wp14">
   <w:abstractNum w:abstractNumId="0" w15:restartNumberingAfterBreak="0">
     <w:nsid w:val="066D36ED"/>
     <w:multiLevelType w:val="multilevel"/>
@@ -5932,6 +6140,95 @@
     </w:lvl>
   </w:abstractNum>
   <w:abstractNum w:abstractNumId="2" w15:restartNumberingAfterBreak="0">
+    <w:nsid w:val="3AFA38A2"/>
+    <w:multiLevelType w:val="hybridMultilevel"/>
+    <w:tmpl w:val="795AF090"/>
+    <w:lvl w:ilvl="0" w:tplc="04090001">
+      <w:start w:val="1"/>
+      <w:numFmt w:val="bullet"/>
+      <w:lvlText w:val=""/>
+      <w:lvlJc w:val="left"/>
+      <w:pPr>
+        <w:ind w:left="1800" w:hanging="360"/>
+      </w:pPr>
+      <w:rPr>
+        <w:rFonts w:ascii="Symbol" w:hAnsi="Symbol" w:hint="default"/>
+      </w:rPr>
+    </w:lvl>
+    <w:lvl w:ilvl="1" w:tplc="FFFFFFFF" w:tentative="1">
+      <w:start w:val="1"/>
+      <w:numFmt w:val="lowerLetter"/>
+      <w:lvlText w:val="%2."/>
+      <w:lvlJc w:val="left"/>
+      <w:pPr>
+        <w:ind w:left="2520" w:hanging="360"/>
+      </w:pPr>
+    </w:lvl>
+    <w:lvl w:ilvl="2" w:tplc="FFFFFFFF" w:tentative="1">
+      <w:start w:val="1"/>
+      <w:numFmt w:val="lowerRoman"/>
+      <w:lvlText w:val="%3."/>
+      <w:lvlJc w:val="right"/>
+      <w:pPr>
+        <w:ind w:left="3240" w:hanging="180"/>
+      </w:pPr>
+    </w:lvl>
+    <w:lvl w:ilvl="3" w:tplc="FFFFFFFF" w:tentative="1">
+      <w:start w:val="1"/>
+      <w:numFmt w:val="decimal"/>
+      <w:lvlText w:val="%4."/>
+      <w:lvlJc w:val="left"/>
+      <w:pPr>
+        <w:ind w:left="3960" w:hanging="360"/>
+      </w:pPr>
+    </w:lvl>
+    <w:lvl w:ilvl="4" w:tplc="FFFFFFFF" w:tentative="1">
+      <w:start w:val="1"/>
+      <w:numFmt w:val="lowerLetter"/>
+      <w:lvlText w:val="%5."/>
+      <w:lvlJc w:val="left"/>
+      <w:pPr>
+        <w:ind w:left="4680" w:hanging="360"/>
+      </w:pPr>
+    </w:lvl>
+    <w:lvl w:ilvl="5" w:tplc="FFFFFFFF" w:tentative="1">
+      <w:start w:val="1"/>
+      <w:numFmt w:val="lowerRoman"/>
+      <w:lvlText w:val="%6."/>
+      <w:lvlJc w:val="right"/>
+      <w:pPr>
+        <w:ind w:left="5400" w:hanging="180"/>
+      </w:pPr>
+    </w:lvl>
+    <w:lvl w:ilvl="6" w:tplc="FFFFFFFF" w:tentative="1">
+      <w:start w:val="1"/>
+      <w:numFmt w:val="decimal"/>
+      <w:lvlText w:val="%7."/>
+      <w:lvlJc w:val="left"/>
+      <w:pPr>
+        <w:ind w:left="6120" w:hanging="360"/>
+      </w:pPr>
+    </w:lvl>
+    <w:lvl w:ilvl="7" w:tplc="FFFFFFFF" w:tentative="1">
+      <w:start w:val="1"/>
+      <w:numFmt w:val="lowerLetter"/>
+      <w:lvlText w:val="%8."/>
+      <w:lvlJc w:val="left"/>
+      <w:pPr>
+        <w:ind w:left="6840" w:hanging="360"/>
+      </w:pPr>
+    </w:lvl>
+    <w:lvl w:ilvl="8" w:tplc="FFFFFFFF" w:tentative="1">
+      <w:start w:val="1"/>
+      <w:numFmt w:val="lowerRoman"/>
+      <w:lvlText w:val="%9."/>
+      <w:lvlJc w:val="right"/>
+      <w:pPr>
+        <w:ind w:left="7560" w:hanging="180"/>
+      </w:pPr>
+    </w:lvl>
+  </w:abstractNum>
+  <w:abstractNum w:abstractNumId="3" w15:restartNumberingAfterBreak="0">
     <w:nsid w:val="3DCF7F3B"/>
     <w:multiLevelType w:val="hybridMultilevel"/>
     <w:tmpl w:val="2FD69C98"/>
@@ -6020,6 +6317,119 @@
       </w:pPr>
     </w:lvl>
   </w:abstractNum>
+  <w:abstractNum w:abstractNumId="4" w15:restartNumberingAfterBreak="0">
+    <w:nsid w:val="7BBF1215"/>
+    <w:multiLevelType w:val="hybridMultilevel"/>
+    <w:tmpl w:val="C94025EA"/>
+    <w:lvl w:ilvl="0" w:tplc="04090001">
+      <w:start w:val="1"/>
+      <w:numFmt w:val="bullet"/>
+      <w:lvlText w:val=""/>
+      <w:lvlJc w:val="left"/>
+      <w:pPr>
+        <w:ind w:left="1800" w:hanging="360"/>
+      </w:pPr>
+      <w:rPr>
+        <w:rFonts w:ascii="Symbol" w:hAnsi="Symbol" w:hint="default"/>
+      </w:rPr>
+    </w:lvl>
+    <w:lvl w:ilvl="1" w:tplc="04090003" w:tentative="1">
+      <w:start w:val="1"/>
+      <w:numFmt w:val="bullet"/>
+      <w:lvlText w:val="o"/>
+      <w:lvlJc w:val="left"/>
+      <w:pPr>
+        <w:ind w:left="2520" w:hanging="360"/>
+      </w:pPr>
+      <w:rPr>
+        <w:rFonts w:ascii="Courier New" w:hAnsi="Courier New" w:hint="default"/>
+      </w:rPr>
+    </w:lvl>
+    <w:lvl w:ilvl="2" w:tplc="04090005" w:tentative="1">
+      <w:start w:val="1"/>
+      <w:numFmt w:val="bullet"/>
+      <w:lvlText w:val=""/>
+      <w:lvlJc w:val="left"/>
+      <w:pPr>
+        <w:ind w:left="3240" w:hanging="360"/>
+      </w:pPr>
+      <w:rPr>
+        <w:rFonts w:ascii="Wingdings" w:hAnsi="Wingdings" w:hint="default"/>
+      </w:rPr>
+    </w:lvl>
+    <w:lvl w:ilvl="3" w:tplc="04090001" w:tentative="1">
+      <w:start w:val="1"/>
+      <w:numFmt w:val="bullet"/>
+      <w:lvlText w:val=""/>
+      <w:lvlJc w:val="left"/>
+      <w:pPr>
+        <w:ind w:left="3960" w:hanging="360"/>
+      </w:pPr>
+      <w:rPr>
+        <w:rFonts w:ascii="Symbol" w:hAnsi="Symbol" w:hint="default"/>
+      </w:rPr>
+    </w:lvl>
+    <w:lvl w:ilvl="4" w:tplc="04090003" w:tentative="1">
+      <w:start w:val="1"/>
+      <w:numFmt w:val="bullet"/>
+      <w:lvlText w:val="o"/>
+      <w:lvlJc w:val="left"/>
+      <w:pPr>
+        <w:ind w:left="4680" w:hanging="360"/>
+      </w:pPr>
+      <w:rPr>
+        <w:rFonts w:ascii="Courier New" w:hAnsi="Courier New" w:hint="default"/>
+      </w:rPr>
+    </w:lvl>
+    <w:lvl w:ilvl="5" w:tplc="04090005" w:tentative="1">
+      <w:start w:val="1"/>
+      <w:numFmt w:val="bullet"/>
+      <w:lvlText w:val=""/>
+      <w:lvlJc w:val="left"/>
+      <w:pPr>
+        <w:ind w:left="5400" w:hanging="360"/>
+      </w:pPr>
+      <w:rPr>
+        <w:rFonts w:ascii="Wingdings" w:hAnsi="Wingdings" w:hint="default"/>
+      </w:rPr>
+    </w:lvl>
+    <w:lvl w:ilvl="6" w:tplc="04090001" w:tentative="1">
+      <w:start w:val="1"/>
+      <w:numFmt w:val="bullet"/>
+      <w:lvlText w:val=""/>
+      <w:lvlJc w:val="left"/>
+      <w:pPr>
+        <w:ind w:left="6120" w:hanging="360"/>
+      </w:pPr>
+      <w:rPr>
+        <w:rFonts w:ascii="Symbol" w:hAnsi="Symbol" w:hint="default"/>
+      </w:rPr>
+    </w:lvl>
+    <w:lvl w:ilvl="7" w:tplc="04090003" w:tentative="1">
+      <w:start w:val="1"/>
+      <w:numFmt w:val="bullet"/>
+      <w:lvlText w:val="o"/>
+      <w:lvlJc w:val="left"/>
+      <w:pPr>
+        <w:ind w:left="6840" w:hanging="360"/>
+      </w:pPr>
+      <w:rPr>
+        <w:rFonts w:ascii="Courier New" w:hAnsi="Courier New" w:hint="default"/>
+      </w:rPr>
+    </w:lvl>
+    <w:lvl w:ilvl="8" w:tplc="04090005" w:tentative="1">
+      <w:start w:val="1"/>
+      <w:numFmt w:val="bullet"/>
+      <w:lvlText w:val=""/>
+      <w:lvlJc w:val="left"/>
+      <w:pPr>
+        <w:ind w:left="7560" w:hanging="360"/>
+      </w:pPr>
+      <w:rPr>
+        <w:rFonts w:ascii="Wingdings" w:hAnsi="Wingdings" w:hint="default"/>
+      </w:rPr>
+    </w:lvl>
+  </w:abstractNum>
   <w:num w:numId="1" w16cid:durableId="804548597">
     <w:abstractNumId w:val="1"/>
   </w:num>
@@ -6027,13 +6437,19 @@
     <w:abstractNumId w:val="0"/>
   </w:num>
   <w:num w:numId="3" w16cid:durableId="1214926672">
+    <w:abstractNumId w:val="3"/>
+  </w:num>
+  <w:num w:numId="4" w16cid:durableId="1555314035">
     <w:abstractNumId w:val="2"/>
+  </w:num>
+  <w:num w:numId="5" w16cid:durableId="1434125995">
+    <w:abstractNumId w:val="4"/>
   </w:num>
 </w:numbering>
 </file>
 
 <file path=word/styles.xml><?xml version="1.0" encoding="utf-8"?>
-<w:styles xmlns:mc="http://schemas.openxmlformats.org/markup-compatibility/2006" xmlns:r="http://schemas.openxmlformats.org/officeDocument/2006/relationships" xmlns:w="http://schemas.openxmlformats.org/wordprocessingml/2006/main" xmlns:w14="http://schemas.microsoft.com/office/word/2010/wordml" xmlns:w15="http://schemas.microsoft.com/office/word/2012/wordml" xmlns:w16cex="http://schemas.microsoft.com/office/word/2018/wordml/cex" xmlns:w16cid="http://schemas.microsoft.com/office/word/2016/wordml/cid" xmlns:w16="http://schemas.microsoft.com/office/word/2018/wordml" xmlns:w16sdtdh="http://schemas.microsoft.com/office/word/2020/wordml/sdtdatahash" xmlns:w16se="http://schemas.microsoft.com/office/word/2015/wordml/symex" mc:Ignorable="w14 w15 w16se w16cid w16 w16cex w16sdtdh">
+<w:styles xmlns:mc="http://schemas.openxmlformats.org/markup-compatibility/2006" xmlns:r="http://schemas.openxmlformats.org/officeDocument/2006/relationships" xmlns:w="http://schemas.openxmlformats.org/wordprocessingml/2006/main" xmlns:w14="http://schemas.microsoft.com/office/word/2010/wordml" xmlns:w15="http://schemas.microsoft.com/office/word/2012/wordml" xmlns:w16cex="http://schemas.microsoft.com/office/word/2018/wordml/cex" xmlns:w16cid="http://schemas.microsoft.com/office/word/2016/wordml/cid" xmlns:w16="http://schemas.microsoft.com/office/word/2018/wordml" xmlns:w16du="http://schemas.microsoft.com/office/word/2023/wordml/word16du" xmlns:w16sdtdh="http://schemas.microsoft.com/office/word/2020/wordml/sdtdatahash" xmlns:w16sdtfl="http://schemas.microsoft.com/office/word/2024/wordml/sdtformatlock" xmlns:w16se="http://schemas.microsoft.com/office/word/2015/wordml/symex" mc:Ignorable="w14 w15 w16se w16cid w16 w16cex w16sdtdh w16sdtfl w16du">
   <w:docDefaults>
     <w:rPrDefault>
       <w:rPr>

</xml_diff>

<commit_message>
Updated SRS - Added Non-Functional Requirements
</commit_message>
<xml_diff>
--- a/requirements/SRS.docx
+++ b/requirements/SRS.docx
@@ -822,6 +822,125 @@
                 <w:color w:val="000000"/>
               </w:rPr>
             </w:pPr>
+            <w:r>
+              <w:rPr>
+                <w:color w:val="000000"/>
+              </w:rPr>
+              <w:t>03/04/2025</w:t>
+            </w:r>
+          </w:p>
+        </w:tc>
+        <w:tc>
+          <w:tcPr>
+            <w:tcW w:w="1083" w:type="dxa"/>
+            <w:tcBorders>
+              <w:top w:val="single" w:sz="6" w:space="0" w:color="000000"/>
+              <w:left w:val="single" w:sz="6" w:space="0" w:color="000000"/>
+              <w:bottom w:val="single" w:sz="6" w:space="0" w:color="000000"/>
+            </w:tcBorders>
+            <w:shd w:val="clear" w:color="auto" w:fill="E5E5E5"/>
+          </w:tcPr>
+          <w:p>
+            <w:pPr>
+              <w:pStyle w:val="TableText"/>
+              <w:snapToGrid w:val="0"/>
+              <w:rPr>
+                <w:color w:val="000000"/>
+              </w:rPr>
+            </w:pPr>
+            <w:r>
+              <w:rPr>
+                <w:color w:val="000000"/>
+              </w:rPr>
+              <w:t>1.05</w:t>
+            </w:r>
+          </w:p>
+        </w:tc>
+        <w:tc>
+          <w:tcPr>
+            <w:tcW w:w="3813" w:type="dxa"/>
+            <w:tcBorders>
+              <w:top w:val="single" w:sz="6" w:space="0" w:color="000000"/>
+              <w:left w:val="single" w:sz="6" w:space="0" w:color="000000"/>
+              <w:bottom w:val="single" w:sz="6" w:space="0" w:color="000000"/>
+            </w:tcBorders>
+            <w:shd w:val="clear" w:color="auto" w:fill="E5E5E5"/>
+          </w:tcPr>
+          <w:p>
+            <w:pPr>
+              <w:pStyle w:val="TableText"/>
+              <w:snapToGrid w:val="0"/>
+              <w:rPr>
+                <w:color w:val="000000"/>
+              </w:rPr>
+            </w:pPr>
+            <w:r>
+              <w:rPr>
+                <w:color w:val="000000"/>
+              </w:rPr>
+              <w:t xml:space="preserve">Revision: Added </w:t>
+            </w:r>
+            <w:r>
+              <w:rPr>
+                <w:color w:val="000000"/>
+              </w:rPr>
+              <w:t xml:space="preserve">Non-Functional </w:t>
+            </w:r>
+            <w:r>
+              <w:rPr>
+                <w:color w:val="000000"/>
+              </w:rPr>
+              <w:t>Requirements</w:t>
+            </w:r>
+          </w:p>
+        </w:tc>
+        <w:tc>
+          <w:tcPr>
+            <w:tcW w:w="2591" w:type="dxa"/>
+            <w:tcBorders>
+              <w:top w:val="single" w:sz="6" w:space="0" w:color="000000"/>
+              <w:left w:val="single" w:sz="6" w:space="0" w:color="000000"/>
+              <w:bottom w:val="single" w:sz="6" w:space="0" w:color="000000"/>
+              <w:right w:val="single" w:sz="6" w:space="0" w:color="000000"/>
+            </w:tcBorders>
+            <w:shd w:val="clear" w:color="auto" w:fill="E5E5E5"/>
+          </w:tcPr>
+          <w:p>
+            <w:pPr>
+              <w:pStyle w:val="TableText"/>
+              <w:snapToGrid w:val="0"/>
+              <w:rPr>
+                <w:color w:val="000000"/>
+              </w:rPr>
+            </w:pPr>
+            <w:r>
+              <w:rPr>
+                <w:color w:val="000000"/>
+              </w:rPr>
+              <w:t>Harven Dhanota</w:t>
+            </w:r>
+          </w:p>
+        </w:tc>
+      </w:tr>
+      <w:tr>
+        <w:tc>
+          <w:tcPr>
+            <w:tcW w:w="1275" w:type="dxa"/>
+            <w:tcBorders>
+              <w:top w:val="single" w:sz="6" w:space="0" w:color="000000"/>
+              <w:left w:val="single" w:sz="6" w:space="0" w:color="000000"/>
+              <w:bottom w:val="single" w:sz="6" w:space="0" w:color="000000"/>
+            </w:tcBorders>
+            <w:shd w:val="clear" w:color="auto" w:fill="E5E5E5"/>
+          </w:tcPr>
+          <w:p>
+            <w:pPr>
+              <w:pStyle w:val="TableText"/>
+              <w:snapToGrid w:val="0"/>
+              <w:rPr>
+                <w:color w:val="000000"/>
+              </w:rPr>
+            </w:pPr>
           </w:p>
         </w:tc>
         <w:tc>
@@ -1799,89 +1918,6 @@
           </w:p>
         </w:tc>
       </w:tr>
-      <w:tr>
-        <w:tc>
-          <w:tcPr>
-            <w:tcW w:w="1275" w:type="dxa"/>
-            <w:tcBorders>
-              <w:top w:val="single" w:sz="6" w:space="0" w:color="000000"/>
-              <w:left w:val="single" w:sz="6" w:space="0" w:color="000000"/>
-              <w:bottom w:val="single" w:sz="6" w:space="0" w:color="000000"/>
-            </w:tcBorders>
-            <w:shd w:val="clear" w:color="auto" w:fill="E5E5E5"/>
-          </w:tcPr>
-          <w:p>
-            <w:pPr>
-              <w:pStyle w:val="TableText"/>
-              <w:snapToGrid w:val="0"/>
-              <w:rPr>
-                <w:color w:val="000000"/>
-              </w:rPr>
-            </w:pPr>
-          </w:p>
-        </w:tc>
-        <w:tc>
-          <w:tcPr>
-            <w:tcW w:w="1083" w:type="dxa"/>
-            <w:tcBorders>
-              <w:top w:val="single" w:sz="6" w:space="0" w:color="000000"/>
-              <w:left w:val="single" w:sz="6" w:space="0" w:color="000000"/>
-              <w:bottom w:val="single" w:sz="6" w:space="0" w:color="000000"/>
-            </w:tcBorders>
-            <w:shd w:val="clear" w:color="auto" w:fill="E5E5E5"/>
-          </w:tcPr>
-          <w:p>
-            <w:pPr>
-              <w:pStyle w:val="TableText"/>
-              <w:snapToGrid w:val="0"/>
-              <w:rPr>
-                <w:color w:val="000000"/>
-              </w:rPr>
-            </w:pPr>
-          </w:p>
-        </w:tc>
-        <w:tc>
-          <w:tcPr>
-            <w:tcW w:w="3813" w:type="dxa"/>
-            <w:tcBorders>
-              <w:top w:val="single" w:sz="6" w:space="0" w:color="000000"/>
-              <w:left w:val="single" w:sz="6" w:space="0" w:color="000000"/>
-              <w:bottom w:val="single" w:sz="6" w:space="0" w:color="000000"/>
-            </w:tcBorders>
-            <w:shd w:val="clear" w:color="auto" w:fill="E5E5E5"/>
-          </w:tcPr>
-          <w:p>
-            <w:pPr>
-              <w:pStyle w:val="TableText"/>
-              <w:snapToGrid w:val="0"/>
-              <w:rPr>
-                <w:color w:val="000000"/>
-              </w:rPr>
-            </w:pPr>
-          </w:p>
-        </w:tc>
-        <w:tc>
-          <w:tcPr>
-            <w:tcW w:w="2591" w:type="dxa"/>
-            <w:tcBorders>
-              <w:top w:val="single" w:sz="6" w:space="0" w:color="000000"/>
-              <w:left w:val="single" w:sz="6" w:space="0" w:color="000000"/>
-              <w:bottom w:val="single" w:sz="6" w:space="0" w:color="000000"/>
-              <w:right w:val="single" w:sz="6" w:space="0" w:color="000000"/>
-            </w:tcBorders>
-            <w:shd w:val="clear" w:color="auto" w:fill="E5E5E5"/>
-          </w:tcPr>
-          <w:p>
-            <w:pPr>
-              <w:pStyle w:val="TableText"/>
-              <w:snapToGrid w:val="0"/>
-              <w:rPr>
-                <w:color w:val="000000"/>
-              </w:rPr>
-            </w:pPr>
-          </w:p>
-        </w:tc>
-      </w:tr>
     </w:tbl>
     <w:p>
       <w:pPr>
@@ -3757,6 +3793,12 @@
         </w:rPr>
         <w:t>.</w:t>
       </w:r>
+      <w:r>
+        <w:rPr>
+          <w:color w:val="000000" w:themeColor="text1"/>
+        </w:rPr>
+        <w:t xml:space="preserve">  Accounts can be either individual (meaning, only a single customer can access that account) or joint (meaning, two or more customers can access that account).</w:t>
+      </w:r>
     </w:p>
     <w:p>
       <w:pPr>
@@ -4736,6 +4778,7 @@
         <w:rPr>
           <w:color w:val="000000" w:themeColor="text1"/>
         </w:rPr>
+        <w:lastRenderedPageBreak/>
         <w:t xml:space="preserve">3.1.4.3.  The network is able to handle connections between the central server and the client interface (whether that interface be through an ATM or through a </w:t>
       </w:r>
       <w:r>
@@ -4762,7 +4805,6 @@
       <w:bookmarkStart w:id="20" w:name="__RefHeading___Toc19440736"/>
       <w:bookmarkEnd w:id="20"/>
       <w:r>
-        <w:lastRenderedPageBreak/>
         <w:t>External Interface Requirements</w:t>
       </w:r>
     </w:p>
@@ -4928,98 +4970,21 @@
         <w:pStyle w:val="Paragraph2"/>
         <w:spacing w:before="0" w:after="80"/>
         <w:rPr>
-          <w:color w:val="7030A0"/>
-        </w:rPr>
-      </w:pPr>
-      <w:r>
-        <w:rPr>
-          <w:color w:val="7030A0"/>
-        </w:rPr>
-        <w:t xml:space="preserve">Provide module specific requirements as appropriate. </w:t>
-      </w:r>
-      <w:r>
-        <w:rPr>
-          <w:vanish/>
-          <w:color w:val="7030A0"/>
-        </w:rPr>
-        <w:t xml:space="preserve">SR10 </w:t>
-      </w:r>
-    </w:p>
-    <w:p>
-      <w:pPr>
-        <w:pStyle w:val="Paragraph2"/>
-        <w:spacing w:before="0" w:after="80"/>
-        <w:rPr>
-          <w:color w:val="7030A0"/>
-        </w:rPr>
-      </w:pPr>
-      <w:r>
-        <w:rPr>
-          <w:color w:val="7030A0"/>
-        </w:rPr>
-        <w:t>Example:</w:t>
-      </w:r>
-    </w:p>
-    <w:p>
-      <w:pPr>
-        <w:spacing w:after="80"/>
-        <w:ind w:left="1440"/>
-        <w:jc w:val="both"/>
-        <w:rPr>
-          <w:color w:val="7030A0"/>
-        </w:rPr>
-      </w:pPr>
-      <w:r>
-        <w:rPr>
-          <w:color w:val="7030A0"/>
-        </w:rPr>
-        <w:t xml:space="preserve">3.3.1 </w:t>
-      </w:r>
-      <w:r>
-        <w:rPr>
-          <w:vanish/>
-          <w:color w:val="7030A0"/>
-        </w:rPr>
-        <w:t xml:space="preserve">SR17 </w:t>
-      </w:r>
-      <w:r>
-        <w:rPr>
-          <w:color w:val="7030A0"/>
-        </w:rPr>
-        <w:t>The system must process a data-feed from the grading system such that student grades are stored along with the historical student course enrolments. Data feed will be in the form of a comma-separated interface file that is exported from the grading system nightly.</w:t>
-      </w:r>
-      <w:bookmarkEnd w:id="23"/>
-    </w:p>
-    <w:p>
-      <w:pPr>
-        <w:spacing w:after="80"/>
-        <w:ind w:left="1440"/>
-        <w:jc w:val="both"/>
-        <w:rPr>
-          <w:color w:val="7030A0"/>
-        </w:rPr>
-      </w:pPr>
-      <w:bookmarkStart w:id="24" w:name="REQBV46L8"/>
-      <w:r>
-        <w:rPr>
-          <w:color w:val="7030A0"/>
-        </w:rPr>
-        <w:t xml:space="preserve">3.3.2 </w:t>
-      </w:r>
-      <w:r>
-        <w:rPr>
-          <w:vanish/>
-          <w:color w:val="7030A0"/>
-        </w:rPr>
-        <w:t xml:space="preserve">SR24 </w:t>
-      </w:r>
-      <w:r>
-        <w:rPr>
-          <w:color w:val="7030A0"/>
-        </w:rPr>
-        <w:t>The system must process a data-feed from the University billing system that contains new student records. The feed will be in the form of a comma-separated text file and will be exported from the billing system nightly with new student records. The fields included in the file are student name, student id, and student pin number.  </w:t>
-      </w:r>
-      <w:bookmarkEnd w:id="24"/>
+          <w:color w:val="000000" w:themeColor="text1"/>
+        </w:rPr>
+      </w:pPr>
+      <w:r>
+        <w:rPr>
+          <w:color w:val="000000" w:themeColor="text1"/>
+        </w:rPr>
+        <w:t>3.3.2.  Each customer’s transaction history will be stored in a comma-separated text file, and is updated each time a transaction occurs.  The file is exported at least once a day, and the file includes the following fields: account number, account type, transaction date/time, and amount deposited or withdrawn</w:t>
+      </w:r>
+      <w:r>
+        <w:rPr>
+          <w:color w:val="000000" w:themeColor="text1"/>
+        </w:rPr>
+        <w:t>.</w:t>
+      </w:r>
     </w:p>
     <w:p>
       <w:pPr>
@@ -5029,8 +4994,9 @@
           <w:numId w:val="2"/>
         </w:numPr>
       </w:pPr>
-      <w:bookmarkStart w:id="25" w:name="__RefHeading___Toc19440738"/>
-      <w:bookmarkEnd w:id="25"/>
+      <w:bookmarkStart w:id="24" w:name="__RefHeading___Toc19440738"/>
+      <w:bookmarkEnd w:id="23"/>
+      <w:bookmarkEnd w:id="24"/>
       <w:r>
         <w:lastRenderedPageBreak/>
         <w:t>Non-Functional Requirements</w:t>
@@ -5044,8 +5010,8 @@
           <w:numId w:val="2"/>
         </w:numPr>
       </w:pPr>
-      <w:bookmarkStart w:id="26" w:name="__RefHeading___Toc19440739"/>
-      <w:bookmarkEnd w:id="26"/>
+      <w:bookmarkStart w:id="25" w:name="__RefHeading___Toc19440739"/>
+      <w:bookmarkEnd w:id="25"/>
       <w:r>
         <w:t>Security and Privacy Requirements</w:t>
       </w:r>
@@ -5059,7 +5025,7 @@
           <w:color w:val="000000" w:themeColor="text1"/>
         </w:rPr>
       </w:pPr>
-      <w:bookmarkStart w:id="27" w:name="REQBV1AR4"/>
+      <w:bookmarkStart w:id="26" w:name="REQBV1AR4"/>
       <w:r>
         <w:rPr>
           <w:color w:val="000000" w:themeColor="text1"/>
@@ -5104,45 +5070,18 @@
     <w:p>
       <w:pPr>
         <w:spacing w:after="80"/>
-        <w:ind w:left="720" w:firstLine="720"/>
+        <w:ind w:left="1440"/>
         <w:jc w:val="both"/>
         <w:rPr>
-          <w:color w:val="7030A0"/>
-        </w:rPr>
-      </w:pPr>
-      <w:r>
-        <w:rPr>
-          <w:color w:val="7030A0"/>
-        </w:rPr>
-        <w:t>Example:</w:t>
-      </w:r>
-    </w:p>
-    <w:p>
-      <w:pPr>
-        <w:spacing w:after="80"/>
-        <w:ind w:left="720" w:firstLine="720"/>
-        <w:jc w:val="both"/>
-      </w:pPr>
-      <w:r>
-        <w:rPr>
-          <w:color w:val="7030A0"/>
-        </w:rPr>
-        <w:t xml:space="preserve">4.1.1 The </w:t>
-      </w:r>
-      <w:r>
-        <w:rPr>
-          <w:vanish/>
-          <w:color w:val="7030A0"/>
-        </w:rPr>
-        <w:t xml:space="preserve">SR8 </w:t>
-      </w:r>
-      <w:r>
-        <w:rPr>
-          <w:color w:val="7030A0"/>
-        </w:rPr>
-        <w:t>System must encrypt data being transmitted over the Internet. </w:t>
-      </w:r>
-      <w:bookmarkEnd w:id="27"/>
+          <w:color w:val="000000" w:themeColor="text1"/>
+        </w:rPr>
+      </w:pPr>
+      <w:r>
+        <w:rPr>
+          <w:color w:val="000000" w:themeColor="text1"/>
+        </w:rPr>
+        <w:t>4.1.3.  Tellers cannot access customer accounts without authorization from the customer that owns the account.</w:t>
+      </w:r>
     </w:p>
     <w:p>
       <w:pPr>
@@ -5152,8 +5091,9 @@
           <w:numId w:val="2"/>
         </w:numPr>
       </w:pPr>
-      <w:bookmarkStart w:id="28" w:name="__RefHeading___Toc19440740"/>
-      <w:bookmarkEnd w:id="28"/>
+      <w:bookmarkStart w:id="27" w:name="__RefHeading___Toc19440740"/>
+      <w:bookmarkEnd w:id="26"/>
+      <w:bookmarkEnd w:id="27"/>
       <w:r>
         <w:t>Environmental Requirements</w:t>
       </w:r>
@@ -5167,121 +5107,19 @@
           <w:color w:val="000000" w:themeColor="text1"/>
         </w:rPr>
       </w:pPr>
-      <w:bookmarkStart w:id="29" w:name="REQBV3HG5"/>
+      <w:bookmarkStart w:id="28" w:name="REQBV3HG5"/>
       <w:r>
         <w:rPr>
           <w:color w:val="000000" w:themeColor="text1"/>
         </w:rPr>
         <w:t xml:space="preserve">4.2.1.  </w:t>
       </w:r>
-    </w:p>
-    <w:p>
-      <w:pPr>
-        <w:spacing w:after="80"/>
-        <w:ind w:left="1440"/>
-        <w:jc w:val="both"/>
-        <w:rPr>
-          <w:color w:val="7030A0"/>
-        </w:rPr>
-      </w:pPr>
-      <w:r>
-        <w:rPr>
-          <w:color w:val="7030A0"/>
-        </w:rPr>
-        <w:t>Example:</w:t>
-      </w:r>
-    </w:p>
-    <w:p>
-      <w:pPr>
-        <w:spacing w:after="80"/>
-        <w:ind w:left="1440"/>
-        <w:jc w:val="both"/>
-        <w:rPr>
-          <w:color w:val="7030A0"/>
-        </w:rPr>
-      </w:pPr>
-      <w:r>
-        <w:rPr>
-          <w:color w:val="7030A0"/>
-        </w:rPr>
-        <w:t xml:space="preserve">4.2.1 </w:t>
-      </w:r>
-      <w:r>
-        <w:rPr>
-          <w:vanish/>
-          <w:color w:val="7030A0"/>
-        </w:rPr>
-        <w:t xml:space="preserve">SR20 </w:t>
-      </w:r>
-      <w:r>
-        <w:rPr>
-          <w:color w:val="7030A0"/>
-        </w:rPr>
-        <w:t>System cannot require that any software other than a web browser be installed on user computers. </w:t>
-      </w:r>
-      <w:bookmarkEnd w:id="29"/>
-    </w:p>
-    <w:p>
-      <w:pPr>
-        <w:spacing w:after="80"/>
-        <w:ind w:left="1440"/>
-        <w:jc w:val="both"/>
-        <w:rPr>
-          <w:color w:val="7030A0"/>
-        </w:rPr>
-      </w:pPr>
-      <w:bookmarkStart w:id="30" w:name="REQBV5QU8"/>
-      <w:r>
-        <w:rPr>
-          <w:color w:val="7030A0"/>
-        </w:rPr>
-        <w:t xml:space="preserve">4.2.2 </w:t>
-      </w:r>
-      <w:r>
-        <w:rPr>
-          <w:vanish/>
-          <w:color w:val="7030A0"/>
-        </w:rPr>
-        <w:t xml:space="preserve">SR25 </w:t>
-      </w:r>
-      <w:r>
-        <w:rPr>
-          <w:color w:val="7030A0"/>
-        </w:rPr>
-        <w:t>System must make use of the University’s existing Oracle 9i implementation for its database. </w:t>
-      </w:r>
-      <w:bookmarkEnd w:id="30"/>
-    </w:p>
-    <w:p>
-      <w:pPr>
-        <w:spacing w:after="80"/>
-        <w:ind w:left="1440"/>
-        <w:jc w:val="both"/>
-        <w:rPr>
-          <w:color w:val="7030A0"/>
-        </w:rPr>
-      </w:pPr>
-      <w:bookmarkStart w:id="31" w:name="REQBV5RT8"/>
-      <w:r>
-        <w:rPr>
-          <w:color w:val="7030A0"/>
-        </w:rPr>
-        <w:t xml:space="preserve">4.2.3 </w:t>
-      </w:r>
-      <w:r>
-        <w:rPr>
-          <w:vanish/>
-          <w:color w:val="7030A0"/>
-        </w:rPr>
-        <w:t xml:space="preserve">SR26 </w:t>
-      </w:r>
-      <w:r>
-        <w:rPr>
-          <w:color w:val="7030A0"/>
-        </w:rPr>
-        <w:t>System must be deployed on existing Linux-based server infrastructure. </w:t>
-      </w:r>
-      <w:bookmarkEnd w:id="31"/>
+      <w:r>
+        <w:rPr>
+          <w:color w:val="000000" w:themeColor="text1"/>
+        </w:rPr>
+        <w:t>The system must be deployed onto the existing ATM and teller infrastructure.</w:t>
+      </w:r>
     </w:p>
     <w:p>
       <w:pPr>
@@ -5291,8 +5129,9 @@
           <w:numId w:val="2"/>
         </w:numPr>
       </w:pPr>
-      <w:bookmarkStart w:id="32" w:name="__RefHeading___Toc19440741"/>
-      <w:bookmarkEnd w:id="32"/>
+      <w:bookmarkStart w:id="29" w:name="__RefHeading___Toc19440741"/>
+      <w:bookmarkEnd w:id="28"/>
+      <w:bookmarkEnd w:id="29"/>
       <w:r>
         <w:t>Performance Requirements</w:t>
       </w:r>
@@ -5306,71 +5145,26 @@
           <w:color w:val="000000" w:themeColor="text1"/>
         </w:rPr>
       </w:pPr>
-      <w:bookmarkStart w:id="33" w:name="REQBV5SS8"/>
+      <w:bookmarkStart w:id="30" w:name="REQBV5SS8"/>
       <w:r>
         <w:rPr>
           <w:color w:val="000000" w:themeColor="text1"/>
         </w:rPr>
         <w:t xml:space="preserve">4.3.1.  </w:t>
       </w:r>
-    </w:p>
-    <w:p>
-      <w:pPr>
-        <w:spacing w:after="80"/>
-        <w:ind w:left="1440"/>
-        <w:jc w:val="both"/>
-        <w:rPr>
-          <w:color w:val="7030A0"/>
-        </w:rPr>
-      </w:pPr>
-      <w:r>
-        <w:rPr>
-          <w:color w:val="7030A0"/>
-        </w:rPr>
-        <w:t>Example:</w:t>
-      </w:r>
-    </w:p>
-    <w:p>
-      <w:pPr>
-        <w:spacing w:after="80"/>
-        <w:ind w:left="1440"/>
-        <w:jc w:val="both"/>
-        <w:rPr>
-          <w:color w:val="7030A0"/>
-        </w:rPr>
-      </w:pPr>
-      <w:r>
-        <w:rPr>
-          <w:color w:val="7030A0"/>
-        </w:rPr>
-        <w:t xml:space="preserve">4.3.1 </w:t>
-      </w:r>
-      <w:r>
-        <w:rPr>
-          <w:vanish/>
-          <w:color w:val="7030A0"/>
-        </w:rPr>
-        <w:t xml:space="preserve">SR27 </w:t>
-      </w:r>
-      <w:r>
-        <w:rPr>
-          <w:color w:val="7030A0"/>
-        </w:rPr>
-        <w:t>System must render all UI pages in no more than 9 seconds for dynamic pages. Static pages (HTML-only) must be rendered in less than 3 seconds. </w:t>
-      </w:r>
-      <w:bookmarkEnd w:id="33"/>
-    </w:p>
-    <w:p>
-      <w:pPr>
-        <w:pStyle w:val="Heading3"/>
-        <w:numPr>
-          <w:ilvl w:val="0"/>
-          <w:numId w:val="0"/>
-        </w:numPr>
-        <w:rPr>
-          <w:color w:val="7030A0"/>
-        </w:rPr>
-      </w:pPr>
+      <w:r>
+        <w:rPr>
+          <w:color w:val="000000" w:themeColor="text1"/>
+        </w:rPr>
+        <w:t>The system must render all UI pages within the following time frames: eight (8) seconds for dynamic pages and three (3) seconds for static (HTML-only) pages</w:t>
+      </w:r>
+      <w:bookmarkEnd w:id="30"/>
+      <w:r>
+        <w:rPr>
+          <w:color w:val="000000" w:themeColor="text1"/>
+        </w:rPr>
+        <w:t>.</w:t>
+      </w:r>
     </w:p>
     <w:p/>
     <w:p/>
@@ -5811,16 +5605,8 @@
       <w:rPr>
         <w:rStyle w:val="PageNumber"/>
       </w:rPr>
-      <w:t>ii</w:t>
+      <w:t>iii</w:t>
     </w:r>
-    <w:proofErr w:type="spellStart"/>
-    <w:r>
-      <w:rPr>
-        <w:rStyle w:val="PageNumber"/>
-      </w:rPr>
-      <w:t>i</w:t>
-    </w:r>
-    <w:proofErr w:type="spellEnd"/>
     <w:r>
       <w:rPr>
         <w:rStyle w:val="PageNumber"/>

</xml_diff>

<commit_message>
Updated SRS - Modified Some Requirements
</commit_message>
<xml_diff>
--- a/requirements/SRS.docx
+++ b/requirements/SRS.docx
@@ -1,6 +1,6 @@
 
 <file path=word/document.xml><?xml version="1.0" encoding="utf-8"?>
-<w:document xmlns:wpc="http://schemas.microsoft.com/office/word/2010/wordprocessingCanvas" xmlns:cx="http://schemas.microsoft.com/office/drawing/2014/chartex" xmlns:cx1="http://schemas.microsoft.com/office/drawing/2015/9/8/chartex" xmlns:cx2="http://schemas.microsoft.com/office/drawing/2015/10/21/chartex" xmlns:cx3="http://schemas.microsoft.com/office/drawing/2016/5/9/chartex" xmlns:cx4="http://schemas.microsoft.com/office/drawing/2016/5/10/chartex" xmlns:cx5="http://schemas.microsoft.com/office/drawing/2016/5/11/chartex" xmlns:cx6="http://schemas.microsoft.com/office/drawing/2016/5/12/chartex" xmlns:cx7="http://schemas.microsoft.com/office/drawing/2016/5/13/chartex" xmlns:cx8="http://schemas.microsoft.com/office/drawing/2016/5/14/chartex" xmlns:mc="http://schemas.openxmlformats.org/markup-compatibility/2006" xmlns:aink="http://schemas.microsoft.com/office/drawing/2016/ink" xmlns:am3d="http://schemas.microsoft.com/office/drawing/2017/model3d" xmlns:o="urn:schemas-microsoft-com:office:office" xmlns:oel="http://schemas.microsoft.com/office/2019/extlst" xmlns:r="http://schemas.openxmlformats.org/officeDocument/2006/relationships" xmlns:m="http://schemas.openxmlformats.org/officeDocument/2006/math" xmlns:v="urn:schemas-microsoft-com:vml" xmlns:wp14="http://schemas.microsoft.com/office/word/2010/wordprocessingDrawing" xmlns:wp="http://schemas.openxmlformats.org/drawingml/2006/wordprocessingDrawing" xmlns:w10="urn:schemas-microsoft-com:office:word" xmlns:w="http://schemas.openxmlformats.org/wordprocessingml/2006/main" xmlns:w14="http://schemas.microsoft.com/office/word/2010/wordml" xmlns:w15="http://schemas.microsoft.com/office/word/2012/wordml" xmlns:w16cex="http://schemas.microsoft.com/office/word/2018/wordml/cex" xmlns:w16cid="http://schemas.microsoft.com/office/word/2016/wordml/cid" xmlns:w16="http://schemas.microsoft.com/office/word/2018/wordml" xmlns:w16du="http://schemas.microsoft.com/office/word/2023/wordml/word16du" xmlns:w16sdtdh="http://schemas.microsoft.com/office/word/2020/wordml/sdtdatahash" xmlns:w16se="http://schemas.microsoft.com/office/word/2015/wordml/symex" xmlns:wpg="http://schemas.microsoft.com/office/word/2010/wordprocessingGroup" xmlns:wpi="http://schemas.microsoft.com/office/word/2010/wordprocessingInk" xmlns:wne="http://schemas.microsoft.com/office/word/2006/wordml" xmlns:wps="http://schemas.microsoft.com/office/word/2010/wordprocessingShape" mc:Ignorable="w14 w15 w16se w16cid w16 w16cex w16sdtdh wp14">
+<w:document xmlns:wpc="http://schemas.microsoft.com/office/word/2010/wordprocessingCanvas" xmlns:cx="http://schemas.microsoft.com/office/drawing/2014/chartex" xmlns:cx1="http://schemas.microsoft.com/office/drawing/2015/9/8/chartex" xmlns:cx2="http://schemas.microsoft.com/office/drawing/2015/10/21/chartex" xmlns:cx3="http://schemas.microsoft.com/office/drawing/2016/5/9/chartex" xmlns:cx4="http://schemas.microsoft.com/office/drawing/2016/5/10/chartex" xmlns:cx5="http://schemas.microsoft.com/office/drawing/2016/5/11/chartex" xmlns:cx6="http://schemas.microsoft.com/office/drawing/2016/5/12/chartex" xmlns:cx7="http://schemas.microsoft.com/office/drawing/2016/5/13/chartex" xmlns:cx8="http://schemas.microsoft.com/office/drawing/2016/5/14/chartex" xmlns:mc="http://schemas.openxmlformats.org/markup-compatibility/2006" xmlns:aink="http://schemas.microsoft.com/office/drawing/2016/ink" xmlns:am3d="http://schemas.microsoft.com/office/drawing/2017/model3d" xmlns:o="urn:schemas-microsoft-com:office:office" xmlns:oel="http://schemas.microsoft.com/office/2019/extlst" xmlns:r="http://schemas.openxmlformats.org/officeDocument/2006/relationships" xmlns:m="http://schemas.openxmlformats.org/officeDocument/2006/math" xmlns:v="urn:schemas-microsoft-com:vml" xmlns:wp14="http://schemas.microsoft.com/office/word/2010/wordprocessingDrawing" xmlns:wp="http://schemas.openxmlformats.org/drawingml/2006/wordprocessingDrawing" xmlns:w10="urn:schemas-microsoft-com:office:word" xmlns:w="http://schemas.openxmlformats.org/wordprocessingml/2006/main" xmlns:w14="http://schemas.microsoft.com/office/word/2010/wordml" xmlns:w15="http://schemas.microsoft.com/office/word/2012/wordml" xmlns:w16cex="http://schemas.microsoft.com/office/word/2018/wordml/cex" xmlns:w16cid="http://schemas.microsoft.com/office/word/2016/wordml/cid" xmlns:w16="http://schemas.microsoft.com/office/word/2018/wordml" xmlns:w16du="http://schemas.microsoft.com/office/word/2023/wordml/word16du" xmlns:w16sdtdh="http://schemas.microsoft.com/office/word/2020/wordml/sdtdatahash" xmlns:w16sdtfl="http://schemas.microsoft.com/office/word/2024/wordml/sdtformatlock" xmlns:w16se="http://schemas.microsoft.com/office/word/2015/wordml/symex" xmlns:wpg="http://schemas.microsoft.com/office/word/2010/wordprocessingGroup" xmlns:wpi="http://schemas.microsoft.com/office/word/2010/wordprocessingInk" xmlns:wne="http://schemas.microsoft.com/office/word/2006/wordml" xmlns:wps="http://schemas.microsoft.com/office/word/2010/wordprocessingShape" mc:Ignorable="w14 w15 w16se w16cid w16 w16cex w16sdtdh w16sdtfl w16du wp14">
   <w:body>
     <w:p/>
     <w:p>
@@ -455,11 +455,19 @@
                 <w:color w:val="000000"/>
               </w:rPr>
             </w:pPr>
+            <w:proofErr w:type="spellStart"/>
             <w:r>
               <w:rPr>
                 <w:color w:val="000000"/>
               </w:rPr>
-              <w:t>Jaishnoor Kaur</w:t>
+              <w:t>Jaishnoor</w:t>
+            </w:r>
+            <w:proofErr w:type="spellEnd"/>
+            <w:r>
+              <w:rPr>
+                <w:color w:val="000000"/>
+              </w:rPr>
+              <w:t xml:space="preserve"> Kaur</w:t>
             </w:r>
           </w:p>
         </w:tc>
@@ -681,11 +689,19 @@
                 <w:color w:val="000000"/>
               </w:rPr>
             </w:pPr>
+            <w:proofErr w:type="spellStart"/>
             <w:r>
               <w:rPr>
                 <w:color w:val="000000"/>
               </w:rPr>
-              <w:t>Jaishnoor Kaur</w:t>
+              <w:t>Jaishnoor</w:t>
+            </w:r>
+            <w:proofErr w:type="spellEnd"/>
+            <w:r>
+              <w:rPr>
+                <w:color w:val="000000"/>
+              </w:rPr>
+              <w:t xml:space="preserve"> Kaur</w:t>
             </w:r>
           </w:p>
         </w:tc>
@@ -997,7 +1013,19 @@
               <w:rPr>
                 <w:color w:val="000000"/>
               </w:rPr>
-              <w:t>Revision: Clarified reqs, added some</w:t>
+              <w:t xml:space="preserve">Revision: Clarified </w:t>
+            </w:r>
+            <w:r>
+              <w:rPr>
+                <w:color w:val="000000"/>
+              </w:rPr>
+              <w:t>Requirements</w:t>
+            </w:r>
+            <w:r>
+              <w:rPr>
+                <w:color w:val="000000"/>
+              </w:rPr>
+              <w:t xml:space="preserve"> and Added Some More Requirements</w:t>
             </w:r>
           </w:p>
         </w:tc>
@@ -1020,11 +1048,19 @@
                 <w:color w:val="000000"/>
               </w:rPr>
             </w:pPr>
+            <w:proofErr w:type="spellStart"/>
             <w:r>
               <w:rPr>
                 <w:color w:val="000000"/>
               </w:rPr>
-              <w:t>Jaishnoor Kaur</w:t>
+              <w:t>Jaishnoor</w:t>
+            </w:r>
+            <w:proofErr w:type="spellEnd"/>
+            <w:r>
+              <w:rPr>
+                <w:color w:val="000000"/>
+              </w:rPr>
+              <w:t xml:space="preserve"> Kaur</w:t>
             </w:r>
           </w:p>
         </w:tc>
@@ -1048,6 +1084,113 @@
                 <w:color w:val="000000"/>
               </w:rPr>
             </w:pPr>
+            <w:r>
+              <w:rPr>
+                <w:color w:val="000000"/>
+              </w:rPr>
+              <w:t>03/04/2025</w:t>
+            </w:r>
+          </w:p>
+        </w:tc>
+        <w:tc>
+          <w:tcPr>
+            <w:tcW w:w="1083" w:type="dxa"/>
+            <w:tcBorders>
+              <w:top w:val="single" w:sz="6" w:space="0" w:color="000000"/>
+              <w:left w:val="single" w:sz="6" w:space="0" w:color="000000"/>
+              <w:bottom w:val="single" w:sz="6" w:space="0" w:color="000000"/>
+            </w:tcBorders>
+            <w:shd w:val="clear" w:color="auto" w:fill="E5E5E5"/>
+          </w:tcPr>
+          <w:p>
+            <w:pPr>
+              <w:pStyle w:val="TableText"/>
+              <w:snapToGrid w:val="0"/>
+              <w:rPr>
+                <w:color w:val="000000"/>
+              </w:rPr>
+            </w:pPr>
+            <w:r>
+              <w:rPr>
+                <w:color w:val="000000"/>
+              </w:rPr>
+              <w:t>1.07</w:t>
+            </w:r>
+          </w:p>
+        </w:tc>
+        <w:tc>
+          <w:tcPr>
+            <w:tcW w:w="3813" w:type="dxa"/>
+            <w:tcBorders>
+              <w:top w:val="single" w:sz="6" w:space="0" w:color="000000"/>
+              <w:left w:val="single" w:sz="6" w:space="0" w:color="000000"/>
+              <w:bottom w:val="single" w:sz="6" w:space="0" w:color="000000"/>
+            </w:tcBorders>
+            <w:shd w:val="clear" w:color="auto" w:fill="E5E5E5"/>
+          </w:tcPr>
+          <w:p>
+            <w:pPr>
+              <w:pStyle w:val="TableText"/>
+              <w:snapToGrid w:val="0"/>
+              <w:rPr>
+                <w:color w:val="000000"/>
+              </w:rPr>
+            </w:pPr>
+            <w:r>
+              <w:rPr>
+                <w:color w:val="000000"/>
+              </w:rPr>
+              <w:t>Revision: Clarified Some Requirements</w:t>
+            </w:r>
+          </w:p>
+        </w:tc>
+        <w:tc>
+          <w:tcPr>
+            <w:tcW w:w="2591" w:type="dxa"/>
+            <w:tcBorders>
+              <w:top w:val="single" w:sz="6" w:space="0" w:color="000000"/>
+              <w:left w:val="single" w:sz="6" w:space="0" w:color="000000"/>
+              <w:bottom w:val="single" w:sz="6" w:space="0" w:color="000000"/>
+              <w:right w:val="single" w:sz="6" w:space="0" w:color="000000"/>
+            </w:tcBorders>
+            <w:shd w:val="clear" w:color="auto" w:fill="E5E5E5"/>
+          </w:tcPr>
+          <w:p>
+            <w:pPr>
+              <w:pStyle w:val="TableText"/>
+              <w:snapToGrid w:val="0"/>
+              <w:rPr>
+                <w:color w:val="000000"/>
+              </w:rPr>
+            </w:pPr>
+            <w:r>
+              <w:rPr>
+                <w:color w:val="000000"/>
+              </w:rPr>
+              <w:t>Harven Dhanota</w:t>
+            </w:r>
+          </w:p>
+        </w:tc>
+      </w:tr>
+      <w:tr>
+        <w:tc>
+          <w:tcPr>
+            <w:tcW w:w="1275" w:type="dxa"/>
+            <w:tcBorders>
+              <w:top w:val="single" w:sz="6" w:space="0" w:color="000000"/>
+              <w:left w:val="single" w:sz="6" w:space="0" w:color="000000"/>
+              <w:bottom w:val="single" w:sz="6" w:space="0" w:color="000000"/>
+            </w:tcBorders>
+            <w:shd w:val="clear" w:color="auto" w:fill="E5E5E5"/>
+          </w:tcPr>
+          <w:p>
+            <w:pPr>
+              <w:pStyle w:val="TableText"/>
+              <w:snapToGrid w:val="0"/>
+              <w:rPr>
+                <w:color w:val="000000"/>
+              </w:rPr>
+            </w:pPr>
           </w:p>
         </w:tc>
         <w:tc>
@@ -1859,89 +2002,6 @@
           </w:p>
         </w:tc>
       </w:tr>
-      <w:tr>
-        <w:tc>
-          <w:tcPr>
-            <w:tcW w:w="1275" w:type="dxa"/>
-            <w:tcBorders>
-              <w:top w:val="single" w:sz="6" w:space="0" w:color="000000"/>
-              <w:left w:val="single" w:sz="6" w:space="0" w:color="000000"/>
-              <w:bottom w:val="single" w:sz="6" w:space="0" w:color="000000"/>
-            </w:tcBorders>
-            <w:shd w:val="clear" w:color="auto" w:fill="E5E5E5"/>
-          </w:tcPr>
-          <w:p>
-            <w:pPr>
-              <w:pStyle w:val="TableText"/>
-              <w:snapToGrid w:val="0"/>
-              <w:rPr>
-                <w:color w:val="000000"/>
-              </w:rPr>
-            </w:pPr>
-          </w:p>
-        </w:tc>
-        <w:tc>
-          <w:tcPr>
-            <w:tcW w:w="1083" w:type="dxa"/>
-            <w:tcBorders>
-              <w:top w:val="single" w:sz="6" w:space="0" w:color="000000"/>
-              <w:left w:val="single" w:sz="6" w:space="0" w:color="000000"/>
-              <w:bottom w:val="single" w:sz="6" w:space="0" w:color="000000"/>
-            </w:tcBorders>
-            <w:shd w:val="clear" w:color="auto" w:fill="E5E5E5"/>
-          </w:tcPr>
-          <w:p>
-            <w:pPr>
-              <w:pStyle w:val="TableText"/>
-              <w:snapToGrid w:val="0"/>
-              <w:rPr>
-                <w:color w:val="000000"/>
-              </w:rPr>
-            </w:pPr>
-          </w:p>
-        </w:tc>
-        <w:tc>
-          <w:tcPr>
-            <w:tcW w:w="3813" w:type="dxa"/>
-            <w:tcBorders>
-              <w:top w:val="single" w:sz="6" w:space="0" w:color="000000"/>
-              <w:left w:val="single" w:sz="6" w:space="0" w:color="000000"/>
-              <w:bottom w:val="single" w:sz="6" w:space="0" w:color="000000"/>
-            </w:tcBorders>
-            <w:shd w:val="clear" w:color="auto" w:fill="E5E5E5"/>
-          </w:tcPr>
-          <w:p>
-            <w:pPr>
-              <w:pStyle w:val="TableText"/>
-              <w:snapToGrid w:val="0"/>
-              <w:rPr>
-                <w:color w:val="000000"/>
-              </w:rPr>
-            </w:pPr>
-          </w:p>
-        </w:tc>
-        <w:tc>
-          <w:tcPr>
-            <w:tcW w:w="2591" w:type="dxa"/>
-            <w:tcBorders>
-              <w:top w:val="single" w:sz="6" w:space="0" w:color="000000"/>
-              <w:left w:val="single" w:sz="6" w:space="0" w:color="000000"/>
-              <w:bottom w:val="single" w:sz="6" w:space="0" w:color="000000"/>
-              <w:right w:val="single" w:sz="6" w:space="0" w:color="000000"/>
-            </w:tcBorders>
-            <w:shd w:val="clear" w:color="auto" w:fill="E5E5E5"/>
-          </w:tcPr>
-          <w:p>
-            <w:pPr>
-              <w:pStyle w:val="TableText"/>
-              <w:snapToGrid w:val="0"/>
-              <w:rPr>
-                <w:color w:val="000000"/>
-              </w:rPr>
-            </w:pPr>
-          </w:p>
-        </w:tc>
-      </w:tr>
     </w:tbl>
     <w:p>
       <w:pPr>
@@ -3501,7 +3561,43 @@
         <w:rPr>
           <w:color w:val="000000" w:themeColor="text1"/>
         </w:rPr>
-        <w:t>This system does not implement ATM and Teller system setup.</w:t>
+        <w:t xml:space="preserve">This system does not implement </w:t>
+      </w:r>
+      <w:r>
+        <w:rPr>
+          <w:color w:val="000000" w:themeColor="text1"/>
+        </w:rPr>
+        <w:t xml:space="preserve">the </w:t>
+      </w:r>
+      <w:r>
+        <w:rPr>
+          <w:color w:val="000000" w:themeColor="text1"/>
+        </w:rPr>
+        <w:t xml:space="preserve">ATM </w:t>
+      </w:r>
+      <w:r>
+        <w:rPr>
+          <w:color w:val="000000" w:themeColor="text1"/>
+        </w:rPr>
+        <w:t>or</w:t>
+      </w:r>
+      <w:r>
+        <w:rPr>
+          <w:color w:val="000000" w:themeColor="text1"/>
+        </w:rPr>
+        <w:t xml:space="preserve"> </w:t>
+      </w:r>
+      <w:r>
+        <w:rPr>
+          <w:color w:val="000000" w:themeColor="text1"/>
+        </w:rPr>
+        <w:t>t</w:t>
+      </w:r>
+      <w:r>
+        <w:rPr>
+          <w:color w:val="000000" w:themeColor="text1"/>
+        </w:rPr>
+        <w:t>eller setup.</w:t>
       </w:r>
     </w:p>
     <w:p>
@@ -4228,7 +4324,7 @@
         <w:rPr>
           <w:color w:val="000000" w:themeColor="text1"/>
         </w:rPr>
-        <w:t>1</w:t>
+        <w:t>2</w:t>
       </w:r>
       <w:r>
         <w:rPr>
@@ -4240,13 +4336,129 @@
         <w:rPr>
           <w:color w:val="000000" w:themeColor="text1"/>
         </w:rPr>
+        <w:t>5</w:t>
+      </w:r>
+      <w:r>
+        <w:rPr>
+          <w:color w:val="000000" w:themeColor="text1"/>
+        </w:rPr>
+        <w:t>00</w:t>
+      </w:r>
+      <w:r>
+        <w:rPr>
+          <w:color w:val="000000" w:themeColor="text1"/>
+        </w:rPr>
+        <w:t xml:space="preserve"> per day</w:t>
+      </w:r>
+      <w:r>
+        <w:rPr>
+          <w:color w:val="000000" w:themeColor="text1"/>
+        </w:rPr>
+        <w:t>.</w:t>
+      </w:r>
+      <w:r>
+        <w:rPr>
+          <w:color w:val="000000" w:themeColor="text1"/>
+        </w:rPr>
+        <w:t xml:space="preserve">  If their current account balance is less than $2,500, then they can only withdraw up to their current account balance.</w:t>
+      </w:r>
+    </w:p>
+    <w:p>
+      <w:pPr>
+        <w:pStyle w:val="Paragraph2"/>
+        <w:rPr>
+          <w:color w:val="000000" w:themeColor="text1"/>
+        </w:rPr>
+      </w:pPr>
+      <w:r>
+        <w:rPr>
+          <w:color w:val="000000" w:themeColor="text1"/>
+        </w:rPr>
+        <w:t>3.1.2.</w:t>
+      </w:r>
+      <w:r>
+        <w:rPr>
+          <w:color w:val="000000" w:themeColor="text1"/>
+        </w:rPr>
+        <w:t>4</w:t>
+      </w:r>
+      <w:r>
+        <w:rPr>
+          <w:color w:val="000000" w:themeColor="text1"/>
+        </w:rPr>
+        <w:t xml:space="preserve">. </w:t>
+      </w:r>
+      <w:r>
+        <w:rPr>
+          <w:color w:val="000000" w:themeColor="text1"/>
+        </w:rPr>
+        <w:t xml:space="preserve"> </w:t>
+      </w:r>
+      <w:r>
+        <w:rPr>
+          <w:color w:val="000000" w:themeColor="text1"/>
+        </w:rPr>
+        <w:t>A customer can</w:t>
+      </w:r>
+      <w:r>
+        <w:rPr>
+          <w:color w:val="000000" w:themeColor="text1"/>
+        </w:rPr>
+        <w:t xml:space="preserve"> deposit </w:t>
+      </w:r>
+      <w:r>
+        <w:rPr>
+          <w:color w:val="000000" w:themeColor="text1"/>
+        </w:rPr>
+        <w:t>cash</w:t>
+      </w:r>
+      <w:r>
+        <w:rPr>
+          <w:color w:val="000000" w:themeColor="text1"/>
+        </w:rPr>
+        <w:t xml:space="preserve"> into </w:t>
+      </w:r>
+      <w:r>
+        <w:rPr>
+          <w:color w:val="000000" w:themeColor="text1"/>
+        </w:rPr>
+        <w:t>their</w:t>
+      </w:r>
+      <w:r>
+        <w:rPr>
+          <w:color w:val="000000" w:themeColor="text1"/>
+        </w:rPr>
+        <w:t xml:space="preserve"> account, up to an amount of $</w:t>
+      </w:r>
+      <w:r>
+        <w:rPr>
+          <w:color w:val="000000" w:themeColor="text1"/>
+        </w:rPr>
+        <w:t>4</w:t>
+      </w:r>
+      <w:r>
+        <w:rPr>
+          <w:color w:val="000000" w:themeColor="text1"/>
+        </w:rPr>
+        <w:t>,</w:t>
+      </w:r>
+      <w:r>
+        <w:rPr>
+          <w:color w:val="000000" w:themeColor="text1"/>
+        </w:rPr>
         <w:t>0</w:t>
       </w:r>
       <w:r>
         <w:rPr>
           <w:color w:val="000000" w:themeColor="text1"/>
         </w:rPr>
-        <w:t>00.</w:t>
+        <w:t>00</w:t>
+      </w:r>
+      <w:r>
+        <w:rPr>
+          <w:color w:val="000000" w:themeColor="text1"/>
+        </w:rPr>
+        <w:t xml:space="preserve"> (in cash) per day.</w:t>
       </w:r>
     </w:p>
     <w:p>
@@ -4260,109 +4472,7 @@
         <w:rPr>
           <w:color w:val="000000" w:themeColor="text1"/>
         </w:rPr>
-        <w:t>3.1.2.</w:t>
-      </w:r>
-      <w:r>
-        <w:rPr>
-          <w:color w:val="000000" w:themeColor="text1"/>
-        </w:rPr>
-        <w:t>4</w:t>
-      </w:r>
-      <w:r>
-        <w:rPr>
-          <w:color w:val="000000" w:themeColor="text1"/>
-        </w:rPr>
-        <w:t xml:space="preserve">. </w:t>
-      </w:r>
-      <w:r>
-        <w:rPr>
-          <w:color w:val="000000" w:themeColor="text1"/>
-        </w:rPr>
-        <w:t xml:space="preserve"> </w:t>
-      </w:r>
-      <w:r>
-        <w:rPr>
-          <w:color w:val="000000" w:themeColor="text1"/>
-        </w:rPr>
-        <w:t>A customer can</w:t>
-      </w:r>
-      <w:r>
-        <w:rPr>
-          <w:color w:val="000000" w:themeColor="text1"/>
-        </w:rPr>
-        <w:t xml:space="preserve"> deposit money into </w:t>
-      </w:r>
-      <w:r>
-        <w:rPr>
-          <w:color w:val="000000" w:themeColor="text1"/>
-        </w:rPr>
-        <w:t>their</w:t>
-      </w:r>
-      <w:r>
-        <w:rPr>
-          <w:color w:val="000000" w:themeColor="text1"/>
-        </w:rPr>
-        <w:t xml:space="preserve"> customer’s account, up to an amount of $</w:t>
-      </w:r>
-      <w:r>
-        <w:rPr>
-          <w:color w:val="000000" w:themeColor="text1"/>
-        </w:rPr>
-        <w:t>2</w:t>
-      </w:r>
-      <w:r>
-        <w:rPr>
-          <w:color w:val="000000" w:themeColor="text1"/>
-        </w:rPr>
-        <w:t>,</w:t>
-      </w:r>
-      <w:r>
-        <w:rPr>
-          <w:color w:val="000000" w:themeColor="text1"/>
-        </w:rPr>
-        <w:t>0</w:t>
-      </w:r>
-      <w:r>
-        <w:rPr>
-          <w:color w:val="000000" w:themeColor="text1"/>
-        </w:rPr>
-        <w:t>00</w:t>
-      </w:r>
-      <w:r>
-        <w:rPr>
-          <w:color w:val="000000" w:themeColor="text1"/>
-        </w:rPr>
-        <w:t xml:space="preserve">.  If their current account balance is </w:t>
-      </w:r>
-      <w:r>
-        <w:rPr>
-          <w:color w:val="000000" w:themeColor="text1"/>
-        </w:rPr>
-        <w:t xml:space="preserve">less than </w:t>
-      </w:r>
-      <w:r>
-        <w:rPr>
-          <w:color w:val="000000" w:themeColor="text1"/>
-        </w:rPr>
-        <w:t>$2,000</w:t>
-      </w:r>
-      <w:r>
-        <w:rPr>
-          <w:color w:val="000000" w:themeColor="text1"/>
-        </w:rPr>
-        <w:t xml:space="preserve">, </w:t>
-      </w:r>
-      <w:r>
-        <w:rPr>
-          <w:color w:val="000000" w:themeColor="text1"/>
-        </w:rPr>
-        <w:t>then they can only withdraw up to their current account balance</w:t>
-      </w:r>
-      <w:r>
-        <w:rPr>
-          <w:color w:val="000000" w:themeColor="text1"/>
-        </w:rPr>
-        <w:t>.</w:t>
+        <w:t>3.1.2.5.  A customer can deposit checks into their account, up to thirty (30) checks per day.</w:t>
       </w:r>
     </w:p>
     <w:bookmarkEnd w:id="17"/>
@@ -4650,7 +4760,91 @@
         <w:rPr>
           <w:color w:val="000000" w:themeColor="text1"/>
         </w:rPr>
-        <w:t>3.1.3.5. A teller can change account from individual to shared account and vice versa.</w:t>
+        <w:t xml:space="preserve">3.1.3.5. </w:t>
+      </w:r>
+      <w:r>
+        <w:rPr>
+          <w:color w:val="000000" w:themeColor="text1"/>
+        </w:rPr>
+        <w:t xml:space="preserve"> </w:t>
+      </w:r>
+      <w:r>
+        <w:rPr>
+          <w:color w:val="000000" w:themeColor="text1"/>
+        </w:rPr>
+        <w:t xml:space="preserve">A teller can change </w:t>
+      </w:r>
+      <w:r>
+        <w:rPr>
+          <w:color w:val="000000" w:themeColor="text1"/>
+        </w:rPr>
+        <w:t xml:space="preserve">an </w:t>
+      </w:r>
+      <w:r>
+        <w:rPr>
+          <w:color w:val="000000" w:themeColor="text1"/>
+        </w:rPr>
+        <w:t>account</w:t>
+      </w:r>
+      <w:r>
+        <w:rPr>
+          <w:color w:val="000000" w:themeColor="text1"/>
+        </w:rPr>
+        <w:t xml:space="preserve"> type</w:t>
+      </w:r>
+      <w:r>
+        <w:rPr>
+          <w:color w:val="000000" w:themeColor="text1"/>
+        </w:rPr>
+        <w:t xml:space="preserve"> from </w:t>
+      </w:r>
+      <w:r>
+        <w:rPr>
+          <w:color w:val="000000" w:themeColor="text1"/>
+        </w:rPr>
+        <w:t xml:space="preserve">being an </w:t>
+      </w:r>
+      <w:r>
+        <w:rPr>
+          <w:color w:val="000000" w:themeColor="text1"/>
+        </w:rPr>
+        <w:t xml:space="preserve">individual </w:t>
+      </w:r>
+      <w:r>
+        <w:rPr>
+          <w:color w:val="000000" w:themeColor="text1"/>
+        </w:rPr>
+        <w:t xml:space="preserve">account </w:t>
+      </w:r>
+      <w:r>
+        <w:rPr>
+          <w:color w:val="000000" w:themeColor="text1"/>
+        </w:rPr>
+        <w:t xml:space="preserve">to </w:t>
+      </w:r>
+      <w:r>
+        <w:rPr>
+          <w:color w:val="000000" w:themeColor="text1"/>
+        </w:rPr>
+        <w:t>a joint</w:t>
+      </w:r>
+      <w:r>
+        <w:rPr>
+          <w:color w:val="000000" w:themeColor="text1"/>
+        </w:rPr>
+        <w:t xml:space="preserve"> account</w:t>
+      </w:r>
+      <w:r>
+        <w:rPr>
+          <w:color w:val="000000" w:themeColor="text1"/>
+        </w:rPr>
+        <w:t>,</w:t>
+      </w:r>
+      <w:r>
+        <w:rPr>
+          <w:color w:val="000000" w:themeColor="text1"/>
+        </w:rPr>
+        <w:t xml:space="preserve"> and vice versa.</w:t>
       </w:r>
     </w:p>
     <w:p>
@@ -4762,7 +4956,103 @@
         <w:rPr>
           <w:color w:val="000000" w:themeColor="text1"/>
         </w:rPr>
-        <w:t>3.1.3.7 A teller can view account history. Account history lists account opening, closing, and change of type between shared and individual.</w:t>
+        <w:t>3.1.3.7</w:t>
+      </w:r>
+      <w:r>
+        <w:rPr>
+          <w:color w:val="000000" w:themeColor="text1"/>
+        </w:rPr>
+        <w:t>.</w:t>
+      </w:r>
+      <w:r>
+        <w:rPr>
+          <w:color w:val="000000" w:themeColor="text1"/>
+        </w:rPr>
+        <w:t xml:space="preserve"> </w:t>
+      </w:r>
+      <w:r>
+        <w:rPr>
+          <w:color w:val="000000" w:themeColor="text1"/>
+        </w:rPr>
+        <w:t xml:space="preserve"> </w:t>
+      </w:r>
+      <w:r>
+        <w:rPr>
+          <w:color w:val="000000" w:themeColor="text1"/>
+        </w:rPr>
+        <w:t xml:space="preserve">A teller can view account history. </w:t>
+      </w:r>
+      <w:r>
+        <w:rPr>
+          <w:color w:val="000000" w:themeColor="text1"/>
+        </w:rPr>
+        <w:t xml:space="preserve"> </w:t>
+      </w:r>
+      <w:r>
+        <w:rPr>
+          <w:color w:val="000000" w:themeColor="text1"/>
+        </w:rPr>
+        <w:t xml:space="preserve">Account history </w:t>
+      </w:r>
+      <w:r>
+        <w:rPr>
+          <w:color w:val="000000" w:themeColor="text1"/>
+        </w:rPr>
+        <w:t>contains the</w:t>
+      </w:r>
+      <w:r>
+        <w:rPr>
+          <w:color w:val="000000" w:themeColor="text1"/>
+        </w:rPr>
+        <w:t xml:space="preserve"> account open</w:t>
+      </w:r>
+      <w:r>
+        <w:rPr>
+          <w:color w:val="000000" w:themeColor="text1"/>
+        </w:rPr>
+        <w:t xml:space="preserve"> date</w:t>
+      </w:r>
+      <w:r>
+        <w:rPr>
+          <w:color w:val="000000" w:themeColor="text1"/>
+        </w:rPr>
+        <w:t xml:space="preserve">, </w:t>
+      </w:r>
+      <w:r>
+        <w:rPr>
+          <w:color w:val="000000" w:themeColor="text1"/>
+        </w:rPr>
+        <w:t xml:space="preserve">the account </w:t>
+      </w:r>
+      <w:r>
+        <w:rPr>
+          <w:color w:val="000000" w:themeColor="text1"/>
+        </w:rPr>
+        <w:t>clos</w:t>
+      </w:r>
+      <w:r>
+        <w:rPr>
+          <w:color w:val="000000" w:themeColor="text1"/>
+        </w:rPr>
+        <w:t>ed date</w:t>
+      </w:r>
+      <w:r>
+        <w:rPr>
+          <w:color w:val="000000" w:themeColor="text1"/>
+        </w:rPr>
+        <w:t xml:space="preserve">, and </w:t>
+      </w:r>
+      <w:r>
+        <w:rPr>
+          <w:color w:val="000000" w:themeColor="text1"/>
+        </w:rPr>
+        <w:t>the change of type between individual account and joint account (if applicable)</w:t>
+      </w:r>
+      <w:r>
+        <w:rPr>
+          <w:color w:val="000000" w:themeColor="text1"/>
+        </w:rPr>
+        <w:t>.</w:t>
       </w:r>
     </w:p>
     <w:bookmarkEnd w:id="18"/>
@@ -4775,6 +5065,7 @@
         </w:numPr>
       </w:pPr>
       <w:r>
+        <w:lastRenderedPageBreak/>
         <w:t>Central</w:t>
       </w:r>
       <w:r>
@@ -4815,14 +5106,7 @@
         <w:rPr>
           <w:color w:val="000000" w:themeColor="text1"/>
         </w:rPr>
-        <w:t xml:space="preserve"> log-in credentials, the type(s) of accounts the customer </w:t>
-      </w:r>
-      <w:r>
-        <w:rPr>
-          <w:color w:val="000000" w:themeColor="text1"/>
-        </w:rPr>
-        <w:lastRenderedPageBreak/>
-        <w:t>has, their current account balance(s), and a list of all people authorized to view the account(s).</w:t>
+        <w:t xml:space="preserve"> log-in credentials, the type(s) of accounts the customer has, their current account balance(s), and a list of all people authorized to view the account(s).</w:t>
       </w:r>
     </w:p>
     <w:p>
@@ -5205,7 +5489,7 @@
 </file>
 
 <file path=word/endnotes.xml><?xml version="1.0" encoding="utf-8"?>
-<w:endnotes xmlns:wpc="http://schemas.microsoft.com/office/word/2010/wordprocessingCanvas" xmlns:cx="http://schemas.microsoft.com/office/drawing/2014/chartex" xmlns:cx1="http://schemas.microsoft.com/office/drawing/2015/9/8/chartex" xmlns:cx2="http://schemas.microsoft.com/office/drawing/2015/10/21/chartex" xmlns:cx3="http://schemas.microsoft.com/office/drawing/2016/5/9/chartex" xmlns:cx4="http://schemas.microsoft.com/office/drawing/2016/5/10/chartex" xmlns:cx5="http://schemas.microsoft.com/office/drawing/2016/5/11/chartex" xmlns:cx6="http://schemas.microsoft.com/office/drawing/2016/5/12/chartex" xmlns:cx7="http://schemas.microsoft.com/office/drawing/2016/5/13/chartex" xmlns:cx8="http://schemas.microsoft.com/office/drawing/2016/5/14/chartex" xmlns:mc="http://schemas.openxmlformats.org/markup-compatibility/2006" xmlns:aink="http://schemas.microsoft.com/office/drawing/2016/ink" xmlns:am3d="http://schemas.microsoft.com/office/drawing/2017/model3d" xmlns:o="urn:schemas-microsoft-com:office:office" xmlns:oel="http://schemas.microsoft.com/office/2019/extlst" xmlns:r="http://schemas.openxmlformats.org/officeDocument/2006/relationships" xmlns:m="http://schemas.openxmlformats.org/officeDocument/2006/math" xmlns:v="urn:schemas-microsoft-com:vml" xmlns:wp14="http://schemas.microsoft.com/office/word/2010/wordprocessingDrawing" xmlns:wp="http://schemas.openxmlformats.org/drawingml/2006/wordprocessingDrawing" xmlns:w10="urn:schemas-microsoft-com:office:word" xmlns:w="http://schemas.openxmlformats.org/wordprocessingml/2006/main" xmlns:w14="http://schemas.microsoft.com/office/word/2010/wordml" xmlns:w15="http://schemas.microsoft.com/office/word/2012/wordml" xmlns:w16cex="http://schemas.microsoft.com/office/word/2018/wordml/cex" xmlns:w16cid="http://schemas.microsoft.com/office/word/2016/wordml/cid" xmlns:w16="http://schemas.microsoft.com/office/word/2018/wordml" xmlns:w16du="http://schemas.microsoft.com/office/word/2023/wordml/word16du" xmlns:w16sdtdh="http://schemas.microsoft.com/office/word/2020/wordml/sdtdatahash" xmlns:w16se="http://schemas.microsoft.com/office/word/2015/wordml/symex" xmlns:wpg="http://schemas.microsoft.com/office/word/2010/wordprocessingGroup" xmlns:wpi="http://schemas.microsoft.com/office/word/2010/wordprocessingInk" xmlns:wne="http://schemas.microsoft.com/office/word/2006/wordml" xmlns:wps="http://schemas.microsoft.com/office/word/2010/wordprocessingShape" mc:Ignorable="w14 w15 w16se w16cid w16 w16cex w16sdtdh wp14">
+<w:endnotes xmlns:wpc="http://schemas.microsoft.com/office/word/2010/wordprocessingCanvas" xmlns:cx="http://schemas.microsoft.com/office/drawing/2014/chartex" xmlns:cx1="http://schemas.microsoft.com/office/drawing/2015/9/8/chartex" xmlns:cx2="http://schemas.microsoft.com/office/drawing/2015/10/21/chartex" xmlns:cx3="http://schemas.microsoft.com/office/drawing/2016/5/9/chartex" xmlns:cx4="http://schemas.microsoft.com/office/drawing/2016/5/10/chartex" xmlns:cx5="http://schemas.microsoft.com/office/drawing/2016/5/11/chartex" xmlns:cx6="http://schemas.microsoft.com/office/drawing/2016/5/12/chartex" xmlns:cx7="http://schemas.microsoft.com/office/drawing/2016/5/13/chartex" xmlns:cx8="http://schemas.microsoft.com/office/drawing/2016/5/14/chartex" xmlns:mc="http://schemas.openxmlformats.org/markup-compatibility/2006" xmlns:aink="http://schemas.microsoft.com/office/drawing/2016/ink" xmlns:am3d="http://schemas.microsoft.com/office/drawing/2017/model3d" xmlns:o="urn:schemas-microsoft-com:office:office" xmlns:oel="http://schemas.microsoft.com/office/2019/extlst" xmlns:r="http://schemas.openxmlformats.org/officeDocument/2006/relationships" xmlns:m="http://schemas.openxmlformats.org/officeDocument/2006/math" xmlns:v="urn:schemas-microsoft-com:vml" xmlns:wp14="http://schemas.microsoft.com/office/word/2010/wordprocessingDrawing" xmlns:wp="http://schemas.openxmlformats.org/drawingml/2006/wordprocessingDrawing" xmlns:w10="urn:schemas-microsoft-com:office:word" xmlns:w="http://schemas.openxmlformats.org/wordprocessingml/2006/main" xmlns:w14="http://schemas.microsoft.com/office/word/2010/wordml" xmlns:w15="http://schemas.microsoft.com/office/word/2012/wordml" xmlns:w16cex="http://schemas.microsoft.com/office/word/2018/wordml/cex" xmlns:w16cid="http://schemas.microsoft.com/office/word/2016/wordml/cid" xmlns:w16="http://schemas.microsoft.com/office/word/2018/wordml" xmlns:w16du="http://schemas.microsoft.com/office/word/2023/wordml/word16du" xmlns:w16sdtdh="http://schemas.microsoft.com/office/word/2020/wordml/sdtdatahash" xmlns:w16sdtfl="http://schemas.microsoft.com/office/word/2024/wordml/sdtformatlock" xmlns:w16se="http://schemas.microsoft.com/office/word/2015/wordml/symex" xmlns:wpg="http://schemas.microsoft.com/office/word/2010/wordprocessingGroup" xmlns:wpi="http://schemas.microsoft.com/office/word/2010/wordprocessingInk" xmlns:wne="http://schemas.microsoft.com/office/word/2006/wordml" xmlns:wps="http://schemas.microsoft.com/office/word/2010/wordprocessingShape" mc:Ignorable="w14 w15 w16se w16cid w16 w16cex w16sdtdh w16sdtfl w16du wp14">
   <w:endnote w:type="separator" w:id="-1">
     <w:p>
       <w:r>
@@ -5224,7 +5508,7 @@
 </file>
 
 <file path=word/footer1.xml><?xml version="1.0" encoding="utf-8"?>
-<w:ftr xmlns:wpc="http://schemas.microsoft.com/office/word/2010/wordprocessingCanvas" xmlns:cx="http://schemas.microsoft.com/office/drawing/2014/chartex" xmlns:cx1="http://schemas.microsoft.com/office/drawing/2015/9/8/chartex" xmlns:cx2="http://schemas.microsoft.com/office/drawing/2015/10/21/chartex" xmlns:cx3="http://schemas.microsoft.com/office/drawing/2016/5/9/chartex" xmlns:cx4="http://schemas.microsoft.com/office/drawing/2016/5/10/chartex" xmlns:cx5="http://schemas.microsoft.com/office/drawing/2016/5/11/chartex" xmlns:cx6="http://schemas.microsoft.com/office/drawing/2016/5/12/chartex" xmlns:cx7="http://schemas.microsoft.com/office/drawing/2016/5/13/chartex" xmlns:cx8="http://schemas.microsoft.com/office/drawing/2016/5/14/chartex" xmlns:mc="http://schemas.openxmlformats.org/markup-compatibility/2006" xmlns:aink="http://schemas.microsoft.com/office/drawing/2016/ink" xmlns:am3d="http://schemas.microsoft.com/office/drawing/2017/model3d" xmlns:o="urn:schemas-microsoft-com:office:office" xmlns:oel="http://schemas.microsoft.com/office/2019/extlst" xmlns:r="http://schemas.openxmlformats.org/officeDocument/2006/relationships" xmlns:m="http://schemas.openxmlformats.org/officeDocument/2006/math" xmlns:v="urn:schemas-microsoft-com:vml" xmlns:wp14="http://schemas.microsoft.com/office/word/2010/wordprocessingDrawing" xmlns:wp="http://schemas.openxmlformats.org/drawingml/2006/wordprocessingDrawing" xmlns:w10="urn:schemas-microsoft-com:office:word" xmlns:w="http://schemas.openxmlformats.org/wordprocessingml/2006/main" xmlns:w14="http://schemas.microsoft.com/office/word/2010/wordml" xmlns:w15="http://schemas.microsoft.com/office/word/2012/wordml" xmlns:w16cex="http://schemas.microsoft.com/office/word/2018/wordml/cex" xmlns:w16cid="http://schemas.microsoft.com/office/word/2016/wordml/cid" xmlns:w16="http://schemas.microsoft.com/office/word/2018/wordml" xmlns:w16du="http://schemas.microsoft.com/office/word/2023/wordml/word16du" xmlns:w16sdtdh="http://schemas.microsoft.com/office/word/2020/wordml/sdtdatahash" xmlns:w16se="http://schemas.microsoft.com/office/word/2015/wordml/symex" xmlns:wpg="http://schemas.microsoft.com/office/word/2010/wordprocessingGroup" xmlns:wpi="http://schemas.microsoft.com/office/word/2010/wordprocessingInk" xmlns:wne="http://schemas.microsoft.com/office/word/2006/wordml" xmlns:wps="http://schemas.microsoft.com/office/word/2010/wordprocessingShape" mc:Ignorable="w14 w15 w16se w16cid w16 w16cex w16sdtdh wp14">
+<w:ftr xmlns:wpc="http://schemas.microsoft.com/office/word/2010/wordprocessingCanvas" xmlns:cx="http://schemas.microsoft.com/office/drawing/2014/chartex" xmlns:cx1="http://schemas.microsoft.com/office/drawing/2015/9/8/chartex" xmlns:cx2="http://schemas.microsoft.com/office/drawing/2015/10/21/chartex" xmlns:cx3="http://schemas.microsoft.com/office/drawing/2016/5/9/chartex" xmlns:cx4="http://schemas.microsoft.com/office/drawing/2016/5/10/chartex" xmlns:cx5="http://schemas.microsoft.com/office/drawing/2016/5/11/chartex" xmlns:cx6="http://schemas.microsoft.com/office/drawing/2016/5/12/chartex" xmlns:cx7="http://schemas.microsoft.com/office/drawing/2016/5/13/chartex" xmlns:cx8="http://schemas.microsoft.com/office/drawing/2016/5/14/chartex" xmlns:mc="http://schemas.openxmlformats.org/markup-compatibility/2006" xmlns:aink="http://schemas.microsoft.com/office/drawing/2016/ink" xmlns:am3d="http://schemas.microsoft.com/office/drawing/2017/model3d" xmlns:o="urn:schemas-microsoft-com:office:office" xmlns:oel="http://schemas.microsoft.com/office/2019/extlst" xmlns:r="http://schemas.openxmlformats.org/officeDocument/2006/relationships" xmlns:m="http://schemas.openxmlformats.org/officeDocument/2006/math" xmlns:v="urn:schemas-microsoft-com:vml" xmlns:wp14="http://schemas.microsoft.com/office/word/2010/wordprocessingDrawing" xmlns:wp="http://schemas.openxmlformats.org/drawingml/2006/wordprocessingDrawing" xmlns:w10="urn:schemas-microsoft-com:office:word" xmlns:w="http://schemas.openxmlformats.org/wordprocessingml/2006/main" xmlns:w14="http://schemas.microsoft.com/office/word/2010/wordml" xmlns:w15="http://schemas.microsoft.com/office/word/2012/wordml" xmlns:w16cex="http://schemas.microsoft.com/office/word/2018/wordml/cex" xmlns:w16cid="http://schemas.microsoft.com/office/word/2016/wordml/cid" xmlns:w16="http://schemas.microsoft.com/office/word/2018/wordml" xmlns:w16du="http://schemas.microsoft.com/office/word/2023/wordml/word16du" xmlns:w16sdtdh="http://schemas.microsoft.com/office/word/2020/wordml/sdtdatahash" xmlns:w16sdtfl="http://schemas.microsoft.com/office/word/2024/wordml/sdtformatlock" xmlns:w16se="http://schemas.microsoft.com/office/word/2015/wordml/symex" xmlns:wpg="http://schemas.microsoft.com/office/word/2010/wordprocessingGroup" xmlns:wpi="http://schemas.microsoft.com/office/word/2010/wordprocessingInk" xmlns:wne="http://schemas.microsoft.com/office/word/2006/wordml" xmlns:wps="http://schemas.microsoft.com/office/word/2010/wordprocessingShape" mc:Ignorable="w14 w15 w16se w16cid w16 w16cex w16sdtdh w16sdtfl w16du wp14">
   <w:p>
     <w:pPr>
       <w:pStyle w:val="Footer"/>
@@ -5234,7 +5518,7 @@
 </file>
 
 <file path=word/footer2.xml><?xml version="1.0" encoding="utf-8"?>
-<w:ftr xmlns:wpc="http://schemas.microsoft.com/office/word/2010/wordprocessingCanvas" xmlns:cx="http://schemas.microsoft.com/office/drawing/2014/chartex" xmlns:cx1="http://schemas.microsoft.com/office/drawing/2015/9/8/chartex" xmlns:cx2="http://schemas.microsoft.com/office/drawing/2015/10/21/chartex" xmlns:cx3="http://schemas.microsoft.com/office/drawing/2016/5/9/chartex" xmlns:cx4="http://schemas.microsoft.com/office/drawing/2016/5/10/chartex" xmlns:cx5="http://schemas.microsoft.com/office/drawing/2016/5/11/chartex" xmlns:cx6="http://schemas.microsoft.com/office/drawing/2016/5/12/chartex" xmlns:cx7="http://schemas.microsoft.com/office/drawing/2016/5/13/chartex" xmlns:cx8="http://schemas.microsoft.com/office/drawing/2016/5/14/chartex" xmlns:mc="http://schemas.openxmlformats.org/markup-compatibility/2006" xmlns:aink="http://schemas.microsoft.com/office/drawing/2016/ink" xmlns:am3d="http://schemas.microsoft.com/office/drawing/2017/model3d" xmlns:o="urn:schemas-microsoft-com:office:office" xmlns:oel="http://schemas.microsoft.com/office/2019/extlst" xmlns:r="http://schemas.openxmlformats.org/officeDocument/2006/relationships" xmlns:m="http://schemas.openxmlformats.org/officeDocument/2006/math" xmlns:v="urn:schemas-microsoft-com:vml" xmlns:wp14="http://schemas.microsoft.com/office/word/2010/wordprocessingDrawing" xmlns:wp="http://schemas.openxmlformats.org/drawingml/2006/wordprocessingDrawing" xmlns:w10="urn:schemas-microsoft-com:office:word" xmlns:w="http://schemas.openxmlformats.org/wordprocessingml/2006/main" xmlns:w14="http://schemas.microsoft.com/office/word/2010/wordml" xmlns:w15="http://schemas.microsoft.com/office/word/2012/wordml" xmlns:w16cex="http://schemas.microsoft.com/office/word/2018/wordml/cex" xmlns:w16cid="http://schemas.microsoft.com/office/word/2016/wordml/cid" xmlns:w16="http://schemas.microsoft.com/office/word/2018/wordml" xmlns:w16du="http://schemas.microsoft.com/office/word/2023/wordml/word16du" xmlns:w16sdtdh="http://schemas.microsoft.com/office/word/2020/wordml/sdtdatahash" xmlns:w16se="http://schemas.microsoft.com/office/word/2015/wordml/symex" xmlns:wpg="http://schemas.microsoft.com/office/word/2010/wordprocessingGroup" xmlns:wpi="http://schemas.microsoft.com/office/word/2010/wordprocessingInk" xmlns:wne="http://schemas.microsoft.com/office/word/2006/wordml" xmlns:wps="http://schemas.microsoft.com/office/word/2010/wordprocessingShape" mc:Ignorable="w14 w15 w16se w16cid w16 w16cex w16sdtdh wp14">
+<w:ftr xmlns:wpc="http://schemas.microsoft.com/office/word/2010/wordprocessingCanvas" xmlns:cx="http://schemas.microsoft.com/office/drawing/2014/chartex" xmlns:cx1="http://schemas.microsoft.com/office/drawing/2015/9/8/chartex" xmlns:cx2="http://schemas.microsoft.com/office/drawing/2015/10/21/chartex" xmlns:cx3="http://schemas.microsoft.com/office/drawing/2016/5/9/chartex" xmlns:cx4="http://schemas.microsoft.com/office/drawing/2016/5/10/chartex" xmlns:cx5="http://schemas.microsoft.com/office/drawing/2016/5/11/chartex" xmlns:cx6="http://schemas.microsoft.com/office/drawing/2016/5/12/chartex" xmlns:cx7="http://schemas.microsoft.com/office/drawing/2016/5/13/chartex" xmlns:cx8="http://schemas.microsoft.com/office/drawing/2016/5/14/chartex" xmlns:mc="http://schemas.openxmlformats.org/markup-compatibility/2006" xmlns:aink="http://schemas.microsoft.com/office/drawing/2016/ink" xmlns:am3d="http://schemas.microsoft.com/office/drawing/2017/model3d" xmlns:o="urn:schemas-microsoft-com:office:office" xmlns:oel="http://schemas.microsoft.com/office/2019/extlst" xmlns:r="http://schemas.openxmlformats.org/officeDocument/2006/relationships" xmlns:m="http://schemas.openxmlformats.org/officeDocument/2006/math" xmlns:v="urn:schemas-microsoft-com:vml" xmlns:wp14="http://schemas.microsoft.com/office/word/2010/wordprocessingDrawing" xmlns:wp="http://schemas.openxmlformats.org/drawingml/2006/wordprocessingDrawing" xmlns:w10="urn:schemas-microsoft-com:office:word" xmlns:w="http://schemas.openxmlformats.org/wordprocessingml/2006/main" xmlns:w14="http://schemas.microsoft.com/office/word/2010/wordml" xmlns:w15="http://schemas.microsoft.com/office/word/2012/wordml" xmlns:w16cex="http://schemas.microsoft.com/office/word/2018/wordml/cex" xmlns:w16cid="http://schemas.microsoft.com/office/word/2016/wordml/cid" xmlns:w16="http://schemas.microsoft.com/office/word/2018/wordml" xmlns:w16du="http://schemas.microsoft.com/office/word/2023/wordml/word16du" xmlns:w16sdtdh="http://schemas.microsoft.com/office/word/2020/wordml/sdtdatahash" xmlns:w16sdtfl="http://schemas.microsoft.com/office/word/2024/wordml/sdtformatlock" xmlns:w16se="http://schemas.microsoft.com/office/word/2015/wordml/symex" xmlns:wpg="http://schemas.microsoft.com/office/word/2010/wordprocessingGroup" xmlns:wpi="http://schemas.microsoft.com/office/word/2010/wordprocessingInk" xmlns:wne="http://schemas.microsoft.com/office/word/2006/wordml" xmlns:wps="http://schemas.microsoft.com/office/word/2010/wordprocessingShape" mc:Ignorable="w14 w15 w16se w16cid w16 w16cex w16sdtdh w16sdtfl w16du wp14">
   <w:p>
     <w:pPr>
       <w:pStyle w:val="Footer"/>
@@ -5320,8 +5604,17 @@
                               <w:rStyle w:val="PageNumber"/>
                               <w:color w:val="000000"/>
                             </w:rPr>
-                            <w:t>ii</w:t>
+                            <w:t>i</w:t>
                           </w:r>
+                          <w:proofErr w:type="spellStart"/>
+                          <w:r>
+                            <w:rPr>
+                              <w:rStyle w:val="PageNumber"/>
+                              <w:color w:val="000000"/>
+                            </w:rPr>
+                            <w:t>i</w:t>
+                          </w:r>
+                          <w:proofErr w:type="spellEnd"/>
                           <w:r>
                             <w:rPr>
                               <w:rStyle w:val="PageNumber"/>
@@ -5399,7 +5692,7 @@
 </file>
 
 <file path=word/footer3.xml><?xml version="1.0" encoding="utf-8"?>
-<w:ftr xmlns:wpc="http://schemas.microsoft.com/office/word/2010/wordprocessingCanvas" xmlns:cx="http://schemas.microsoft.com/office/drawing/2014/chartex" xmlns:cx1="http://schemas.microsoft.com/office/drawing/2015/9/8/chartex" xmlns:cx2="http://schemas.microsoft.com/office/drawing/2015/10/21/chartex" xmlns:cx3="http://schemas.microsoft.com/office/drawing/2016/5/9/chartex" xmlns:cx4="http://schemas.microsoft.com/office/drawing/2016/5/10/chartex" xmlns:cx5="http://schemas.microsoft.com/office/drawing/2016/5/11/chartex" xmlns:cx6="http://schemas.microsoft.com/office/drawing/2016/5/12/chartex" xmlns:cx7="http://schemas.microsoft.com/office/drawing/2016/5/13/chartex" xmlns:cx8="http://schemas.microsoft.com/office/drawing/2016/5/14/chartex" xmlns:mc="http://schemas.openxmlformats.org/markup-compatibility/2006" xmlns:aink="http://schemas.microsoft.com/office/drawing/2016/ink" xmlns:am3d="http://schemas.microsoft.com/office/drawing/2017/model3d" xmlns:o="urn:schemas-microsoft-com:office:office" xmlns:oel="http://schemas.microsoft.com/office/2019/extlst" xmlns:r="http://schemas.openxmlformats.org/officeDocument/2006/relationships" xmlns:m="http://schemas.openxmlformats.org/officeDocument/2006/math" xmlns:v="urn:schemas-microsoft-com:vml" xmlns:wp14="http://schemas.microsoft.com/office/word/2010/wordprocessingDrawing" xmlns:wp="http://schemas.openxmlformats.org/drawingml/2006/wordprocessingDrawing" xmlns:w10="urn:schemas-microsoft-com:office:word" xmlns:w="http://schemas.openxmlformats.org/wordprocessingml/2006/main" xmlns:w14="http://schemas.microsoft.com/office/word/2010/wordml" xmlns:w15="http://schemas.microsoft.com/office/word/2012/wordml" xmlns:w16cex="http://schemas.microsoft.com/office/word/2018/wordml/cex" xmlns:w16cid="http://schemas.microsoft.com/office/word/2016/wordml/cid" xmlns:w16="http://schemas.microsoft.com/office/word/2018/wordml" xmlns:w16du="http://schemas.microsoft.com/office/word/2023/wordml/word16du" xmlns:w16sdtdh="http://schemas.microsoft.com/office/word/2020/wordml/sdtdatahash" xmlns:w16se="http://schemas.microsoft.com/office/word/2015/wordml/symex" xmlns:wpg="http://schemas.microsoft.com/office/word/2010/wordprocessingGroup" xmlns:wpi="http://schemas.microsoft.com/office/word/2010/wordprocessingInk" xmlns:wne="http://schemas.microsoft.com/office/word/2006/wordml" xmlns:wps="http://schemas.microsoft.com/office/word/2010/wordprocessingShape" mc:Ignorable="w14 w15 w16se w16cid w16 w16cex w16sdtdh wp14">
+<w:ftr xmlns:wpc="http://schemas.microsoft.com/office/word/2010/wordprocessingCanvas" xmlns:cx="http://schemas.microsoft.com/office/drawing/2014/chartex" xmlns:cx1="http://schemas.microsoft.com/office/drawing/2015/9/8/chartex" xmlns:cx2="http://schemas.microsoft.com/office/drawing/2015/10/21/chartex" xmlns:cx3="http://schemas.microsoft.com/office/drawing/2016/5/9/chartex" xmlns:cx4="http://schemas.microsoft.com/office/drawing/2016/5/10/chartex" xmlns:cx5="http://schemas.microsoft.com/office/drawing/2016/5/11/chartex" xmlns:cx6="http://schemas.microsoft.com/office/drawing/2016/5/12/chartex" xmlns:cx7="http://schemas.microsoft.com/office/drawing/2016/5/13/chartex" xmlns:cx8="http://schemas.microsoft.com/office/drawing/2016/5/14/chartex" xmlns:mc="http://schemas.openxmlformats.org/markup-compatibility/2006" xmlns:aink="http://schemas.microsoft.com/office/drawing/2016/ink" xmlns:am3d="http://schemas.microsoft.com/office/drawing/2017/model3d" xmlns:o="urn:schemas-microsoft-com:office:office" xmlns:oel="http://schemas.microsoft.com/office/2019/extlst" xmlns:r="http://schemas.openxmlformats.org/officeDocument/2006/relationships" xmlns:m="http://schemas.openxmlformats.org/officeDocument/2006/math" xmlns:v="urn:schemas-microsoft-com:vml" xmlns:wp14="http://schemas.microsoft.com/office/word/2010/wordprocessingDrawing" xmlns:wp="http://schemas.openxmlformats.org/drawingml/2006/wordprocessingDrawing" xmlns:w10="urn:schemas-microsoft-com:office:word" xmlns:w="http://schemas.openxmlformats.org/wordprocessingml/2006/main" xmlns:w14="http://schemas.microsoft.com/office/word/2010/wordml" xmlns:w15="http://schemas.microsoft.com/office/word/2012/wordml" xmlns:w16cex="http://schemas.microsoft.com/office/word/2018/wordml/cex" xmlns:w16cid="http://schemas.microsoft.com/office/word/2016/wordml/cid" xmlns:w16="http://schemas.microsoft.com/office/word/2018/wordml" xmlns:w16du="http://schemas.microsoft.com/office/word/2023/wordml/word16du" xmlns:w16sdtdh="http://schemas.microsoft.com/office/word/2020/wordml/sdtdatahash" xmlns:w16sdtfl="http://schemas.microsoft.com/office/word/2024/wordml/sdtformatlock" xmlns:w16se="http://schemas.microsoft.com/office/word/2015/wordml/symex" xmlns:wpg="http://schemas.microsoft.com/office/word/2010/wordprocessingGroup" xmlns:wpi="http://schemas.microsoft.com/office/word/2010/wordprocessingInk" xmlns:wne="http://schemas.microsoft.com/office/word/2006/wordml" xmlns:wps="http://schemas.microsoft.com/office/word/2010/wordprocessingShape" mc:Ignorable="w14 w15 w16se w16cid w16 w16cex w16sdtdh w16sdtfl w16du wp14">
   <w:p>
     <w:pPr>
       <w:pStyle w:val="Footer"/>
@@ -5485,8 +5778,17 @@
                               <w:rStyle w:val="PageNumber"/>
                               <w:color w:val="000000"/>
                             </w:rPr>
-                            <w:t>viii</w:t>
+                            <w:t>vii</w:t>
                           </w:r>
+                          <w:proofErr w:type="spellStart"/>
+                          <w:r>
+                            <w:rPr>
+                              <w:rStyle w:val="PageNumber"/>
+                              <w:color w:val="000000"/>
+                            </w:rPr>
+                            <w:t>i</w:t>
+                          </w:r>
+                          <w:proofErr w:type="spellEnd"/>
                           <w:r>
                             <w:rPr>
                               <w:rStyle w:val="PageNumber"/>
@@ -5564,7 +5866,7 @@
 </file>
 
 <file path=word/footer4.xml><?xml version="1.0" encoding="utf-8"?>
-<w:ftr xmlns:wpc="http://schemas.microsoft.com/office/word/2010/wordprocessingCanvas" xmlns:cx="http://schemas.microsoft.com/office/drawing/2014/chartex" xmlns:cx1="http://schemas.microsoft.com/office/drawing/2015/9/8/chartex" xmlns:cx2="http://schemas.microsoft.com/office/drawing/2015/10/21/chartex" xmlns:cx3="http://schemas.microsoft.com/office/drawing/2016/5/9/chartex" xmlns:cx4="http://schemas.microsoft.com/office/drawing/2016/5/10/chartex" xmlns:cx5="http://schemas.microsoft.com/office/drawing/2016/5/11/chartex" xmlns:cx6="http://schemas.microsoft.com/office/drawing/2016/5/12/chartex" xmlns:cx7="http://schemas.microsoft.com/office/drawing/2016/5/13/chartex" xmlns:cx8="http://schemas.microsoft.com/office/drawing/2016/5/14/chartex" xmlns:mc="http://schemas.openxmlformats.org/markup-compatibility/2006" xmlns:aink="http://schemas.microsoft.com/office/drawing/2016/ink" xmlns:am3d="http://schemas.microsoft.com/office/drawing/2017/model3d" xmlns:o="urn:schemas-microsoft-com:office:office" xmlns:oel="http://schemas.microsoft.com/office/2019/extlst" xmlns:r="http://schemas.openxmlformats.org/officeDocument/2006/relationships" xmlns:m="http://schemas.openxmlformats.org/officeDocument/2006/math" xmlns:v="urn:schemas-microsoft-com:vml" xmlns:wp14="http://schemas.microsoft.com/office/word/2010/wordprocessingDrawing" xmlns:wp="http://schemas.openxmlformats.org/drawingml/2006/wordprocessingDrawing" xmlns:w10="urn:schemas-microsoft-com:office:word" xmlns:w="http://schemas.openxmlformats.org/wordprocessingml/2006/main" xmlns:w14="http://schemas.microsoft.com/office/word/2010/wordml" xmlns:w15="http://schemas.microsoft.com/office/word/2012/wordml" xmlns:w16cex="http://schemas.microsoft.com/office/word/2018/wordml/cex" xmlns:w16cid="http://schemas.microsoft.com/office/word/2016/wordml/cid" xmlns:w16="http://schemas.microsoft.com/office/word/2018/wordml" xmlns:w16du="http://schemas.microsoft.com/office/word/2023/wordml/word16du" xmlns:w16sdtdh="http://schemas.microsoft.com/office/word/2020/wordml/sdtdatahash" xmlns:w16se="http://schemas.microsoft.com/office/word/2015/wordml/symex" xmlns:wpg="http://schemas.microsoft.com/office/word/2010/wordprocessingGroup" xmlns:wpi="http://schemas.microsoft.com/office/word/2010/wordprocessingInk" xmlns:wne="http://schemas.microsoft.com/office/word/2006/wordml" xmlns:wps="http://schemas.microsoft.com/office/word/2010/wordprocessingShape" mc:Ignorable="w14 w15 w16se w16cid w16 w16cex w16sdtdh wp14">
+<w:ftr xmlns:wpc="http://schemas.microsoft.com/office/word/2010/wordprocessingCanvas" xmlns:cx="http://schemas.microsoft.com/office/drawing/2014/chartex" xmlns:cx1="http://schemas.microsoft.com/office/drawing/2015/9/8/chartex" xmlns:cx2="http://schemas.microsoft.com/office/drawing/2015/10/21/chartex" xmlns:cx3="http://schemas.microsoft.com/office/drawing/2016/5/9/chartex" xmlns:cx4="http://schemas.microsoft.com/office/drawing/2016/5/10/chartex" xmlns:cx5="http://schemas.microsoft.com/office/drawing/2016/5/11/chartex" xmlns:cx6="http://schemas.microsoft.com/office/drawing/2016/5/12/chartex" xmlns:cx7="http://schemas.microsoft.com/office/drawing/2016/5/13/chartex" xmlns:cx8="http://schemas.microsoft.com/office/drawing/2016/5/14/chartex" xmlns:mc="http://schemas.openxmlformats.org/markup-compatibility/2006" xmlns:aink="http://schemas.microsoft.com/office/drawing/2016/ink" xmlns:am3d="http://schemas.microsoft.com/office/drawing/2017/model3d" xmlns:o="urn:schemas-microsoft-com:office:office" xmlns:oel="http://schemas.microsoft.com/office/2019/extlst" xmlns:r="http://schemas.openxmlformats.org/officeDocument/2006/relationships" xmlns:m="http://schemas.openxmlformats.org/officeDocument/2006/math" xmlns:v="urn:schemas-microsoft-com:vml" xmlns:wp14="http://schemas.microsoft.com/office/word/2010/wordprocessingDrawing" xmlns:wp="http://schemas.openxmlformats.org/drawingml/2006/wordprocessingDrawing" xmlns:w10="urn:schemas-microsoft-com:office:word" xmlns:w="http://schemas.openxmlformats.org/wordprocessingml/2006/main" xmlns:w14="http://schemas.microsoft.com/office/word/2010/wordml" xmlns:w15="http://schemas.microsoft.com/office/word/2012/wordml" xmlns:w16cex="http://schemas.microsoft.com/office/word/2018/wordml/cex" xmlns:w16cid="http://schemas.microsoft.com/office/word/2016/wordml/cid" xmlns:w16="http://schemas.microsoft.com/office/word/2018/wordml" xmlns:w16du="http://schemas.microsoft.com/office/word/2023/wordml/word16du" xmlns:w16sdtdh="http://schemas.microsoft.com/office/word/2020/wordml/sdtdatahash" xmlns:w16sdtfl="http://schemas.microsoft.com/office/word/2024/wordml/sdtformatlock" xmlns:w16se="http://schemas.microsoft.com/office/word/2015/wordml/symex" xmlns:wpg="http://schemas.microsoft.com/office/word/2010/wordprocessingGroup" xmlns:wpi="http://schemas.microsoft.com/office/word/2010/wordprocessingInk" xmlns:wne="http://schemas.microsoft.com/office/word/2006/wordml" xmlns:wps="http://schemas.microsoft.com/office/word/2010/wordprocessingShape" mc:Ignorable="w14 w15 w16se w16cid w16 w16cex w16sdtdh w16sdtfl w16du wp14">
   <w:p>
     <w:pPr>
       <w:pStyle w:val="Footer"/>
@@ -5597,8 +5899,16 @@
       <w:rPr>
         <w:rStyle w:val="PageNumber"/>
       </w:rPr>
-      <w:t>iii</w:t>
+      <w:t>ii</w:t>
     </w:r>
+    <w:proofErr w:type="spellStart"/>
+    <w:r>
+      <w:rPr>
+        <w:rStyle w:val="PageNumber"/>
+      </w:rPr>
+      <w:t>i</w:t>
+    </w:r>
+    <w:proofErr w:type="spellEnd"/>
     <w:r>
       <w:rPr>
         <w:rStyle w:val="PageNumber"/>
@@ -5610,7 +5920,7 @@
 </file>
 
 <file path=word/footnotes.xml><?xml version="1.0" encoding="utf-8"?>
-<w:footnotes xmlns:wpc="http://schemas.microsoft.com/office/word/2010/wordprocessingCanvas" xmlns:cx="http://schemas.microsoft.com/office/drawing/2014/chartex" xmlns:cx1="http://schemas.microsoft.com/office/drawing/2015/9/8/chartex" xmlns:cx2="http://schemas.microsoft.com/office/drawing/2015/10/21/chartex" xmlns:cx3="http://schemas.microsoft.com/office/drawing/2016/5/9/chartex" xmlns:cx4="http://schemas.microsoft.com/office/drawing/2016/5/10/chartex" xmlns:cx5="http://schemas.microsoft.com/office/drawing/2016/5/11/chartex" xmlns:cx6="http://schemas.microsoft.com/office/drawing/2016/5/12/chartex" xmlns:cx7="http://schemas.microsoft.com/office/drawing/2016/5/13/chartex" xmlns:cx8="http://schemas.microsoft.com/office/drawing/2016/5/14/chartex" xmlns:mc="http://schemas.openxmlformats.org/markup-compatibility/2006" xmlns:aink="http://schemas.microsoft.com/office/drawing/2016/ink" xmlns:am3d="http://schemas.microsoft.com/office/drawing/2017/model3d" xmlns:o="urn:schemas-microsoft-com:office:office" xmlns:oel="http://schemas.microsoft.com/office/2019/extlst" xmlns:r="http://schemas.openxmlformats.org/officeDocument/2006/relationships" xmlns:m="http://schemas.openxmlformats.org/officeDocument/2006/math" xmlns:v="urn:schemas-microsoft-com:vml" xmlns:wp14="http://schemas.microsoft.com/office/word/2010/wordprocessingDrawing" xmlns:wp="http://schemas.openxmlformats.org/drawingml/2006/wordprocessingDrawing" xmlns:w10="urn:schemas-microsoft-com:office:word" xmlns:w="http://schemas.openxmlformats.org/wordprocessingml/2006/main" xmlns:w14="http://schemas.microsoft.com/office/word/2010/wordml" xmlns:w15="http://schemas.microsoft.com/office/word/2012/wordml" xmlns:w16cex="http://schemas.microsoft.com/office/word/2018/wordml/cex" xmlns:w16cid="http://schemas.microsoft.com/office/word/2016/wordml/cid" xmlns:w16="http://schemas.microsoft.com/office/word/2018/wordml" xmlns:w16du="http://schemas.microsoft.com/office/word/2023/wordml/word16du" xmlns:w16sdtdh="http://schemas.microsoft.com/office/word/2020/wordml/sdtdatahash" xmlns:w16se="http://schemas.microsoft.com/office/word/2015/wordml/symex" xmlns:wpg="http://schemas.microsoft.com/office/word/2010/wordprocessingGroup" xmlns:wpi="http://schemas.microsoft.com/office/word/2010/wordprocessingInk" xmlns:wne="http://schemas.microsoft.com/office/word/2006/wordml" xmlns:wps="http://schemas.microsoft.com/office/word/2010/wordprocessingShape" mc:Ignorable="w14 w15 w16se w16cid w16 w16cex w16sdtdh wp14">
+<w:footnotes xmlns:wpc="http://schemas.microsoft.com/office/word/2010/wordprocessingCanvas" xmlns:cx="http://schemas.microsoft.com/office/drawing/2014/chartex" xmlns:cx1="http://schemas.microsoft.com/office/drawing/2015/9/8/chartex" xmlns:cx2="http://schemas.microsoft.com/office/drawing/2015/10/21/chartex" xmlns:cx3="http://schemas.microsoft.com/office/drawing/2016/5/9/chartex" xmlns:cx4="http://schemas.microsoft.com/office/drawing/2016/5/10/chartex" xmlns:cx5="http://schemas.microsoft.com/office/drawing/2016/5/11/chartex" xmlns:cx6="http://schemas.microsoft.com/office/drawing/2016/5/12/chartex" xmlns:cx7="http://schemas.microsoft.com/office/drawing/2016/5/13/chartex" xmlns:cx8="http://schemas.microsoft.com/office/drawing/2016/5/14/chartex" xmlns:mc="http://schemas.openxmlformats.org/markup-compatibility/2006" xmlns:aink="http://schemas.microsoft.com/office/drawing/2016/ink" xmlns:am3d="http://schemas.microsoft.com/office/drawing/2017/model3d" xmlns:o="urn:schemas-microsoft-com:office:office" xmlns:oel="http://schemas.microsoft.com/office/2019/extlst" xmlns:r="http://schemas.openxmlformats.org/officeDocument/2006/relationships" xmlns:m="http://schemas.openxmlformats.org/officeDocument/2006/math" xmlns:v="urn:schemas-microsoft-com:vml" xmlns:wp14="http://schemas.microsoft.com/office/word/2010/wordprocessingDrawing" xmlns:wp="http://schemas.openxmlformats.org/drawingml/2006/wordprocessingDrawing" xmlns:w10="urn:schemas-microsoft-com:office:word" xmlns:w="http://schemas.openxmlformats.org/wordprocessingml/2006/main" xmlns:w14="http://schemas.microsoft.com/office/word/2010/wordml" xmlns:w15="http://schemas.microsoft.com/office/word/2012/wordml" xmlns:w16cex="http://schemas.microsoft.com/office/word/2018/wordml/cex" xmlns:w16cid="http://schemas.microsoft.com/office/word/2016/wordml/cid" xmlns:w16="http://schemas.microsoft.com/office/word/2018/wordml" xmlns:w16du="http://schemas.microsoft.com/office/word/2023/wordml/word16du" xmlns:w16sdtdh="http://schemas.microsoft.com/office/word/2020/wordml/sdtdatahash" xmlns:w16sdtfl="http://schemas.microsoft.com/office/word/2024/wordml/sdtformatlock" xmlns:w16se="http://schemas.microsoft.com/office/word/2015/wordml/symex" xmlns:wpg="http://schemas.microsoft.com/office/word/2010/wordprocessingGroup" xmlns:wpi="http://schemas.microsoft.com/office/word/2010/wordprocessingInk" xmlns:wne="http://schemas.microsoft.com/office/word/2006/wordml" xmlns:wps="http://schemas.microsoft.com/office/word/2010/wordprocessingShape" mc:Ignorable="w14 w15 w16se w16cid w16 w16cex w16sdtdh w16sdtfl w16du wp14">
   <w:footnote w:type="separator" w:id="-1">
     <w:p>
       <w:r>
@@ -5629,7 +5939,7 @@
 </file>
 
 <file path=word/header1.xml><?xml version="1.0" encoding="utf-8"?>
-<w:hdr xmlns:wpc="http://schemas.microsoft.com/office/word/2010/wordprocessingCanvas" xmlns:cx="http://schemas.microsoft.com/office/drawing/2014/chartex" xmlns:cx1="http://schemas.microsoft.com/office/drawing/2015/9/8/chartex" xmlns:cx2="http://schemas.microsoft.com/office/drawing/2015/10/21/chartex" xmlns:cx3="http://schemas.microsoft.com/office/drawing/2016/5/9/chartex" xmlns:cx4="http://schemas.microsoft.com/office/drawing/2016/5/10/chartex" xmlns:cx5="http://schemas.microsoft.com/office/drawing/2016/5/11/chartex" xmlns:cx6="http://schemas.microsoft.com/office/drawing/2016/5/12/chartex" xmlns:cx7="http://schemas.microsoft.com/office/drawing/2016/5/13/chartex" xmlns:cx8="http://schemas.microsoft.com/office/drawing/2016/5/14/chartex" xmlns:mc="http://schemas.openxmlformats.org/markup-compatibility/2006" xmlns:aink="http://schemas.microsoft.com/office/drawing/2016/ink" xmlns:am3d="http://schemas.microsoft.com/office/drawing/2017/model3d" xmlns:o="urn:schemas-microsoft-com:office:office" xmlns:oel="http://schemas.microsoft.com/office/2019/extlst" xmlns:r="http://schemas.openxmlformats.org/officeDocument/2006/relationships" xmlns:m="http://schemas.openxmlformats.org/officeDocument/2006/math" xmlns:v="urn:schemas-microsoft-com:vml" xmlns:wp14="http://schemas.microsoft.com/office/word/2010/wordprocessingDrawing" xmlns:wp="http://schemas.openxmlformats.org/drawingml/2006/wordprocessingDrawing" xmlns:w10="urn:schemas-microsoft-com:office:word" xmlns:w="http://schemas.openxmlformats.org/wordprocessingml/2006/main" xmlns:w14="http://schemas.microsoft.com/office/word/2010/wordml" xmlns:w15="http://schemas.microsoft.com/office/word/2012/wordml" xmlns:w16cex="http://schemas.microsoft.com/office/word/2018/wordml/cex" xmlns:w16cid="http://schemas.microsoft.com/office/word/2016/wordml/cid" xmlns:w16="http://schemas.microsoft.com/office/word/2018/wordml" xmlns:w16du="http://schemas.microsoft.com/office/word/2023/wordml/word16du" xmlns:w16sdtdh="http://schemas.microsoft.com/office/word/2020/wordml/sdtdatahash" xmlns:w16se="http://schemas.microsoft.com/office/word/2015/wordml/symex" xmlns:wpg="http://schemas.microsoft.com/office/word/2010/wordprocessingGroup" xmlns:wpi="http://schemas.microsoft.com/office/word/2010/wordprocessingInk" xmlns:wne="http://schemas.microsoft.com/office/word/2006/wordml" xmlns:wps="http://schemas.microsoft.com/office/word/2010/wordprocessingShape" mc:Ignorable="w14 w15 w16se w16cid w16 w16cex w16sdtdh wp14">
+<w:hdr xmlns:wpc="http://schemas.microsoft.com/office/word/2010/wordprocessingCanvas" xmlns:cx="http://schemas.microsoft.com/office/drawing/2014/chartex" xmlns:cx1="http://schemas.microsoft.com/office/drawing/2015/9/8/chartex" xmlns:cx2="http://schemas.microsoft.com/office/drawing/2015/10/21/chartex" xmlns:cx3="http://schemas.microsoft.com/office/drawing/2016/5/9/chartex" xmlns:cx4="http://schemas.microsoft.com/office/drawing/2016/5/10/chartex" xmlns:cx5="http://schemas.microsoft.com/office/drawing/2016/5/11/chartex" xmlns:cx6="http://schemas.microsoft.com/office/drawing/2016/5/12/chartex" xmlns:cx7="http://schemas.microsoft.com/office/drawing/2016/5/13/chartex" xmlns:cx8="http://schemas.microsoft.com/office/drawing/2016/5/14/chartex" xmlns:mc="http://schemas.openxmlformats.org/markup-compatibility/2006" xmlns:aink="http://schemas.microsoft.com/office/drawing/2016/ink" xmlns:am3d="http://schemas.microsoft.com/office/drawing/2017/model3d" xmlns:o="urn:schemas-microsoft-com:office:office" xmlns:oel="http://schemas.microsoft.com/office/2019/extlst" xmlns:r="http://schemas.openxmlformats.org/officeDocument/2006/relationships" xmlns:m="http://schemas.openxmlformats.org/officeDocument/2006/math" xmlns:v="urn:schemas-microsoft-com:vml" xmlns:wp14="http://schemas.microsoft.com/office/word/2010/wordprocessingDrawing" xmlns:wp="http://schemas.openxmlformats.org/drawingml/2006/wordprocessingDrawing" xmlns:w10="urn:schemas-microsoft-com:office:word" xmlns:w="http://schemas.openxmlformats.org/wordprocessingml/2006/main" xmlns:w14="http://schemas.microsoft.com/office/word/2010/wordml" xmlns:w15="http://schemas.microsoft.com/office/word/2012/wordml" xmlns:w16cex="http://schemas.microsoft.com/office/word/2018/wordml/cex" xmlns:w16cid="http://schemas.microsoft.com/office/word/2016/wordml/cid" xmlns:w16="http://schemas.microsoft.com/office/word/2018/wordml" xmlns:w16du="http://schemas.microsoft.com/office/word/2023/wordml/word16du" xmlns:w16sdtdh="http://schemas.microsoft.com/office/word/2020/wordml/sdtdatahash" xmlns:w16sdtfl="http://schemas.microsoft.com/office/word/2024/wordml/sdtformatlock" xmlns:w16se="http://schemas.microsoft.com/office/word/2015/wordml/symex" xmlns:wpg="http://schemas.microsoft.com/office/word/2010/wordprocessingGroup" xmlns:wpi="http://schemas.microsoft.com/office/word/2010/wordprocessingInk" xmlns:wne="http://schemas.microsoft.com/office/word/2006/wordml" xmlns:wps="http://schemas.microsoft.com/office/word/2010/wordprocessingShape" mc:Ignorable="w14 w15 w16se w16cid w16 w16cex w16sdtdh w16sdtfl w16du wp14">
   <w:p>
     <w:pPr>
       <w:pStyle w:val="Header"/>
@@ -5639,7 +5949,7 @@
 </file>
 
 <file path=word/header2.xml><?xml version="1.0" encoding="utf-8"?>
-<w:hdr xmlns:wpc="http://schemas.microsoft.com/office/word/2010/wordprocessingCanvas" xmlns:cx="http://schemas.microsoft.com/office/drawing/2014/chartex" xmlns:cx1="http://schemas.microsoft.com/office/drawing/2015/9/8/chartex" xmlns:cx2="http://schemas.microsoft.com/office/drawing/2015/10/21/chartex" xmlns:cx3="http://schemas.microsoft.com/office/drawing/2016/5/9/chartex" xmlns:cx4="http://schemas.microsoft.com/office/drawing/2016/5/10/chartex" xmlns:cx5="http://schemas.microsoft.com/office/drawing/2016/5/11/chartex" xmlns:cx6="http://schemas.microsoft.com/office/drawing/2016/5/12/chartex" xmlns:cx7="http://schemas.microsoft.com/office/drawing/2016/5/13/chartex" xmlns:cx8="http://schemas.microsoft.com/office/drawing/2016/5/14/chartex" xmlns:mc="http://schemas.openxmlformats.org/markup-compatibility/2006" xmlns:aink="http://schemas.microsoft.com/office/drawing/2016/ink" xmlns:am3d="http://schemas.microsoft.com/office/drawing/2017/model3d" xmlns:o="urn:schemas-microsoft-com:office:office" xmlns:oel="http://schemas.microsoft.com/office/2019/extlst" xmlns:r="http://schemas.openxmlformats.org/officeDocument/2006/relationships" xmlns:m="http://schemas.openxmlformats.org/officeDocument/2006/math" xmlns:v="urn:schemas-microsoft-com:vml" xmlns:wp14="http://schemas.microsoft.com/office/word/2010/wordprocessingDrawing" xmlns:wp="http://schemas.openxmlformats.org/drawingml/2006/wordprocessingDrawing" xmlns:w10="urn:schemas-microsoft-com:office:word" xmlns:w="http://schemas.openxmlformats.org/wordprocessingml/2006/main" xmlns:w14="http://schemas.microsoft.com/office/word/2010/wordml" xmlns:w15="http://schemas.microsoft.com/office/word/2012/wordml" xmlns:w16cex="http://schemas.microsoft.com/office/word/2018/wordml/cex" xmlns:w16cid="http://schemas.microsoft.com/office/word/2016/wordml/cid" xmlns:w16="http://schemas.microsoft.com/office/word/2018/wordml" xmlns:w16du="http://schemas.microsoft.com/office/word/2023/wordml/word16du" xmlns:w16sdtdh="http://schemas.microsoft.com/office/word/2020/wordml/sdtdatahash" xmlns:w16se="http://schemas.microsoft.com/office/word/2015/wordml/symex" xmlns:wpg="http://schemas.microsoft.com/office/word/2010/wordprocessingGroup" xmlns:wpi="http://schemas.microsoft.com/office/word/2010/wordprocessingInk" xmlns:wne="http://schemas.microsoft.com/office/word/2006/wordml" xmlns:wps="http://schemas.microsoft.com/office/word/2010/wordprocessingShape" mc:Ignorable="w14 w15 w16se w16cid w16 w16cex w16sdtdh wp14">
+<w:hdr xmlns:wpc="http://schemas.microsoft.com/office/word/2010/wordprocessingCanvas" xmlns:cx="http://schemas.microsoft.com/office/drawing/2014/chartex" xmlns:cx1="http://schemas.microsoft.com/office/drawing/2015/9/8/chartex" xmlns:cx2="http://schemas.microsoft.com/office/drawing/2015/10/21/chartex" xmlns:cx3="http://schemas.microsoft.com/office/drawing/2016/5/9/chartex" xmlns:cx4="http://schemas.microsoft.com/office/drawing/2016/5/10/chartex" xmlns:cx5="http://schemas.microsoft.com/office/drawing/2016/5/11/chartex" xmlns:cx6="http://schemas.microsoft.com/office/drawing/2016/5/12/chartex" xmlns:cx7="http://schemas.microsoft.com/office/drawing/2016/5/13/chartex" xmlns:cx8="http://schemas.microsoft.com/office/drawing/2016/5/14/chartex" xmlns:mc="http://schemas.openxmlformats.org/markup-compatibility/2006" xmlns:aink="http://schemas.microsoft.com/office/drawing/2016/ink" xmlns:am3d="http://schemas.microsoft.com/office/drawing/2017/model3d" xmlns:o="urn:schemas-microsoft-com:office:office" xmlns:oel="http://schemas.microsoft.com/office/2019/extlst" xmlns:r="http://schemas.openxmlformats.org/officeDocument/2006/relationships" xmlns:m="http://schemas.openxmlformats.org/officeDocument/2006/math" xmlns:v="urn:schemas-microsoft-com:vml" xmlns:wp14="http://schemas.microsoft.com/office/word/2010/wordprocessingDrawing" xmlns:wp="http://schemas.openxmlformats.org/drawingml/2006/wordprocessingDrawing" xmlns:w10="urn:schemas-microsoft-com:office:word" xmlns:w="http://schemas.openxmlformats.org/wordprocessingml/2006/main" xmlns:w14="http://schemas.microsoft.com/office/word/2010/wordml" xmlns:w15="http://schemas.microsoft.com/office/word/2012/wordml" xmlns:w16cex="http://schemas.microsoft.com/office/word/2018/wordml/cex" xmlns:w16cid="http://schemas.microsoft.com/office/word/2016/wordml/cid" xmlns:w16="http://schemas.microsoft.com/office/word/2018/wordml" xmlns:w16du="http://schemas.microsoft.com/office/word/2023/wordml/word16du" xmlns:w16sdtdh="http://schemas.microsoft.com/office/word/2020/wordml/sdtdatahash" xmlns:w16sdtfl="http://schemas.microsoft.com/office/word/2024/wordml/sdtformatlock" xmlns:w16se="http://schemas.microsoft.com/office/word/2015/wordml/symex" xmlns:wpg="http://schemas.microsoft.com/office/word/2010/wordprocessingGroup" xmlns:wpi="http://schemas.microsoft.com/office/word/2010/wordprocessingInk" xmlns:wne="http://schemas.microsoft.com/office/word/2006/wordml" xmlns:wps="http://schemas.microsoft.com/office/word/2010/wordprocessingShape" mc:Ignorable="w14 w15 w16se w16cid w16 w16cex w16sdtdh w16sdtfl w16du wp14">
   <w:p>
     <w:pPr>
       <w:pStyle w:val="Header"/>
@@ -5649,7 +5959,7 @@
 </file>
 
 <file path=word/header3.xml><?xml version="1.0" encoding="utf-8"?>
-<w:hdr xmlns:wpc="http://schemas.microsoft.com/office/word/2010/wordprocessingCanvas" xmlns:cx="http://schemas.microsoft.com/office/drawing/2014/chartex" xmlns:cx1="http://schemas.microsoft.com/office/drawing/2015/9/8/chartex" xmlns:cx2="http://schemas.microsoft.com/office/drawing/2015/10/21/chartex" xmlns:cx3="http://schemas.microsoft.com/office/drawing/2016/5/9/chartex" xmlns:cx4="http://schemas.microsoft.com/office/drawing/2016/5/10/chartex" xmlns:cx5="http://schemas.microsoft.com/office/drawing/2016/5/11/chartex" xmlns:cx6="http://schemas.microsoft.com/office/drawing/2016/5/12/chartex" xmlns:cx7="http://schemas.microsoft.com/office/drawing/2016/5/13/chartex" xmlns:cx8="http://schemas.microsoft.com/office/drawing/2016/5/14/chartex" xmlns:mc="http://schemas.openxmlformats.org/markup-compatibility/2006" xmlns:aink="http://schemas.microsoft.com/office/drawing/2016/ink" xmlns:am3d="http://schemas.microsoft.com/office/drawing/2017/model3d" xmlns:o="urn:schemas-microsoft-com:office:office" xmlns:oel="http://schemas.microsoft.com/office/2019/extlst" xmlns:r="http://schemas.openxmlformats.org/officeDocument/2006/relationships" xmlns:m="http://schemas.openxmlformats.org/officeDocument/2006/math" xmlns:v="urn:schemas-microsoft-com:vml" xmlns:wp14="http://schemas.microsoft.com/office/word/2010/wordprocessingDrawing" xmlns:wp="http://schemas.openxmlformats.org/drawingml/2006/wordprocessingDrawing" xmlns:w10="urn:schemas-microsoft-com:office:word" xmlns:w="http://schemas.openxmlformats.org/wordprocessingml/2006/main" xmlns:w14="http://schemas.microsoft.com/office/word/2010/wordml" xmlns:w15="http://schemas.microsoft.com/office/word/2012/wordml" xmlns:w16cex="http://schemas.microsoft.com/office/word/2018/wordml/cex" xmlns:w16cid="http://schemas.microsoft.com/office/word/2016/wordml/cid" xmlns:w16="http://schemas.microsoft.com/office/word/2018/wordml" xmlns:w16du="http://schemas.microsoft.com/office/word/2023/wordml/word16du" xmlns:w16sdtdh="http://schemas.microsoft.com/office/word/2020/wordml/sdtdatahash" xmlns:w16se="http://schemas.microsoft.com/office/word/2015/wordml/symex" xmlns:wpg="http://schemas.microsoft.com/office/word/2010/wordprocessingGroup" xmlns:wpi="http://schemas.microsoft.com/office/word/2010/wordprocessingInk" xmlns:wne="http://schemas.microsoft.com/office/word/2006/wordml" xmlns:wps="http://schemas.microsoft.com/office/word/2010/wordprocessingShape" mc:Ignorable="w14 w15 w16se w16cid w16 w16cex w16sdtdh wp14">
+<w:hdr xmlns:wpc="http://schemas.microsoft.com/office/word/2010/wordprocessingCanvas" xmlns:cx="http://schemas.microsoft.com/office/drawing/2014/chartex" xmlns:cx1="http://schemas.microsoft.com/office/drawing/2015/9/8/chartex" xmlns:cx2="http://schemas.microsoft.com/office/drawing/2015/10/21/chartex" xmlns:cx3="http://schemas.microsoft.com/office/drawing/2016/5/9/chartex" xmlns:cx4="http://schemas.microsoft.com/office/drawing/2016/5/10/chartex" xmlns:cx5="http://schemas.microsoft.com/office/drawing/2016/5/11/chartex" xmlns:cx6="http://schemas.microsoft.com/office/drawing/2016/5/12/chartex" xmlns:cx7="http://schemas.microsoft.com/office/drawing/2016/5/13/chartex" xmlns:cx8="http://schemas.microsoft.com/office/drawing/2016/5/14/chartex" xmlns:mc="http://schemas.openxmlformats.org/markup-compatibility/2006" xmlns:aink="http://schemas.microsoft.com/office/drawing/2016/ink" xmlns:am3d="http://schemas.microsoft.com/office/drawing/2017/model3d" xmlns:o="urn:schemas-microsoft-com:office:office" xmlns:oel="http://schemas.microsoft.com/office/2019/extlst" xmlns:r="http://schemas.openxmlformats.org/officeDocument/2006/relationships" xmlns:m="http://schemas.openxmlformats.org/officeDocument/2006/math" xmlns:v="urn:schemas-microsoft-com:vml" xmlns:wp14="http://schemas.microsoft.com/office/word/2010/wordprocessingDrawing" xmlns:wp="http://schemas.openxmlformats.org/drawingml/2006/wordprocessingDrawing" xmlns:w10="urn:schemas-microsoft-com:office:word" xmlns:w="http://schemas.openxmlformats.org/wordprocessingml/2006/main" xmlns:w14="http://schemas.microsoft.com/office/word/2010/wordml" xmlns:w15="http://schemas.microsoft.com/office/word/2012/wordml" xmlns:w16cex="http://schemas.microsoft.com/office/word/2018/wordml/cex" xmlns:w16cid="http://schemas.microsoft.com/office/word/2016/wordml/cid" xmlns:w16="http://schemas.microsoft.com/office/word/2018/wordml" xmlns:w16du="http://schemas.microsoft.com/office/word/2023/wordml/word16du" xmlns:w16sdtdh="http://schemas.microsoft.com/office/word/2020/wordml/sdtdatahash" xmlns:w16sdtfl="http://schemas.microsoft.com/office/word/2024/wordml/sdtformatlock" xmlns:w16se="http://schemas.microsoft.com/office/word/2015/wordml/symex" xmlns:wpg="http://schemas.microsoft.com/office/word/2010/wordprocessingGroup" xmlns:wpi="http://schemas.microsoft.com/office/word/2010/wordprocessingInk" xmlns:wne="http://schemas.microsoft.com/office/word/2006/wordml" xmlns:wps="http://schemas.microsoft.com/office/word/2010/wordprocessingShape" mc:Ignorable="w14 w15 w16se w16cid w16 w16cex w16sdtdh w16sdtfl w16du wp14">
   <w:p>
     <w:pPr>
       <w:pStyle w:val="Header"/>
@@ -5659,7 +5969,7 @@
 </file>
 
 <file path=word/header4.xml><?xml version="1.0" encoding="utf-8"?>
-<w:hdr xmlns:wpc="http://schemas.microsoft.com/office/word/2010/wordprocessingCanvas" xmlns:cx="http://schemas.microsoft.com/office/drawing/2014/chartex" xmlns:cx1="http://schemas.microsoft.com/office/drawing/2015/9/8/chartex" xmlns:cx2="http://schemas.microsoft.com/office/drawing/2015/10/21/chartex" xmlns:cx3="http://schemas.microsoft.com/office/drawing/2016/5/9/chartex" xmlns:cx4="http://schemas.microsoft.com/office/drawing/2016/5/10/chartex" xmlns:cx5="http://schemas.microsoft.com/office/drawing/2016/5/11/chartex" xmlns:cx6="http://schemas.microsoft.com/office/drawing/2016/5/12/chartex" xmlns:cx7="http://schemas.microsoft.com/office/drawing/2016/5/13/chartex" xmlns:cx8="http://schemas.microsoft.com/office/drawing/2016/5/14/chartex" xmlns:mc="http://schemas.openxmlformats.org/markup-compatibility/2006" xmlns:aink="http://schemas.microsoft.com/office/drawing/2016/ink" xmlns:am3d="http://schemas.microsoft.com/office/drawing/2017/model3d" xmlns:o="urn:schemas-microsoft-com:office:office" xmlns:oel="http://schemas.microsoft.com/office/2019/extlst" xmlns:r="http://schemas.openxmlformats.org/officeDocument/2006/relationships" xmlns:m="http://schemas.openxmlformats.org/officeDocument/2006/math" xmlns:v="urn:schemas-microsoft-com:vml" xmlns:wp14="http://schemas.microsoft.com/office/word/2010/wordprocessingDrawing" xmlns:wp="http://schemas.openxmlformats.org/drawingml/2006/wordprocessingDrawing" xmlns:w10="urn:schemas-microsoft-com:office:word" xmlns:w="http://schemas.openxmlformats.org/wordprocessingml/2006/main" xmlns:w14="http://schemas.microsoft.com/office/word/2010/wordml" xmlns:w15="http://schemas.microsoft.com/office/word/2012/wordml" xmlns:w16cex="http://schemas.microsoft.com/office/word/2018/wordml/cex" xmlns:w16cid="http://schemas.microsoft.com/office/word/2016/wordml/cid" xmlns:w16="http://schemas.microsoft.com/office/word/2018/wordml" xmlns:w16du="http://schemas.microsoft.com/office/word/2023/wordml/word16du" xmlns:w16sdtdh="http://schemas.microsoft.com/office/word/2020/wordml/sdtdatahash" xmlns:w16se="http://schemas.microsoft.com/office/word/2015/wordml/symex" xmlns:wpg="http://schemas.microsoft.com/office/word/2010/wordprocessingGroup" xmlns:wpi="http://schemas.microsoft.com/office/word/2010/wordprocessingInk" xmlns:wne="http://schemas.microsoft.com/office/word/2006/wordml" xmlns:wps="http://schemas.microsoft.com/office/word/2010/wordprocessingShape" mc:Ignorable="w14 w15 w16se w16cid w16 w16cex w16sdtdh wp14">
+<w:hdr xmlns:wpc="http://schemas.microsoft.com/office/word/2010/wordprocessingCanvas" xmlns:cx="http://schemas.microsoft.com/office/drawing/2014/chartex" xmlns:cx1="http://schemas.microsoft.com/office/drawing/2015/9/8/chartex" xmlns:cx2="http://schemas.microsoft.com/office/drawing/2015/10/21/chartex" xmlns:cx3="http://schemas.microsoft.com/office/drawing/2016/5/9/chartex" xmlns:cx4="http://schemas.microsoft.com/office/drawing/2016/5/10/chartex" xmlns:cx5="http://schemas.microsoft.com/office/drawing/2016/5/11/chartex" xmlns:cx6="http://schemas.microsoft.com/office/drawing/2016/5/12/chartex" xmlns:cx7="http://schemas.microsoft.com/office/drawing/2016/5/13/chartex" xmlns:cx8="http://schemas.microsoft.com/office/drawing/2016/5/14/chartex" xmlns:mc="http://schemas.openxmlformats.org/markup-compatibility/2006" xmlns:aink="http://schemas.microsoft.com/office/drawing/2016/ink" xmlns:am3d="http://schemas.microsoft.com/office/drawing/2017/model3d" xmlns:o="urn:schemas-microsoft-com:office:office" xmlns:oel="http://schemas.microsoft.com/office/2019/extlst" xmlns:r="http://schemas.openxmlformats.org/officeDocument/2006/relationships" xmlns:m="http://schemas.openxmlformats.org/officeDocument/2006/math" xmlns:v="urn:schemas-microsoft-com:vml" xmlns:wp14="http://schemas.microsoft.com/office/word/2010/wordprocessingDrawing" xmlns:wp="http://schemas.openxmlformats.org/drawingml/2006/wordprocessingDrawing" xmlns:w10="urn:schemas-microsoft-com:office:word" xmlns:w="http://schemas.openxmlformats.org/wordprocessingml/2006/main" xmlns:w14="http://schemas.microsoft.com/office/word/2010/wordml" xmlns:w15="http://schemas.microsoft.com/office/word/2012/wordml" xmlns:w16cex="http://schemas.microsoft.com/office/word/2018/wordml/cex" xmlns:w16cid="http://schemas.microsoft.com/office/word/2016/wordml/cid" xmlns:w16="http://schemas.microsoft.com/office/word/2018/wordml" xmlns:w16du="http://schemas.microsoft.com/office/word/2023/wordml/word16du" xmlns:w16sdtdh="http://schemas.microsoft.com/office/word/2020/wordml/sdtdatahash" xmlns:w16sdtfl="http://schemas.microsoft.com/office/word/2024/wordml/sdtformatlock" xmlns:w16se="http://schemas.microsoft.com/office/word/2015/wordml/symex" xmlns:wpg="http://schemas.microsoft.com/office/word/2010/wordprocessingGroup" xmlns:wpi="http://schemas.microsoft.com/office/word/2010/wordprocessingInk" xmlns:wne="http://schemas.microsoft.com/office/word/2006/wordml" xmlns:wps="http://schemas.microsoft.com/office/word/2010/wordprocessingShape" mc:Ignorable="w14 w15 w16se w16cid w16 w16cex w16sdtdh w16sdtfl w16du wp14">
   <w:p>
     <w:pPr>
       <w:pStyle w:val="HeaderLeft"/>
@@ -5669,7 +5979,7 @@
 </file>
 
 <file path=word/numbering.xml><?xml version="1.0" encoding="utf-8"?>
-<w:numbering xmlns:wpc="http://schemas.microsoft.com/office/word/2010/wordprocessingCanvas" xmlns:cx="http://schemas.microsoft.com/office/drawing/2014/chartex" xmlns:cx1="http://schemas.microsoft.com/office/drawing/2015/9/8/chartex" xmlns:cx2="http://schemas.microsoft.com/office/drawing/2015/10/21/chartex" xmlns:cx3="http://schemas.microsoft.com/office/drawing/2016/5/9/chartex" xmlns:cx4="http://schemas.microsoft.com/office/drawing/2016/5/10/chartex" xmlns:cx5="http://schemas.microsoft.com/office/drawing/2016/5/11/chartex" xmlns:cx6="http://schemas.microsoft.com/office/drawing/2016/5/12/chartex" xmlns:cx7="http://schemas.microsoft.com/office/drawing/2016/5/13/chartex" xmlns:cx8="http://schemas.microsoft.com/office/drawing/2016/5/14/chartex" xmlns:mc="http://schemas.openxmlformats.org/markup-compatibility/2006" xmlns:aink="http://schemas.microsoft.com/office/drawing/2016/ink" xmlns:am3d="http://schemas.microsoft.com/office/drawing/2017/model3d" xmlns:o="urn:schemas-microsoft-com:office:office" xmlns:oel="http://schemas.microsoft.com/office/2019/extlst" xmlns:r="http://schemas.openxmlformats.org/officeDocument/2006/relationships" xmlns:m="http://schemas.openxmlformats.org/officeDocument/2006/math" xmlns:v="urn:schemas-microsoft-com:vml" xmlns:wp14="http://schemas.microsoft.com/office/word/2010/wordprocessingDrawing" xmlns:wp="http://schemas.openxmlformats.org/drawingml/2006/wordprocessingDrawing" xmlns:w10="urn:schemas-microsoft-com:office:word" xmlns:w="http://schemas.openxmlformats.org/wordprocessingml/2006/main" xmlns:w14="http://schemas.microsoft.com/office/word/2010/wordml" xmlns:w15="http://schemas.microsoft.com/office/word/2012/wordml" xmlns:w16cex="http://schemas.microsoft.com/office/word/2018/wordml/cex" xmlns:w16cid="http://schemas.microsoft.com/office/word/2016/wordml/cid" xmlns:w16="http://schemas.microsoft.com/office/word/2018/wordml" xmlns:w16du="http://schemas.microsoft.com/office/word/2023/wordml/word16du" xmlns:w16sdtdh="http://schemas.microsoft.com/office/word/2020/wordml/sdtdatahash" xmlns:w16se="http://schemas.microsoft.com/office/word/2015/wordml/symex" xmlns:wpg="http://schemas.microsoft.com/office/word/2010/wordprocessingGroup" xmlns:wpi="http://schemas.microsoft.com/office/word/2010/wordprocessingInk" xmlns:wne="http://schemas.microsoft.com/office/word/2006/wordml" xmlns:wps="http://schemas.microsoft.com/office/word/2010/wordprocessingShape" mc:Ignorable="w14 w15 w16se w16cid w16 w16cex w16sdtdh wp14">
+<w:numbering xmlns:wpc="http://schemas.microsoft.com/office/word/2010/wordprocessingCanvas" xmlns:cx="http://schemas.microsoft.com/office/drawing/2014/chartex" xmlns:cx1="http://schemas.microsoft.com/office/drawing/2015/9/8/chartex" xmlns:cx2="http://schemas.microsoft.com/office/drawing/2015/10/21/chartex" xmlns:cx3="http://schemas.microsoft.com/office/drawing/2016/5/9/chartex" xmlns:cx4="http://schemas.microsoft.com/office/drawing/2016/5/10/chartex" xmlns:cx5="http://schemas.microsoft.com/office/drawing/2016/5/11/chartex" xmlns:cx6="http://schemas.microsoft.com/office/drawing/2016/5/12/chartex" xmlns:cx7="http://schemas.microsoft.com/office/drawing/2016/5/13/chartex" xmlns:cx8="http://schemas.microsoft.com/office/drawing/2016/5/14/chartex" xmlns:mc="http://schemas.openxmlformats.org/markup-compatibility/2006" xmlns:aink="http://schemas.microsoft.com/office/drawing/2016/ink" xmlns:am3d="http://schemas.microsoft.com/office/drawing/2017/model3d" xmlns:o="urn:schemas-microsoft-com:office:office" xmlns:oel="http://schemas.microsoft.com/office/2019/extlst" xmlns:r="http://schemas.openxmlformats.org/officeDocument/2006/relationships" xmlns:m="http://schemas.openxmlformats.org/officeDocument/2006/math" xmlns:v="urn:schemas-microsoft-com:vml" xmlns:wp14="http://schemas.microsoft.com/office/word/2010/wordprocessingDrawing" xmlns:wp="http://schemas.openxmlformats.org/drawingml/2006/wordprocessingDrawing" xmlns:w10="urn:schemas-microsoft-com:office:word" xmlns:w="http://schemas.openxmlformats.org/wordprocessingml/2006/main" xmlns:w14="http://schemas.microsoft.com/office/word/2010/wordml" xmlns:w15="http://schemas.microsoft.com/office/word/2012/wordml" xmlns:w16cex="http://schemas.microsoft.com/office/word/2018/wordml/cex" xmlns:w16cid="http://schemas.microsoft.com/office/word/2016/wordml/cid" xmlns:w16="http://schemas.microsoft.com/office/word/2018/wordml" xmlns:w16du="http://schemas.microsoft.com/office/word/2023/wordml/word16du" xmlns:w16sdtdh="http://schemas.microsoft.com/office/word/2020/wordml/sdtdatahash" xmlns:w16sdtfl="http://schemas.microsoft.com/office/word/2024/wordml/sdtformatlock" xmlns:w16se="http://schemas.microsoft.com/office/word/2015/wordml/symex" xmlns:wpg="http://schemas.microsoft.com/office/word/2010/wordprocessingGroup" xmlns:wpi="http://schemas.microsoft.com/office/word/2010/wordprocessingInk" xmlns:wne="http://schemas.microsoft.com/office/word/2006/wordml" xmlns:wps="http://schemas.microsoft.com/office/word/2010/wordprocessingShape" mc:Ignorable="w14 w15 w16se w16cid w16 w16cex w16sdtdh w16sdtfl w16du wp14">
   <w:abstractNum w:abstractNumId="0" w15:restartNumberingAfterBreak="0">
     <w:nsid w:val="066D36ED"/>
     <w:multiLevelType w:val="multilevel"/>
@@ -6227,7 +6537,7 @@
 </file>
 
 <file path=word/styles.xml><?xml version="1.0" encoding="utf-8"?>
-<w:styles xmlns:mc="http://schemas.openxmlformats.org/markup-compatibility/2006" xmlns:r="http://schemas.openxmlformats.org/officeDocument/2006/relationships" xmlns:w="http://schemas.openxmlformats.org/wordprocessingml/2006/main" xmlns:w14="http://schemas.microsoft.com/office/word/2010/wordml" xmlns:w15="http://schemas.microsoft.com/office/word/2012/wordml" xmlns:w16cex="http://schemas.microsoft.com/office/word/2018/wordml/cex" xmlns:w16cid="http://schemas.microsoft.com/office/word/2016/wordml/cid" xmlns:w16="http://schemas.microsoft.com/office/word/2018/wordml" xmlns:w16sdtdh="http://schemas.microsoft.com/office/word/2020/wordml/sdtdatahash" xmlns:w16se="http://schemas.microsoft.com/office/word/2015/wordml/symex" mc:Ignorable="w14 w15 w16se w16cid w16 w16cex w16sdtdh">
+<w:styles xmlns:mc="http://schemas.openxmlformats.org/markup-compatibility/2006" xmlns:r="http://schemas.openxmlformats.org/officeDocument/2006/relationships" xmlns:w="http://schemas.openxmlformats.org/wordprocessingml/2006/main" xmlns:w14="http://schemas.microsoft.com/office/word/2010/wordml" xmlns:w15="http://schemas.microsoft.com/office/word/2012/wordml" xmlns:w16cex="http://schemas.microsoft.com/office/word/2018/wordml/cex" xmlns:w16cid="http://schemas.microsoft.com/office/word/2016/wordml/cid" xmlns:w16="http://schemas.microsoft.com/office/word/2018/wordml" xmlns:w16du="http://schemas.microsoft.com/office/word/2023/wordml/word16du" xmlns:w16sdtdh="http://schemas.microsoft.com/office/word/2020/wordml/sdtdatahash" xmlns:w16sdtfl="http://schemas.microsoft.com/office/word/2024/wordml/sdtformatlock" xmlns:w16se="http://schemas.microsoft.com/office/word/2015/wordml/symex" mc:Ignorable="w14 w15 w16se w16cid w16 w16cex w16sdtdh w16sdtfl w16du">
   <w:docDefaults>
     <w:rPrDefault>
       <w:rPr>

</xml_diff>

<commit_message>
Added references, Section 2.3 is still to be done
</commit_message>
<xml_diff>
--- a/requirements/SRS.docx
+++ b/requirements/SRS.docx
@@ -1,6 +1,6 @@
 
 <file path=word/document.xml><?xml version="1.0" encoding="utf-8"?>
-<w:document xmlns:wpc="http://schemas.microsoft.com/office/word/2010/wordprocessingCanvas" xmlns:cx="http://schemas.microsoft.com/office/drawing/2014/chartex" xmlns:cx1="http://schemas.microsoft.com/office/drawing/2015/9/8/chartex" xmlns:cx2="http://schemas.microsoft.com/office/drawing/2015/10/21/chartex" xmlns:cx3="http://schemas.microsoft.com/office/drawing/2016/5/9/chartex" xmlns:cx4="http://schemas.microsoft.com/office/drawing/2016/5/10/chartex" xmlns:cx5="http://schemas.microsoft.com/office/drawing/2016/5/11/chartex" xmlns:cx6="http://schemas.microsoft.com/office/drawing/2016/5/12/chartex" xmlns:cx7="http://schemas.microsoft.com/office/drawing/2016/5/13/chartex" xmlns:cx8="http://schemas.microsoft.com/office/drawing/2016/5/14/chartex" xmlns:mc="http://schemas.openxmlformats.org/markup-compatibility/2006" xmlns:aink="http://schemas.microsoft.com/office/drawing/2016/ink" xmlns:am3d="http://schemas.microsoft.com/office/drawing/2017/model3d" xmlns:o="urn:schemas-microsoft-com:office:office" xmlns:oel="http://schemas.microsoft.com/office/2019/extlst" xmlns:r="http://schemas.openxmlformats.org/officeDocument/2006/relationships" xmlns:m="http://schemas.openxmlformats.org/officeDocument/2006/math" xmlns:v="urn:schemas-microsoft-com:vml" xmlns:wp14="http://schemas.microsoft.com/office/word/2010/wordprocessingDrawing" xmlns:wp="http://schemas.openxmlformats.org/drawingml/2006/wordprocessingDrawing" xmlns:w10="urn:schemas-microsoft-com:office:word" xmlns:w="http://schemas.openxmlformats.org/wordprocessingml/2006/main" xmlns:w14="http://schemas.microsoft.com/office/word/2010/wordml" xmlns:w15="http://schemas.microsoft.com/office/word/2012/wordml" xmlns:w16cex="http://schemas.microsoft.com/office/word/2018/wordml/cex" xmlns:w16cid="http://schemas.microsoft.com/office/word/2016/wordml/cid" xmlns:w16="http://schemas.microsoft.com/office/word/2018/wordml" xmlns:w16du="http://schemas.microsoft.com/office/word/2023/wordml/word16du" xmlns:w16sdtdh="http://schemas.microsoft.com/office/word/2020/wordml/sdtdatahash" xmlns:w16sdtfl="http://schemas.microsoft.com/office/word/2024/wordml/sdtformatlock" xmlns:w16se="http://schemas.microsoft.com/office/word/2015/wordml/symex" xmlns:wpg="http://schemas.microsoft.com/office/word/2010/wordprocessingGroup" xmlns:wpi="http://schemas.microsoft.com/office/word/2010/wordprocessingInk" xmlns:wne="http://schemas.microsoft.com/office/word/2006/wordml" xmlns:wps="http://schemas.microsoft.com/office/word/2010/wordprocessingShape" mc:Ignorable="w14 w15 w16se w16cid w16 w16cex w16sdtdh w16sdtfl w16du wp14">
+<w:document xmlns:wpc="http://schemas.microsoft.com/office/word/2010/wordprocessingCanvas" xmlns:cx="http://schemas.microsoft.com/office/drawing/2014/chartex" xmlns:cx1="http://schemas.microsoft.com/office/drawing/2015/9/8/chartex" xmlns:cx2="http://schemas.microsoft.com/office/drawing/2015/10/21/chartex" xmlns:cx3="http://schemas.microsoft.com/office/drawing/2016/5/9/chartex" xmlns:cx4="http://schemas.microsoft.com/office/drawing/2016/5/10/chartex" xmlns:cx5="http://schemas.microsoft.com/office/drawing/2016/5/11/chartex" xmlns:cx6="http://schemas.microsoft.com/office/drawing/2016/5/12/chartex" xmlns:cx7="http://schemas.microsoft.com/office/drawing/2016/5/13/chartex" xmlns:cx8="http://schemas.microsoft.com/office/drawing/2016/5/14/chartex" xmlns:mc="http://schemas.openxmlformats.org/markup-compatibility/2006" xmlns:aink="http://schemas.microsoft.com/office/drawing/2016/ink" xmlns:am3d="http://schemas.microsoft.com/office/drawing/2017/model3d" xmlns:o="urn:schemas-microsoft-com:office:office" xmlns:oel="http://schemas.microsoft.com/office/2019/extlst" xmlns:r="http://schemas.openxmlformats.org/officeDocument/2006/relationships" xmlns:m="http://schemas.openxmlformats.org/officeDocument/2006/math" xmlns:v="urn:schemas-microsoft-com:vml" xmlns:wp14="http://schemas.microsoft.com/office/word/2010/wordprocessingDrawing" xmlns:wp="http://schemas.openxmlformats.org/drawingml/2006/wordprocessingDrawing" xmlns:w10="urn:schemas-microsoft-com:office:word" xmlns:w="http://schemas.openxmlformats.org/wordprocessingml/2006/main" xmlns:w14="http://schemas.microsoft.com/office/word/2010/wordml" xmlns:w15="http://schemas.microsoft.com/office/word/2012/wordml" xmlns:w16cex="http://schemas.microsoft.com/office/word/2018/wordml/cex" xmlns:w16cid="http://schemas.microsoft.com/office/word/2016/wordml/cid" xmlns:w16="http://schemas.microsoft.com/office/word/2018/wordml" xmlns:w16du="http://schemas.microsoft.com/office/word/2023/wordml/word16du" xmlns:w16sdtdh="http://schemas.microsoft.com/office/word/2020/wordml/sdtdatahash" xmlns:w16se="http://schemas.microsoft.com/office/word/2015/wordml/symex" xmlns:wpg="http://schemas.microsoft.com/office/word/2010/wordprocessingGroup" xmlns:wpi="http://schemas.microsoft.com/office/word/2010/wordprocessingInk" xmlns:wne="http://schemas.microsoft.com/office/word/2006/wordml" xmlns:wps="http://schemas.microsoft.com/office/word/2010/wordprocessingShape" mc:Ignorable="w14 w15 w16se w16cid w16 w16cex w16sdtdh wp14">
   <w:body>
     <w:p/>
     <w:p>
@@ -455,19 +455,11 @@
                 <w:color w:val="000000"/>
               </w:rPr>
             </w:pPr>
-            <w:proofErr w:type="spellStart"/>
             <w:r>
               <w:rPr>
                 <w:color w:val="000000"/>
               </w:rPr>
-              <w:t>Jaishnoor</w:t>
-            </w:r>
-            <w:proofErr w:type="spellEnd"/>
-            <w:r>
-              <w:rPr>
-                <w:color w:val="000000"/>
-              </w:rPr>
-              <w:t xml:space="preserve"> Kaur</w:t>
+              <w:t>Jaishnoor Kaur</w:t>
             </w:r>
           </w:p>
         </w:tc>
@@ -689,19 +681,11 @@
                 <w:color w:val="000000"/>
               </w:rPr>
             </w:pPr>
-            <w:proofErr w:type="spellStart"/>
             <w:r>
               <w:rPr>
                 <w:color w:val="000000"/>
               </w:rPr>
-              <w:t>Jaishnoor</w:t>
-            </w:r>
-            <w:proofErr w:type="spellEnd"/>
-            <w:r>
-              <w:rPr>
-                <w:color w:val="000000"/>
-              </w:rPr>
-              <w:t xml:space="preserve"> Kaur</w:t>
+              <w:t>Jaishnoor Kaur</w:t>
             </w:r>
           </w:p>
         </w:tc>
@@ -1048,19 +1032,11 @@
                 <w:color w:val="000000"/>
               </w:rPr>
             </w:pPr>
-            <w:proofErr w:type="spellStart"/>
             <w:r>
               <w:rPr>
                 <w:color w:val="000000"/>
               </w:rPr>
-              <w:t>Jaishnoor</w:t>
-            </w:r>
-            <w:proofErr w:type="spellEnd"/>
-            <w:r>
-              <w:rPr>
-                <w:color w:val="000000"/>
-              </w:rPr>
-              <w:t xml:space="preserve"> Kaur</w:t>
+              <w:t>Jaishnoor Kaur</w:t>
             </w:r>
           </w:p>
         </w:tc>
@@ -1191,6 +1167,113 @@
                 <w:color w:val="000000"/>
               </w:rPr>
             </w:pPr>
+            <w:r>
+              <w:rPr>
+                <w:color w:val="000000"/>
+              </w:rPr>
+              <w:t>03/04/2025</w:t>
+            </w:r>
+          </w:p>
+        </w:tc>
+        <w:tc>
+          <w:tcPr>
+            <w:tcW w:w="1083" w:type="dxa"/>
+            <w:tcBorders>
+              <w:top w:val="single" w:sz="6" w:space="0" w:color="000000"/>
+              <w:left w:val="single" w:sz="6" w:space="0" w:color="000000"/>
+              <w:bottom w:val="single" w:sz="6" w:space="0" w:color="000000"/>
+            </w:tcBorders>
+            <w:shd w:val="clear" w:color="auto" w:fill="E5E5E5"/>
+          </w:tcPr>
+          <w:p>
+            <w:pPr>
+              <w:pStyle w:val="TableText"/>
+              <w:snapToGrid w:val="0"/>
+              <w:rPr>
+                <w:color w:val="000000"/>
+              </w:rPr>
+            </w:pPr>
+            <w:r>
+              <w:rPr>
+                <w:color w:val="000000"/>
+              </w:rPr>
+              <w:t>1.08</w:t>
+            </w:r>
+          </w:p>
+        </w:tc>
+        <w:tc>
+          <w:tcPr>
+            <w:tcW w:w="3813" w:type="dxa"/>
+            <w:tcBorders>
+              <w:top w:val="single" w:sz="6" w:space="0" w:color="000000"/>
+              <w:left w:val="single" w:sz="6" w:space="0" w:color="000000"/>
+              <w:bottom w:val="single" w:sz="6" w:space="0" w:color="000000"/>
+            </w:tcBorders>
+            <w:shd w:val="clear" w:color="auto" w:fill="E5E5E5"/>
+          </w:tcPr>
+          <w:p>
+            <w:pPr>
+              <w:pStyle w:val="TableText"/>
+              <w:snapToGrid w:val="0"/>
+              <w:rPr>
+                <w:color w:val="000000"/>
+              </w:rPr>
+            </w:pPr>
+            <w:r>
+              <w:rPr>
+                <w:color w:val="000000"/>
+              </w:rPr>
+              <w:t>Revision: Added References, Clarified Requirements</w:t>
+            </w:r>
+          </w:p>
+        </w:tc>
+        <w:tc>
+          <w:tcPr>
+            <w:tcW w:w="2591" w:type="dxa"/>
+            <w:tcBorders>
+              <w:top w:val="single" w:sz="6" w:space="0" w:color="000000"/>
+              <w:left w:val="single" w:sz="6" w:space="0" w:color="000000"/>
+              <w:bottom w:val="single" w:sz="6" w:space="0" w:color="000000"/>
+              <w:right w:val="single" w:sz="6" w:space="0" w:color="000000"/>
+            </w:tcBorders>
+            <w:shd w:val="clear" w:color="auto" w:fill="E5E5E5"/>
+          </w:tcPr>
+          <w:p>
+            <w:pPr>
+              <w:pStyle w:val="TableText"/>
+              <w:snapToGrid w:val="0"/>
+              <w:rPr>
+                <w:color w:val="000000"/>
+              </w:rPr>
+            </w:pPr>
+            <w:r>
+              <w:rPr>
+                <w:color w:val="000000"/>
+              </w:rPr>
+              <w:t>Jaishnoor Kaur</w:t>
+            </w:r>
+          </w:p>
+        </w:tc>
+      </w:tr>
+      <w:tr>
+        <w:tc>
+          <w:tcPr>
+            <w:tcW w:w="1275" w:type="dxa"/>
+            <w:tcBorders>
+              <w:top w:val="single" w:sz="6" w:space="0" w:color="000000"/>
+              <w:left w:val="single" w:sz="6" w:space="0" w:color="000000"/>
+              <w:bottom w:val="single" w:sz="6" w:space="0" w:color="000000"/>
+            </w:tcBorders>
+            <w:shd w:val="clear" w:color="auto" w:fill="E5E5E5"/>
+          </w:tcPr>
+          <w:p>
+            <w:pPr>
+              <w:pStyle w:val="TableText"/>
+              <w:snapToGrid w:val="0"/>
+              <w:rPr>
+                <w:color w:val="000000"/>
+              </w:rPr>
+            </w:pPr>
           </w:p>
         </w:tc>
         <w:tc>
@@ -1919,89 +2002,6 @@
           </w:p>
         </w:tc>
       </w:tr>
-      <w:tr>
-        <w:tc>
-          <w:tcPr>
-            <w:tcW w:w="1275" w:type="dxa"/>
-            <w:tcBorders>
-              <w:top w:val="single" w:sz="6" w:space="0" w:color="000000"/>
-              <w:left w:val="single" w:sz="6" w:space="0" w:color="000000"/>
-              <w:bottom w:val="single" w:sz="6" w:space="0" w:color="000000"/>
-            </w:tcBorders>
-            <w:shd w:val="clear" w:color="auto" w:fill="E5E5E5"/>
-          </w:tcPr>
-          <w:p>
-            <w:pPr>
-              <w:pStyle w:val="TableText"/>
-              <w:snapToGrid w:val="0"/>
-              <w:rPr>
-                <w:color w:val="000000"/>
-              </w:rPr>
-            </w:pPr>
-          </w:p>
-        </w:tc>
-        <w:tc>
-          <w:tcPr>
-            <w:tcW w:w="1083" w:type="dxa"/>
-            <w:tcBorders>
-              <w:top w:val="single" w:sz="6" w:space="0" w:color="000000"/>
-              <w:left w:val="single" w:sz="6" w:space="0" w:color="000000"/>
-              <w:bottom w:val="single" w:sz="6" w:space="0" w:color="000000"/>
-            </w:tcBorders>
-            <w:shd w:val="clear" w:color="auto" w:fill="E5E5E5"/>
-          </w:tcPr>
-          <w:p>
-            <w:pPr>
-              <w:pStyle w:val="TableText"/>
-              <w:snapToGrid w:val="0"/>
-              <w:rPr>
-                <w:color w:val="000000"/>
-              </w:rPr>
-            </w:pPr>
-          </w:p>
-        </w:tc>
-        <w:tc>
-          <w:tcPr>
-            <w:tcW w:w="3813" w:type="dxa"/>
-            <w:tcBorders>
-              <w:top w:val="single" w:sz="6" w:space="0" w:color="000000"/>
-              <w:left w:val="single" w:sz="6" w:space="0" w:color="000000"/>
-              <w:bottom w:val="single" w:sz="6" w:space="0" w:color="000000"/>
-            </w:tcBorders>
-            <w:shd w:val="clear" w:color="auto" w:fill="E5E5E5"/>
-          </w:tcPr>
-          <w:p>
-            <w:pPr>
-              <w:pStyle w:val="TableText"/>
-              <w:snapToGrid w:val="0"/>
-              <w:rPr>
-                <w:color w:val="000000"/>
-              </w:rPr>
-            </w:pPr>
-          </w:p>
-        </w:tc>
-        <w:tc>
-          <w:tcPr>
-            <w:tcW w:w="2591" w:type="dxa"/>
-            <w:tcBorders>
-              <w:top w:val="single" w:sz="6" w:space="0" w:color="000000"/>
-              <w:left w:val="single" w:sz="6" w:space="0" w:color="000000"/>
-              <w:bottom w:val="single" w:sz="6" w:space="0" w:color="000000"/>
-              <w:right w:val="single" w:sz="6" w:space="0" w:color="000000"/>
-            </w:tcBorders>
-            <w:shd w:val="clear" w:color="auto" w:fill="E5E5E5"/>
-          </w:tcPr>
-          <w:p>
-            <w:pPr>
-              <w:pStyle w:val="TableText"/>
-              <w:snapToGrid w:val="0"/>
-              <w:rPr>
-                <w:color w:val="000000"/>
-              </w:rPr>
-            </w:pPr>
-          </w:p>
-        </w:tc>
-      </w:tr>
     </w:tbl>
     <w:p>
       <w:pPr>
@@ -3287,23 +3287,32 @@
           <w:numId w:val="5"/>
         </w:numPr>
         <w:rPr>
-          <w:color w:val="7030A0"/>
-        </w:rPr>
-      </w:pPr>
-      <w:r>
-        <w:rPr>
-          <w:color w:val="7030A0"/>
+          <w:color w:val="000000" w:themeColor="text1"/>
+        </w:rPr>
+      </w:pPr>
+      <w:r>
+        <w:rPr>
+          <w:color w:val="000000" w:themeColor="text1"/>
         </w:rPr>
         <w:t>Use Case Specification Document</w:t>
       </w:r>
       <w:r>
+        <w:rPr>
+          <w:color w:val="000000" w:themeColor="text1"/>
+        </w:rPr>
+        <w:t>:</w:t>
+      </w:r>
+      <w:r>
+        <w:rPr>
+          <w:color w:val="000000" w:themeColor="text1"/>
+        </w:rPr>
         <w:t xml:space="preserve"> </w:t>
       </w:r>
       <w:r>
         <w:rPr>
-          <w:color w:val="7030A0"/>
-        </w:rPr>
-        <w:t>– Step 2 in assignment description</w:t>
+          <w:color w:val="000000" w:themeColor="text1"/>
+        </w:rPr>
+        <w:t>Use_Case_Specs.docx</w:t>
       </w:r>
     </w:p>
     <w:p>
@@ -3314,14 +3323,20 @@
           <w:numId w:val="5"/>
         </w:numPr>
         <w:rPr>
-          <w:color w:val="7030A0"/>
-        </w:rPr>
-      </w:pPr>
-      <w:r>
-        <w:rPr>
-          <w:color w:val="7030A0"/>
-        </w:rPr>
-        <w:t>UML Use Case Diagrams Document – Step 3 in assignment description</w:t>
+          <w:color w:val="000000" w:themeColor="text1"/>
+        </w:rPr>
+      </w:pPr>
+      <w:r>
+        <w:rPr>
+          <w:color w:val="000000" w:themeColor="text1"/>
+        </w:rPr>
+        <w:t>UML Use Case Diagrams Document</w:t>
+      </w:r>
+      <w:r>
+        <w:rPr>
+          <w:color w:val="000000" w:themeColor="text1"/>
+        </w:rPr>
+        <w:t>: class_diagrams.pdf</w:t>
       </w:r>
     </w:p>
     <w:p>
@@ -4151,6 +4166,20 @@
         <w:t>3.1.1.7. Each transaction made via either interface gets recorded in transaction history, and each change made to an account via Teller Module gets recorded in account history.</w:t>
       </w:r>
     </w:p>
+    <w:p>
+      <w:pPr>
+        <w:pStyle w:val="Paragraph2"/>
+        <w:rPr>
+          <w:color w:val="000000" w:themeColor="text1"/>
+        </w:rPr>
+      </w:pPr>
+      <w:r>
+        <w:rPr>
+          <w:color w:val="000000" w:themeColor="text1"/>
+        </w:rPr>
+        <w:t>3.1.1.8 All daily limits reset at the end of the day.</w:t>
+      </w:r>
+    </w:p>
     <w:bookmarkEnd w:id="16"/>
     <w:p>
       <w:pPr>
@@ -4300,6 +4329,50 @@
         <w:rPr>
           <w:color w:val="000000" w:themeColor="text1"/>
         </w:rPr>
+        <w:t>An ATM has cash reserves (</w:t>
+      </w:r>
+      <w:r>
+        <w:rPr>
+          <w:color w:val="000000" w:themeColor="text1"/>
+        </w:rPr>
+        <w:t xml:space="preserve">total </w:t>
+      </w:r>
+      <w:r>
+        <w:rPr>
+          <w:color w:val="000000" w:themeColor="text1"/>
+        </w:rPr>
+        <w:t>cash that can be withdrawn</w:t>
+      </w:r>
+      <w:r>
+        <w:rPr>
+          <w:color w:val="000000" w:themeColor="text1"/>
+        </w:rPr>
+        <w:t xml:space="preserve"> at that ATM</w:t>
+      </w:r>
+      <w:r>
+        <w:rPr>
+          <w:color w:val="000000" w:themeColor="text1"/>
+        </w:rPr>
+        <w:t xml:space="preserve"> in one day) equal to 50,000 for the day. </w:t>
+      </w:r>
+    </w:p>
+    <w:p>
+      <w:pPr>
+        <w:pStyle w:val="Paragraph2"/>
+        <w:rPr>
+          <w:color w:val="000000" w:themeColor="text1"/>
+        </w:rPr>
+      </w:pPr>
+      <w:r>
+        <w:rPr>
+          <w:color w:val="000000" w:themeColor="text1"/>
+        </w:rPr>
+        <w:t xml:space="preserve">3.1.2.4. </w:t>
+      </w:r>
+      <w:r>
+        <w:rPr>
+          <w:color w:val="000000" w:themeColor="text1"/>
+        </w:rPr>
         <w:t xml:space="preserve">A customer can </w:t>
       </w:r>
       <w:r>
@@ -4380,13 +4453,129 @@
         <w:rPr>
           <w:color w:val="000000" w:themeColor="text1"/>
         </w:rPr>
+        <w:t>5</w:t>
+      </w:r>
+      <w:r>
+        <w:rPr>
+          <w:color w:val="000000" w:themeColor="text1"/>
+        </w:rPr>
+        <w:t xml:space="preserve">. </w:t>
+      </w:r>
+      <w:r>
+        <w:rPr>
+          <w:color w:val="000000" w:themeColor="text1"/>
+        </w:rPr>
+        <w:t xml:space="preserve"> </w:t>
+      </w:r>
+      <w:r>
+        <w:rPr>
+          <w:color w:val="000000" w:themeColor="text1"/>
+        </w:rPr>
+        <w:t>A customer can</w:t>
+      </w:r>
+      <w:r>
+        <w:rPr>
+          <w:color w:val="000000" w:themeColor="text1"/>
+        </w:rPr>
+        <w:t xml:space="preserve"> deposit </w:t>
+      </w:r>
+      <w:r>
+        <w:rPr>
+          <w:color w:val="000000" w:themeColor="text1"/>
+        </w:rPr>
+        <w:t>cash</w:t>
+      </w:r>
+      <w:r>
+        <w:rPr>
+          <w:color w:val="000000" w:themeColor="text1"/>
+        </w:rPr>
+        <w:t xml:space="preserve"> into </w:t>
+      </w:r>
+      <w:r>
+        <w:rPr>
+          <w:color w:val="000000" w:themeColor="text1"/>
+        </w:rPr>
+        <w:t>their</w:t>
+      </w:r>
+      <w:r>
+        <w:rPr>
+          <w:color w:val="000000" w:themeColor="text1"/>
+        </w:rPr>
+        <w:t xml:space="preserve"> account, up to an amount of $</w:t>
+      </w:r>
+      <w:r>
+        <w:rPr>
+          <w:color w:val="000000" w:themeColor="text1"/>
+        </w:rPr>
         <w:t>4</w:t>
       </w:r>
       <w:r>
         <w:rPr>
           <w:color w:val="000000" w:themeColor="text1"/>
         </w:rPr>
-        <w:t xml:space="preserve">. </w:t>
+        <w:t>,</w:t>
+      </w:r>
+      <w:r>
+        <w:rPr>
+          <w:color w:val="000000" w:themeColor="text1"/>
+        </w:rPr>
+        <w:t>0</w:t>
+      </w:r>
+      <w:r>
+        <w:rPr>
+          <w:color w:val="000000" w:themeColor="text1"/>
+        </w:rPr>
+        <w:t>00</w:t>
+      </w:r>
+      <w:r>
+        <w:rPr>
+          <w:color w:val="000000" w:themeColor="text1"/>
+        </w:rPr>
+        <w:t xml:space="preserve"> (in cash) per day.</w:t>
+      </w:r>
+    </w:p>
+    <w:p>
+      <w:pPr>
+        <w:pStyle w:val="Paragraph2"/>
+        <w:rPr>
+          <w:color w:val="000000" w:themeColor="text1"/>
+        </w:rPr>
+      </w:pPr>
+      <w:r>
+        <w:rPr>
+          <w:color w:val="000000" w:themeColor="text1"/>
+        </w:rPr>
+        <w:t>3.1.2.</w:t>
+      </w:r>
+      <w:r>
+        <w:rPr>
+          <w:color w:val="000000" w:themeColor="text1"/>
+        </w:rPr>
+        <w:t>6</w:t>
+      </w:r>
+      <w:r>
+        <w:rPr>
+          <w:color w:val="000000" w:themeColor="text1"/>
+        </w:rPr>
+        <w:t xml:space="preserve">.  A customer can deposit checks into their account, up to </w:t>
+      </w:r>
+      <w:r>
+        <w:rPr>
+          <w:color w:val="000000" w:themeColor="text1"/>
+        </w:rPr>
+        <w:t>an amount of $</w:t>
+      </w:r>
+      <w:r>
+        <w:rPr>
+          <w:color w:val="000000" w:themeColor="text1"/>
+        </w:rPr>
+        <w:t>10</w:t>
+      </w:r>
+      <w:r>
+        <w:rPr>
+          <w:color w:val="000000" w:themeColor="text1"/>
+        </w:rPr>
+        <w:t>,000</w:t>
       </w:r>
       <w:r>
         <w:rPr>
@@ -4398,81 +4587,7 @@
         <w:rPr>
           <w:color w:val="000000" w:themeColor="text1"/>
         </w:rPr>
-        <w:t>A customer can</w:t>
-      </w:r>
-      <w:r>
-        <w:rPr>
-          <w:color w:val="000000" w:themeColor="text1"/>
-        </w:rPr>
-        <w:t xml:space="preserve"> deposit </w:t>
-      </w:r>
-      <w:r>
-        <w:rPr>
-          <w:color w:val="000000" w:themeColor="text1"/>
-        </w:rPr>
-        <w:t>cash</w:t>
-      </w:r>
-      <w:r>
-        <w:rPr>
-          <w:color w:val="000000" w:themeColor="text1"/>
-        </w:rPr>
-        <w:t xml:space="preserve"> into </w:t>
-      </w:r>
-      <w:r>
-        <w:rPr>
-          <w:color w:val="000000" w:themeColor="text1"/>
-        </w:rPr>
-        <w:t>their</w:t>
-      </w:r>
-      <w:r>
-        <w:rPr>
-          <w:color w:val="000000" w:themeColor="text1"/>
-        </w:rPr>
-        <w:t xml:space="preserve"> account, up to an amount of $</w:t>
-      </w:r>
-      <w:r>
-        <w:rPr>
-          <w:color w:val="000000" w:themeColor="text1"/>
-        </w:rPr>
-        <w:t>4</w:t>
-      </w:r>
-      <w:r>
-        <w:rPr>
-          <w:color w:val="000000" w:themeColor="text1"/>
-        </w:rPr>
-        <w:t>,</w:t>
-      </w:r>
-      <w:r>
-        <w:rPr>
-          <w:color w:val="000000" w:themeColor="text1"/>
-        </w:rPr>
-        <w:t>0</w:t>
-      </w:r>
-      <w:r>
-        <w:rPr>
-          <w:color w:val="000000" w:themeColor="text1"/>
-        </w:rPr>
-        <w:t>00</w:t>
-      </w:r>
-      <w:r>
-        <w:rPr>
-          <w:color w:val="000000" w:themeColor="text1"/>
-        </w:rPr>
-        <w:t xml:space="preserve"> (in cash) per day.</w:t>
-      </w:r>
-    </w:p>
-    <w:p>
-      <w:pPr>
-        <w:pStyle w:val="Paragraph2"/>
-        <w:rPr>
-          <w:color w:val="000000" w:themeColor="text1"/>
-        </w:rPr>
-      </w:pPr>
-      <w:r>
-        <w:rPr>
-          <w:color w:val="000000" w:themeColor="text1"/>
-        </w:rPr>
-        <w:t>3.1.2.5.  A customer can deposit checks into their account, up to thirty (30) checks per day.</w:t>
+        <w:t>per day.</w:t>
       </w:r>
     </w:p>
     <w:bookmarkEnd w:id="17"/>
@@ -4956,6 +5071,7 @@
         <w:rPr>
           <w:color w:val="000000" w:themeColor="text1"/>
         </w:rPr>
+        <w:lastRenderedPageBreak/>
         <w:t>3.1.3.7</w:t>
       </w:r>
       <w:r>
@@ -5065,7 +5181,6 @@
         </w:numPr>
       </w:pPr>
       <w:r>
-        <w:lastRenderedPageBreak/>
         <w:t>Central</w:t>
       </w:r>
       <w:r>
@@ -5489,7 +5604,7 @@
 </file>
 
 <file path=word/endnotes.xml><?xml version="1.0" encoding="utf-8"?>
-<w:endnotes xmlns:wpc="http://schemas.microsoft.com/office/word/2010/wordprocessingCanvas" xmlns:cx="http://schemas.microsoft.com/office/drawing/2014/chartex" xmlns:cx1="http://schemas.microsoft.com/office/drawing/2015/9/8/chartex" xmlns:cx2="http://schemas.microsoft.com/office/drawing/2015/10/21/chartex" xmlns:cx3="http://schemas.microsoft.com/office/drawing/2016/5/9/chartex" xmlns:cx4="http://schemas.microsoft.com/office/drawing/2016/5/10/chartex" xmlns:cx5="http://schemas.microsoft.com/office/drawing/2016/5/11/chartex" xmlns:cx6="http://schemas.microsoft.com/office/drawing/2016/5/12/chartex" xmlns:cx7="http://schemas.microsoft.com/office/drawing/2016/5/13/chartex" xmlns:cx8="http://schemas.microsoft.com/office/drawing/2016/5/14/chartex" xmlns:mc="http://schemas.openxmlformats.org/markup-compatibility/2006" xmlns:aink="http://schemas.microsoft.com/office/drawing/2016/ink" xmlns:am3d="http://schemas.microsoft.com/office/drawing/2017/model3d" xmlns:o="urn:schemas-microsoft-com:office:office" xmlns:oel="http://schemas.microsoft.com/office/2019/extlst" xmlns:r="http://schemas.openxmlformats.org/officeDocument/2006/relationships" xmlns:m="http://schemas.openxmlformats.org/officeDocument/2006/math" xmlns:v="urn:schemas-microsoft-com:vml" xmlns:wp14="http://schemas.microsoft.com/office/word/2010/wordprocessingDrawing" xmlns:wp="http://schemas.openxmlformats.org/drawingml/2006/wordprocessingDrawing" xmlns:w10="urn:schemas-microsoft-com:office:word" xmlns:w="http://schemas.openxmlformats.org/wordprocessingml/2006/main" xmlns:w14="http://schemas.microsoft.com/office/word/2010/wordml" xmlns:w15="http://schemas.microsoft.com/office/word/2012/wordml" xmlns:w16cex="http://schemas.microsoft.com/office/word/2018/wordml/cex" xmlns:w16cid="http://schemas.microsoft.com/office/word/2016/wordml/cid" xmlns:w16="http://schemas.microsoft.com/office/word/2018/wordml" xmlns:w16du="http://schemas.microsoft.com/office/word/2023/wordml/word16du" xmlns:w16sdtdh="http://schemas.microsoft.com/office/word/2020/wordml/sdtdatahash" xmlns:w16sdtfl="http://schemas.microsoft.com/office/word/2024/wordml/sdtformatlock" xmlns:w16se="http://schemas.microsoft.com/office/word/2015/wordml/symex" xmlns:wpg="http://schemas.microsoft.com/office/word/2010/wordprocessingGroup" xmlns:wpi="http://schemas.microsoft.com/office/word/2010/wordprocessingInk" xmlns:wne="http://schemas.microsoft.com/office/word/2006/wordml" xmlns:wps="http://schemas.microsoft.com/office/word/2010/wordprocessingShape" mc:Ignorable="w14 w15 w16se w16cid w16 w16cex w16sdtdh w16sdtfl w16du wp14">
+<w:endnotes xmlns:wpc="http://schemas.microsoft.com/office/word/2010/wordprocessingCanvas" xmlns:cx="http://schemas.microsoft.com/office/drawing/2014/chartex" xmlns:cx1="http://schemas.microsoft.com/office/drawing/2015/9/8/chartex" xmlns:cx2="http://schemas.microsoft.com/office/drawing/2015/10/21/chartex" xmlns:cx3="http://schemas.microsoft.com/office/drawing/2016/5/9/chartex" xmlns:cx4="http://schemas.microsoft.com/office/drawing/2016/5/10/chartex" xmlns:cx5="http://schemas.microsoft.com/office/drawing/2016/5/11/chartex" xmlns:cx6="http://schemas.microsoft.com/office/drawing/2016/5/12/chartex" xmlns:cx7="http://schemas.microsoft.com/office/drawing/2016/5/13/chartex" xmlns:cx8="http://schemas.microsoft.com/office/drawing/2016/5/14/chartex" xmlns:mc="http://schemas.openxmlformats.org/markup-compatibility/2006" xmlns:aink="http://schemas.microsoft.com/office/drawing/2016/ink" xmlns:am3d="http://schemas.microsoft.com/office/drawing/2017/model3d" xmlns:o="urn:schemas-microsoft-com:office:office" xmlns:oel="http://schemas.microsoft.com/office/2019/extlst" xmlns:r="http://schemas.openxmlformats.org/officeDocument/2006/relationships" xmlns:m="http://schemas.openxmlformats.org/officeDocument/2006/math" xmlns:v="urn:schemas-microsoft-com:vml" xmlns:wp14="http://schemas.microsoft.com/office/word/2010/wordprocessingDrawing" xmlns:wp="http://schemas.openxmlformats.org/drawingml/2006/wordprocessingDrawing" xmlns:w10="urn:schemas-microsoft-com:office:word" xmlns:w="http://schemas.openxmlformats.org/wordprocessingml/2006/main" xmlns:w14="http://schemas.microsoft.com/office/word/2010/wordml" xmlns:w15="http://schemas.microsoft.com/office/word/2012/wordml" xmlns:w16cex="http://schemas.microsoft.com/office/word/2018/wordml/cex" xmlns:w16cid="http://schemas.microsoft.com/office/word/2016/wordml/cid" xmlns:w16="http://schemas.microsoft.com/office/word/2018/wordml" xmlns:w16du="http://schemas.microsoft.com/office/word/2023/wordml/word16du" xmlns:w16sdtdh="http://schemas.microsoft.com/office/word/2020/wordml/sdtdatahash" xmlns:w16se="http://schemas.microsoft.com/office/word/2015/wordml/symex" xmlns:wpg="http://schemas.microsoft.com/office/word/2010/wordprocessingGroup" xmlns:wpi="http://schemas.microsoft.com/office/word/2010/wordprocessingInk" xmlns:wne="http://schemas.microsoft.com/office/word/2006/wordml" xmlns:wps="http://schemas.microsoft.com/office/word/2010/wordprocessingShape" mc:Ignorable="w14 w15 w16se w16cid w16 w16cex w16sdtdh wp14">
   <w:endnote w:type="separator" w:id="-1">
     <w:p>
       <w:r>
@@ -5508,7 +5623,7 @@
 </file>
 
 <file path=word/footer1.xml><?xml version="1.0" encoding="utf-8"?>
-<w:ftr xmlns:wpc="http://schemas.microsoft.com/office/word/2010/wordprocessingCanvas" xmlns:cx="http://schemas.microsoft.com/office/drawing/2014/chartex" xmlns:cx1="http://schemas.microsoft.com/office/drawing/2015/9/8/chartex" xmlns:cx2="http://schemas.microsoft.com/office/drawing/2015/10/21/chartex" xmlns:cx3="http://schemas.microsoft.com/office/drawing/2016/5/9/chartex" xmlns:cx4="http://schemas.microsoft.com/office/drawing/2016/5/10/chartex" xmlns:cx5="http://schemas.microsoft.com/office/drawing/2016/5/11/chartex" xmlns:cx6="http://schemas.microsoft.com/office/drawing/2016/5/12/chartex" xmlns:cx7="http://schemas.microsoft.com/office/drawing/2016/5/13/chartex" xmlns:cx8="http://schemas.microsoft.com/office/drawing/2016/5/14/chartex" xmlns:mc="http://schemas.openxmlformats.org/markup-compatibility/2006" xmlns:aink="http://schemas.microsoft.com/office/drawing/2016/ink" xmlns:am3d="http://schemas.microsoft.com/office/drawing/2017/model3d" xmlns:o="urn:schemas-microsoft-com:office:office" xmlns:oel="http://schemas.microsoft.com/office/2019/extlst" xmlns:r="http://schemas.openxmlformats.org/officeDocument/2006/relationships" xmlns:m="http://schemas.openxmlformats.org/officeDocument/2006/math" xmlns:v="urn:schemas-microsoft-com:vml" xmlns:wp14="http://schemas.microsoft.com/office/word/2010/wordprocessingDrawing" xmlns:wp="http://schemas.openxmlformats.org/drawingml/2006/wordprocessingDrawing" xmlns:w10="urn:schemas-microsoft-com:office:word" xmlns:w="http://schemas.openxmlformats.org/wordprocessingml/2006/main" xmlns:w14="http://schemas.microsoft.com/office/word/2010/wordml" xmlns:w15="http://schemas.microsoft.com/office/word/2012/wordml" xmlns:w16cex="http://schemas.microsoft.com/office/word/2018/wordml/cex" xmlns:w16cid="http://schemas.microsoft.com/office/word/2016/wordml/cid" xmlns:w16="http://schemas.microsoft.com/office/word/2018/wordml" xmlns:w16du="http://schemas.microsoft.com/office/word/2023/wordml/word16du" xmlns:w16sdtdh="http://schemas.microsoft.com/office/word/2020/wordml/sdtdatahash" xmlns:w16sdtfl="http://schemas.microsoft.com/office/word/2024/wordml/sdtformatlock" xmlns:w16se="http://schemas.microsoft.com/office/word/2015/wordml/symex" xmlns:wpg="http://schemas.microsoft.com/office/word/2010/wordprocessingGroup" xmlns:wpi="http://schemas.microsoft.com/office/word/2010/wordprocessingInk" xmlns:wne="http://schemas.microsoft.com/office/word/2006/wordml" xmlns:wps="http://schemas.microsoft.com/office/word/2010/wordprocessingShape" mc:Ignorable="w14 w15 w16se w16cid w16 w16cex w16sdtdh w16sdtfl w16du wp14">
+<w:ftr xmlns:wpc="http://schemas.microsoft.com/office/word/2010/wordprocessingCanvas" xmlns:cx="http://schemas.microsoft.com/office/drawing/2014/chartex" xmlns:cx1="http://schemas.microsoft.com/office/drawing/2015/9/8/chartex" xmlns:cx2="http://schemas.microsoft.com/office/drawing/2015/10/21/chartex" xmlns:cx3="http://schemas.microsoft.com/office/drawing/2016/5/9/chartex" xmlns:cx4="http://schemas.microsoft.com/office/drawing/2016/5/10/chartex" xmlns:cx5="http://schemas.microsoft.com/office/drawing/2016/5/11/chartex" xmlns:cx6="http://schemas.microsoft.com/office/drawing/2016/5/12/chartex" xmlns:cx7="http://schemas.microsoft.com/office/drawing/2016/5/13/chartex" xmlns:cx8="http://schemas.microsoft.com/office/drawing/2016/5/14/chartex" xmlns:mc="http://schemas.openxmlformats.org/markup-compatibility/2006" xmlns:aink="http://schemas.microsoft.com/office/drawing/2016/ink" xmlns:am3d="http://schemas.microsoft.com/office/drawing/2017/model3d" xmlns:o="urn:schemas-microsoft-com:office:office" xmlns:oel="http://schemas.microsoft.com/office/2019/extlst" xmlns:r="http://schemas.openxmlformats.org/officeDocument/2006/relationships" xmlns:m="http://schemas.openxmlformats.org/officeDocument/2006/math" xmlns:v="urn:schemas-microsoft-com:vml" xmlns:wp14="http://schemas.microsoft.com/office/word/2010/wordprocessingDrawing" xmlns:wp="http://schemas.openxmlformats.org/drawingml/2006/wordprocessingDrawing" xmlns:w10="urn:schemas-microsoft-com:office:word" xmlns:w="http://schemas.openxmlformats.org/wordprocessingml/2006/main" xmlns:w14="http://schemas.microsoft.com/office/word/2010/wordml" xmlns:w15="http://schemas.microsoft.com/office/word/2012/wordml" xmlns:w16cex="http://schemas.microsoft.com/office/word/2018/wordml/cex" xmlns:w16cid="http://schemas.microsoft.com/office/word/2016/wordml/cid" xmlns:w16="http://schemas.microsoft.com/office/word/2018/wordml" xmlns:w16du="http://schemas.microsoft.com/office/word/2023/wordml/word16du" xmlns:w16sdtdh="http://schemas.microsoft.com/office/word/2020/wordml/sdtdatahash" xmlns:w16se="http://schemas.microsoft.com/office/word/2015/wordml/symex" xmlns:wpg="http://schemas.microsoft.com/office/word/2010/wordprocessingGroup" xmlns:wpi="http://schemas.microsoft.com/office/word/2010/wordprocessingInk" xmlns:wne="http://schemas.microsoft.com/office/word/2006/wordml" xmlns:wps="http://schemas.microsoft.com/office/word/2010/wordprocessingShape" mc:Ignorable="w14 w15 w16se w16cid w16 w16cex w16sdtdh wp14">
   <w:p>
     <w:pPr>
       <w:pStyle w:val="Footer"/>
@@ -5518,7 +5633,7 @@
 </file>
 
 <file path=word/footer2.xml><?xml version="1.0" encoding="utf-8"?>
-<w:ftr xmlns:wpc="http://schemas.microsoft.com/office/word/2010/wordprocessingCanvas" xmlns:cx="http://schemas.microsoft.com/office/drawing/2014/chartex" xmlns:cx1="http://schemas.microsoft.com/office/drawing/2015/9/8/chartex" xmlns:cx2="http://schemas.microsoft.com/office/drawing/2015/10/21/chartex" xmlns:cx3="http://schemas.microsoft.com/office/drawing/2016/5/9/chartex" xmlns:cx4="http://schemas.microsoft.com/office/drawing/2016/5/10/chartex" xmlns:cx5="http://schemas.microsoft.com/office/drawing/2016/5/11/chartex" xmlns:cx6="http://schemas.microsoft.com/office/drawing/2016/5/12/chartex" xmlns:cx7="http://schemas.microsoft.com/office/drawing/2016/5/13/chartex" xmlns:cx8="http://schemas.microsoft.com/office/drawing/2016/5/14/chartex" xmlns:mc="http://schemas.openxmlformats.org/markup-compatibility/2006" xmlns:aink="http://schemas.microsoft.com/office/drawing/2016/ink" xmlns:am3d="http://schemas.microsoft.com/office/drawing/2017/model3d" xmlns:o="urn:schemas-microsoft-com:office:office" xmlns:oel="http://schemas.microsoft.com/office/2019/extlst" xmlns:r="http://schemas.openxmlformats.org/officeDocument/2006/relationships" xmlns:m="http://schemas.openxmlformats.org/officeDocument/2006/math" xmlns:v="urn:schemas-microsoft-com:vml" xmlns:wp14="http://schemas.microsoft.com/office/word/2010/wordprocessingDrawing" xmlns:wp="http://schemas.openxmlformats.org/drawingml/2006/wordprocessingDrawing" xmlns:w10="urn:schemas-microsoft-com:office:word" xmlns:w="http://schemas.openxmlformats.org/wordprocessingml/2006/main" xmlns:w14="http://schemas.microsoft.com/office/word/2010/wordml" xmlns:w15="http://schemas.microsoft.com/office/word/2012/wordml" xmlns:w16cex="http://schemas.microsoft.com/office/word/2018/wordml/cex" xmlns:w16cid="http://schemas.microsoft.com/office/word/2016/wordml/cid" xmlns:w16="http://schemas.microsoft.com/office/word/2018/wordml" xmlns:w16du="http://schemas.microsoft.com/office/word/2023/wordml/word16du" xmlns:w16sdtdh="http://schemas.microsoft.com/office/word/2020/wordml/sdtdatahash" xmlns:w16sdtfl="http://schemas.microsoft.com/office/word/2024/wordml/sdtformatlock" xmlns:w16se="http://schemas.microsoft.com/office/word/2015/wordml/symex" xmlns:wpg="http://schemas.microsoft.com/office/word/2010/wordprocessingGroup" xmlns:wpi="http://schemas.microsoft.com/office/word/2010/wordprocessingInk" xmlns:wne="http://schemas.microsoft.com/office/word/2006/wordml" xmlns:wps="http://schemas.microsoft.com/office/word/2010/wordprocessingShape" mc:Ignorable="w14 w15 w16se w16cid w16 w16cex w16sdtdh w16sdtfl w16du wp14">
+<w:ftr xmlns:wpc="http://schemas.microsoft.com/office/word/2010/wordprocessingCanvas" xmlns:cx="http://schemas.microsoft.com/office/drawing/2014/chartex" xmlns:cx1="http://schemas.microsoft.com/office/drawing/2015/9/8/chartex" xmlns:cx2="http://schemas.microsoft.com/office/drawing/2015/10/21/chartex" xmlns:cx3="http://schemas.microsoft.com/office/drawing/2016/5/9/chartex" xmlns:cx4="http://schemas.microsoft.com/office/drawing/2016/5/10/chartex" xmlns:cx5="http://schemas.microsoft.com/office/drawing/2016/5/11/chartex" xmlns:cx6="http://schemas.microsoft.com/office/drawing/2016/5/12/chartex" xmlns:cx7="http://schemas.microsoft.com/office/drawing/2016/5/13/chartex" xmlns:cx8="http://schemas.microsoft.com/office/drawing/2016/5/14/chartex" xmlns:mc="http://schemas.openxmlformats.org/markup-compatibility/2006" xmlns:aink="http://schemas.microsoft.com/office/drawing/2016/ink" xmlns:am3d="http://schemas.microsoft.com/office/drawing/2017/model3d" xmlns:o="urn:schemas-microsoft-com:office:office" xmlns:oel="http://schemas.microsoft.com/office/2019/extlst" xmlns:r="http://schemas.openxmlformats.org/officeDocument/2006/relationships" xmlns:m="http://schemas.openxmlformats.org/officeDocument/2006/math" xmlns:v="urn:schemas-microsoft-com:vml" xmlns:wp14="http://schemas.microsoft.com/office/word/2010/wordprocessingDrawing" xmlns:wp="http://schemas.openxmlformats.org/drawingml/2006/wordprocessingDrawing" xmlns:w10="urn:schemas-microsoft-com:office:word" xmlns:w="http://schemas.openxmlformats.org/wordprocessingml/2006/main" xmlns:w14="http://schemas.microsoft.com/office/word/2010/wordml" xmlns:w15="http://schemas.microsoft.com/office/word/2012/wordml" xmlns:w16cex="http://schemas.microsoft.com/office/word/2018/wordml/cex" xmlns:w16cid="http://schemas.microsoft.com/office/word/2016/wordml/cid" xmlns:w16="http://schemas.microsoft.com/office/word/2018/wordml" xmlns:w16du="http://schemas.microsoft.com/office/word/2023/wordml/word16du" xmlns:w16sdtdh="http://schemas.microsoft.com/office/word/2020/wordml/sdtdatahash" xmlns:w16se="http://schemas.microsoft.com/office/word/2015/wordml/symex" xmlns:wpg="http://schemas.microsoft.com/office/word/2010/wordprocessingGroup" xmlns:wpi="http://schemas.microsoft.com/office/word/2010/wordprocessingInk" xmlns:wne="http://schemas.microsoft.com/office/word/2006/wordml" xmlns:wps="http://schemas.microsoft.com/office/word/2010/wordprocessingShape" mc:Ignorable="w14 w15 w16se w16cid w16 w16cex w16sdtdh wp14">
   <w:p>
     <w:pPr>
       <w:pStyle w:val="Footer"/>
@@ -5604,17 +5719,8 @@
                               <w:rStyle w:val="PageNumber"/>
                               <w:color w:val="000000"/>
                             </w:rPr>
-                            <w:t>i</w:t>
+                            <w:t>ii</w:t>
                           </w:r>
-                          <w:proofErr w:type="spellStart"/>
-                          <w:r>
-                            <w:rPr>
-                              <w:rStyle w:val="PageNumber"/>
-                              <w:color w:val="000000"/>
-                            </w:rPr>
-                            <w:t>i</w:t>
-                          </w:r>
-                          <w:proofErr w:type="spellEnd"/>
                           <w:r>
                             <w:rPr>
                               <w:rStyle w:val="PageNumber"/>
@@ -5634,7 +5740,7 @@
             </wp:anchor>
           </w:drawing>
         </mc:Choice>
-        <mc:Fallback>
+        <mc:Fallback xmlns:w16sdtfl="http://schemas.microsoft.com/office/word/2024/wordml/sdtformatlock">
           <w:pict>
             <v:rect w14:anchorId="03A9C54D" id="Frame1" o:spid="_x0000_s1026" style="position:absolute;margin-left:0;margin-top:.05pt;width:4.65pt;height:9.35pt;z-index:-503316473;visibility:visible;mso-wrap-style:square;mso-wrap-distance-left:0;mso-wrap-distance-top:0;mso-wrap-distance-right:0;mso-wrap-distance-bottom:0;mso-position-horizontal:center;mso-position-horizontal-relative:margin;mso-position-vertical:absolute;mso-position-vertical-relative:text;v-text-anchor:top" o:gfxdata="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" o:allowincell="f" filled="f" stroked="f" strokeweight="0">
               <v:textbox inset="0,0,0,0">
@@ -5692,7 +5798,7 @@
 </file>
 
 <file path=word/footer3.xml><?xml version="1.0" encoding="utf-8"?>
-<w:ftr xmlns:wpc="http://schemas.microsoft.com/office/word/2010/wordprocessingCanvas" xmlns:cx="http://schemas.microsoft.com/office/drawing/2014/chartex" xmlns:cx1="http://schemas.microsoft.com/office/drawing/2015/9/8/chartex" xmlns:cx2="http://schemas.microsoft.com/office/drawing/2015/10/21/chartex" xmlns:cx3="http://schemas.microsoft.com/office/drawing/2016/5/9/chartex" xmlns:cx4="http://schemas.microsoft.com/office/drawing/2016/5/10/chartex" xmlns:cx5="http://schemas.microsoft.com/office/drawing/2016/5/11/chartex" xmlns:cx6="http://schemas.microsoft.com/office/drawing/2016/5/12/chartex" xmlns:cx7="http://schemas.microsoft.com/office/drawing/2016/5/13/chartex" xmlns:cx8="http://schemas.microsoft.com/office/drawing/2016/5/14/chartex" xmlns:mc="http://schemas.openxmlformats.org/markup-compatibility/2006" xmlns:aink="http://schemas.microsoft.com/office/drawing/2016/ink" xmlns:am3d="http://schemas.microsoft.com/office/drawing/2017/model3d" xmlns:o="urn:schemas-microsoft-com:office:office" xmlns:oel="http://schemas.microsoft.com/office/2019/extlst" xmlns:r="http://schemas.openxmlformats.org/officeDocument/2006/relationships" xmlns:m="http://schemas.openxmlformats.org/officeDocument/2006/math" xmlns:v="urn:schemas-microsoft-com:vml" xmlns:wp14="http://schemas.microsoft.com/office/word/2010/wordprocessingDrawing" xmlns:wp="http://schemas.openxmlformats.org/drawingml/2006/wordprocessingDrawing" xmlns:w10="urn:schemas-microsoft-com:office:word" xmlns:w="http://schemas.openxmlformats.org/wordprocessingml/2006/main" xmlns:w14="http://schemas.microsoft.com/office/word/2010/wordml" xmlns:w15="http://schemas.microsoft.com/office/word/2012/wordml" xmlns:w16cex="http://schemas.microsoft.com/office/word/2018/wordml/cex" xmlns:w16cid="http://schemas.microsoft.com/office/word/2016/wordml/cid" xmlns:w16="http://schemas.microsoft.com/office/word/2018/wordml" xmlns:w16du="http://schemas.microsoft.com/office/word/2023/wordml/word16du" xmlns:w16sdtdh="http://schemas.microsoft.com/office/word/2020/wordml/sdtdatahash" xmlns:w16sdtfl="http://schemas.microsoft.com/office/word/2024/wordml/sdtformatlock" xmlns:w16se="http://schemas.microsoft.com/office/word/2015/wordml/symex" xmlns:wpg="http://schemas.microsoft.com/office/word/2010/wordprocessingGroup" xmlns:wpi="http://schemas.microsoft.com/office/word/2010/wordprocessingInk" xmlns:wne="http://schemas.microsoft.com/office/word/2006/wordml" xmlns:wps="http://schemas.microsoft.com/office/word/2010/wordprocessingShape" mc:Ignorable="w14 w15 w16se w16cid w16 w16cex w16sdtdh w16sdtfl w16du wp14">
+<w:ftr xmlns:wpc="http://schemas.microsoft.com/office/word/2010/wordprocessingCanvas" xmlns:cx="http://schemas.microsoft.com/office/drawing/2014/chartex" xmlns:cx1="http://schemas.microsoft.com/office/drawing/2015/9/8/chartex" xmlns:cx2="http://schemas.microsoft.com/office/drawing/2015/10/21/chartex" xmlns:cx3="http://schemas.microsoft.com/office/drawing/2016/5/9/chartex" xmlns:cx4="http://schemas.microsoft.com/office/drawing/2016/5/10/chartex" xmlns:cx5="http://schemas.microsoft.com/office/drawing/2016/5/11/chartex" xmlns:cx6="http://schemas.microsoft.com/office/drawing/2016/5/12/chartex" xmlns:cx7="http://schemas.microsoft.com/office/drawing/2016/5/13/chartex" xmlns:cx8="http://schemas.microsoft.com/office/drawing/2016/5/14/chartex" xmlns:mc="http://schemas.openxmlformats.org/markup-compatibility/2006" xmlns:aink="http://schemas.microsoft.com/office/drawing/2016/ink" xmlns:am3d="http://schemas.microsoft.com/office/drawing/2017/model3d" xmlns:o="urn:schemas-microsoft-com:office:office" xmlns:oel="http://schemas.microsoft.com/office/2019/extlst" xmlns:r="http://schemas.openxmlformats.org/officeDocument/2006/relationships" xmlns:m="http://schemas.openxmlformats.org/officeDocument/2006/math" xmlns:v="urn:schemas-microsoft-com:vml" xmlns:wp14="http://schemas.microsoft.com/office/word/2010/wordprocessingDrawing" xmlns:wp="http://schemas.openxmlformats.org/drawingml/2006/wordprocessingDrawing" xmlns:w10="urn:schemas-microsoft-com:office:word" xmlns:w="http://schemas.openxmlformats.org/wordprocessingml/2006/main" xmlns:w14="http://schemas.microsoft.com/office/word/2010/wordml" xmlns:w15="http://schemas.microsoft.com/office/word/2012/wordml" xmlns:w16cex="http://schemas.microsoft.com/office/word/2018/wordml/cex" xmlns:w16cid="http://schemas.microsoft.com/office/word/2016/wordml/cid" xmlns:w16="http://schemas.microsoft.com/office/word/2018/wordml" xmlns:w16du="http://schemas.microsoft.com/office/word/2023/wordml/word16du" xmlns:w16sdtdh="http://schemas.microsoft.com/office/word/2020/wordml/sdtdatahash" xmlns:w16se="http://schemas.microsoft.com/office/word/2015/wordml/symex" xmlns:wpg="http://schemas.microsoft.com/office/word/2010/wordprocessingGroup" xmlns:wpi="http://schemas.microsoft.com/office/word/2010/wordprocessingInk" xmlns:wne="http://schemas.microsoft.com/office/word/2006/wordml" xmlns:wps="http://schemas.microsoft.com/office/word/2010/wordprocessingShape" mc:Ignorable="w14 w15 w16se w16cid w16 w16cex w16sdtdh wp14">
   <w:p>
     <w:pPr>
       <w:pStyle w:val="Footer"/>
@@ -5778,17 +5884,8 @@
                               <w:rStyle w:val="PageNumber"/>
                               <w:color w:val="000000"/>
                             </w:rPr>
-                            <w:t>vii</w:t>
+                            <w:t>viii</w:t>
                           </w:r>
-                          <w:proofErr w:type="spellStart"/>
-                          <w:r>
-                            <w:rPr>
-                              <w:rStyle w:val="PageNumber"/>
-                              <w:color w:val="000000"/>
-                            </w:rPr>
-                            <w:t>i</w:t>
-                          </w:r>
-                          <w:proofErr w:type="spellEnd"/>
                           <w:r>
                             <w:rPr>
                               <w:rStyle w:val="PageNumber"/>
@@ -5808,7 +5905,7 @@
             </wp:anchor>
           </w:drawing>
         </mc:Choice>
-        <mc:Fallback>
+        <mc:Fallback xmlns:w16sdtfl="http://schemas.microsoft.com/office/word/2024/wordml/sdtformatlock">
           <w:pict>
             <v:rect w14:anchorId="3D8BC564" id="Frame2" o:spid="_x0000_s1027" style="position:absolute;margin-left:0;margin-top:.05pt;width:5.65pt;height:1.8pt;z-index:-503316474;visibility:visible;mso-wrap-style:square;mso-wrap-distance-left:0;mso-wrap-distance-top:0;mso-wrap-distance-right:0;mso-wrap-distance-bottom:0;mso-position-horizontal:center;mso-position-horizontal-relative:margin;mso-position-vertical:absolute;mso-position-vertical-relative:text;v-text-anchor:top" o:gfxdata="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" o:allowincell="f" filled="f" stroked="f" strokeweight="0">
               <v:textbox inset="0,0,0,0">
@@ -5866,7 +5963,7 @@
 </file>
 
 <file path=word/footer4.xml><?xml version="1.0" encoding="utf-8"?>
-<w:ftr xmlns:wpc="http://schemas.microsoft.com/office/word/2010/wordprocessingCanvas" xmlns:cx="http://schemas.microsoft.com/office/drawing/2014/chartex" xmlns:cx1="http://schemas.microsoft.com/office/drawing/2015/9/8/chartex" xmlns:cx2="http://schemas.microsoft.com/office/drawing/2015/10/21/chartex" xmlns:cx3="http://schemas.microsoft.com/office/drawing/2016/5/9/chartex" xmlns:cx4="http://schemas.microsoft.com/office/drawing/2016/5/10/chartex" xmlns:cx5="http://schemas.microsoft.com/office/drawing/2016/5/11/chartex" xmlns:cx6="http://schemas.microsoft.com/office/drawing/2016/5/12/chartex" xmlns:cx7="http://schemas.microsoft.com/office/drawing/2016/5/13/chartex" xmlns:cx8="http://schemas.microsoft.com/office/drawing/2016/5/14/chartex" xmlns:mc="http://schemas.openxmlformats.org/markup-compatibility/2006" xmlns:aink="http://schemas.microsoft.com/office/drawing/2016/ink" xmlns:am3d="http://schemas.microsoft.com/office/drawing/2017/model3d" xmlns:o="urn:schemas-microsoft-com:office:office" xmlns:oel="http://schemas.microsoft.com/office/2019/extlst" xmlns:r="http://schemas.openxmlformats.org/officeDocument/2006/relationships" xmlns:m="http://schemas.openxmlformats.org/officeDocument/2006/math" xmlns:v="urn:schemas-microsoft-com:vml" xmlns:wp14="http://schemas.microsoft.com/office/word/2010/wordprocessingDrawing" xmlns:wp="http://schemas.openxmlformats.org/drawingml/2006/wordprocessingDrawing" xmlns:w10="urn:schemas-microsoft-com:office:word" xmlns:w="http://schemas.openxmlformats.org/wordprocessingml/2006/main" xmlns:w14="http://schemas.microsoft.com/office/word/2010/wordml" xmlns:w15="http://schemas.microsoft.com/office/word/2012/wordml" xmlns:w16cex="http://schemas.microsoft.com/office/word/2018/wordml/cex" xmlns:w16cid="http://schemas.microsoft.com/office/word/2016/wordml/cid" xmlns:w16="http://schemas.microsoft.com/office/word/2018/wordml" xmlns:w16du="http://schemas.microsoft.com/office/word/2023/wordml/word16du" xmlns:w16sdtdh="http://schemas.microsoft.com/office/word/2020/wordml/sdtdatahash" xmlns:w16sdtfl="http://schemas.microsoft.com/office/word/2024/wordml/sdtformatlock" xmlns:w16se="http://schemas.microsoft.com/office/word/2015/wordml/symex" xmlns:wpg="http://schemas.microsoft.com/office/word/2010/wordprocessingGroup" xmlns:wpi="http://schemas.microsoft.com/office/word/2010/wordprocessingInk" xmlns:wne="http://schemas.microsoft.com/office/word/2006/wordml" xmlns:wps="http://schemas.microsoft.com/office/word/2010/wordprocessingShape" mc:Ignorable="w14 w15 w16se w16cid w16 w16cex w16sdtdh w16sdtfl w16du wp14">
+<w:ftr xmlns:wpc="http://schemas.microsoft.com/office/word/2010/wordprocessingCanvas" xmlns:cx="http://schemas.microsoft.com/office/drawing/2014/chartex" xmlns:cx1="http://schemas.microsoft.com/office/drawing/2015/9/8/chartex" xmlns:cx2="http://schemas.microsoft.com/office/drawing/2015/10/21/chartex" xmlns:cx3="http://schemas.microsoft.com/office/drawing/2016/5/9/chartex" xmlns:cx4="http://schemas.microsoft.com/office/drawing/2016/5/10/chartex" xmlns:cx5="http://schemas.microsoft.com/office/drawing/2016/5/11/chartex" xmlns:cx6="http://schemas.microsoft.com/office/drawing/2016/5/12/chartex" xmlns:cx7="http://schemas.microsoft.com/office/drawing/2016/5/13/chartex" xmlns:cx8="http://schemas.microsoft.com/office/drawing/2016/5/14/chartex" xmlns:mc="http://schemas.openxmlformats.org/markup-compatibility/2006" xmlns:aink="http://schemas.microsoft.com/office/drawing/2016/ink" xmlns:am3d="http://schemas.microsoft.com/office/drawing/2017/model3d" xmlns:o="urn:schemas-microsoft-com:office:office" xmlns:oel="http://schemas.microsoft.com/office/2019/extlst" xmlns:r="http://schemas.openxmlformats.org/officeDocument/2006/relationships" xmlns:m="http://schemas.openxmlformats.org/officeDocument/2006/math" xmlns:v="urn:schemas-microsoft-com:vml" xmlns:wp14="http://schemas.microsoft.com/office/word/2010/wordprocessingDrawing" xmlns:wp="http://schemas.openxmlformats.org/drawingml/2006/wordprocessingDrawing" xmlns:w10="urn:schemas-microsoft-com:office:word" xmlns:w="http://schemas.openxmlformats.org/wordprocessingml/2006/main" xmlns:w14="http://schemas.microsoft.com/office/word/2010/wordml" xmlns:w15="http://schemas.microsoft.com/office/word/2012/wordml" xmlns:w16cex="http://schemas.microsoft.com/office/word/2018/wordml/cex" xmlns:w16cid="http://schemas.microsoft.com/office/word/2016/wordml/cid" xmlns:w16="http://schemas.microsoft.com/office/word/2018/wordml" xmlns:w16du="http://schemas.microsoft.com/office/word/2023/wordml/word16du" xmlns:w16sdtdh="http://schemas.microsoft.com/office/word/2020/wordml/sdtdatahash" xmlns:w16se="http://schemas.microsoft.com/office/word/2015/wordml/symex" xmlns:wpg="http://schemas.microsoft.com/office/word/2010/wordprocessingGroup" xmlns:wpi="http://schemas.microsoft.com/office/word/2010/wordprocessingInk" xmlns:wne="http://schemas.microsoft.com/office/word/2006/wordml" xmlns:wps="http://schemas.microsoft.com/office/word/2010/wordprocessingShape" mc:Ignorable="w14 w15 w16se w16cid w16 w16cex w16sdtdh wp14">
   <w:p>
     <w:pPr>
       <w:pStyle w:val="Footer"/>
@@ -5899,16 +5996,8 @@
       <w:rPr>
         <w:rStyle w:val="PageNumber"/>
       </w:rPr>
-      <w:t>ii</w:t>
+      <w:t>iii</w:t>
     </w:r>
-    <w:proofErr w:type="spellStart"/>
-    <w:r>
-      <w:rPr>
-        <w:rStyle w:val="PageNumber"/>
-      </w:rPr>
-      <w:t>i</w:t>
-    </w:r>
-    <w:proofErr w:type="spellEnd"/>
     <w:r>
       <w:rPr>
         <w:rStyle w:val="PageNumber"/>
@@ -5920,7 +6009,7 @@
 </file>
 
 <file path=word/footnotes.xml><?xml version="1.0" encoding="utf-8"?>
-<w:footnotes xmlns:wpc="http://schemas.microsoft.com/office/word/2010/wordprocessingCanvas" xmlns:cx="http://schemas.microsoft.com/office/drawing/2014/chartex" xmlns:cx1="http://schemas.microsoft.com/office/drawing/2015/9/8/chartex" xmlns:cx2="http://schemas.microsoft.com/office/drawing/2015/10/21/chartex" xmlns:cx3="http://schemas.microsoft.com/office/drawing/2016/5/9/chartex" xmlns:cx4="http://schemas.microsoft.com/office/drawing/2016/5/10/chartex" xmlns:cx5="http://schemas.microsoft.com/office/drawing/2016/5/11/chartex" xmlns:cx6="http://schemas.microsoft.com/office/drawing/2016/5/12/chartex" xmlns:cx7="http://schemas.microsoft.com/office/drawing/2016/5/13/chartex" xmlns:cx8="http://schemas.microsoft.com/office/drawing/2016/5/14/chartex" xmlns:mc="http://schemas.openxmlformats.org/markup-compatibility/2006" xmlns:aink="http://schemas.microsoft.com/office/drawing/2016/ink" xmlns:am3d="http://schemas.microsoft.com/office/drawing/2017/model3d" xmlns:o="urn:schemas-microsoft-com:office:office" xmlns:oel="http://schemas.microsoft.com/office/2019/extlst" xmlns:r="http://schemas.openxmlformats.org/officeDocument/2006/relationships" xmlns:m="http://schemas.openxmlformats.org/officeDocument/2006/math" xmlns:v="urn:schemas-microsoft-com:vml" xmlns:wp14="http://schemas.microsoft.com/office/word/2010/wordprocessingDrawing" xmlns:wp="http://schemas.openxmlformats.org/drawingml/2006/wordprocessingDrawing" xmlns:w10="urn:schemas-microsoft-com:office:word" xmlns:w="http://schemas.openxmlformats.org/wordprocessingml/2006/main" xmlns:w14="http://schemas.microsoft.com/office/word/2010/wordml" xmlns:w15="http://schemas.microsoft.com/office/word/2012/wordml" xmlns:w16cex="http://schemas.microsoft.com/office/word/2018/wordml/cex" xmlns:w16cid="http://schemas.microsoft.com/office/word/2016/wordml/cid" xmlns:w16="http://schemas.microsoft.com/office/word/2018/wordml" xmlns:w16du="http://schemas.microsoft.com/office/word/2023/wordml/word16du" xmlns:w16sdtdh="http://schemas.microsoft.com/office/word/2020/wordml/sdtdatahash" xmlns:w16sdtfl="http://schemas.microsoft.com/office/word/2024/wordml/sdtformatlock" xmlns:w16se="http://schemas.microsoft.com/office/word/2015/wordml/symex" xmlns:wpg="http://schemas.microsoft.com/office/word/2010/wordprocessingGroup" xmlns:wpi="http://schemas.microsoft.com/office/word/2010/wordprocessingInk" xmlns:wne="http://schemas.microsoft.com/office/word/2006/wordml" xmlns:wps="http://schemas.microsoft.com/office/word/2010/wordprocessingShape" mc:Ignorable="w14 w15 w16se w16cid w16 w16cex w16sdtdh w16sdtfl w16du wp14">
+<w:footnotes xmlns:wpc="http://schemas.microsoft.com/office/word/2010/wordprocessingCanvas" xmlns:cx="http://schemas.microsoft.com/office/drawing/2014/chartex" xmlns:cx1="http://schemas.microsoft.com/office/drawing/2015/9/8/chartex" xmlns:cx2="http://schemas.microsoft.com/office/drawing/2015/10/21/chartex" xmlns:cx3="http://schemas.microsoft.com/office/drawing/2016/5/9/chartex" xmlns:cx4="http://schemas.microsoft.com/office/drawing/2016/5/10/chartex" xmlns:cx5="http://schemas.microsoft.com/office/drawing/2016/5/11/chartex" xmlns:cx6="http://schemas.microsoft.com/office/drawing/2016/5/12/chartex" xmlns:cx7="http://schemas.microsoft.com/office/drawing/2016/5/13/chartex" xmlns:cx8="http://schemas.microsoft.com/office/drawing/2016/5/14/chartex" xmlns:mc="http://schemas.openxmlformats.org/markup-compatibility/2006" xmlns:aink="http://schemas.microsoft.com/office/drawing/2016/ink" xmlns:am3d="http://schemas.microsoft.com/office/drawing/2017/model3d" xmlns:o="urn:schemas-microsoft-com:office:office" xmlns:oel="http://schemas.microsoft.com/office/2019/extlst" xmlns:r="http://schemas.openxmlformats.org/officeDocument/2006/relationships" xmlns:m="http://schemas.openxmlformats.org/officeDocument/2006/math" xmlns:v="urn:schemas-microsoft-com:vml" xmlns:wp14="http://schemas.microsoft.com/office/word/2010/wordprocessingDrawing" xmlns:wp="http://schemas.openxmlformats.org/drawingml/2006/wordprocessingDrawing" xmlns:w10="urn:schemas-microsoft-com:office:word" xmlns:w="http://schemas.openxmlformats.org/wordprocessingml/2006/main" xmlns:w14="http://schemas.microsoft.com/office/word/2010/wordml" xmlns:w15="http://schemas.microsoft.com/office/word/2012/wordml" xmlns:w16cex="http://schemas.microsoft.com/office/word/2018/wordml/cex" xmlns:w16cid="http://schemas.microsoft.com/office/word/2016/wordml/cid" xmlns:w16="http://schemas.microsoft.com/office/word/2018/wordml" xmlns:w16du="http://schemas.microsoft.com/office/word/2023/wordml/word16du" xmlns:w16sdtdh="http://schemas.microsoft.com/office/word/2020/wordml/sdtdatahash" xmlns:w16se="http://schemas.microsoft.com/office/word/2015/wordml/symex" xmlns:wpg="http://schemas.microsoft.com/office/word/2010/wordprocessingGroup" xmlns:wpi="http://schemas.microsoft.com/office/word/2010/wordprocessingInk" xmlns:wne="http://schemas.microsoft.com/office/word/2006/wordml" xmlns:wps="http://schemas.microsoft.com/office/word/2010/wordprocessingShape" mc:Ignorable="w14 w15 w16se w16cid w16 w16cex w16sdtdh wp14">
   <w:footnote w:type="separator" w:id="-1">
     <w:p>
       <w:r>
@@ -5939,7 +6028,7 @@
 </file>
 
 <file path=word/header1.xml><?xml version="1.0" encoding="utf-8"?>
-<w:hdr xmlns:wpc="http://schemas.microsoft.com/office/word/2010/wordprocessingCanvas" xmlns:cx="http://schemas.microsoft.com/office/drawing/2014/chartex" xmlns:cx1="http://schemas.microsoft.com/office/drawing/2015/9/8/chartex" xmlns:cx2="http://schemas.microsoft.com/office/drawing/2015/10/21/chartex" xmlns:cx3="http://schemas.microsoft.com/office/drawing/2016/5/9/chartex" xmlns:cx4="http://schemas.microsoft.com/office/drawing/2016/5/10/chartex" xmlns:cx5="http://schemas.microsoft.com/office/drawing/2016/5/11/chartex" xmlns:cx6="http://schemas.microsoft.com/office/drawing/2016/5/12/chartex" xmlns:cx7="http://schemas.microsoft.com/office/drawing/2016/5/13/chartex" xmlns:cx8="http://schemas.microsoft.com/office/drawing/2016/5/14/chartex" xmlns:mc="http://schemas.openxmlformats.org/markup-compatibility/2006" xmlns:aink="http://schemas.microsoft.com/office/drawing/2016/ink" xmlns:am3d="http://schemas.microsoft.com/office/drawing/2017/model3d" xmlns:o="urn:schemas-microsoft-com:office:office" xmlns:oel="http://schemas.microsoft.com/office/2019/extlst" xmlns:r="http://schemas.openxmlformats.org/officeDocument/2006/relationships" xmlns:m="http://schemas.openxmlformats.org/officeDocument/2006/math" xmlns:v="urn:schemas-microsoft-com:vml" xmlns:wp14="http://schemas.microsoft.com/office/word/2010/wordprocessingDrawing" xmlns:wp="http://schemas.openxmlformats.org/drawingml/2006/wordprocessingDrawing" xmlns:w10="urn:schemas-microsoft-com:office:word" xmlns:w="http://schemas.openxmlformats.org/wordprocessingml/2006/main" xmlns:w14="http://schemas.microsoft.com/office/word/2010/wordml" xmlns:w15="http://schemas.microsoft.com/office/word/2012/wordml" xmlns:w16cex="http://schemas.microsoft.com/office/word/2018/wordml/cex" xmlns:w16cid="http://schemas.microsoft.com/office/word/2016/wordml/cid" xmlns:w16="http://schemas.microsoft.com/office/word/2018/wordml" xmlns:w16du="http://schemas.microsoft.com/office/word/2023/wordml/word16du" xmlns:w16sdtdh="http://schemas.microsoft.com/office/word/2020/wordml/sdtdatahash" xmlns:w16sdtfl="http://schemas.microsoft.com/office/word/2024/wordml/sdtformatlock" xmlns:w16se="http://schemas.microsoft.com/office/word/2015/wordml/symex" xmlns:wpg="http://schemas.microsoft.com/office/word/2010/wordprocessingGroup" xmlns:wpi="http://schemas.microsoft.com/office/word/2010/wordprocessingInk" xmlns:wne="http://schemas.microsoft.com/office/word/2006/wordml" xmlns:wps="http://schemas.microsoft.com/office/word/2010/wordprocessingShape" mc:Ignorable="w14 w15 w16se w16cid w16 w16cex w16sdtdh w16sdtfl w16du wp14">
+<w:hdr xmlns:wpc="http://schemas.microsoft.com/office/word/2010/wordprocessingCanvas" xmlns:cx="http://schemas.microsoft.com/office/drawing/2014/chartex" xmlns:cx1="http://schemas.microsoft.com/office/drawing/2015/9/8/chartex" xmlns:cx2="http://schemas.microsoft.com/office/drawing/2015/10/21/chartex" xmlns:cx3="http://schemas.microsoft.com/office/drawing/2016/5/9/chartex" xmlns:cx4="http://schemas.microsoft.com/office/drawing/2016/5/10/chartex" xmlns:cx5="http://schemas.microsoft.com/office/drawing/2016/5/11/chartex" xmlns:cx6="http://schemas.microsoft.com/office/drawing/2016/5/12/chartex" xmlns:cx7="http://schemas.microsoft.com/office/drawing/2016/5/13/chartex" xmlns:cx8="http://schemas.microsoft.com/office/drawing/2016/5/14/chartex" xmlns:mc="http://schemas.openxmlformats.org/markup-compatibility/2006" xmlns:aink="http://schemas.microsoft.com/office/drawing/2016/ink" xmlns:am3d="http://schemas.microsoft.com/office/drawing/2017/model3d" xmlns:o="urn:schemas-microsoft-com:office:office" xmlns:oel="http://schemas.microsoft.com/office/2019/extlst" xmlns:r="http://schemas.openxmlformats.org/officeDocument/2006/relationships" xmlns:m="http://schemas.openxmlformats.org/officeDocument/2006/math" xmlns:v="urn:schemas-microsoft-com:vml" xmlns:wp14="http://schemas.microsoft.com/office/word/2010/wordprocessingDrawing" xmlns:wp="http://schemas.openxmlformats.org/drawingml/2006/wordprocessingDrawing" xmlns:w10="urn:schemas-microsoft-com:office:word" xmlns:w="http://schemas.openxmlformats.org/wordprocessingml/2006/main" xmlns:w14="http://schemas.microsoft.com/office/word/2010/wordml" xmlns:w15="http://schemas.microsoft.com/office/word/2012/wordml" xmlns:w16cex="http://schemas.microsoft.com/office/word/2018/wordml/cex" xmlns:w16cid="http://schemas.microsoft.com/office/word/2016/wordml/cid" xmlns:w16="http://schemas.microsoft.com/office/word/2018/wordml" xmlns:w16du="http://schemas.microsoft.com/office/word/2023/wordml/word16du" xmlns:w16sdtdh="http://schemas.microsoft.com/office/word/2020/wordml/sdtdatahash" xmlns:w16se="http://schemas.microsoft.com/office/word/2015/wordml/symex" xmlns:wpg="http://schemas.microsoft.com/office/word/2010/wordprocessingGroup" xmlns:wpi="http://schemas.microsoft.com/office/word/2010/wordprocessingInk" xmlns:wne="http://schemas.microsoft.com/office/word/2006/wordml" xmlns:wps="http://schemas.microsoft.com/office/word/2010/wordprocessingShape" mc:Ignorable="w14 w15 w16se w16cid w16 w16cex w16sdtdh wp14">
   <w:p>
     <w:pPr>
       <w:pStyle w:val="Header"/>
@@ -5949,7 +6038,7 @@
 </file>
 
 <file path=word/header2.xml><?xml version="1.0" encoding="utf-8"?>
-<w:hdr xmlns:wpc="http://schemas.microsoft.com/office/word/2010/wordprocessingCanvas" xmlns:cx="http://schemas.microsoft.com/office/drawing/2014/chartex" xmlns:cx1="http://schemas.microsoft.com/office/drawing/2015/9/8/chartex" xmlns:cx2="http://schemas.microsoft.com/office/drawing/2015/10/21/chartex" xmlns:cx3="http://schemas.microsoft.com/office/drawing/2016/5/9/chartex" xmlns:cx4="http://schemas.microsoft.com/office/drawing/2016/5/10/chartex" xmlns:cx5="http://schemas.microsoft.com/office/drawing/2016/5/11/chartex" xmlns:cx6="http://schemas.microsoft.com/office/drawing/2016/5/12/chartex" xmlns:cx7="http://schemas.microsoft.com/office/drawing/2016/5/13/chartex" xmlns:cx8="http://schemas.microsoft.com/office/drawing/2016/5/14/chartex" xmlns:mc="http://schemas.openxmlformats.org/markup-compatibility/2006" xmlns:aink="http://schemas.microsoft.com/office/drawing/2016/ink" xmlns:am3d="http://schemas.microsoft.com/office/drawing/2017/model3d" xmlns:o="urn:schemas-microsoft-com:office:office" xmlns:oel="http://schemas.microsoft.com/office/2019/extlst" xmlns:r="http://schemas.openxmlformats.org/officeDocument/2006/relationships" xmlns:m="http://schemas.openxmlformats.org/officeDocument/2006/math" xmlns:v="urn:schemas-microsoft-com:vml" xmlns:wp14="http://schemas.microsoft.com/office/word/2010/wordprocessingDrawing" xmlns:wp="http://schemas.openxmlformats.org/drawingml/2006/wordprocessingDrawing" xmlns:w10="urn:schemas-microsoft-com:office:word" xmlns:w="http://schemas.openxmlformats.org/wordprocessingml/2006/main" xmlns:w14="http://schemas.microsoft.com/office/word/2010/wordml" xmlns:w15="http://schemas.microsoft.com/office/word/2012/wordml" xmlns:w16cex="http://schemas.microsoft.com/office/word/2018/wordml/cex" xmlns:w16cid="http://schemas.microsoft.com/office/word/2016/wordml/cid" xmlns:w16="http://schemas.microsoft.com/office/word/2018/wordml" xmlns:w16du="http://schemas.microsoft.com/office/word/2023/wordml/word16du" xmlns:w16sdtdh="http://schemas.microsoft.com/office/word/2020/wordml/sdtdatahash" xmlns:w16sdtfl="http://schemas.microsoft.com/office/word/2024/wordml/sdtformatlock" xmlns:w16se="http://schemas.microsoft.com/office/word/2015/wordml/symex" xmlns:wpg="http://schemas.microsoft.com/office/word/2010/wordprocessingGroup" xmlns:wpi="http://schemas.microsoft.com/office/word/2010/wordprocessingInk" xmlns:wne="http://schemas.microsoft.com/office/word/2006/wordml" xmlns:wps="http://schemas.microsoft.com/office/word/2010/wordprocessingShape" mc:Ignorable="w14 w15 w16se w16cid w16 w16cex w16sdtdh w16sdtfl w16du wp14">
+<w:hdr xmlns:wpc="http://schemas.microsoft.com/office/word/2010/wordprocessingCanvas" xmlns:cx="http://schemas.microsoft.com/office/drawing/2014/chartex" xmlns:cx1="http://schemas.microsoft.com/office/drawing/2015/9/8/chartex" xmlns:cx2="http://schemas.microsoft.com/office/drawing/2015/10/21/chartex" xmlns:cx3="http://schemas.microsoft.com/office/drawing/2016/5/9/chartex" xmlns:cx4="http://schemas.microsoft.com/office/drawing/2016/5/10/chartex" xmlns:cx5="http://schemas.microsoft.com/office/drawing/2016/5/11/chartex" xmlns:cx6="http://schemas.microsoft.com/office/drawing/2016/5/12/chartex" xmlns:cx7="http://schemas.microsoft.com/office/drawing/2016/5/13/chartex" xmlns:cx8="http://schemas.microsoft.com/office/drawing/2016/5/14/chartex" xmlns:mc="http://schemas.openxmlformats.org/markup-compatibility/2006" xmlns:aink="http://schemas.microsoft.com/office/drawing/2016/ink" xmlns:am3d="http://schemas.microsoft.com/office/drawing/2017/model3d" xmlns:o="urn:schemas-microsoft-com:office:office" xmlns:oel="http://schemas.microsoft.com/office/2019/extlst" xmlns:r="http://schemas.openxmlformats.org/officeDocument/2006/relationships" xmlns:m="http://schemas.openxmlformats.org/officeDocument/2006/math" xmlns:v="urn:schemas-microsoft-com:vml" xmlns:wp14="http://schemas.microsoft.com/office/word/2010/wordprocessingDrawing" xmlns:wp="http://schemas.openxmlformats.org/drawingml/2006/wordprocessingDrawing" xmlns:w10="urn:schemas-microsoft-com:office:word" xmlns:w="http://schemas.openxmlformats.org/wordprocessingml/2006/main" xmlns:w14="http://schemas.microsoft.com/office/word/2010/wordml" xmlns:w15="http://schemas.microsoft.com/office/word/2012/wordml" xmlns:w16cex="http://schemas.microsoft.com/office/word/2018/wordml/cex" xmlns:w16cid="http://schemas.microsoft.com/office/word/2016/wordml/cid" xmlns:w16="http://schemas.microsoft.com/office/word/2018/wordml" xmlns:w16du="http://schemas.microsoft.com/office/word/2023/wordml/word16du" xmlns:w16sdtdh="http://schemas.microsoft.com/office/word/2020/wordml/sdtdatahash" xmlns:w16se="http://schemas.microsoft.com/office/word/2015/wordml/symex" xmlns:wpg="http://schemas.microsoft.com/office/word/2010/wordprocessingGroup" xmlns:wpi="http://schemas.microsoft.com/office/word/2010/wordprocessingInk" xmlns:wne="http://schemas.microsoft.com/office/word/2006/wordml" xmlns:wps="http://schemas.microsoft.com/office/word/2010/wordprocessingShape" mc:Ignorable="w14 w15 w16se w16cid w16 w16cex w16sdtdh wp14">
   <w:p>
     <w:pPr>
       <w:pStyle w:val="Header"/>
@@ -5959,7 +6048,7 @@
 </file>
 
 <file path=word/header3.xml><?xml version="1.0" encoding="utf-8"?>
-<w:hdr xmlns:wpc="http://schemas.microsoft.com/office/word/2010/wordprocessingCanvas" xmlns:cx="http://schemas.microsoft.com/office/drawing/2014/chartex" xmlns:cx1="http://schemas.microsoft.com/office/drawing/2015/9/8/chartex" xmlns:cx2="http://schemas.microsoft.com/office/drawing/2015/10/21/chartex" xmlns:cx3="http://schemas.microsoft.com/office/drawing/2016/5/9/chartex" xmlns:cx4="http://schemas.microsoft.com/office/drawing/2016/5/10/chartex" xmlns:cx5="http://schemas.microsoft.com/office/drawing/2016/5/11/chartex" xmlns:cx6="http://schemas.microsoft.com/office/drawing/2016/5/12/chartex" xmlns:cx7="http://schemas.microsoft.com/office/drawing/2016/5/13/chartex" xmlns:cx8="http://schemas.microsoft.com/office/drawing/2016/5/14/chartex" xmlns:mc="http://schemas.openxmlformats.org/markup-compatibility/2006" xmlns:aink="http://schemas.microsoft.com/office/drawing/2016/ink" xmlns:am3d="http://schemas.microsoft.com/office/drawing/2017/model3d" xmlns:o="urn:schemas-microsoft-com:office:office" xmlns:oel="http://schemas.microsoft.com/office/2019/extlst" xmlns:r="http://schemas.openxmlformats.org/officeDocument/2006/relationships" xmlns:m="http://schemas.openxmlformats.org/officeDocument/2006/math" xmlns:v="urn:schemas-microsoft-com:vml" xmlns:wp14="http://schemas.microsoft.com/office/word/2010/wordprocessingDrawing" xmlns:wp="http://schemas.openxmlformats.org/drawingml/2006/wordprocessingDrawing" xmlns:w10="urn:schemas-microsoft-com:office:word" xmlns:w="http://schemas.openxmlformats.org/wordprocessingml/2006/main" xmlns:w14="http://schemas.microsoft.com/office/word/2010/wordml" xmlns:w15="http://schemas.microsoft.com/office/word/2012/wordml" xmlns:w16cex="http://schemas.microsoft.com/office/word/2018/wordml/cex" xmlns:w16cid="http://schemas.microsoft.com/office/word/2016/wordml/cid" xmlns:w16="http://schemas.microsoft.com/office/word/2018/wordml" xmlns:w16du="http://schemas.microsoft.com/office/word/2023/wordml/word16du" xmlns:w16sdtdh="http://schemas.microsoft.com/office/word/2020/wordml/sdtdatahash" xmlns:w16sdtfl="http://schemas.microsoft.com/office/word/2024/wordml/sdtformatlock" xmlns:w16se="http://schemas.microsoft.com/office/word/2015/wordml/symex" xmlns:wpg="http://schemas.microsoft.com/office/word/2010/wordprocessingGroup" xmlns:wpi="http://schemas.microsoft.com/office/word/2010/wordprocessingInk" xmlns:wne="http://schemas.microsoft.com/office/word/2006/wordml" xmlns:wps="http://schemas.microsoft.com/office/word/2010/wordprocessingShape" mc:Ignorable="w14 w15 w16se w16cid w16 w16cex w16sdtdh w16sdtfl w16du wp14">
+<w:hdr xmlns:wpc="http://schemas.microsoft.com/office/word/2010/wordprocessingCanvas" xmlns:cx="http://schemas.microsoft.com/office/drawing/2014/chartex" xmlns:cx1="http://schemas.microsoft.com/office/drawing/2015/9/8/chartex" xmlns:cx2="http://schemas.microsoft.com/office/drawing/2015/10/21/chartex" xmlns:cx3="http://schemas.microsoft.com/office/drawing/2016/5/9/chartex" xmlns:cx4="http://schemas.microsoft.com/office/drawing/2016/5/10/chartex" xmlns:cx5="http://schemas.microsoft.com/office/drawing/2016/5/11/chartex" xmlns:cx6="http://schemas.microsoft.com/office/drawing/2016/5/12/chartex" xmlns:cx7="http://schemas.microsoft.com/office/drawing/2016/5/13/chartex" xmlns:cx8="http://schemas.microsoft.com/office/drawing/2016/5/14/chartex" xmlns:mc="http://schemas.openxmlformats.org/markup-compatibility/2006" xmlns:aink="http://schemas.microsoft.com/office/drawing/2016/ink" xmlns:am3d="http://schemas.microsoft.com/office/drawing/2017/model3d" xmlns:o="urn:schemas-microsoft-com:office:office" xmlns:oel="http://schemas.microsoft.com/office/2019/extlst" xmlns:r="http://schemas.openxmlformats.org/officeDocument/2006/relationships" xmlns:m="http://schemas.openxmlformats.org/officeDocument/2006/math" xmlns:v="urn:schemas-microsoft-com:vml" xmlns:wp14="http://schemas.microsoft.com/office/word/2010/wordprocessingDrawing" xmlns:wp="http://schemas.openxmlformats.org/drawingml/2006/wordprocessingDrawing" xmlns:w10="urn:schemas-microsoft-com:office:word" xmlns:w="http://schemas.openxmlformats.org/wordprocessingml/2006/main" xmlns:w14="http://schemas.microsoft.com/office/word/2010/wordml" xmlns:w15="http://schemas.microsoft.com/office/word/2012/wordml" xmlns:w16cex="http://schemas.microsoft.com/office/word/2018/wordml/cex" xmlns:w16cid="http://schemas.microsoft.com/office/word/2016/wordml/cid" xmlns:w16="http://schemas.microsoft.com/office/word/2018/wordml" xmlns:w16du="http://schemas.microsoft.com/office/word/2023/wordml/word16du" xmlns:w16sdtdh="http://schemas.microsoft.com/office/word/2020/wordml/sdtdatahash" xmlns:w16se="http://schemas.microsoft.com/office/word/2015/wordml/symex" xmlns:wpg="http://schemas.microsoft.com/office/word/2010/wordprocessingGroup" xmlns:wpi="http://schemas.microsoft.com/office/word/2010/wordprocessingInk" xmlns:wne="http://schemas.microsoft.com/office/word/2006/wordml" xmlns:wps="http://schemas.microsoft.com/office/word/2010/wordprocessingShape" mc:Ignorable="w14 w15 w16se w16cid w16 w16cex w16sdtdh wp14">
   <w:p>
     <w:pPr>
       <w:pStyle w:val="Header"/>
@@ -5969,7 +6058,7 @@
 </file>
 
 <file path=word/header4.xml><?xml version="1.0" encoding="utf-8"?>
-<w:hdr xmlns:wpc="http://schemas.microsoft.com/office/word/2010/wordprocessingCanvas" xmlns:cx="http://schemas.microsoft.com/office/drawing/2014/chartex" xmlns:cx1="http://schemas.microsoft.com/office/drawing/2015/9/8/chartex" xmlns:cx2="http://schemas.microsoft.com/office/drawing/2015/10/21/chartex" xmlns:cx3="http://schemas.microsoft.com/office/drawing/2016/5/9/chartex" xmlns:cx4="http://schemas.microsoft.com/office/drawing/2016/5/10/chartex" xmlns:cx5="http://schemas.microsoft.com/office/drawing/2016/5/11/chartex" xmlns:cx6="http://schemas.microsoft.com/office/drawing/2016/5/12/chartex" xmlns:cx7="http://schemas.microsoft.com/office/drawing/2016/5/13/chartex" xmlns:cx8="http://schemas.microsoft.com/office/drawing/2016/5/14/chartex" xmlns:mc="http://schemas.openxmlformats.org/markup-compatibility/2006" xmlns:aink="http://schemas.microsoft.com/office/drawing/2016/ink" xmlns:am3d="http://schemas.microsoft.com/office/drawing/2017/model3d" xmlns:o="urn:schemas-microsoft-com:office:office" xmlns:oel="http://schemas.microsoft.com/office/2019/extlst" xmlns:r="http://schemas.openxmlformats.org/officeDocument/2006/relationships" xmlns:m="http://schemas.openxmlformats.org/officeDocument/2006/math" xmlns:v="urn:schemas-microsoft-com:vml" xmlns:wp14="http://schemas.microsoft.com/office/word/2010/wordprocessingDrawing" xmlns:wp="http://schemas.openxmlformats.org/drawingml/2006/wordprocessingDrawing" xmlns:w10="urn:schemas-microsoft-com:office:word" xmlns:w="http://schemas.openxmlformats.org/wordprocessingml/2006/main" xmlns:w14="http://schemas.microsoft.com/office/word/2010/wordml" xmlns:w15="http://schemas.microsoft.com/office/word/2012/wordml" xmlns:w16cex="http://schemas.microsoft.com/office/word/2018/wordml/cex" xmlns:w16cid="http://schemas.microsoft.com/office/word/2016/wordml/cid" xmlns:w16="http://schemas.microsoft.com/office/word/2018/wordml" xmlns:w16du="http://schemas.microsoft.com/office/word/2023/wordml/word16du" xmlns:w16sdtdh="http://schemas.microsoft.com/office/word/2020/wordml/sdtdatahash" xmlns:w16sdtfl="http://schemas.microsoft.com/office/word/2024/wordml/sdtformatlock" xmlns:w16se="http://schemas.microsoft.com/office/word/2015/wordml/symex" xmlns:wpg="http://schemas.microsoft.com/office/word/2010/wordprocessingGroup" xmlns:wpi="http://schemas.microsoft.com/office/word/2010/wordprocessingInk" xmlns:wne="http://schemas.microsoft.com/office/word/2006/wordml" xmlns:wps="http://schemas.microsoft.com/office/word/2010/wordprocessingShape" mc:Ignorable="w14 w15 w16se w16cid w16 w16cex w16sdtdh w16sdtfl w16du wp14">
+<w:hdr xmlns:wpc="http://schemas.microsoft.com/office/word/2010/wordprocessingCanvas" xmlns:cx="http://schemas.microsoft.com/office/drawing/2014/chartex" xmlns:cx1="http://schemas.microsoft.com/office/drawing/2015/9/8/chartex" xmlns:cx2="http://schemas.microsoft.com/office/drawing/2015/10/21/chartex" xmlns:cx3="http://schemas.microsoft.com/office/drawing/2016/5/9/chartex" xmlns:cx4="http://schemas.microsoft.com/office/drawing/2016/5/10/chartex" xmlns:cx5="http://schemas.microsoft.com/office/drawing/2016/5/11/chartex" xmlns:cx6="http://schemas.microsoft.com/office/drawing/2016/5/12/chartex" xmlns:cx7="http://schemas.microsoft.com/office/drawing/2016/5/13/chartex" xmlns:cx8="http://schemas.microsoft.com/office/drawing/2016/5/14/chartex" xmlns:mc="http://schemas.openxmlformats.org/markup-compatibility/2006" xmlns:aink="http://schemas.microsoft.com/office/drawing/2016/ink" xmlns:am3d="http://schemas.microsoft.com/office/drawing/2017/model3d" xmlns:o="urn:schemas-microsoft-com:office:office" xmlns:oel="http://schemas.microsoft.com/office/2019/extlst" xmlns:r="http://schemas.openxmlformats.org/officeDocument/2006/relationships" xmlns:m="http://schemas.openxmlformats.org/officeDocument/2006/math" xmlns:v="urn:schemas-microsoft-com:vml" xmlns:wp14="http://schemas.microsoft.com/office/word/2010/wordprocessingDrawing" xmlns:wp="http://schemas.openxmlformats.org/drawingml/2006/wordprocessingDrawing" xmlns:w10="urn:schemas-microsoft-com:office:word" xmlns:w="http://schemas.openxmlformats.org/wordprocessingml/2006/main" xmlns:w14="http://schemas.microsoft.com/office/word/2010/wordml" xmlns:w15="http://schemas.microsoft.com/office/word/2012/wordml" xmlns:w16cex="http://schemas.microsoft.com/office/word/2018/wordml/cex" xmlns:w16cid="http://schemas.microsoft.com/office/word/2016/wordml/cid" xmlns:w16="http://schemas.microsoft.com/office/word/2018/wordml" xmlns:w16du="http://schemas.microsoft.com/office/word/2023/wordml/word16du" xmlns:w16sdtdh="http://schemas.microsoft.com/office/word/2020/wordml/sdtdatahash" xmlns:w16se="http://schemas.microsoft.com/office/word/2015/wordml/symex" xmlns:wpg="http://schemas.microsoft.com/office/word/2010/wordprocessingGroup" xmlns:wpi="http://schemas.microsoft.com/office/word/2010/wordprocessingInk" xmlns:wne="http://schemas.microsoft.com/office/word/2006/wordml" xmlns:wps="http://schemas.microsoft.com/office/word/2010/wordprocessingShape" mc:Ignorable="w14 w15 w16se w16cid w16 w16cex w16sdtdh wp14">
   <w:p>
     <w:pPr>
       <w:pStyle w:val="HeaderLeft"/>
@@ -5979,7 +6068,7 @@
 </file>
 
 <file path=word/numbering.xml><?xml version="1.0" encoding="utf-8"?>
-<w:numbering xmlns:wpc="http://schemas.microsoft.com/office/word/2010/wordprocessingCanvas" xmlns:cx="http://schemas.microsoft.com/office/drawing/2014/chartex" xmlns:cx1="http://schemas.microsoft.com/office/drawing/2015/9/8/chartex" xmlns:cx2="http://schemas.microsoft.com/office/drawing/2015/10/21/chartex" xmlns:cx3="http://schemas.microsoft.com/office/drawing/2016/5/9/chartex" xmlns:cx4="http://schemas.microsoft.com/office/drawing/2016/5/10/chartex" xmlns:cx5="http://schemas.microsoft.com/office/drawing/2016/5/11/chartex" xmlns:cx6="http://schemas.microsoft.com/office/drawing/2016/5/12/chartex" xmlns:cx7="http://schemas.microsoft.com/office/drawing/2016/5/13/chartex" xmlns:cx8="http://schemas.microsoft.com/office/drawing/2016/5/14/chartex" xmlns:mc="http://schemas.openxmlformats.org/markup-compatibility/2006" xmlns:aink="http://schemas.microsoft.com/office/drawing/2016/ink" xmlns:am3d="http://schemas.microsoft.com/office/drawing/2017/model3d" xmlns:o="urn:schemas-microsoft-com:office:office" xmlns:oel="http://schemas.microsoft.com/office/2019/extlst" xmlns:r="http://schemas.openxmlformats.org/officeDocument/2006/relationships" xmlns:m="http://schemas.openxmlformats.org/officeDocument/2006/math" xmlns:v="urn:schemas-microsoft-com:vml" xmlns:wp14="http://schemas.microsoft.com/office/word/2010/wordprocessingDrawing" xmlns:wp="http://schemas.openxmlformats.org/drawingml/2006/wordprocessingDrawing" xmlns:w10="urn:schemas-microsoft-com:office:word" xmlns:w="http://schemas.openxmlformats.org/wordprocessingml/2006/main" xmlns:w14="http://schemas.microsoft.com/office/word/2010/wordml" xmlns:w15="http://schemas.microsoft.com/office/word/2012/wordml" xmlns:w16cex="http://schemas.microsoft.com/office/word/2018/wordml/cex" xmlns:w16cid="http://schemas.microsoft.com/office/word/2016/wordml/cid" xmlns:w16="http://schemas.microsoft.com/office/word/2018/wordml" xmlns:w16du="http://schemas.microsoft.com/office/word/2023/wordml/word16du" xmlns:w16sdtdh="http://schemas.microsoft.com/office/word/2020/wordml/sdtdatahash" xmlns:w16sdtfl="http://schemas.microsoft.com/office/word/2024/wordml/sdtformatlock" xmlns:w16se="http://schemas.microsoft.com/office/word/2015/wordml/symex" xmlns:wpg="http://schemas.microsoft.com/office/word/2010/wordprocessingGroup" xmlns:wpi="http://schemas.microsoft.com/office/word/2010/wordprocessingInk" xmlns:wne="http://schemas.microsoft.com/office/word/2006/wordml" xmlns:wps="http://schemas.microsoft.com/office/word/2010/wordprocessingShape" mc:Ignorable="w14 w15 w16se w16cid w16 w16cex w16sdtdh w16sdtfl w16du wp14">
+<w:numbering xmlns:wpc="http://schemas.microsoft.com/office/word/2010/wordprocessingCanvas" xmlns:cx="http://schemas.microsoft.com/office/drawing/2014/chartex" xmlns:cx1="http://schemas.microsoft.com/office/drawing/2015/9/8/chartex" xmlns:cx2="http://schemas.microsoft.com/office/drawing/2015/10/21/chartex" xmlns:cx3="http://schemas.microsoft.com/office/drawing/2016/5/9/chartex" xmlns:cx4="http://schemas.microsoft.com/office/drawing/2016/5/10/chartex" xmlns:cx5="http://schemas.microsoft.com/office/drawing/2016/5/11/chartex" xmlns:cx6="http://schemas.microsoft.com/office/drawing/2016/5/12/chartex" xmlns:cx7="http://schemas.microsoft.com/office/drawing/2016/5/13/chartex" xmlns:cx8="http://schemas.microsoft.com/office/drawing/2016/5/14/chartex" xmlns:mc="http://schemas.openxmlformats.org/markup-compatibility/2006" xmlns:aink="http://schemas.microsoft.com/office/drawing/2016/ink" xmlns:am3d="http://schemas.microsoft.com/office/drawing/2017/model3d" xmlns:o="urn:schemas-microsoft-com:office:office" xmlns:oel="http://schemas.microsoft.com/office/2019/extlst" xmlns:r="http://schemas.openxmlformats.org/officeDocument/2006/relationships" xmlns:m="http://schemas.openxmlformats.org/officeDocument/2006/math" xmlns:v="urn:schemas-microsoft-com:vml" xmlns:wp14="http://schemas.microsoft.com/office/word/2010/wordprocessingDrawing" xmlns:wp="http://schemas.openxmlformats.org/drawingml/2006/wordprocessingDrawing" xmlns:w10="urn:schemas-microsoft-com:office:word" xmlns:w="http://schemas.openxmlformats.org/wordprocessingml/2006/main" xmlns:w14="http://schemas.microsoft.com/office/word/2010/wordml" xmlns:w15="http://schemas.microsoft.com/office/word/2012/wordml" xmlns:w16cex="http://schemas.microsoft.com/office/word/2018/wordml/cex" xmlns:w16cid="http://schemas.microsoft.com/office/word/2016/wordml/cid" xmlns:w16="http://schemas.microsoft.com/office/word/2018/wordml" xmlns:w16du="http://schemas.microsoft.com/office/word/2023/wordml/word16du" xmlns:w16sdtdh="http://schemas.microsoft.com/office/word/2020/wordml/sdtdatahash" xmlns:w16se="http://schemas.microsoft.com/office/word/2015/wordml/symex" xmlns:wpg="http://schemas.microsoft.com/office/word/2010/wordprocessingGroup" xmlns:wpi="http://schemas.microsoft.com/office/word/2010/wordprocessingInk" xmlns:wne="http://schemas.microsoft.com/office/word/2006/wordml" xmlns:wps="http://schemas.microsoft.com/office/word/2010/wordprocessingShape" mc:Ignorable="w14 w15 w16se w16cid w16 w16cex w16sdtdh wp14">
   <w:abstractNum w:abstractNumId="0" w15:restartNumberingAfterBreak="0">
     <w:nsid w:val="066D36ED"/>
     <w:multiLevelType w:val="multilevel"/>
@@ -6537,7 +6626,7 @@
 </file>
 
 <file path=word/styles.xml><?xml version="1.0" encoding="utf-8"?>
-<w:styles xmlns:mc="http://schemas.openxmlformats.org/markup-compatibility/2006" xmlns:r="http://schemas.openxmlformats.org/officeDocument/2006/relationships" xmlns:w="http://schemas.openxmlformats.org/wordprocessingml/2006/main" xmlns:w14="http://schemas.microsoft.com/office/word/2010/wordml" xmlns:w15="http://schemas.microsoft.com/office/word/2012/wordml" xmlns:w16cex="http://schemas.microsoft.com/office/word/2018/wordml/cex" xmlns:w16cid="http://schemas.microsoft.com/office/word/2016/wordml/cid" xmlns:w16="http://schemas.microsoft.com/office/word/2018/wordml" xmlns:w16du="http://schemas.microsoft.com/office/word/2023/wordml/word16du" xmlns:w16sdtdh="http://schemas.microsoft.com/office/word/2020/wordml/sdtdatahash" xmlns:w16sdtfl="http://schemas.microsoft.com/office/word/2024/wordml/sdtformatlock" xmlns:w16se="http://schemas.microsoft.com/office/word/2015/wordml/symex" mc:Ignorable="w14 w15 w16se w16cid w16 w16cex w16sdtdh w16sdtfl w16du">
+<w:styles xmlns:mc="http://schemas.openxmlformats.org/markup-compatibility/2006" xmlns:r="http://schemas.openxmlformats.org/officeDocument/2006/relationships" xmlns:w="http://schemas.openxmlformats.org/wordprocessingml/2006/main" xmlns:w14="http://schemas.microsoft.com/office/word/2010/wordml" xmlns:w15="http://schemas.microsoft.com/office/word/2012/wordml" xmlns:w16cex="http://schemas.microsoft.com/office/word/2018/wordml/cex" xmlns:w16cid="http://schemas.microsoft.com/office/word/2016/wordml/cid" xmlns:w16="http://schemas.microsoft.com/office/word/2018/wordml" xmlns:w16sdtdh="http://schemas.microsoft.com/office/word/2020/wordml/sdtdatahash" xmlns:w16se="http://schemas.microsoft.com/office/word/2015/wordml/symex" mc:Ignorable="w14 w15 w16se w16cid w16 w16cex w16sdtdh">
   <w:docDefaults>
     <w:rPrDefault>
       <w:rPr>

</xml_diff>

<commit_message>
Section 2.3 done, added new refs, Sequence diagram reference missing
</commit_message>
<xml_diff>
--- a/requirements/SRS.docx
+++ b/requirements/SRS.docx
@@ -1274,6 +1274,113 @@
                 <w:color w:val="000000"/>
               </w:rPr>
             </w:pPr>
+            <w:r>
+              <w:rPr>
+                <w:color w:val="000000"/>
+              </w:rPr>
+              <w:t>03/04/2025</w:t>
+            </w:r>
+          </w:p>
+        </w:tc>
+        <w:tc>
+          <w:tcPr>
+            <w:tcW w:w="1083" w:type="dxa"/>
+            <w:tcBorders>
+              <w:top w:val="single" w:sz="6" w:space="0" w:color="000000"/>
+              <w:left w:val="single" w:sz="6" w:space="0" w:color="000000"/>
+              <w:bottom w:val="single" w:sz="6" w:space="0" w:color="000000"/>
+            </w:tcBorders>
+            <w:shd w:val="clear" w:color="auto" w:fill="E5E5E5"/>
+          </w:tcPr>
+          <w:p>
+            <w:pPr>
+              <w:pStyle w:val="TableText"/>
+              <w:snapToGrid w:val="0"/>
+              <w:rPr>
+                <w:color w:val="000000"/>
+              </w:rPr>
+            </w:pPr>
+            <w:r>
+              <w:rPr>
+                <w:color w:val="000000"/>
+              </w:rPr>
+              <w:t>1,09</w:t>
+            </w:r>
+          </w:p>
+        </w:tc>
+        <w:tc>
+          <w:tcPr>
+            <w:tcW w:w="3813" w:type="dxa"/>
+            <w:tcBorders>
+              <w:top w:val="single" w:sz="6" w:space="0" w:color="000000"/>
+              <w:left w:val="single" w:sz="6" w:space="0" w:color="000000"/>
+              <w:bottom w:val="single" w:sz="6" w:space="0" w:color="000000"/>
+            </w:tcBorders>
+            <w:shd w:val="clear" w:color="auto" w:fill="E5E5E5"/>
+          </w:tcPr>
+          <w:p>
+            <w:pPr>
+              <w:pStyle w:val="TableText"/>
+              <w:snapToGrid w:val="0"/>
+              <w:rPr>
+                <w:color w:val="000000"/>
+              </w:rPr>
+            </w:pPr>
+            <w:r>
+              <w:rPr>
+                <w:color w:val="000000"/>
+              </w:rPr>
+              <w:t>Revision Added Reference, Completed 2.3</w:t>
+            </w:r>
+          </w:p>
+        </w:tc>
+        <w:tc>
+          <w:tcPr>
+            <w:tcW w:w="2591" w:type="dxa"/>
+            <w:tcBorders>
+              <w:top w:val="single" w:sz="6" w:space="0" w:color="000000"/>
+              <w:left w:val="single" w:sz="6" w:space="0" w:color="000000"/>
+              <w:bottom w:val="single" w:sz="6" w:space="0" w:color="000000"/>
+              <w:right w:val="single" w:sz="6" w:space="0" w:color="000000"/>
+            </w:tcBorders>
+            <w:shd w:val="clear" w:color="auto" w:fill="E5E5E5"/>
+          </w:tcPr>
+          <w:p>
+            <w:pPr>
+              <w:pStyle w:val="TableText"/>
+              <w:snapToGrid w:val="0"/>
+              <w:rPr>
+                <w:color w:val="000000"/>
+              </w:rPr>
+            </w:pPr>
+            <w:r>
+              <w:rPr>
+                <w:color w:val="000000"/>
+              </w:rPr>
+              <w:t>Jaishnoor Kaur</w:t>
+            </w:r>
+          </w:p>
+        </w:tc>
+      </w:tr>
+      <w:tr>
+        <w:tc>
+          <w:tcPr>
+            <w:tcW w:w="1275" w:type="dxa"/>
+            <w:tcBorders>
+              <w:top w:val="single" w:sz="6" w:space="0" w:color="000000"/>
+              <w:left w:val="single" w:sz="6" w:space="0" w:color="000000"/>
+              <w:bottom w:val="single" w:sz="6" w:space="0" w:color="000000"/>
+            </w:tcBorders>
+            <w:shd w:val="clear" w:color="auto" w:fill="E5E5E5"/>
+          </w:tcPr>
+          <w:p>
+            <w:pPr>
+              <w:pStyle w:val="TableText"/>
+              <w:snapToGrid w:val="0"/>
+              <w:rPr>
+                <w:color w:val="000000"/>
+              </w:rPr>
+            </w:pPr>
           </w:p>
         </w:tc>
         <w:tc>
@@ -1919,89 +2026,6 @@
           </w:p>
         </w:tc>
       </w:tr>
-      <w:tr>
-        <w:tc>
-          <w:tcPr>
-            <w:tcW w:w="1275" w:type="dxa"/>
-            <w:tcBorders>
-              <w:top w:val="single" w:sz="6" w:space="0" w:color="000000"/>
-              <w:left w:val="single" w:sz="6" w:space="0" w:color="000000"/>
-              <w:bottom w:val="single" w:sz="6" w:space="0" w:color="000000"/>
-            </w:tcBorders>
-            <w:shd w:val="clear" w:color="auto" w:fill="E5E5E5"/>
-          </w:tcPr>
-          <w:p>
-            <w:pPr>
-              <w:pStyle w:val="TableText"/>
-              <w:snapToGrid w:val="0"/>
-              <w:rPr>
-                <w:color w:val="000000"/>
-              </w:rPr>
-            </w:pPr>
-          </w:p>
-        </w:tc>
-        <w:tc>
-          <w:tcPr>
-            <w:tcW w:w="1083" w:type="dxa"/>
-            <w:tcBorders>
-              <w:top w:val="single" w:sz="6" w:space="0" w:color="000000"/>
-              <w:left w:val="single" w:sz="6" w:space="0" w:color="000000"/>
-              <w:bottom w:val="single" w:sz="6" w:space="0" w:color="000000"/>
-            </w:tcBorders>
-            <w:shd w:val="clear" w:color="auto" w:fill="E5E5E5"/>
-          </w:tcPr>
-          <w:p>
-            <w:pPr>
-              <w:pStyle w:val="TableText"/>
-              <w:snapToGrid w:val="0"/>
-              <w:rPr>
-                <w:color w:val="000000"/>
-              </w:rPr>
-            </w:pPr>
-          </w:p>
-        </w:tc>
-        <w:tc>
-          <w:tcPr>
-            <w:tcW w:w="3813" w:type="dxa"/>
-            <w:tcBorders>
-              <w:top w:val="single" w:sz="6" w:space="0" w:color="000000"/>
-              <w:left w:val="single" w:sz="6" w:space="0" w:color="000000"/>
-              <w:bottom w:val="single" w:sz="6" w:space="0" w:color="000000"/>
-            </w:tcBorders>
-            <w:shd w:val="clear" w:color="auto" w:fill="E5E5E5"/>
-          </w:tcPr>
-          <w:p>
-            <w:pPr>
-              <w:pStyle w:val="TableText"/>
-              <w:snapToGrid w:val="0"/>
-              <w:rPr>
-                <w:color w:val="000000"/>
-              </w:rPr>
-            </w:pPr>
-          </w:p>
-        </w:tc>
-        <w:tc>
-          <w:tcPr>
-            <w:tcW w:w="2591" w:type="dxa"/>
-            <w:tcBorders>
-              <w:top w:val="single" w:sz="6" w:space="0" w:color="000000"/>
-              <w:left w:val="single" w:sz="6" w:space="0" w:color="000000"/>
-              <w:bottom w:val="single" w:sz="6" w:space="0" w:color="000000"/>
-              <w:right w:val="single" w:sz="6" w:space="0" w:color="000000"/>
-            </w:tcBorders>
-            <w:shd w:val="clear" w:color="auto" w:fill="E5E5E5"/>
-          </w:tcPr>
-          <w:p>
-            <w:pPr>
-              <w:pStyle w:val="TableText"/>
-              <w:snapToGrid w:val="0"/>
-              <w:rPr>
-                <w:color w:val="000000"/>
-              </w:rPr>
-            </w:pPr>
-          </w:p>
-        </w:tc>
-      </w:tr>
     </w:tbl>
     <w:p>
       <w:pPr>
@@ -3336,7 +3360,13 @@
         <w:rPr>
           <w:color w:val="000000" w:themeColor="text1"/>
         </w:rPr>
-        <w:t>: class_diagrams.pdf</w:t>
+        <w:t xml:space="preserve">: </w:t>
+      </w:r>
+      <w:r>
+        <w:rPr>
+          <w:color w:val="000000" w:themeColor="text1"/>
+        </w:rPr>
+        <w:t>use_case_diagrams.md</w:t>
       </w:r>
     </w:p>
     <w:p>
@@ -3347,14 +3377,20 @@
           <w:numId w:val="5"/>
         </w:numPr>
         <w:rPr>
-          <w:color w:val="7030A0"/>
-        </w:rPr>
-      </w:pPr>
-      <w:r>
-        <w:rPr>
-          <w:color w:val="7030A0"/>
-        </w:rPr>
-        <w:t>Class Diagrams – Step 5 in assignment description</w:t>
+          <w:color w:val="000000" w:themeColor="text1"/>
+        </w:rPr>
+      </w:pPr>
+      <w:r>
+        <w:rPr>
+          <w:color w:val="000000" w:themeColor="text1"/>
+        </w:rPr>
+        <w:t xml:space="preserve">Class Diagrams – </w:t>
+      </w:r>
+      <w:r>
+        <w:rPr>
+          <w:color w:val="000000" w:themeColor="text1"/>
+        </w:rPr>
+        <w:t>class_diagrams.pdf</w:t>
       </w:r>
     </w:p>
     <w:p>
@@ -3365,14 +3401,14 @@
           <w:numId w:val="5"/>
         </w:numPr>
         <w:rPr>
-          <w:color w:val="7030A0"/>
-        </w:rPr>
-      </w:pPr>
-      <w:r>
-        <w:rPr>
-          <w:color w:val="7030A0"/>
-        </w:rPr>
-        <w:t>Sequence Diagrams – Step 6 in assignment description</w:t>
+          <w:color w:val="000000" w:themeColor="text1"/>
+        </w:rPr>
+      </w:pPr>
+      <w:r>
+        <w:rPr>
+          <w:color w:val="000000" w:themeColor="text1"/>
+        </w:rPr>
+        <w:t xml:space="preserve">Sequence Diagrams – </w:t>
       </w:r>
     </w:p>
     <w:p>
@@ -3546,6 +3582,57 @@
     </w:p>
     <w:p>
       <w:pPr>
+        <w:ind w:left="1440"/>
+        <w:jc w:val="both"/>
+      </w:pPr>
+      <w:r>
+        <w:t xml:space="preserve">1. A </w:t>
+      </w:r>
+      <w:r>
+        <w:t>banking system for a large bank</w:t>
+      </w:r>
+      <w:r>
+        <w:t xml:space="preserve"> w</w:t>
+      </w:r>
+      <w:r>
+        <w:t xml:space="preserve">hich </w:t>
+      </w:r>
+      <w:r>
+        <w:t>provides</w:t>
+      </w:r>
+      <w:r>
+        <w:t xml:space="preserve"> an ATM interface and a teller interface. </w:t>
+      </w:r>
+    </w:p>
+    <w:p>
+      <w:pPr>
+        <w:ind w:left="1440"/>
+        <w:jc w:val="both"/>
+      </w:pPr>
+      <w:r>
+        <w:t>2</w:t>
+      </w:r>
+      <w:r>
+        <w:t>.</w:t>
+      </w:r>
+      <w:r>
+        <w:t xml:space="preserve"> </w:t>
+      </w:r>
+      <w:r>
+        <w:t xml:space="preserve">Central module which handles data storage and logic and communicates with ATM and Teller modules via </w:t>
+      </w:r>
+      <w:r>
+        <w:t>TCP/IP</w:t>
+      </w:r>
+      <w:r>
+        <w:t xml:space="preserve"> using </w:t>
+      </w:r>
+      <w:r>
+        <w:t xml:space="preserve">client-server architecture. </w:t>
+      </w:r>
+    </w:p>
+    <w:p>
+      <w:pPr>
         <w:pStyle w:val="Heading2"/>
         <w:numPr>
           <w:ilvl w:val="1"/>
@@ -4563,25 +4650,7 @@
         <w:rPr>
           <w:color w:val="000000" w:themeColor="text1"/>
         </w:rPr>
-        <w:t>an amount of $</w:t>
-      </w:r>
-      <w:r>
-        <w:rPr>
-          <w:color w:val="000000" w:themeColor="text1"/>
-        </w:rPr>
-        <w:t>10</w:t>
-      </w:r>
-      <w:r>
-        <w:rPr>
-          <w:color w:val="000000" w:themeColor="text1"/>
-        </w:rPr>
-        <w:t>,000</w:t>
-      </w:r>
-      <w:r>
-        <w:rPr>
-          <w:color w:val="000000" w:themeColor="text1"/>
-        </w:rPr>
-        <w:t xml:space="preserve"> </w:t>
+        <w:t xml:space="preserve">an amount of $10,000 </w:t>
       </w:r>
       <w:r>
         <w:rPr>
@@ -5740,7 +5809,7 @@
             </wp:anchor>
           </w:drawing>
         </mc:Choice>
-        <mc:Fallback xmlns:w16sdtfl="http://schemas.microsoft.com/office/word/2024/wordml/sdtformatlock">
+        <mc:Fallback>
           <w:pict>
             <v:rect w14:anchorId="03A9C54D" id="Frame1" o:spid="_x0000_s1026" style="position:absolute;margin-left:0;margin-top:.05pt;width:4.65pt;height:9.35pt;z-index:-503316473;visibility:visible;mso-wrap-style:square;mso-wrap-distance-left:0;mso-wrap-distance-top:0;mso-wrap-distance-right:0;mso-wrap-distance-bottom:0;mso-position-horizontal:center;mso-position-horizontal-relative:margin;mso-position-vertical:absolute;mso-position-vertical-relative:text;v-text-anchor:top" o:gfxdata="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" o:allowincell="f" filled="f" stroked="f" strokeweight="0">
               <v:textbox inset="0,0,0,0">
@@ -5905,7 +5974,7 @@
             </wp:anchor>
           </w:drawing>
         </mc:Choice>
-        <mc:Fallback xmlns:w16sdtfl="http://schemas.microsoft.com/office/word/2024/wordml/sdtformatlock">
+        <mc:Fallback>
           <w:pict>
             <v:rect w14:anchorId="3D8BC564" id="Frame2" o:spid="_x0000_s1027" style="position:absolute;margin-left:0;margin-top:.05pt;width:5.65pt;height:1.8pt;z-index:-503316474;visibility:visible;mso-wrap-style:square;mso-wrap-distance-left:0;mso-wrap-distance-top:0;mso-wrap-distance-right:0;mso-wrap-distance-bottom:0;mso-position-horizontal:center;mso-position-horizontal-relative:margin;mso-position-vertical:absolute;mso-position-vertical-relative:text;v-text-anchor:top" o:gfxdata="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" o:allowincell="f" filled="f" stroked="f" strokeweight="0">
               <v:textbox inset="0,0,0,0">
@@ -7675,6 +7744,17 @@
     <w:name w:val="WW8Num1"/>
     <w:qFormat/>
   </w:style>
+  <w:style w:type="paragraph" w:styleId="ListParagraph">
+    <w:name w:val="List Paragraph"/>
+    <w:basedOn w:val="Normal"/>
+    <w:uiPriority w:val="34"/>
+    <w:qFormat/>
+    <w:rsid w:val="00303F2F"/>
+    <w:pPr>
+      <w:ind w:left="720"/>
+      <w:contextualSpacing/>
+    </w:pPr>
+  </w:style>
 </w:styles>
 </file>
 

</xml_diff>

<commit_message>
Updated SRS - Corrected Page Numbers in ToC
</commit_message>
<xml_diff>
--- a/requirements/SRS.docx
+++ b/requirements/SRS.docx
@@ -1,6 +1,6 @@
 
 <file path=word/document.xml><?xml version="1.0" encoding="utf-8"?>
-<w:document xmlns:wpc="http://schemas.microsoft.com/office/word/2010/wordprocessingCanvas" xmlns:cx="http://schemas.microsoft.com/office/drawing/2014/chartex" xmlns:cx1="http://schemas.microsoft.com/office/drawing/2015/9/8/chartex" xmlns:cx2="http://schemas.microsoft.com/office/drawing/2015/10/21/chartex" xmlns:cx3="http://schemas.microsoft.com/office/drawing/2016/5/9/chartex" xmlns:cx4="http://schemas.microsoft.com/office/drawing/2016/5/10/chartex" xmlns:cx5="http://schemas.microsoft.com/office/drawing/2016/5/11/chartex" xmlns:cx6="http://schemas.microsoft.com/office/drawing/2016/5/12/chartex" xmlns:cx7="http://schemas.microsoft.com/office/drawing/2016/5/13/chartex" xmlns:cx8="http://schemas.microsoft.com/office/drawing/2016/5/14/chartex" xmlns:mc="http://schemas.openxmlformats.org/markup-compatibility/2006" xmlns:aink="http://schemas.microsoft.com/office/drawing/2016/ink" xmlns:am3d="http://schemas.microsoft.com/office/drawing/2017/model3d" xmlns:o="urn:schemas-microsoft-com:office:office" xmlns:oel="http://schemas.microsoft.com/office/2019/extlst" xmlns:r="http://schemas.openxmlformats.org/officeDocument/2006/relationships" xmlns:m="http://schemas.openxmlformats.org/officeDocument/2006/math" xmlns:v="urn:schemas-microsoft-com:vml" xmlns:wp14="http://schemas.microsoft.com/office/word/2010/wordprocessingDrawing" xmlns:wp="http://schemas.openxmlformats.org/drawingml/2006/wordprocessingDrawing" xmlns:w10="urn:schemas-microsoft-com:office:word" xmlns:w="http://schemas.openxmlformats.org/wordprocessingml/2006/main" xmlns:w14="http://schemas.microsoft.com/office/word/2010/wordml" xmlns:w15="http://schemas.microsoft.com/office/word/2012/wordml" xmlns:w16cex="http://schemas.microsoft.com/office/word/2018/wordml/cex" xmlns:w16cid="http://schemas.microsoft.com/office/word/2016/wordml/cid" xmlns:w16="http://schemas.microsoft.com/office/word/2018/wordml" xmlns:w16du="http://schemas.microsoft.com/office/word/2023/wordml/word16du" xmlns:w16sdtdh="http://schemas.microsoft.com/office/word/2020/wordml/sdtdatahash" xmlns:w16se="http://schemas.microsoft.com/office/word/2015/wordml/symex" xmlns:wpg="http://schemas.microsoft.com/office/word/2010/wordprocessingGroup" xmlns:wpi="http://schemas.microsoft.com/office/word/2010/wordprocessingInk" xmlns:wne="http://schemas.microsoft.com/office/word/2006/wordml" xmlns:wps="http://schemas.microsoft.com/office/word/2010/wordprocessingShape" mc:Ignorable="w14 w15 w16se w16cid w16 w16cex w16sdtdh wp14">
+<w:document xmlns:wpc="http://schemas.microsoft.com/office/word/2010/wordprocessingCanvas" xmlns:cx="http://schemas.microsoft.com/office/drawing/2014/chartex" xmlns:cx1="http://schemas.microsoft.com/office/drawing/2015/9/8/chartex" xmlns:cx2="http://schemas.microsoft.com/office/drawing/2015/10/21/chartex" xmlns:cx3="http://schemas.microsoft.com/office/drawing/2016/5/9/chartex" xmlns:cx4="http://schemas.microsoft.com/office/drawing/2016/5/10/chartex" xmlns:cx5="http://schemas.microsoft.com/office/drawing/2016/5/11/chartex" xmlns:cx6="http://schemas.microsoft.com/office/drawing/2016/5/12/chartex" xmlns:cx7="http://schemas.microsoft.com/office/drawing/2016/5/13/chartex" xmlns:cx8="http://schemas.microsoft.com/office/drawing/2016/5/14/chartex" xmlns:mc="http://schemas.openxmlformats.org/markup-compatibility/2006" xmlns:aink="http://schemas.microsoft.com/office/drawing/2016/ink" xmlns:am3d="http://schemas.microsoft.com/office/drawing/2017/model3d" xmlns:o="urn:schemas-microsoft-com:office:office" xmlns:oel="http://schemas.microsoft.com/office/2019/extlst" xmlns:r="http://schemas.openxmlformats.org/officeDocument/2006/relationships" xmlns:m="http://schemas.openxmlformats.org/officeDocument/2006/math" xmlns:v="urn:schemas-microsoft-com:vml" xmlns:wp14="http://schemas.microsoft.com/office/word/2010/wordprocessingDrawing" xmlns:wp="http://schemas.openxmlformats.org/drawingml/2006/wordprocessingDrawing" xmlns:w10="urn:schemas-microsoft-com:office:word" xmlns:w="http://schemas.openxmlformats.org/wordprocessingml/2006/main" xmlns:w14="http://schemas.microsoft.com/office/word/2010/wordml" xmlns:w15="http://schemas.microsoft.com/office/word/2012/wordml" xmlns:w16cex="http://schemas.microsoft.com/office/word/2018/wordml/cex" xmlns:w16cid="http://schemas.microsoft.com/office/word/2016/wordml/cid" xmlns:w16="http://schemas.microsoft.com/office/word/2018/wordml" xmlns:w16du="http://schemas.microsoft.com/office/word/2023/wordml/word16du" xmlns:w16sdtdh="http://schemas.microsoft.com/office/word/2020/wordml/sdtdatahash" xmlns:w16sdtfl="http://schemas.microsoft.com/office/word/2024/wordml/sdtformatlock" xmlns:w16se="http://schemas.microsoft.com/office/word/2015/wordml/symex" xmlns:wpg="http://schemas.microsoft.com/office/word/2010/wordprocessingGroup" xmlns:wpi="http://schemas.microsoft.com/office/word/2010/wordprocessingInk" xmlns:wne="http://schemas.microsoft.com/office/word/2006/wordml" xmlns:wps="http://schemas.microsoft.com/office/word/2010/wordprocessingShape" mc:Ignorable="w14 w15 w16se w16cid w16 w16cex w16sdtdh w16sdtfl w16du wp14">
   <w:body>
     <w:p/>
     <w:p>
@@ -455,11 +455,19 @@
                 <w:color w:val="000000"/>
               </w:rPr>
             </w:pPr>
-            <w:r>
-              <w:rPr>
-                <w:color w:val="000000"/>
-              </w:rPr>
-              <w:t>Jaishnoor Kaur</w:t>
+            <w:proofErr w:type="spellStart"/>
+            <w:r>
+              <w:rPr>
+                <w:color w:val="000000"/>
+              </w:rPr>
+              <w:t>Jaishnoor</w:t>
+            </w:r>
+            <w:proofErr w:type="spellEnd"/>
+            <w:r>
+              <w:rPr>
+                <w:color w:val="000000"/>
+              </w:rPr>
+              <w:t xml:space="preserve"> Kaur</w:t>
             </w:r>
           </w:p>
         </w:tc>
@@ -681,11 +689,19 @@
                 <w:color w:val="000000"/>
               </w:rPr>
             </w:pPr>
-            <w:r>
-              <w:rPr>
-                <w:color w:val="000000"/>
-              </w:rPr>
-              <w:t>Jaishnoor Kaur</w:t>
+            <w:proofErr w:type="spellStart"/>
+            <w:r>
+              <w:rPr>
+                <w:color w:val="000000"/>
+              </w:rPr>
+              <w:t>Jaishnoor</w:t>
+            </w:r>
+            <w:proofErr w:type="spellEnd"/>
+            <w:r>
+              <w:rPr>
+                <w:color w:val="000000"/>
+              </w:rPr>
+              <w:t xml:space="preserve"> Kaur</w:t>
             </w:r>
           </w:p>
         </w:tc>
@@ -1032,11 +1048,19 @@
                 <w:color w:val="000000"/>
               </w:rPr>
             </w:pPr>
-            <w:r>
-              <w:rPr>
-                <w:color w:val="000000"/>
-              </w:rPr>
-              <w:t>Jaishnoor Kaur</w:t>
+            <w:proofErr w:type="spellStart"/>
+            <w:r>
+              <w:rPr>
+                <w:color w:val="000000"/>
+              </w:rPr>
+              <w:t>Jaishnoor</w:t>
+            </w:r>
+            <w:proofErr w:type="spellEnd"/>
+            <w:r>
+              <w:rPr>
+                <w:color w:val="000000"/>
+              </w:rPr>
+              <w:t xml:space="preserve"> Kaur</w:t>
             </w:r>
           </w:p>
         </w:tc>
@@ -1223,7 +1247,19 @@
               <w:rPr>
                 <w:color w:val="000000"/>
               </w:rPr>
-              <w:t>Revision: Added References, Clarified Requirements</w:t>
+              <w:t>Revision: Added References</w:t>
+            </w:r>
+            <w:r>
+              <w:rPr>
+                <w:color w:val="000000"/>
+              </w:rPr>
+              <w:t>;</w:t>
+            </w:r>
+            <w:r>
+              <w:rPr>
+                <w:color w:val="000000"/>
+              </w:rPr>
+              <w:t xml:space="preserve"> Clarified Requirements</w:t>
             </w:r>
           </w:p>
         </w:tc>
@@ -1246,11 +1282,19 @@
                 <w:color w:val="000000"/>
               </w:rPr>
             </w:pPr>
-            <w:r>
-              <w:rPr>
-                <w:color w:val="000000"/>
-              </w:rPr>
-              <w:t>Jaishnoor Kaur</w:t>
+            <w:proofErr w:type="spellStart"/>
+            <w:r>
+              <w:rPr>
+                <w:color w:val="000000"/>
+              </w:rPr>
+              <w:t>Jaishnoor</w:t>
+            </w:r>
+            <w:proofErr w:type="spellEnd"/>
+            <w:r>
+              <w:rPr>
+                <w:color w:val="000000"/>
+              </w:rPr>
+              <w:t xml:space="preserve"> Kaur</w:t>
             </w:r>
           </w:p>
         </w:tc>
@@ -1278,7 +1322,19 @@
               <w:rPr>
                 <w:color w:val="000000"/>
               </w:rPr>
-              <w:t>03/04/2025</w:t>
+              <w:t>03/0</w:t>
+            </w:r>
+            <w:r>
+              <w:rPr>
+                <w:color w:val="000000"/>
+              </w:rPr>
+              <w:t>5</w:t>
+            </w:r>
+            <w:r>
+              <w:rPr>
+                <w:color w:val="000000"/>
+              </w:rPr>
+              <w:t>/2025</w:t>
             </w:r>
           </w:p>
         </w:tc>
@@ -1304,7 +1360,19 @@
               <w:rPr>
                 <w:color w:val="000000"/>
               </w:rPr>
-              <w:t>1,09</w:t>
+              <w:t>1</w:t>
+            </w:r>
+            <w:r>
+              <w:rPr>
+                <w:color w:val="000000"/>
+              </w:rPr>
+              <w:t>.</w:t>
+            </w:r>
+            <w:r>
+              <w:rPr>
+                <w:color w:val="000000"/>
+              </w:rPr>
+              <w:t>09</w:t>
             </w:r>
           </w:p>
         </w:tc>
@@ -1330,7 +1398,43 @@
               <w:rPr>
                 <w:color w:val="000000"/>
               </w:rPr>
-              <w:t>Revision Added Reference, Completed 2.3</w:t>
+              <w:t>Revision</w:t>
+            </w:r>
+            <w:r>
+              <w:rPr>
+                <w:color w:val="000000"/>
+              </w:rPr>
+              <w:t>:</w:t>
+            </w:r>
+            <w:r>
+              <w:rPr>
+                <w:color w:val="000000"/>
+              </w:rPr>
+              <w:t xml:space="preserve"> Added Reference</w:t>
+            </w:r>
+            <w:r>
+              <w:rPr>
+                <w:color w:val="000000"/>
+              </w:rPr>
+              <w:t>;</w:t>
+            </w:r>
+            <w:r>
+              <w:rPr>
+                <w:color w:val="000000"/>
+              </w:rPr>
+              <w:t xml:space="preserve"> Completed </w:t>
+            </w:r>
+            <w:r>
+              <w:rPr>
+                <w:color w:val="000000"/>
+              </w:rPr>
+              <w:t xml:space="preserve">Section </w:t>
+            </w:r>
+            <w:r>
+              <w:rPr>
+                <w:color w:val="000000"/>
+              </w:rPr>
+              <w:t>2.3</w:t>
             </w:r>
           </w:p>
         </w:tc>
@@ -1353,11 +1457,132 @@
                 <w:color w:val="000000"/>
               </w:rPr>
             </w:pPr>
-            <w:r>
-              <w:rPr>
-                <w:color w:val="000000"/>
-              </w:rPr>
-              <w:t>Jaishnoor Kaur</w:t>
+            <w:proofErr w:type="spellStart"/>
+            <w:r>
+              <w:rPr>
+                <w:color w:val="000000"/>
+              </w:rPr>
+              <w:t>Jaishnoor</w:t>
+            </w:r>
+            <w:proofErr w:type="spellEnd"/>
+            <w:r>
+              <w:rPr>
+                <w:color w:val="000000"/>
+              </w:rPr>
+              <w:t xml:space="preserve"> Kaur</w:t>
+            </w:r>
+          </w:p>
+        </w:tc>
+      </w:tr>
+      <w:tr>
+        <w:tc>
+          <w:tcPr>
+            <w:tcW w:w="1275" w:type="dxa"/>
+            <w:tcBorders>
+              <w:top w:val="single" w:sz="6" w:space="0" w:color="000000"/>
+              <w:left w:val="single" w:sz="6" w:space="0" w:color="000000"/>
+              <w:bottom w:val="single" w:sz="6" w:space="0" w:color="000000"/>
+            </w:tcBorders>
+            <w:shd w:val="clear" w:color="auto" w:fill="E5E5E5"/>
+          </w:tcPr>
+          <w:p>
+            <w:pPr>
+              <w:pStyle w:val="TableText"/>
+              <w:snapToGrid w:val="0"/>
+              <w:rPr>
+                <w:color w:val="000000"/>
+              </w:rPr>
+            </w:pPr>
+            <w:r>
+              <w:rPr>
+                <w:color w:val="000000"/>
+              </w:rPr>
+              <w:t>03/05/2025</w:t>
+            </w:r>
+          </w:p>
+        </w:tc>
+        <w:tc>
+          <w:tcPr>
+            <w:tcW w:w="1083" w:type="dxa"/>
+            <w:tcBorders>
+              <w:top w:val="single" w:sz="6" w:space="0" w:color="000000"/>
+              <w:left w:val="single" w:sz="6" w:space="0" w:color="000000"/>
+              <w:bottom w:val="single" w:sz="6" w:space="0" w:color="000000"/>
+            </w:tcBorders>
+            <w:shd w:val="clear" w:color="auto" w:fill="E5E5E5"/>
+          </w:tcPr>
+          <w:p>
+            <w:pPr>
+              <w:pStyle w:val="TableText"/>
+              <w:snapToGrid w:val="0"/>
+              <w:rPr>
+                <w:color w:val="000000"/>
+              </w:rPr>
+            </w:pPr>
+            <w:r>
+              <w:rPr>
+                <w:color w:val="000000"/>
+              </w:rPr>
+              <w:t>1.10</w:t>
+            </w:r>
+          </w:p>
+        </w:tc>
+        <w:tc>
+          <w:tcPr>
+            <w:tcW w:w="3813" w:type="dxa"/>
+            <w:tcBorders>
+              <w:top w:val="single" w:sz="6" w:space="0" w:color="000000"/>
+              <w:left w:val="single" w:sz="6" w:space="0" w:color="000000"/>
+              <w:bottom w:val="single" w:sz="6" w:space="0" w:color="000000"/>
+            </w:tcBorders>
+            <w:shd w:val="clear" w:color="auto" w:fill="E5E5E5"/>
+          </w:tcPr>
+          <w:p>
+            <w:pPr>
+              <w:pStyle w:val="TableText"/>
+              <w:snapToGrid w:val="0"/>
+              <w:rPr>
+                <w:color w:val="000000"/>
+              </w:rPr>
+            </w:pPr>
+            <w:r>
+              <w:rPr>
+                <w:color w:val="000000"/>
+              </w:rPr>
+              <w:t xml:space="preserve">Revision: </w:t>
+            </w:r>
+            <w:r>
+              <w:rPr>
+                <w:color w:val="000000"/>
+              </w:rPr>
+              <w:t>Fixed Page Numbers in Table of Contents</w:t>
+            </w:r>
+          </w:p>
+        </w:tc>
+        <w:tc>
+          <w:tcPr>
+            <w:tcW w:w="2591" w:type="dxa"/>
+            <w:tcBorders>
+              <w:top w:val="single" w:sz="6" w:space="0" w:color="000000"/>
+              <w:left w:val="single" w:sz="6" w:space="0" w:color="000000"/>
+              <w:bottom w:val="single" w:sz="6" w:space="0" w:color="000000"/>
+              <w:right w:val="single" w:sz="6" w:space="0" w:color="000000"/>
+            </w:tcBorders>
+            <w:shd w:val="clear" w:color="auto" w:fill="E5E5E5"/>
+          </w:tcPr>
+          <w:p>
+            <w:pPr>
+              <w:pStyle w:val="TableText"/>
+              <w:snapToGrid w:val="0"/>
+              <w:rPr>
+                <w:color w:val="000000"/>
+              </w:rPr>
+            </w:pPr>
+            <w:r>
+              <w:rPr>
+                <w:color w:val="000000"/>
+              </w:rPr>
+              <w:t>Harven Dhanota</w:t>
             </w:r>
           </w:p>
         </w:tc>
@@ -1943,89 +2168,6 @@
           </w:p>
         </w:tc>
       </w:tr>
-      <w:tr>
-        <w:tc>
-          <w:tcPr>
-            <w:tcW w:w="1275" w:type="dxa"/>
-            <w:tcBorders>
-              <w:top w:val="single" w:sz="6" w:space="0" w:color="000000"/>
-              <w:left w:val="single" w:sz="6" w:space="0" w:color="000000"/>
-              <w:bottom w:val="single" w:sz="6" w:space="0" w:color="000000"/>
-            </w:tcBorders>
-            <w:shd w:val="clear" w:color="auto" w:fill="E5E5E5"/>
-          </w:tcPr>
-          <w:p>
-            <w:pPr>
-              <w:pStyle w:val="TableText"/>
-              <w:snapToGrid w:val="0"/>
-              <w:rPr>
-                <w:color w:val="000000"/>
-              </w:rPr>
-            </w:pPr>
-          </w:p>
-        </w:tc>
-        <w:tc>
-          <w:tcPr>
-            <w:tcW w:w="1083" w:type="dxa"/>
-            <w:tcBorders>
-              <w:top w:val="single" w:sz="6" w:space="0" w:color="000000"/>
-              <w:left w:val="single" w:sz="6" w:space="0" w:color="000000"/>
-              <w:bottom w:val="single" w:sz="6" w:space="0" w:color="000000"/>
-            </w:tcBorders>
-            <w:shd w:val="clear" w:color="auto" w:fill="E5E5E5"/>
-          </w:tcPr>
-          <w:p>
-            <w:pPr>
-              <w:pStyle w:val="TableText"/>
-              <w:snapToGrid w:val="0"/>
-              <w:rPr>
-                <w:color w:val="000000"/>
-              </w:rPr>
-            </w:pPr>
-          </w:p>
-        </w:tc>
-        <w:tc>
-          <w:tcPr>
-            <w:tcW w:w="3813" w:type="dxa"/>
-            <w:tcBorders>
-              <w:top w:val="single" w:sz="6" w:space="0" w:color="000000"/>
-              <w:left w:val="single" w:sz="6" w:space="0" w:color="000000"/>
-              <w:bottom w:val="single" w:sz="6" w:space="0" w:color="000000"/>
-            </w:tcBorders>
-            <w:shd w:val="clear" w:color="auto" w:fill="E5E5E5"/>
-          </w:tcPr>
-          <w:p>
-            <w:pPr>
-              <w:pStyle w:val="TableText"/>
-              <w:snapToGrid w:val="0"/>
-              <w:rPr>
-                <w:color w:val="000000"/>
-              </w:rPr>
-            </w:pPr>
-          </w:p>
-        </w:tc>
-        <w:tc>
-          <w:tcPr>
-            <w:tcW w:w="2591" w:type="dxa"/>
-            <w:tcBorders>
-              <w:top w:val="single" w:sz="6" w:space="0" w:color="000000"/>
-              <w:left w:val="single" w:sz="6" w:space="0" w:color="000000"/>
-              <w:bottom w:val="single" w:sz="6" w:space="0" w:color="000000"/>
-              <w:right w:val="single" w:sz="6" w:space="0" w:color="000000"/>
-            </w:tcBorders>
-            <w:shd w:val="clear" w:color="auto" w:fill="E5E5E5"/>
-          </w:tcPr>
-          <w:p>
-            <w:pPr>
-              <w:pStyle w:val="TableText"/>
-              <w:snapToGrid w:val="0"/>
-              <w:rPr>
-                <w:color w:val="000000"/>
-              </w:rPr>
-            </w:pPr>
-          </w:p>
-        </w:tc>
-      </w:tr>
     </w:tbl>
     <w:p>
       <w:pPr>
@@ -2823,7 +2965,7 @@
                 <w:rStyle w:val="IndexLink"/>
                 <w:lang w:eastAsia="en-US"/>
               </w:rPr>
-              <w:t>6</w:t>
+              <w:t>7</w:t>
             </w:r>
           </w:hyperlink>
         </w:p>
@@ -3384,7 +3526,19 @@
         <w:rPr>
           <w:color w:val="000000" w:themeColor="text1"/>
         </w:rPr>
-        <w:t xml:space="preserve">Class Diagrams – </w:t>
+        <w:t>Class Diagrams</w:t>
+      </w:r>
+      <w:r>
+        <w:rPr>
+          <w:color w:val="000000" w:themeColor="text1"/>
+        </w:rPr>
+        <w:t>:</w:t>
+      </w:r>
+      <w:r>
+        <w:rPr>
+          <w:color w:val="000000" w:themeColor="text1"/>
+        </w:rPr>
+        <w:t xml:space="preserve"> </w:t>
       </w:r>
       <w:r>
         <w:rPr>
@@ -3408,7 +3562,13 @@
         <w:rPr>
           <w:color w:val="000000" w:themeColor="text1"/>
         </w:rPr>
-        <w:t xml:space="preserve">Sequence Diagrams – </w:t>
+        <w:t>Sequence Diagrams</w:t>
+      </w:r>
+      <w:r>
+        <w:rPr>
+          <w:color w:val="000000" w:themeColor="text1"/>
+        </w:rPr>
+        <w:t xml:space="preserve">: </w:t>
       </w:r>
     </w:p>
     <w:p>
@@ -3573,6 +3733,7 @@
     </w:p>
     <w:p>
       <w:pPr>
+        <w:spacing w:after="80"/>
         <w:ind w:left="1440"/>
         <w:jc w:val="both"/>
       </w:pPr>
@@ -3582,11 +3743,21 @@
     </w:p>
     <w:p>
       <w:pPr>
+        <w:spacing w:after="80"/>
         <w:ind w:left="1440"/>
         <w:jc w:val="both"/>
       </w:pPr>
       <w:r>
-        <w:t xml:space="preserve">1. A </w:t>
+        <w:t>2.3.</w:t>
+      </w:r>
+      <w:r>
+        <w:t xml:space="preserve">1. </w:t>
+      </w:r>
+      <w:r>
+        <w:t xml:space="preserve"> </w:t>
+      </w:r>
+      <w:r>
+        <w:t xml:space="preserve">A </w:t>
       </w:r>
       <w:r>
         <w:t>banking system for a large bank</w:t>
@@ -3606,10 +3777,14 @@
     </w:p>
     <w:p>
       <w:pPr>
+        <w:spacing w:after="80"/>
         <w:ind w:left="1440"/>
         <w:jc w:val="both"/>
       </w:pPr>
       <w:r>
+        <w:t>2.3.</w:t>
+      </w:r>
+      <w:r>
         <w:t>2</w:t>
       </w:r>
       <w:r>
@@ -3619,7 +3794,45 @@
         <w:t xml:space="preserve"> </w:t>
       </w:r>
       <w:r>
-        <w:t xml:space="preserve">Central module which handles data storage and logic and communicates with ATM and Teller modules via </w:t>
+        <w:t xml:space="preserve"> A </w:t>
+      </w:r>
+      <w:r>
+        <w:t>Central</w:t>
+      </w:r>
+      <w:r>
+        <w:t xml:space="preserve"> Server</w:t>
+      </w:r>
+      <w:r>
+        <w:t xml:space="preserve"> </w:t>
+      </w:r>
+      <w:r>
+        <w:t>M</w:t>
+      </w:r>
+      <w:r>
+        <w:t>odule which handles data storage and logic</w:t>
+      </w:r>
+      <w:r>
+        <w:t>,</w:t>
+      </w:r>
+      <w:r>
+        <w:t xml:space="preserve"> and communicates with </w:t>
+      </w:r>
+      <w:r>
+        <w:t xml:space="preserve">the </w:t>
+      </w:r>
+      <w:proofErr w:type="spellStart"/>
+      <w:r>
+        <w:t>ATM</w:t>
+      </w:r>
+      <w:proofErr w:type="spellEnd"/>
+      <w:r>
+        <w:t xml:space="preserve"> and Teller </w:t>
+      </w:r>
+      <w:r>
+        <w:t>M</w:t>
+      </w:r>
+      <w:r>
+        <w:t xml:space="preserve">odules via </w:t>
       </w:r>
       <w:r>
         <w:t>TCP/IP</w:t>
@@ -5673,7 +5886,7 @@
 </file>
 
 <file path=word/endnotes.xml><?xml version="1.0" encoding="utf-8"?>
-<w:endnotes xmlns:wpc="http://schemas.microsoft.com/office/word/2010/wordprocessingCanvas" xmlns:cx="http://schemas.microsoft.com/office/drawing/2014/chartex" xmlns:cx1="http://schemas.microsoft.com/office/drawing/2015/9/8/chartex" xmlns:cx2="http://schemas.microsoft.com/office/drawing/2015/10/21/chartex" xmlns:cx3="http://schemas.microsoft.com/office/drawing/2016/5/9/chartex" xmlns:cx4="http://schemas.microsoft.com/office/drawing/2016/5/10/chartex" xmlns:cx5="http://schemas.microsoft.com/office/drawing/2016/5/11/chartex" xmlns:cx6="http://schemas.microsoft.com/office/drawing/2016/5/12/chartex" xmlns:cx7="http://schemas.microsoft.com/office/drawing/2016/5/13/chartex" xmlns:cx8="http://schemas.microsoft.com/office/drawing/2016/5/14/chartex" xmlns:mc="http://schemas.openxmlformats.org/markup-compatibility/2006" xmlns:aink="http://schemas.microsoft.com/office/drawing/2016/ink" xmlns:am3d="http://schemas.microsoft.com/office/drawing/2017/model3d" xmlns:o="urn:schemas-microsoft-com:office:office" xmlns:oel="http://schemas.microsoft.com/office/2019/extlst" xmlns:r="http://schemas.openxmlformats.org/officeDocument/2006/relationships" xmlns:m="http://schemas.openxmlformats.org/officeDocument/2006/math" xmlns:v="urn:schemas-microsoft-com:vml" xmlns:wp14="http://schemas.microsoft.com/office/word/2010/wordprocessingDrawing" xmlns:wp="http://schemas.openxmlformats.org/drawingml/2006/wordprocessingDrawing" xmlns:w10="urn:schemas-microsoft-com:office:word" xmlns:w="http://schemas.openxmlformats.org/wordprocessingml/2006/main" xmlns:w14="http://schemas.microsoft.com/office/word/2010/wordml" xmlns:w15="http://schemas.microsoft.com/office/word/2012/wordml" xmlns:w16cex="http://schemas.microsoft.com/office/word/2018/wordml/cex" xmlns:w16cid="http://schemas.microsoft.com/office/word/2016/wordml/cid" xmlns:w16="http://schemas.microsoft.com/office/word/2018/wordml" xmlns:w16du="http://schemas.microsoft.com/office/word/2023/wordml/word16du" xmlns:w16sdtdh="http://schemas.microsoft.com/office/word/2020/wordml/sdtdatahash" xmlns:w16se="http://schemas.microsoft.com/office/word/2015/wordml/symex" xmlns:wpg="http://schemas.microsoft.com/office/word/2010/wordprocessingGroup" xmlns:wpi="http://schemas.microsoft.com/office/word/2010/wordprocessingInk" xmlns:wne="http://schemas.microsoft.com/office/word/2006/wordml" xmlns:wps="http://schemas.microsoft.com/office/word/2010/wordprocessingShape" mc:Ignorable="w14 w15 w16se w16cid w16 w16cex w16sdtdh wp14">
+<w:endnotes xmlns:wpc="http://schemas.microsoft.com/office/word/2010/wordprocessingCanvas" xmlns:cx="http://schemas.microsoft.com/office/drawing/2014/chartex" xmlns:cx1="http://schemas.microsoft.com/office/drawing/2015/9/8/chartex" xmlns:cx2="http://schemas.microsoft.com/office/drawing/2015/10/21/chartex" xmlns:cx3="http://schemas.microsoft.com/office/drawing/2016/5/9/chartex" xmlns:cx4="http://schemas.microsoft.com/office/drawing/2016/5/10/chartex" xmlns:cx5="http://schemas.microsoft.com/office/drawing/2016/5/11/chartex" xmlns:cx6="http://schemas.microsoft.com/office/drawing/2016/5/12/chartex" xmlns:cx7="http://schemas.microsoft.com/office/drawing/2016/5/13/chartex" xmlns:cx8="http://schemas.microsoft.com/office/drawing/2016/5/14/chartex" xmlns:mc="http://schemas.openxmlformats.org/markup-compatibility/2006" xmlns:aink="http://schemas.microsoft.com/office/drawing/2016/ink" xmlns:am3d="http://schemas.microsoft.com/office/drawing/2017/model3d" xmlns:o="urn:schemas-microsoft-com:office:office" xmlns:oel="http://schemas.microsoft.com/office/2019/extlst" xmlns:r="http://schemas.openxmlformats.org/officeDocument/2006/relationships" xmlns:m="http://schemas.openxmlformats.org/officeDocument/2006/math" xmlns:v="urn:schemas-microsoft-com:vml" xmlns:wp14="http://schemas.microsoft.com/office/word/2010/wordprocessingDrawing" xmlns:wp="http://schemas.openxmlformats.org/drawingml/2006/wordprocessingDrawing" xmlns:w10="urn:schemas-microsoft-com:office:word" xmlns:w="http://schemas.openxmlformats.org/wordprocessingml/2006/main" xmlns:w14="http://schemas.microsoft.com/office/word/2010/wordml" xmlns:w15="http://schemas.microsoft.com/office/word/2012/wordml" xmlns:w16cex="http://schemas.microsoft.com/office/word/2018/wordml/cex" xmlns:w16cid="http://schemas.microsoft.com/office/word/2016/wordml/cid" xmlns:w16="http://schemas.microsoft.com/office/word/2018/wordml" xmlns:w16du="http://schemas.microsoft.com/office/word/2023/wordml/word16du" xmlns:w16sdtdh="http://schemas.microsoft.com/office/word/2020/wordml/sdtdatahash" xmlns:w16sdtfl="http://schemas.microsoft.com/office/word/2024/wordml/sdtformatlock" xmlns:w16se="http://schemas.microsoft.com/office/word/2015/wordml/symex" xmlns:wpg="http://schemas.microsoft.com/office/word/2010/wordprocessingGroup" xmlns:wpi="http://schemas.microsoft.com/office/word/2010/wordprocessingInk" xmlns:wne="http://schemas.microsoft.com/office/word/2006/wordml" xmlns:wps="http://schemas.microsoft.com/office/word/2010/wordprocessingShape" mc:Ignorable="w14 w15 w16se w16cid w16 w16cex w16sdtdh w16sdtfl w16du wp14">
   <w:endnote w:type="separator" w:id="-1">
     <w:p>
       <w:r>
@@ -5692,7 +5905,7 @@
 </file>
 
 <file path=word/footer1.xml><?xml version="1.0" encoding="utf-8"?>
-<w:ftr xmlns:wpc="http://schemas.microsoft.com/office/word/2010/wordprocessingCanvas" xmlns:cx="http://schemas.microsoft.com/office/drawing/2014/chartex" xmlns:cx1="http://schemas.microsoft.com/office/drawing/2015/9/8/chartex" xmlns:cx2="http://schemas.microsoft.com/office/drawing/2015/10/21/chartex" xmlns:cx3="http://schemas.microsoft.com/office/drawing/2016/5/9/chartex" xmlns:cx4="http://schemas.microsoft.com/office/drawing/2016/5/10/chartex" xmlns:cx5="http://schemas.microsoft.com/office/drawing/2016/5/11/chartex" xmlns:cx6="http://schemas.microsoft.com/office/drawing/2016/5/12/chartex" xmlns:cx7="http://schemas.microsoft.com/office/drawing/2016/5/13/chartex" xmlns:cx8="http://schemas.microsoft.com/office/drawing/2016/5/14/chartex" xmlns:mc="http://schemas.openxmlformats.org/markup-compatibility/2006" xmlns:aink="http://schemas.microsoft.com/office/drawing/2016/ink" xmlns:am3d="http://schemas.microsoft.com/office/drawing/2017/model3d" xmlns:o="urn:schemas-microsoft-com:office:office" xmlns:oel="http://schemas.microsoft.com/office/2019/extlst" xmlns:r="http://schemas.openxmlformats.org/officeDocument/2006/relationships" xmlns:m="http://schemas.openxmlformats.org/officeDocument/2006/math" xmlns:v="urn:schemas-microsoft-com:vml" xmlns:wp14="http://schemas.microsoft.com/office/word/2010/wordprocessingDrawing" xmlns:wp="http://schemas.openxmlformats.org/drawingml/2006/wordprocessingDrawing" xmlns:w10="urn:schemas-microsoft-com:office:word" xmlns:w="http://schemas.openxmlformats.org/wordprocessingml/2006/main" xmlns:w14="http://schemas.microsoft.com/office/word/2010/wordml" xmlns:w15="http://schemas.microsoft.com/office/word/2012/wordml" xmlns:w16cex="http://schemas.microsoft.com/office/word/2018/wordml/cex" xmlns:w16cid="http://schemas.microsoft.com/office/word/2016/wordml/cid" xmlns:w16="http://schemas.microsoft.com/office/word/2018/wordml" xmlns:w16du="http://schemas.microsoft.com/office/word/2023/wordml/word16du" xmlns:w16sdtdh="http://schemas.microsoft.com/office/word/2020/wordml/sdtdatahash" xmlns:w16se="http://schemas.microsoft.com/office/word/2015/wordml/symex" xmlns:wpg="http://schemas.microsoft.com/office/word/2010/wordprocessingGroup" xmlns:wpi="http://schemas.microsoft.com/office/word/2010/wordprocessingInk" xmlns:wne="http://schemas.microsoft.com/office/word/2006/wordml" xmlns:wps="http://schemas.microsoft.com/office/word/2010/wordprocessingShape" mc:Ignorable="w14 w15 w16se w16cid w16 w16cex w16sdtdh wp14">
+<w:ftr xmlns:wpc="http://schemas.microsoft.com/office/word/2010/wordprocessingCanvas" xmlns:cx="http://schemas.microsoft.com/office/drawing/2014/chartex" xmlns:cx1="http://schemas.microsoft.com/office/drawing/2015/9/8/chartex" xmlns:cx2="http://schemas.microsoft.com/office/drawing/2015/10/21/chartex" xmlns:cx3="http://schemas.microsoft.com/office/drawing/2016/5/9/chartex" xmlns:cx4="http://schemas.microsoft.com/office/drawing/2016/5/10/chartex" xmlns:cx5="http://schemas.microsoft.com/office/drawing/2016/5/11/chartex" xmlns:cx6="http://schemas.microsoft.com/office/drawing/2016/5/12/chartex" xmlns:cx7="http://schemas.microsoft.com/office/drawing/2016/5/13/chartex" xmlns:cx8="http://schemas.microsoft.com/office/drawing/2016/5/14/chartex" xmlns:mc="http://schemas.openxmlformats.org/markup-compatibility/2006" xmlns:aink="http://schemas.microsoft.com/office/drawing/2016/ink" xmlns:am3d="http://schemas.microsoft.com/office/drawing/2017/model3d" xmlns:o="urn:schemas-microsoft-com:office:office" xmlns:oel="http://schemas.microsoft.com/office/2019/extlst" xmlns:r="http://schemas.openxmlformats.org/officeDocument/2006/relationships" xmlns:m="http://schemas.openxmlformats.org/officeDocument/2006/math" xmlns:v="urn:schemas-microsoft-com:vml" xmlns:wp14="http://schemas.microsoft.com/office/word/2010/wordprocessingDrawing" xmlns:wp="http://schemas.openxmlformats.org/drawingml/2006/wordprocessingDrawing" xmlns:w10="urn:schemas-microsoft-com:office:word" xmlns:w="http://schemas.openxmlformats.org/wordprocessingml/2006/main" xmlns:w14="http://schemas.microsoft.com/office/word/2010/wordml" xmlns:w15="http://schemas.microsoft.com/office/word/2012/wordml" xmlns:w16cex="http://schemas.microsoft.com/office/word/2018/wordml/cex" xmlns:w16cid="http://schemas.microsoft.com/office/word/2016/wordml/cid" xmlns:w16="http://schemas.microsoft.com/office/word/2018/wordml" xmlns:w16du="http://schemas.microsoft.com/office/word/2023/wordml/word16du" xmlns:w16sdtdh="http://schemas.microsoft.com/office/word/2020/wordml/sdtdatahash" xmlns:w16sdtfl="http://schemas.microsoft.com/office/word/2024/wordml/sdtformatlock" xmlns:w16se="http://schemas.microsoft.com/office/word/2015/wordml/symex" xmlns:wpg="http://schemas.microsoft.com/office/word/2010/wordprocessingGroup" xmlns:wpi="http://schemas.microsoft.com/office/word/2010/wordprocessingInk" xmlns:wne="http://schemas.microsoft.com/office/word/2006/wordml" xmlns:wps="http://schemas.microsoft.com/office/word/2010/wordprocessingShape" mc:Ignorable="w14 w15 w16se w16cid w16 w16cex w16sdtdh w16sdtfl w16du wp14">
   <w:p>
     <w:pPr>
       <w:pStyle w:val="Footer"/>
@@ -5702,7 +5915,7 @@
 </file>
 
 <file path=word/footer2.xml><?xml version="1.0" encoding="utf-8"?>
-<w:ftr xmlns:wpc="http://schemas.microsoft.com/office/word/2010/wordprocessingCanvas" xmlns:cx="http://schemas.microsoft.com/office/drawing/2014/chartex" xmlns:cx1="http://schemas.microsoft.com/office/drawing/2015/9/8/chartex" xmlns:cx2="http://schemas.microsoft.com/office/drawing/2015/10/21/chartex" xmlns:cx3="http://schemas.microsoft.com/office/drawing/2016/5/9/chartex" xmlns:cx4="http://schemas.microsoft.com/office/drawing/2016/5/10/chartex" xmlns:cx5="http://schemas.microsoft.com/office/drawing/2016/5/11/chartex" xmlns:cx6="http://schemas.microsoft.com/office/drawing/2016/5/12/chartex" xmlns:cx7="http://schemas.microsoft.com/office/drawing/2016/5/13/chartex" xmlns:cx8="http://schemas.microsoft.com/office/drawing/2016/5/14/chartex" xmlns:mc="http://schemas.openxmlformats.org/markup-compatibility/2006" xmlns:aink="http://schemas.microsoft.com/office/drawing/2016/ink" xmlns:am3d="http://schemas.microsoft.com/office/drawing/2017/model3d" xmlns:o="urn:schemas-microsoft-com:office:office" xmlns:oel="http://schemas.microsoft.com/office/2019/extlst" xmlns:r="http://schemas.openxmlformats.org/officeDocument/2006/relationships" xmlns:m="http://schemas.openxmlformats.org/officeDocument/2006/math" xmlns:v="urn:schemas-microsoft-com:vml" xmlns:wp14="http://schemas.microsoft.com/office/word/2010/wordprocessingDrawing" xmlns:wp="http://schemas.openxmlformats.org/drawingml/2006/wordprocessingDrawing" xmlns:w10="urn:schemas-microsoft-com:office:word" xmlns:w="http://schemas.openxmlformats.org/wordprocessingml/2006/main" xmlns:w14="http://schemas.microsoft.com/office/word/2010/wordml" xmlns:w15="http://schemas.microsoft.com/office/word/2012/wordml" xmlns:w16cex="http://schemas.microsoft.com/office/word/2018/wordml/cex" xmlns:w16cid="http://schemas.microsoft.com/office/word/2016/wordml/cid" xmlns:w16="http://schemas.microsoft.com/office/word/2018/wordml" xmlns:w16du="http://schemas.microsoft.com/office/word/2023/wordml/word16du" xmlns:w16sdtdh="http://schemas.microsoft.com/office/word/2020/wordml/sdtdatahash" xmlns:w16se="http://schemas.microsoft.com/office/word/2015/wordml/symex" xmlns:wpg="http://schemas.microsoft.com/office/word/2010/wordprocessingGroup" xmlns:wpi="http://schemas.microsoft.com/office/word/2010/wordprocessingInk" xmlns:wne="http://schemas.microsoft.com/office/word/2006/wordml" xmlns:wps="http://schemas.microsoft.com/office/word/2010/wordprocessingShape" mc:Ignorable="w14 w15 w16se w16cid w16 w16cex w16sdtdh wp14">
+<w:ftr xmlns:wpc="http://schemas.microsoft.com/office/word/2010/wordprocessingCanvas" xmlns:cx="http://schemas.microsoft.com/office/drawing/2014/chartex" xmlns:cx1="http://schemas.microsoft.com/office/drawing/2015/9/8/chartex" xmlns:cx2="http://schemas.microsoft.com/office/drawing/2015/10/21/chartex" xmlns:cx3="http://schemas.microsoft.com/office/drawing/2016/5/9/chartex" xmlns:cx4="http://schemas.microsoft.com/office/drawing/2016/5/10/chartex" xmlns:cx5="http://schemas.microsoft.com/office/drawing/2016/5/11/chartex" xmlns:cx6="http://schemas.microsoft.com/office/drawing/2016/5/12/chartex" xmlns:cx7="http://schemas.microsoft.com/office/drawing/2016/5/13/chartex" xmlns:cx8="http://schemas.microsoft.com/office/drawing/2016/5/14/chartex" xmlns:mc="http://schemas.openxmlformats.org/markup-compatibility/2006" xmlns:aink="http://schemas.microsoft.com/office/drawing/2016/ink" xmlns:am3d="http://schemas.microsoft.com/office/drawing/2017/model3d" xmlns:o="urn:schemas-microsoft-com:office:office" xmlns:oel="http://schemas.microsoft.com/office/2019/extlst" xmlns:r="http://schemas.openxmlformats.org/officeDocument/2006/relationships" xmlns:m="http://schemas.openxmlformats.org/officeDocument/2006/math" xmlns:v="urn:schemas-microsoft-com:vml" xmlns:wp14="http://schemas.microsoft.com/office/word/2010/wordprocessingDrawing" xmlns:wp="http://schemas.openxmlformats.org/drawingml/2006/wordprocessingDrawing" xmlns:w10="urn:schemas-microsoft-com:office:word" xmlns:w="http://schemas.openxmlformats.org/wordprocessingml/2006/main" xmlns:w14="http://schemas.microsoft.com/office/word/2010/wordml" xmlns:w15="http://schemas.microsoft.com/office/word/2012/wordml" xmlns:w16cex="http://schemas.microsoft.com/office/word/2018/wordml/cex" xmlns:w16cid="http://schemas.microsoft.com/office/word/2016/wordml/cid" xmlns:w16="http://schemas.microsoft.com/office/word/2018/wordml" xmlns:w16du="http://schemas.microsoft.com/office/word/2023/wordml/word16du" xmlns:w16sdtdh="http://schemas.microsoft.com/office/word/2020/wordml/sdtdatahash" xmlns:w16sdtfl="http://schemas.microsoft.com/office/word/2024/wordml/sdtformatlock" xmlns:w16se="http://schemas.microsoft.com/office/word/2015/wordml/symex" xmlns:wpg="http://schemas.microsoft.com/office/word/2010/wordprocessingGroup" xmlns:wpi="http://schemas.microsoft.com/office/word/2010/wordprocessingInk" xmlns:wne="http://schemas.microsoft.com/office/word/2006/wordml" xmlns:wps="http://schemas.microsoft.com/office/word/2010/wordprocessingShape" mc:Ignorable="w14 w15 w16se w16cid w16 w16cex w16sdtdh w16sdtfl w16du wp14">
   <w:p>
     <w:pPr>
       <w:pStyle w:val="Footer"/>
@@ -5788,8 +6001,17 @@
                               <w:rStyle w:val="PageNumber"/>
                               <w:color w:val="000000"/>
                             </w:rPr>
-                            <w:t>ii</w:t>
+                            <w:t>i</w:t>
                           </w:r>
+                          <w:proofErr w:type="spellStart"/>
+                          <w:r>
+                            <w:rPr>
+                              <w:rStyle w:val="PageNumber"/>
+                              <w:color w:val="000000"/>
+                            </w:rPr>
+                            <w:t>i</w:t>
+                          </w:r>
+                          <w:proofErr w:type="spellEnd"/>
                           <w:r>
                             <w:rPr>
                               <w:rStyle w:val="PageNumber"/>
@@ -5867,7 +6089,7 @@
 </file>
 
 <file path=word/footer3.xml><?xml version="1.0" encoding="utf-8"?>
-<w:ftr xmlns:wpc="http://schemas.microsoft.com/office/word/2010/wordprocessingCanvas" xmlns:cx="http://schemas.microsoft.com/office/drawing/2014/chartex" xmlns:cx1="http://schemas.microsoft.com/office/drawing/2015/9/8/chartex" xmlns:cx2="http://schemas.microsoft.com/office/drawing/2015/10/21/chartex" xmlns:cx3="http://schemas.microsoft.com/office/drawing/2016/5/9/chartex" xmlns:cx4="http://schemas.microsoft.com/office/drawing/2016/5/10/chartex" xmlns:cx5="http://schemas.microsoft.com/office/drawing/2016/5/11/chartex" xmlns:cx6="http://schemas.microsoft.com/office/drawing/2016/5/12/chartex" xmlns:cx7="http://schemas.microsoft.com/office/drawing/2016/5/13/chartex" xmlns:cx8="http://schemas.microsoft.com/office/drawing/2016/5/14/chartex" xmlns:mc="http://schemas.openxmlformats.org/markup-compatibility/2006" xmlns:aink="http://schemas.microsoft.com/office/drawing/2016/ink" xmlns:am3d="http://schemas.microsoft.com/office/drawing/2017/model3d" xmlns:o="urn:schemas-microsoft-com:office:office" xmlns:oel="http://schemas.microsoft.com/office/2019/extlst" xmlns:r="http://schemas.openxmlformats.org/officeDocument/2006/relationships" xmlns:m="http://schemas.openxmlformats.org/officeDocument/2006/math" xmlns:v="urn:schemas-microsoft-com:vml" xmlns:wp14="http://schemas.microsoft.com/office/word/2010/wordprocessingDrawing" xmlns:wp="http://schemas.openxmlformats.org/drawingml/2006/wordprocessingDrawing" xmlns:w10="urn:schemas-microsoft-com:office:word" xmlns:w="http://schemas.openxmlformats.org/wordprocessingml/2006/main" xmlns:w14="http://schemas.microsoft.com/office/word/2010/wordml" xmlns:w15="http://schemas.microsoft.com/office/word/2012/wordml" xmlns:w16cex="http://schemas.microsoft.com/office/word/2018/wordml/cex" xmlns:w16cid="http://schemas.microsoft.com/office/word/2016/wordml/cid" xmlns:w16="http://schemas.microsoft.com/office/word/2018/wordml" xmlns:w16du="http://schemas.microsoft.com/office/word/2023/wordml/word16du" xmlns:w16sdtdh="http://schemas.microsoft.com/office/word/2020/wordml/sdtdatahash" xmlns:w16se="http://schemas.microsoft.com/office/word/2015/wordml/symex" xmlns:wpg="http://schemas.microsoft.com/office/word/2010/wordprocessingGroup" xmlns:wpi="http://schemas.microsoft.com/office/word/2010/wordprocessingInk" xmlns:wne="http://schemas.microsoft.com/office/word/2006/wordml" xmlns:wps="http://schemas.microsoft.com/office/word/2010/wordprocessingShape" mc:Ignorable="w14 w15 w16se w16cid w16 w16cex w16sdtdh wp14">
+<w:ftr xmlns:wpc="http://schemas.microsoft.com/office/word/2010/wordprocessingCanvas" xmlns:cx="http://schemas.microsoft.com/office/drawing/2014/chartex" xmlns:cx1="http://schemas.microsoft.com/office/drawing/2015/9/8/chartex" xmlns:cx2="http://schemas.microsoft.com/office/drawing/2015/10/21/chartex" xmlns:cx3="http://schemas.microsoft.com/office/drawing/2016/5/9/chartex" xmlns:cx4="http://schemas.microsoft.com/office/drawing/2016/5/10/chartex" xmlns:cx5="http://schemas.microsoft.com/office/drawing/2016/5/11/chartex" xmlns:cx6="http://schemas.microsoft.com/office/drawing/2016/5/12/chartex" xmlns:cx7="http://schemas.microsoft.com/office/drawing/2016/5/13/chartex" xmlns:cx8="http://schemas.microsoft.com/office/drawing/2016/5/14/chartex" xmlns:mc="http://schemas.openxmlformats.org/markup-compatibility/2006" xmlns:aink="http://schemas.microsoft.com/office/drawing/2016/ink" xmlns:am3d="http://schemas.microsoft.com/office/drawing/2017/model3d" xmlns:o="urn:schemas-microsoft-com:office:office" xmlns:oel="http://schemas.microsoft.com/office/2019/extlst" xmlns:r="http://schemas.openxmlformats.org/officeDocument/2006/relationships" xmlns:m="http://schemas.openxmlformats.org/officeDocument/2006/math" xmlns:v="urn:schemas-microsoft-com:vml" xmlns:wp14="http://schemas.microsoft.com/office/word/2010/wordprocessingDrawing" xmlns:wp="http://schemas.openxmlformats.org/drawingml/2006/wordprocessingDrawing" xmlns:w10="urn:schemas-microsoft-com:office:word" xmlns:w="http://schemas.openxmlformats.org/wordprocessingml/2006/main" xmlns:w14="http://schemas.microsoft.com/office/word/2010/wordml" xmlns:w15="http://schemas.microsoft.com/office/word/2012/wordml" xmlns:w16cex="http://schemas.microsoft.com/office/word/2018/wordml/cex" xmlns:w16cid="http://schemas.microsoft.com/office/word/2016/wordml/cid" xmlns:w16="http://schemas.microsoft.com/office/word/2018/wordml" xmlns:w16du="http://schemas.microsoft.com/office/word/2023/wordml/word16du" xmlns:w16sdtdh="http://schemas.microsoft.com/office/word/2020/wordml/sdtdatahash" xmlns:w16sdtfl="http://schemas.microsoft.com/office/word/2024/wordml/sdtformatlock" xmlns:w16se="http://schemas.microsoft.com/office/word/2015/wordml/symex" xmlns:wpg="http://schemas.microsoft.com/office/word/2010/wordprocessingGroup" xmlns:wpi="http://schemas.microsoft.com/office/word/2010/wordprocessingInk" xmlns:wne="http://schemas.microsoft.com/office/word/2006/wordml" xmlns:wps="http://schemas.microsoft.com/office/word/2010/wordprocessingShape" mc:Ignorable="w14 w15 w16se w16cid w16 w16cex w16sdtdh w16sdtfl w16du wp14">
   <w:p>
     <w:pPr>
       <w:pStyle w:val="Footer"/>
@@ -5953,8 +6175,17 @@
                               <w:rStyle w:val="PageNumber"/>
                               <w:color w:val="000000"/>
                             </w:rPr>
-                            <w:t>viii</w:t>
+                            <w:t>vii</w:t>
                           </w:r>
+                          <w:proofErr w:type="spellStart"/>
+                          <w:r>
+                            <w:rPr>
+                              <w:rStyle w:val="PageNumber"/>
+                              <w:color w:val="000000"/>
+                            </w:rPr>
+                            <w:t>i</w:t>
+                          </w:r>
+                          <w:proofErr w:type="spellEnd"/>
                           <w:r>
                             <w:rPr>
                               <w:rStyle w:val="PageNumber"/>
@@ -6032,7 +6263,7 @@
 </file>
 
 <file path=word/footer4.xml><?xml version="1.0" encoding="utf-8"?>
-<w:ftr xmlns:wpc="http://schemas.microsoft.com/office/word/2010/wordprocessingCanvas" xmlns:cx="http://schemas.microsoft.com/office/drawing/2014/chartex" xmlns:cx1="http://schemas.microsoft.com/office/drawing/2015/9/8/chartex" xmlns:cx2="http://schemas.microsoft.com/office/drawing/2015/10/21/chartex" xmlns:cx3="http://schemas.microsoft.com/office/drawing/2016/5/9/chartex" xmlns:cx4="http://schemas.microsoft.com/office/drawing/2016/5/10/chartex" xmlns:cx5="http://schemas.microsoft.com/office/drawing/2016/5/11/chartex" xmlns:cx6="http://schemas.microsoft.com/office/drawing/2016/5/12/chartex" xmlns:cx7="http://schemas.microsoft.com/office/drawing/2016/5/13/chartex" xmlns:cx8="http://schemas.microsoft.com/office/drawing/2016/5/14/chartex" xmlns:mc="http://schemas.openxmlformats.org/markup-compatibility/2006" xmlns:aink="http://schemas.microsoft.com/office/drawing/2016/ink" xmlns:am3d="http://schemas.microsoft.com/office/drawing/2017/model3d" xmlns:o="urn:schemas-microsoft-com:office:office" xmlns:oel="http://schemas.microsoft.com/office/2019/extlst" xmlns:r="http://schemas.openxmlformats.org/officeDocument/2006/relationships" xmlns:m="http://schemas.openxmlformats.org/officeDocument/2006/math" xmlns:v="urn:schemas-microsoft-com:vml" xmlns:wp14="http://schemas.microsoft.com/office/word/2010/wordprocessingDrawing" xmlns:wp="http://schemas.openxmlformats.org/drawingml/2006/wordprocessingDrawing" xmlns:w10="urn:schemas-microsoft-com:office:word" xmlns:w="http://schemas.openxmlformats.org/wordprocessingml/2006/main" xmlns:w14="http://schemas.microsoft.com/office/word/2010/wordml" xmlns:w15="http://schemas.microsoft.com/office/word/2012/wordml" xmlns:w16cex="http://schemas.microsoft.com/office/word/2018/wordml/cex" xmlns:w16cid="http://schemas.microsoft.com/office/word/2016/wordml/cid" xmlns:w16="http://schemas.microsoft.com/office/word/2018/wordml" xmlns:w16du="http://schemas.microsoft.com/office/word/2023/wordml/word16du" xmlns:w16sdtdh="http://schemas.microsoft.com/office/word/2020/wordml/sdtdatahash" xmlns:w16se="http://schemas.microsoft.com/office/word/2015/wordml/symex" xmlns:wpg="http://schemas.microsoft.com/office/word/2010/wordprocessingGroup" xmlns:wpi="http://schemas.microsoft.com/office/word/2010/wordprocessingInk" xmlns:wne="http://schemas.microsoft.com/office/word/2006/wordml" xmlns:wps="http://schemas.microsoft.com/office/word/2010/wordprocessingShape" mc:Ignorable="w14 w15 w16se w16cid w16 w16cex w16sdtdh wp14">
+<w:ftr xmlns:wpc="http://schemas.microsoft.com/office/word/2010/wordprocessingCanvas" xmlns:cx="http://schemas.microsoft.com/office/drawing/2014/chartex" xmlns:cx1="http://schemas.microsoft.com/office/drawing/2015/9/8/chartex" xmlns:cx2="http://schemas.microsoft.com/office/drawing/2015/10/21/chartex" xmlns:cx3="http://schemas.microsoft.com/office/drawing/2016/5/9/chartex" xmlns:cx4="http://schemas.microsoft.com/office/drawing/2016/5/10/chartex" xmlns:cx5="http://schemas.microsoft.com/office/drawing/2016/5/11/chartex" xmlns:cx6="http://schemas.microsoft.com/office/drawing/2016/5/12/chartex" xmlns:cx7="http://schemas.microsoft.com/office/drawing/2016/5/13/chartex" xmlns:cx8="http://schemas.microsoft.com/office/drawing/2016/5/14/chartex" xmlns:mc="http://schemas.openxmlformats.org/markup-compatibility/2006" xmlns:aink="http://schemas.microsoft.com/office/drawing/2016/ink" xmlns:am3d="http://schemas.microsoft.com/office/drawing/2017/model3d" xmlns:o="urn:schemas-microsoft-com:office:office" xmlns:oel="http://schemas.microsoft.com/office/2019/extlst" xmlns:r="http://schemas.openxmlformats.org/officeDocument/2006/relationships" xmlns:m="http://schemas.openxmlformats.org/officeDocument/2006/math" xmlns:v="urn:schemas-microsoft-com:vml" xmlns:wp14="http://schemas.microsoft.com/office/word/2010/wordprocessingDrawing" xmlns:wp="http://schemas.openxmlformats.org/drawingml/2006/wordprocessingDrawing" xmlns:w10="urn:schemas-microsoft-com:office:word" xmlns:w="http://schemas.openxmlformats.org/wordprocessingml/2006/main" xmlns:w14="http://schemas.microsoft.com/office/word/2010/wordml" xmlns:w15="http://schemas.microsoft.com/office/word/2012/wordml" xmlns:w16cex="http://schemas.microsoft.com/office/word/2018/wordml/cex" xmlns:w16cid="http://schemas.microsoft.com/office/word/2016/wordml/cid" xmlns:w16="http://schemas.microsoft.com/office/word/2018/wordml" xmlns:w16du="http://schemas.microsoft.com/office/word/2023/wordml/word16du" xmlns:w16sdtdh="http://schemas.microsoft.com/office/word/2020/wordml/sdtdatahash" xmlns:w16sdtfl="http://schemas.microsoft.com/office/word/2024/wordml/sdtformatlock" xmlns:w16se="http://schemas.microsoft.com/office/word/2015/wordml/symex" xmlns:wpg="http://schemas.microsoft.com/office/word/2010/wordprocessingGroup" xmlns:wpi="http://schemas.microsoft.com/office/word/2010/wordprocessingInk" xmlns:wne="http://schemas.microsoft.com/office/word/2006/wordml" xmlns:wps="http://schemas.microsoft.com/office/word/2010/wordprocessingShape" mc:Ignorable="w14 w15 w16se w16cid w16 w16cex w16sdtdh w16sdtfl w16du wp14">
   <w:p>
     <w:pPr>
       <w:pStyle w:val="Footer"/>
@@ -6065,8 +6296,16 @@
       <w:rPr>
         <w:rStyle w:val="PageNumber"/>
       </w:rPr>
-      <w:t>iii</w:t>
+      <w:t>ii</w:t>
     </w:r>
+    <w:proofErr w:type="spellStart"/>
+    <w:r>
+      <w:rPr>
+        <w:rStyle w:val="PageNumber"/>
+      </w:rPr>
+      <w:t>i</w:t>
+    </w:r>
+    <w:proofErr w:type="spellEnd"/>
     <w:r>
       <w:rPr>
         <w:rStyle w:val="PageNumber"/>
@@ -6078,7 +6317,7 @@
 </file>
 
 <file path=word/footnotes.xml><?xml version="1.0" encoding="utf-8"?>
-<w:footnotes xmlns:wpc="http://schemas.microsoft.com/office/word/2010/wordprocessingCanvas" xmlns:cx="http://schemas.microsoft.com/office/drawing/2014/chartex" xmlns:cx1="http://schemas.microsoft.com/office/drawing/2015/9/8/chartex" xmlns:cx2="http://schemas.microsoft.com/office/drawing/2015/10/21/chartex" xmlns:cx3="http://schemas.microsoft.com/office/drawing/2016/5/9/chartex" xmlns:cx4="http://schemas.microsoft.com/office/drawing/2016/5/10/chartex" xmlns:cx5="http://schemas.microsoft.com/office/drawing/2016/5/11/chartex" xmlns:cx6="http://schemas.microsoft.com/office/drawing/2016/5/12/chartex" xmlns:cx7="http://schemas.microsoft.com/office/drawing/2016/5/13/chartex" xmlns:cx8="http://schemas.microsoft.com/office/drawing/2016/5/14/chartex" xmlns:mc="http://schemas.openxmlformats.org/markup-compatibility/2006" xmlns:aink="http://schemas.microsoft.com/office/drawing/2016/ink" xmlns:am3d="http://schemas.microsoft.com/office/drawing/2017/model3d" xmlns:o="urn:schemas-microsoft-com:office:office" xmlns:oel="http://schemas.microsoft.com/office/2019/extlst" xmlns:r="http://schemas.openxmlformats.org/officeDocument/2006/relationships" xmlns:m="http://schemas.openxmlformats.org/officeDocument/2006/math" xmlns:v="urn:schemas-microsoft-com:vml" xmlns:wp14="http://schemas.microsoft.com/office/word/2010/wordprocessingDrawing" xmlns:wp="http://schemas.openxmlformats.org/drawingml/2006/wordprocessingDrawing" xmlns:w10="urn:schemas-microsoft-com:office:word" xmlns:w="http://schemas.openxmlformats.org/wordprocessingml/2006/main" xmlns:w14="http://schemas.microsoft.com/office/word/2010/wordml" xmlns:w15="http://schemas.microsoft.com/office/word/2012/wordml" xmlns:w16cex="http://schemas.microsoft.com/office/word/2018/wordml/cex" xmlns:w16cid="http://schemas.microsoft.com/office/word/2016/wordml/cid" xmlns:w16="http://schemas.microsoft.com/office/word/2018/wordml" xmlns:w16du="http://schemas.microsoft.com/office/word/2023/wordml/word16du" xmlns:w16sdtdh="http://schemas.microsoft.com/office/word/2020/wordml/sdtdatahash" xmlns:w16se="http://schemas.microsoft.com/office/word/2015/wordml/symex" xmlns:wpg="http://schemas.microsoft.com/office/word/2010/wordprocessingGroup" xmlns:wpi="http://schemas.microsoft.com/office/word/2010/wordprocessingInk" xmlns:wne="http://schemas.microsoft.com/office/word/2006/wordml" xmlns:wps="http://schemas.microsoft.com/office/word/2010/wordprocessingShape" mc:Ignorable="w14 w15 w16se w16cid w16 w16cex w16sdtdh wp14">
+<w:footnotes xmlns:wpc="http://schemas.microsoft.com/office/word/2010/wordprocessingCanvas" xmlns:cx="http://schemas.microsoft.com/office/drawing/2014/chartex" xmlns:cx1="http://schemas.microsoft.com/office/drawing/2015/9/8/chartex" xmlns:cx2="http://schemas.microsoft.com/office/drawing/2015/10/21/chartex" xmlns:cx3="http://schemas.microsoft.com/office/drawing/2016/5/9/chartex" xmlns:cx4="http://schemas.microsoft.com/office/drawing/2016/5/10/chartex" xmlns:cx5="http://schemas.microsoft.com/office/drawing/2016/5/11/chartex" xmlns:cx6="http://schemas.microsoft.com/office/drawing/2016/5/12/chartex" xmlns:cx7="http://schemas.microsoft.com/office/drawing/2016/5/13/chartex" xmlns:cx8="http://schemas.microsoft.com/office/drawing/2016/5/14/chartex" xmlns:mc="http://schemas.openxmlformats.org/markup-compatibility/2006" xmlns:aink="http://schemas.microsoft.com/office/drawing/2016/ink" xmlns:am3d="http://schemas.microsoft.com/office/drawing/2017/model3d" xmlns:o="urn:schemas-microsoft-com:office:office" xmlns:oel="http://schemas.microsoft.com/office/2019/extlst" xmlns:r="http://schemas.openxmlformats.org/officeDocument/2006/relationships" xmlns:m="http://schemas.openxmlformats.org/officeDocument/2006/math" xmlns:v="urn:schemas-microsoft-com:vml" xmlns:wp14="http://schemas.microsoft.com/office/word/2010/wordprocessingDrawing" xmlns:wp="http://schemas.openxmlformats.org/drawingml/2006/wordprocessingDrawing" xmlns:w10="urn:schemas-microsoft-com:office:word" xmlns:w="http://schemas.openxmlformats.org/wordprocessingml/2006/main" xmlns:w14="http://schemas.microsoft.com/office/word/2010/wordml" xmlns:w15="http://schemas.microsoft.com/office/word/2012/wordml" xmlns:w16cex="http://schemas.microsoft.com/office/word/2018/wordml/cex" xmlns:w16cid="http://schemas.microsoft.com/office/word/2016/wordml/cid" xmlns:w16="http://schemas.microsoft.com/office/word/2018/wordml" xmlns:w16du="http://schemas.microsoft.com/office/word/2023/wordml/word16du" xmlns:w16sdtdh="http://schemas.microsoft.com/office/word/2020/wordml/sdtdatahash" xmlns:w16sdtfl="http://schemas.microsoft.com/office/word/2024/wordml/sdtformatlock" xmlns:w16se="http://schemas.microsoft.com/office/word/2015/wordml/symex" xmlns:wpg="http://schemas.microsoft.com/office/word/2010/wordprocessingGroup" xmlns:wpi="http://schemas.microsoft.com/office/word/2010/wordprocessingInk" xmlns:wne="http://schemas.microsoft.com/office/word/2006/wordml" xmlns:wps="http://schemas.microsoft.com/office/word/2010/wordprocessingShape" mc:Ignorable="w14 w15 w16se w16cid w16 w16cex w16sdtdh w16sdtfl w16du wp14">
   <w:footnote w:type="separator" w:id="-1">
     <w:p>
       <w:r>
@@ -6097,7 +6336,7 @@
 </file>
 
 <file path=word/header1.xml><?xml version="1.0" encoding="utf-8"?>
-<w:hdr xmlns:wpc="http://schemas.microsoft.com/office/word/2010/wordprocessingCanvas" xmlns:cx="http://schemas.microsoft.com/office/drawing/2014/chartex" xmlns:cx1="http://schemas.microsoft.com/office/drawing/2015/9/8/chartex" xmlns:cx2="http://schemas.microsoft.com/office/drawing/2015/10/21/chartex" xmlns:cx3="http://schemas.microsoft.com/office/drawing/2016/5/9/chartex" xmlns:cx4="http://schemas.microsoft.com/office/drawing/2016/5/10/chartex" xmlns:cx5="http://schemas.microsoft.com/office/drawing/2016/5/11/chartex" xmlns:cx6="http://schemas.microsoft.com/office/drawing/2016/5/12/chartex" xmlns:cx7="http://schemas.microsoft.com/office/drawing/2016/5/13/chartex" xmlns:cx8="http://schemas.microsoft.com/office/drawing/2016/5/14/chartex" xmlns:mc="http://schemas.openxmlformats.org/markup-compatibility/2006" xmlns:aink="http://schemas.microsoft.com/office/drawing/2016/ink" xmlns:am3d="http://schemas.microsoft.com/office/drawing/2017/model3d" xmlns:o="urn:schemas-microsoft-com:office:office" xmlns:oel="http://schemas.microsoft.com/office/2019/extlst" xmlns:r="http://schemas.openxmlformats.org/officeDocument/2006/relationships" xmlns:m="http://schemas.openxmlformats.org/officeDocument/2006/math" xmlns:v="urn:schemas-microsoft-com:vml" xmlns:wp14="http://schemas.microsoft.com/office/word/2010/wordprocessingDrawing" xmlns:wp="http://schemas.openxmlformats.org/drawingml/2006/wordprocessingDrawing" xmlns:w10="urn:schemas-microsoft-com:office:word" xmlns:w="http://schemas.openxmlformats.org/wordprocessingml/2006/main" xmlns:w14="http://schemas.microsoft.com/office/word/2010/wordml" xmlns:w15="http://schemas.microsoft.com/office/word/2012/wordml" xmlns:w16cex="http://schemas.microsoft.com/office/word/2018/wordml/cex" xmlns:w16cid="http://schemas.microsoft.com/office/word/2016/wordml/cid" xmlns:w16="http://schemas.microsoft.com/office/word/2018/wordml" xmlns:w16du="http://schemas.microsoft.com/office/word/2023/wordml/word16du" xmlns:w16sdtdh="http://schemas.microsoft.com/office/word/2020/wordml/sdtdatahash" xmlns:w16se="http://schemas.microsoft.com/office/word/2015/wordml/symex" xmlns:wpg="http://schemas.microsoft.com/office/word/2010/wordprocessingGroup" xmlns:wpi="http://schemas.microsoft.com/office/word/2010/wordprocessingInk" xmlns:wne="http://schemas.microsoft.com/office/word/2006/wordml" xmlns:wps="http://schemas.microsoft.com/office/word/2010/wordprocessingShape" mc:Ignorable="w14 w15 w16se w16cid w16 w16cex w16sdtdh wp14">
+<w:hdr xmlns:wpc="http://schemas.microsoft.com/office/word/2010/wordprocessingCanvas" xmlns:cx="http://schemas.microsoft.com/office/drawing/2014/chartex" xmlns:cx1="http://schemas.microsoft.com/office/drawing/2015/9/8/chartex" xmlns:cx2="http://schemas.microsoft.com/office/drawing/2015/10/21/chartex" xmlns:cx3="http://schemas.microsoft.com/office/drawing/2016/5/9/chartex" xmlns:cx4="http://schemas.microsoft.com/office/drawing/2016/5/10/chartex" xmlns:cx5="http://schemas.microsoft.com/office/drawing/2016/5/11/chartex" xmlns:cx6="http://schemas.microsoft.com/office/drawing/2016/5/12/chartex" xmlns:cx7="http://schemas.microsoft.com/office/drawing/2016/5/13/chartex" xmlns:cx8="http://schemas.microsoft.com/office/drawing/2016/5/14/chartex" xmlns:mc="http://schemas.openxmlformats.org/markup-compatibility/2006" xmlns:aink="http://schemas.microsoft.com/office/drawing/2016/ink" xmlns:am3d="http://schemas.microsoft.com/office/drawing/2017/model3d" xmlns:o="urn:schemas-microsoft-com:office:office" xmlns:oel="http://schemas.microsoft.com/office/2019/extlst" xmlns:r="http://schemas.openxmlformats.org/officeDocument/2006/relationships" xmlns:m="http://schemas.openxmlformats.org/officeDocument/2006/math" xmlns:v="urn:schemas-microsoft-com:vml" xmlns:wp14="http://schemas.microsoft.com/office/word/2010/wordprocessingDrawing" xmlns:wp="http://schemas.openxmlformats.org/drawingml/2006/wordprocessingDrawing" xmlns:w10="urn:schemas-microsoft-com:office:word" xmlns:w="http://schemas.openxmlformats.org/wordprocessingml/2006/main" xmlns:w14="http://schemas.microsoft.com/office/word/2010/wordml" xmlns:w15="http://schemas.microsoft.com/office/word/2012/wordml" xmlns:w16cex="http://schemas.microsoft.com/office/word/2018/wordml/cex" xmlns:w16cid="http://schemas.microsoft.com/office/word/2016/wordml/cid" xmlns:w16="http://schemas.microsoft.com/office/word/2018/wordml" xmlns:w16du="http://schemas.microsoft.com/office/word/2023/wordml/word16du" xmlns:w16sdtdh="http://schemas.microsoft.com/office/word/2020/wordml/sdtdatahash" xmlns:w16sdtfl="http://schemas.microsoft.com/office/word/2024/wordml/sdtformatlock" xmlns:w16se="http://schemas.microsoft.com/office/word/2015/wordml/symex" xmlns:wpg="http://schemas.microsoft.com/office/word/2010/wordprocessingGroup" xmlns:wpi="http://schemas.microsoft.com/office/word/2010/wordprocessingInk" xmlns:wne="http://schemas.microsoft.com/office/word/2006/wordml" xmlns:wps="http://schemas.microsoft.com/office/word/2010/wordprocessingShape" mc:Ignorable="w14 w15 w16se w16cid w16 w16cex w16sdtdh w16sdtfl w16du wp14">
   <w:p>
     <w:pPr>
       <w:pStyle w:val="Header"/>
@@ -6107,7 +6346,7 @@
 </file>
 
 <file path=word/header2.xml><?xml version="1.0" encoding="utf-8"?>
-<w:hdr xmlns:wpc="http://schemas.microsoft.com/office/word/2010/wordprocessingCanvas" xmlns:cx="http://schemas.microsoft.com/office/drawing/2014/chartex" xmlns:cx1="http://schemas.microsoft.com/office/drawing/2015/9/8/chartex" xmlns:cx2="http://schemas.microsoft.com/office/drawing/2015/10/21/chartex" xmlns:cx3="http://schemas.microsoft.com/office/drawing/2016/5/9/chartex" xmlns:cx4="http://schemas.microsoft.com/office/drawing/2016/5/10/chartex" xmlns:cx5="http://schemas.microsoft.com/office/drawing/2016/5/11/chartex" xmlns:cx6="http://schemas.microsoft.com/office/drawing/2016/5/12/chartex" xmlns:cx7="http://schemas.microsoft.com/office/drawing/2016/5/13/chartex" xmlns:cx8="http://schemas.microsoft.com/office/drawing/2016/5/14/chartex" xmlns:mc="http://schemas.openxmlformats.org/markup-compatibility/2006" xmlns:aink="http://schemas.microsoft.com/office/drawing/2016/ink" xmlns:am3d="http://schemas.microsoft.com/office/drawing/2017/model3d" xmlns:o="urn:schemas-microsoft-com:office:office" xmlns:oel="http://schemas.microsoft.com/office/2019/extlst" xmlns:r="http://schemas.openxmlformats.org/officeDocument/2006/relationships" xmlns:m="http://schemas.openxmlformats.org/officeDocument/2006/math" xmlns:v="urn:schemas-microsoft-com:vml" xmlns:wp14="http://schemas.microsoft.com/office/word/2010/wordprocessingDrawing" xmlns:wp="http://schemas.openxmlformats.org/drawingml/2006/wordprocessingDrawing" xmlns:w10="urn:schemas-microsoft-com:office:word" xmlns:w="http://schemas.openxmlformats.org/wordprocessingml/2006/main" xmlns:w14="http://schemas.microsoft.com/office/word/2010/wordml" xmlns:w15="http://schemas.microsoft.com/office/word/2012/wordml" xmlns:w16cex="http://schemas.microsoft.com/office/word/2018/wordml/cex" xmlns:w16cid="http://schemas.microsoft.com/office/word/2016/wordml/cid" xmlns:w16="http://schemas.microsoft.com/office/word/2018/wordml" xmlns:w16du="http://schemas.microsoft.com/office/word/2023/wordml/word16du" xmlns:w16sdtdh="http://schemas.microsoft.com/office/word/2020/wordml/sdtdatahash" xmlns:w16se="http://schemas.microsoft.com/office/word/2015/wordml/symex" xmlns:wpg="http://schemas.microsoft.com/office/word/2010/wordprocessingGroup" xmlns:wpi="http://schemas.microsoft.com/office/word/2010/wordprocessingInk" xmlns:wne="http://schemas.microsoft.com/office/word/2006/wordml" xmlns:wps="http://schemas.microsoft.com/office/word/2010/wordprocessingShape" mc:Ignorable="w14 w15 w16se w16cid w16 w16cex w16sdtdh wp14">
+<w:hdr xmlns:wpc="http://schemas.microsoft.com/office/word/2010/wordprocessingCanvas" xmlns:cx="http://schemas.microsoft.com/office/drawing/2014/chartex" xmlns:cx1="http://schemas.microsoft.com/office/drawing/2015/9/8/chartex" xmlns:cx2="http://schemas.microsoft.com/office/drawing/2015/10/21/chartex" xmlns:cx3="http://schemas.microsoft.com/office/drawing/2016/5/9/chartex" xmlns:cx4="http://schemas.microsoft.com/office/drawing/2016/5/10/chartex" xmlns:cx5="http://schemas.microsoft.com/office/drawing/2016/5/11/chartex" xmlns:cx6="http://schemas.microsoft.com/office/drawing/2016/5/12/chartex" xmlns:cx7="http://schemas.microsoft.com/office/drawing/2016/5/13/chartex" xmlns:cx8="http://schemas.microsoft.com/office/drawing/2016/5/14/chartex" xmlns:mc="http://schemas.openxmlformats.org/markup-compatibility/2006" xmlns:aink="http://schemas.microsoft.com/office/drawing/2016/ink" xmlns:am3d="http://schemas.microsoft.com/office/drawing/2017/model3d" xmlns:o="urn:schemas-microsoft-com:office:office" xmlns:oel="http://schemas.microsoft.com/office/2019/extlst" xmlns:r="http://schemas.openxmlformats.org/officeDocument/2006/relationships" xmlns:m="http://schemas.openxmlformats.org/officeDocument/2006/math" xmlns:v="urn:schemas-microsoft-com:vml" xmlns:wp14="http://schemas.microsoft.com/office/word/2010/wordprocessingDrawing" xmlns:wp="http://schemas.openxmlformats.org/drawingml/2006/wordprocessingDrawing" xmlns:w10="urn:schemas-microsoft-com:office:word" xmlns:w="http://schemas.openxmlformats.org/wordprocessingml/2006/main" xmlns:w14="http://schemas.microsoft.com/office/word/2010/wordml" xmlns:w15="http://schemas.microsoft.com/office/word/2012/wordml" xmlns:w16cex="http://schemas.microsoft.com/office/word/2018/wordml/cex" xmlns:w16cid="http://schemas.microsoft.com/office/word/2016/wordml/cid" xmlns:w16="http://schemas.microsoft.com/office/word/2018/wordml" xmlns:w16du="http://schemas.microsoft.com/office/word/2023/wordml/word16du" xmlns:w16sdtdh="http://schemas.microsoft.com/office/word/2020/wordml/sdtdatahash" xmlns:w16sdtfl="http://schemas.microsoft.com/office/word/2024/wordml/sdtformatlock" xmlns:w16se="http://schemas.microsoft.com/office/word/2015/wordml/symex" xmlns:wpg="http://schemas.microsoft.com/office/word/2010/wordprocessingGroup" xmlns:wpi="http://schemas.microsoft.com/office/word/2010/wordprocessingInk" xmlns:wne="http://schemas.microsoft.com/office/word/2006/wordml" xmlns:wps="http://schemas.microsoft.com/office/word/2010/wordprocessingShape" mc:Ignorable="w14 w15 w16se w16cid w16 w16cex w16sdtdh w16sdtfl w16du wp14">
   <w:p>
     <w:pPr>
       <w:pStyle w:val="Header"/>
@@ -6117,7 +6356,7 @@
 </file>
 
 <file path=word/header3.xml><?xml version="1.0" encoding="utf-8"?>
-<w:hdr xmlns:wpc="http://schemas.microsoft.com/office/word/2010/wordprocessingCanvas" xmlns:cx="http://schemas.microsoft.com/office/drawing/2014/chartex" xmlns:cx1="http://schemas.microsoft.com/office/drawing/2015/9/8/chartex" xmlns:cx2="http://schemas.microsoft.com/office/drawing/2015/10/21/chartex" xmlns:cx3="http://schemas.microsoft.com/office/drawing/2016/5/9/chartex" xmlns:cx4="http://schemas.microsoft.com/office/drawing/2016/5/10/chartex" xmlns:cx5="http://schemas.microsoft.com/office/drawing/2016/5/11/chartex" xmlns:cx6="http://schemas.microsoft.com/office/drawing/2016/5/12/chartex" xmlns:cx7="http://schemas.microsoft.com/office/drawing/2016/5/13/chartex" xmlns:cx8="http://schemas.microsoft.com/office/drawing/2016/5/14/chartex" xmlns:mc="http://schemas.openxmlformats.org/markup-compatibility/2006" xmlns:aink="http://schemas.microsoft.com/office/drawing/2016/ink" xmlns:am3d="http://schemas.microsoft.com/office/drawing/2017/model3d" xmlns:o="urn:schemas-microsoft-com:office:office" xmlns:oel="http://schemas.microsoft.com/office/2019/extlst" xmlns:r="http://schemas.openxmlformats.org/officeDocument/2006/relationships" xmlns:m="http://schemas.openxmlformats.org/officeDocument/2006/math" xmlns:v="urn:schemas-microsoft-com:vml" xmlns:wp14="http://schemas.microsoft.com/office/word/2010/wordprocessingDrawing" xmlns:wp="http://schemas.openxmlformats.org/drawingml/2006/wordprocessingDrawing" xmlns:w10="urn:schemas-microsoft-com:office:word" xmlns:w="http://schemas.openxmlformats.org/wordprocessingml/2006/main" xmlns:w14="http://schemas.microsoft.com/office/word/2010/wordml" xmlns:w15="http://schemas.microsoft.com/office/word/2012/wordml" xmlns:w16cex="http://schemas.microsoft.com/office/word/2018/wordml/cex" xmlns:w16cid="http://schemas.microsoft.com/office/word/2016/wordml/cid" xmlns:w16="http://schemas.microsoft.com/office/word/2018/wordml" xmlns:w16du="http://schemas.microsoft.com/office/word/2023/wordml/word16du" xmlns:w16sdtdh="http://schemas.microsoft.com/office/word/2020/wordml/sdtdatahash" xmlns:w16se="http://schemas.microsoft.com/office/word/2015/wordml/symex" xmlns:wpg="http://schemas.microsoft.com/office/word/2010/wordprocessingGroup" xmlns:wpi="http://schemas.microsoft.com/office/word/2010/wordprocessingInk" xmlns:wne="http://schemas.microsoft.com/office/word/2006/wordml" xmlns:wps="http://schemas.microsoft.com/office/word/2010/wordprocessingShape" mc:Ignorable="w14 w15 w16se w16cid w16 w16cex w16sdtdh wp14">
+<w:hdr xmlns:wpc="http://schemas.microsoft.com/office/word/2010/wordprocessingCanvas" xmlns:cx="http://schemas.microsoft.com/office/drawing/2014/chartex" xmlns:cx1="http://schemas.microsoft.com/office/drawing/2015/9/8/chartex" xmlns:cx2="http://schemas.microsoft.com/office/drawing/2015/10/21/chartex" xmlns:cx3="http://schemas.microsoft.com/office/drawing/2016/5/9/chartex" xmlns:cx4="http://schemas.microsoft.com/office/drawing/2016/5/10/chartex" xmlns:cx5="http://schemas.microsoft.com/office/drawing/2016/5/11/chartex" xmlns:cx6="http://schemas.microsoft.com/office/drawing/2016/5/12/chartex" xmlns:cx7="http://schemas.microsoft.com/office/drawing/2016/5/13/chartex" xmlns:cx8="http://schemas.microsoft.com/office/drawing/2016/5/14/chartex" xmlns:mc="http://schemas.openxmlformats.org/markup-compatibility/2006" xmlns:aink="http://schemas.microsoft.com/office/drawing/2016/ink" xmlns:am3d="http://schemas.microsoft.com/office/drawing/2017/model3d" xmlns:o="urn:schemas-microsoft-com:office:office" xmlns:oel="http://schemas.microsoft.com/office/2019/extlst" xmlns:r="http://schemas.openxmlformats.org/officeDocument/2006/relationships" xmlns:m="http://schemas.openxmlformats.org/officeDocument/2006/math" xmlns:v="urn:schemas-microsoft-com:vml" xmlns:wp14="http://schemas.microsoft.com/office/word/2010/wordprocessingDrawing" xmlns:wp="http://schemas.openxmlformats.org/drawingml/2006/wordprocessingDrawing" xmlns:w10="urn:schemas-microsoft-com:office:word" xmlns:w="http://schemas.openxmlformats.org/wordprocessingml/2006/main" xmlns:w14="http://schemas.microsoft.com/office/word/2010/wordml" xmlns:w15="http://schemas.microsoft.com/office/word/2012/wordml" xmlns:w16cex="http://schemas.microsoft.com/office/word/2018/wordml/cex" xmlns:w16cid="http://schemas.microsoft.com/office/word/2016/wordml/cid" xmlns:w16="http://schemas.microsoft.com/office/word/2018/wordml" xmlns:w16du="http://schemas.microsoft.com/office/word/2023/wordml/word16du" xmlns:w16sdtdh="http://schemas.microsoft.com/office/word/2020/wordml/sdtdatahash" xmlns:w16sdtfl="http://schemas.microsoft.com/office/word/2024/wordml/sdtformatlock" xmlns:w16se="http://schemas.microsoft.com/office/word/2015/wordml/symex" xmlns:wpg="http://schemas.microsoft.com/office/word/2010/wordprocessingGroup" xmlns:wpi="http://schemas.microsoft.com/office/word/2010/wordprocessingInk" xmlns:wne="http://schemas.microsoft.com/office/word/2006/wordml" xmlns:wps="http://schemas.microsoft.com/office/word/2010/wordprocessingShape" mc:Ignorable="w14 w15 w16se w16cid w16 w16cex w16sdtdh w16sdtfl w16du wp14">
   <w:p>
     <w:pPr>
       <w:pStyle w:val="Header"/>
@@ -6127,7 +6366,7 @@
 </file>
 
 <file path=word/header4.xml><?xml version="1.0" encoding="utf-8"?>
-<w:hdr xmlns:wpc="http://schemas.microsoft.com/office/word/2010/wordprocessingCanvas" xmlns:cx="http://schemas.microsoft.com/office/drawing/2014/chartex" xmlns:cx1="http://schemas.microsoft.com/office/drawing/2015/9/8/chartex" xmlns:cx2="http://schemas.microsoft.com/office/drawing/2015/10/21/chartex" xmlns:cx3="http://schemas.microsoft.com/office/drawing/2016/5/9/chartex" xmlns:cx4="http://schemas.microsoft.com/office/drawing/2016/5/10/chartex" xmlns:cx5="http://schemas.microsoft.com/office/drawing/2016/5/11/chartex" xmlns:cx6="http://schemas.microsoft.com/office/drawing/2016/5/12/chartex" xmlns:cx7="http://schemas.microsoft.com/office/drawing/2016/5/13/chartex" xmlns:cx8="http://schemas.microsoft.com/office/drawing/2016/5/14/chartex" xmlns:mc="http://schemas.openxmlformats.org/markup-compatibility/2006" xmlns:aink="http://schemas.microsoft.com/office/drawing/2016/ink" xmlns:am3d="http://schemas.microsoft.com/office/drawing/2017/model3d" xmlns:o="urn:schemas-microsoft-com:office:office" xmlns:oel="http://schemas.microsoft.com/office/2019/extlst" xmlns:r="http://schemas.openxmlformats.org/officeDocument/2006/relationships" xmlns:m="http://schemas.openxmlformats.org/officeDocument/2006/math" xmlns:v="urn:schemas-microsoft-com:vml" xmlns:wp14="http://schemas.microsoft.com/office/word/2010/wordprocessingDrawing" xmlns:wp="http://schemas.openxmlformats.org/drawingml/2006/wordprocessingDrawing" xmlns:w10="urn:schemas-microsoft-com:office:word" xmlns:w="http://schemas.openxmlformats.org/wordprocessingml/2006/main" xmlns:w14="http://schemas.microsoft.com/office/word/2010/wordml" xmlns:w15="http://schemas.microsoft.com/office/word/2012/wordml" xmlns:w16cex="http://schemas.microsoft.com/office/word/2018/wordml/cex" xmlns:w16cid="http://schemas.microsoft.com/office/word/2016/wordml/cid" xmlns:w16="http://schemas.microsoft.com/office/word/2018/wordml" xmlns:w16du="http://schemas.microsoft.com/office/word/2023/wordml/word16du" xmlns:w16sdtdh="http://schemas.microsoft.com/office/word/2020/wordml/sdtdatahash" xmlns:w16se="http://schemas.microsoft.com/office/word/2015/wordml/symex" xmlns:wpg="http://schemas.microsoft.com/office/word/2010/wordprocessingGroup" xmlns:wpi="http://schemas.microsoft.com/office/word/2010/wordprocessingInk" xmlns:wne="http://schemas.microsoft.com/office/word/2006/wordml" xmlns:wps="http://schemas.microsoft.com/office/word/2010/wordprocessingShape" mc:Ignorable="w14 w15 w16se w16cid w16 w16cex w16sdtdh wp14">
+<w:hdr xmlns:wpc="http://schemas.microsoft.com/office/word/2010/wordprocessingCanvas" xmlns:cx="http://schemas.microsoft.com/office/drawing/2014/chartex" xmlns:cx1="http://schemas.microsoft.com/office/drawing/2015/9/8/chartex" xmlns:cx2="http://schemas.microsoft.com/office/drawing/2015/10/21/chartex" xmlns:cx3="http://schemas.microsoft.com/office/drawing/2016/5/9/chartex" xmlns:cx4="http://schemas.microsoft.com/office/drawing/2016/5/10/chartex" xmlns:cx5="http://schemas.microsoft.com/office/drawing/2016/5/11/chartex" xmlns:cx6="http://schemas.microsoft.com/office/drawing/2016/5/12/chartex" xmlns:cx7="http://schemas.microsoft.com/office/drawing/2016/5/13/chartex" xmlns:cx8="http://schemas.microsoft.com/office/drawing/2016/5/14/chartex" xmlns:mc="http://schemas.openxmlformats.org/markup-compatibility/2006" xmlns:aink="http://schemas.microsoft.com/office/drawing/2016/ink" xmlns:am3d="http://schemas.microsoft.com/office/drawing/2017/model3d" xmlns:o="urn:schemas-microsoft-com:office:office" xmlns:oel="http://schemas.microsoft.com/office/2019/extlst" xmlns:r="http://schemas.openxmlformats.org/officeDocument/2006/relationships" xmlns:m="http://schemas.openxmlformats.org/officeDocument/2006/math" xmlns:v="urn:schemas-microsoft-com:vml" xmlns:wp14="http://schemas.microsoft.com/office/word/2010/wordprocessingDrawing" xmlns:wp="http://schemas.openxmlformats.org/drawingml/2006/wordprocessingDrawing" xmlns:w10="urn:schemas-microsoft-com:office:word" xmlns:w="http://schemas.openxmlformats.org/wordprocessingml/2006/main" xmlns:w14="http://schemas.microsoft.com/office/word/2010/wordml" xmlns:w15="http://schemas.microsoft.com/office/word/2012/wordml" xmlns:w16cex="http://schemas.microsoft.com/office/word/2018/wordml/cex" xmlns:w16cid="http://schemas.microsoft.com/office/word/2016/wordml/cid" xmlns:w16="http://schemas.microsoft.com/office/word/2018/wordml" xmlns:w16du="http://schemas.microsoft.com/office/word/2023/wordml/word16du" xmlns:w16sdtdh="http://schemas.microsoft.com/office/word/2020/wordml/sdtdatahash" xmlns:w16sdtfl="http://schemas.microsoft.com/office/word/2024/wordml/sdtformatlock" xmlns:w16se="http://schemas.microsoft.com/office/word/2015/wordml/symex" xmlns:wpg="http://schemas.microsoft.com/office/word/2010/wordprocessingGroup" xmlns:wpi="http://schemas.microsoft.com/office/word/2010/wordprocessingInk" xmlns:wne="http://schemas.microsoft.com/office/word/2006/wordml" xmlns:wps="http://schemas.microsoft.com/office/word/2010/wordprocessingShape" mc:Ignorable="w14 w15 w16se w16cid w16 w16cex w16sdtdh w16sdtfl w16du wp14">
   <w:p>
     <w:pPr>
       <w:pStyle w:val="HeaderLeft"/>
@@ -6137,7 +6376,7 @@
 </file>
 
 <file path=word/numbering.xml><?xml version="1.0" encoding="utf-8"?>
-<w:numbering xmlns:wpc="http://schemas.microsoft.com/office/word/2010/wordprocessingCanvas" xmlns:cx="http://schemas.microsoft.com/office/drawing/2014/chartex" xmlns:cx1="http://schemas.microsoft.com/office/drawing/2015/9/8/chartex" xmlns:cx2="http://schemas.microsoft.com/office/drawing/2015/10/21/chartex" xmlns:cx3="http://schemas.microsoft.com/office/drawing/2016/5/9/chartex" xmlns:cx4="http://schemas.microsoft.com/office/drawing/2016/5/10/chartex" xmlns:cx5="http://schemas.microsoft.com/office/drawing/2016/5/11/chartex" xmlns:cx6="http://schemas.microsoft.com/office/drawing/2016/5/12/chartex" xmlns:cx7="http://schemas.microsoft.com/office/drawing/2016/5/13/chartex" xmlns:cx8="http://schemas.microsoft.com/office/drawing/2016/5/14/chartex" xmlns:mc="http://schemas.openxmlformats.org/markup-compatibility/2006" xmlns:aink="http://schemas.microsoft.com/office/drawing/2016/ink" xmlns:am3d="http://schemas.microsoft.com/office/drawing/2017/model3d" xmlns:o="urn:schemas-microsoft-com:office:office" xmlns:oel="http://schemas.microsoft.com/office/2019/extlst" xmlns:r="http://schemas.openxmlformats.org/officeDocument/2006/relationships" xmlns:m="http://schemas.openxmlformats.org/officeDocument/2006/math" xmlns:v="urn:schemas-microsoft-com:vml" xmlns:wp14="http://schemas.microsoft.com/office/word/2010/wordprocessingDrawing" xmlns:wp="http://schemas.openxmlformats.org/drawingml/2006/wordprocessingDrawing" xmlns:w10="urn:schemas-microsoft-com:office:word" xmlns:w="http://schemas.openxmlformats.org/wordprocessingml/2006/main" xmlns:w14="http://schemas.microsoft.com/office/word/2010/wordml" xmlns:w15="http://schemas.microsoft.com/office/word/2012/wordml" xmlns:w16cex="http://schemas.microsoft.com/office/word/2018/wordml/cex" xmlns:w16cid="http://schemas.microsoft.com/office/word/2016/wordml/cid" xmlns:w16="http://schemas.microsoft.com/office/word/2018/wordml" xmlns:w16du="http://schemas.microsoft.com/office/word/2023/wordml/word16du" xmlns:w16sdtdh="http://schemas.microsoft.com/office/word/2020/wordml/sdtdatahash" xmlns:w16se="http://schemas.microsoft.com/office/word/2015/wordml/symex" xmlns:wpg="http://schemas.microsoft.com/office/word/2010/wordprocessingGroup" xmlns:wpi="http://schemas.microsoft.com/office/word/2010/wordprocessingInk" xmlns:wne="http://schemas.microsoft.com/office/word/2006/wordml" xmlns:wps="http://schemas.microsoft.com/office/word/2010/wordprocessingShape" mc:Ignorable="w14 w15 w16se w16cid w16 w16cex w16sdtdh wp14">
+<w:numbering xmlns:wpc="http://schemas.microsoft.com/office/word/2010/wordprocessingCanvas" xmlns:cx="http://schemas.microsoft.com/office/drawing/2014/chartex" xmlns:cx1="http://schemas.microsoft.com/office/drawing/2015/9/8/chartex" xmlns:cx2="http://schemas.microsoft.com/office/drawing/2015/10/21/chartex" xmlns:cx3="http://schemas.microsoft.com/office/drawing/2016/5/9/chartex" xmlns:cx4="http://schemas.microsoft.com/office/drawing/2016/5/10/chartex" xmlns:cx5="http://schemas.microsoft.com/office/drawing/2016/5/11/chartex" xmlns:cx6="http://schemas.microsoft.com/office/drawing/2016/5/12/chartex" xmlns:cx7="http://schemas.microsoft.com/office/drawing/2016/5/13/chartex" xmlns:cx8="http://schemas.microsoft.com/office/drawing/2016/5/14/chartex" xmlns:mc="http://schemas.openxmlformats.org/markup-compatibility/2006" xmlns:aink="http://schemas.microsoft.com/office/drawing/2016/ink" xmlns:am3d="http://schemas.microsoft.com/office/drawing/2017/model3d" xmlns:o="urn:schemas-microsoft-com:office:office" xmlns:oel="http://schemas.microsoft.com/office/2019/extlst" xmlns:r="http://schemas.openxmlformats.org/officeDocument/2006/relationships" xmlns:m="http://schemas.openxmlformats.org/officeDocument/2006/math" xmlns:v="urn:schemas-microsoft-com:vml" xmlns:wp14="http://schemas.microsoft.com/office/word/2010/wordprocessingDrawing" xmlns:wp="http://schemas.openxmlformats.org/drawingml/2006/wordprocessingDrawing" xmlns:w10="urn:schemas-microsoft-com:office:word" xmlns:w="http://schemas.openxmlformats.org/wordprocessingml/2006/main" xmlns:w14="http://schemas.microsoft.com/office/word/2010/wordml" xmlns:w15="http://schemas.microsoft.com/office/word/2012/wordml" xmlns:w16cex="http://schemas.microsoft.com/office/word/2018/wordml/cex" xmlns:w16cid="http://schemas.microsoft.com/office/word/2016/wordml/cid" xmlns:w16="http://schemas.microsoft.com/office/word/2018/wordml" xmlns:w16du="http://schemas.microsoft.com/office/word/2023/wordml/word16du" xmlns:w16sdtdh="http://schemas.microsoft.com/office/word/2020/wordml/sdtdatahash" xmlns:w16sdtfl="http://schemas.microsoft.com/office/word/2024/wordml/sdtformatlock" xmlns:w16se="http://schemas.microsoft.com/office/word/2015/wordml/symex" xmlns:wpg="http://schemas.microsoft.com/office/word/2010/wordprocessingGroup" xmlns:wpi="http://schemas.microsoft.com/office/word/2010/wordprocessingInk" xmlns:wne="http://schemas.microsoft.com/office/word/2006/wordml" xmlns:wps="http://schemas.microsoft.com/office/word/2010/wordprocessingShape" mc:Ignorable="w14 w15 w16se w16cid w16 w16cex w16sdtdh w16sdtfl w16du wp14">
   <w:abstractNum w:abstractNumId="0" w15:restartNumberingAfterBreak="0">
     <w:nsid w:val="066D36ED"/>
     <w:multiLevelType w:val="multilevel"/>
@@ -6695,7 +6934,7 @@
 </file>
 
 <file path=word/styles.xml><?xml version="1.0" encoding="utf-8"?>
-<w:styles xmlns:mc="http://schemas.openxmlformats.org/markup-compatibility/2006" xmlns:r="http://schemas.openxmlformats.org/officeDocument/2006/relationships" xmlns:w="http://schemas.openxmlformats.org/wordprocessingml/2006/main" xmlns:w14="http://schemas.microsoft.com/office/word/2010/wordml" xmlns:w15="http://schemas.microsoft.com/office/word/2012/wordml" xmlns:w16cex="http://schemas.microsoft.com/office/word/2018/wordml/cex" xmlns:w16cid="http://schemas.microsoft.com/office/word/2016/wordml/cid" xmlns:w16="http://schemas.microsoft.com/office/word/2018/wordml" xmlns:w16sdtdh="http://schemas.microsoft.com/office/word/2020/wordml/sdtdatahash" xmlns:w16se="http://schemas.microsoft.com/office/word/2015/wordml/symex" mc:Ignorable="w14 w15 w16se w16cid w16 w16cex w16sdtdh">
+<w:styles xmlns:mc="http://schemas.openxmlformats.org/markup-compatibility/2006" xmlns:r="http://schemas.openxmlformats.org/officeDocument/2006/relationships" xmlns:w="http://schemas.openxmlformats.org/wordprocessingml/2006/main" xmlns:w14="http://schemas.microsoft.com/office/word/2010/wordml" xmlns:w15="http://schemas.microsoft.com/office/word/2012/wordml" xmlns:w16cex="http://schemas.microsoft.com/office/word/2018/wordml/cex" xmlns:w16cid="http://schemas.microsoft.com/office/word/2016/wordml/cid" xmlns:w16="http://schemas.microsoft.com/office/word/2018/wordml" xmlns:w16du="http://schemas.microsoft.com/office/word/2023/wordml/word16du" xmlns:w16sdtdh="http://schemas.microsoft.com/office/word/2020/wordml/sdtdatahash" xmlns:w16sdtfl="http://schemas.microsoft.com/office/word/2024/wordml/sdtformatlock" xmlns:w16se="http://schemas.microsoft.com/office/word/2015/wordml/symex" mc:Ignorable="w14 w15 w16se w16cid w16 w16cex w16sdtdh w16sdtfl w16du">
   <w:docDefaults>
     <w:rPrDefault>
       <w:rPr>

</xml_diff>

<commit_message>
Updated SRS - Cleaned Up Requirements
</commit_message>
<xml_diff>
--- a/requirements/SRS.docx
+++ b/requirements/SRS.docx
@@ -1,6 +1,6 @@
 
 <file path=word/document.xml><?xml version="1.0" encoding="utf-8"?>
-<w:document xmlns:wpc="http://schemas.microsoft.com/office/word/2010/wordprocessingCanvas" xmlns:cx="http://schemas.microsoft.com/office/drawing/2014/chartex" xmlns:cx1="http://schemas.microsoft.com/office/drawing/2015/9/8/chartex" xmlns:cx2="http://schemas.microsoft.com/office/drawing/2015/10/21/chartex" xmlns:cx3="http://schemas.microsoft.com/office/drawing/2016/5/9/chartex" xmlns:cx4="http://schemas.microsoft.com/office/drawing/2016/5/10/chartex" xmlns:cx5="http://schemas.microsoft.com/office/drawing/2016/5/11/chartex" xmlns:cx6="http://schemas.microsoft.com/office/drawing/2016/5/12/chartex" xmlns:cx7="http://schemas.microsoft.com/office/drawing/2016/5/13/chartex" xmlns:cx8="http://schemas.microsoft.com/office/drawing/2016/5/14/chartex" xmlns:mc="http://schemas.openxmlformats.org/markup-compatibility/2006" xmlns:aink="http://schemas.microsoft.com/office/drawing/2016/ink" xmlns:am3d="http://schemas.microsoft.com/office/drawing/2017/model3d" xmlns:o="urn:schemas-microsoft-com:office:office" xmlns:oel="http://schemas.microsoft.com/office/2019/extlst" xmlns:r="http://schemas.openxmlformats.org/officeDocument/2006/relationships" xmlns:m="http://schemas.openxmlformats.org/officeDocument/2006/math" xmlns:v="urn:schemas-microsoft-com:vml" xmlns:wp14="http://schemas.microsoft.com/office/word/2010/wordprocessingDrawing" xmlns:wp="http://schemas.openxmlformats.org/drawingml/2006/wordprocessingDrawing" xmlns:w10="urn:schemas-microsoft-com:office:word" xmlns:w="http://schemas.openxmlformats.org/wordprocessingml/2006/main" xmlns:w14="http://schemas.microsoft.com/office/word/2010/wordml" xmlns:w15="http://schemas.microsoft.com/office/word/2012/wordml" xmlns:w16cex="http://schemas.microsoft.com/office/word/2018/wordml/cex" xmlns:w16cid="http://schemas.microsoft.com/office/word/2016/wordml/cid" xmlns:w16="http://schemas.microsoft.com/office/word/2018/wordml" xmlns:w16du="http://schemas.microsoft.com/office/word/2023/wordml/word16du" xmlns:w16sdtdh="http://schemas.microsoft.com/office/word/2020/wordml/sdtdatahash" xmlns:w16se="http://schemas.microsoft.com/office/word/2015/wordml/symex" xmlns:wpg="http://schemas.microsoft.com/office/word/2010/wordprocessingGroup" xmlns:wpi="http://schemas.microsoft.com/office/word/2010/wordprocessingInk" xmlns:wne="http://schemas.microsoft.com/office/word/2006/wordml" xmlns:wps="http://schemas.microsoft.com/office/word/2010/wordprocessingShape" mc:Ignorable="w14 w15 w16se w16cid w16 w16cex w16sdtdh wp14">
+<w:document xmlns:wpc="http://schemas.microsoft.com/office/word/2010/wordprocessingCanvas" xmlns:cx="http://schemas.microsoft.com/office/drawing/2014/chartex" xmlns:cx1="http://schemas.microsoft.com/office/drawing/2015/9/8/chartex" xmlns:cx2="http://schemas.microsoft.com/office/drawing/2015/10/21/chartex" xmlns:cx3="http://schemas.microsoft.com/office/drawing/2016/5/9/chartex" xmlns:cx4="http://schemas.microsoft.com/office/drawing/2016/5/10/chartex" xmlns:cx5="http://schemas.microsoft.com/office/drawing/2016/5/11/chartex" xmlns:cx6="http://schemas.microsoft.com/office/drawing/2016/5/12/chartex" xmlns:cx7="http://schemas.microsoft.com/office/drawing/2016/5/13/chartex" xmlns:cx8="http://schemas.microsoft.com/office/drawing/2016/5/14/chartex" xmlns:mc="http://schemas.openxmlformats.org/markup-compatibility/2006" xmlns:aink="http://schemas.microsoft.com/office/drawing/2016/ink" xmlns:am3d="http://schemas.microsoft.com/office/drawing/2017/model3d" xmlns:o="urn:schemas-microsoft-com:office:office" xmlns:oel="http://schemas.microsoft.com/office/2019/extlst" xmlns:r="http://schemas.openxmlformats.org/officeDocument/2006/relationships" xmlns:m="http://schemas.openxmlformats.org/officeDocument/2006/math" xmlns:v="urn:schemas-microsoft-com:vml" xmlns:wp14="http://schemas.microsoft.com/office/word/2010/wordprocessingDrawing" xmlns:wp="http://schemas.openxmlformats.org/drawingml/2006/wordprocessingDrawing" xmlns:w10="urn:schemas-microsoft-com:office:word" xmlns:w="http://schemas.openxmlformats.org/wordprocessingml/2006/main" xmlns:w14="http://schemas.microsoft.com/office/word/2010/wordml" xmlns:w15="http://schemas.microsoft.com/office/word/2012/wordml" xmlns:w16cex="http://schemas.microsoft.com/office/word/2018/wordml/cex" xmlns:w16cid="http://schemas.microsoft.com/office/word/2016/wordml/cid" xmlns:w16="http://schemas.microsoft.com/office/word/2018/wordml" xmlns:w16du="http://schemas.microsoft.com/office/word/2023/wordml/word16du" xmlns:w16sdtdh="http://schemas.microsoft.com/office/word/2020/wordml/sdtdatahash" xmlns:w16sdtfl="http://schemas.microsoft.com/office/word/2024/wordml/sdtformatlock" xmlns:w16se="http://schemas.microsoft.com/office/word/2015/wordml/symex" xmlns:wpg="http://schemas.microsoft.com/office/word/2010/wordprocessingGroup" xmlns:wpi="http://schemas.microsoft.com/office/word/2010/wordprocessingInk" xmlns:wne="http://schemas.microsoft.com/office/word/2006/wordml" xmlns:wps="http://schemas.microsoft.com/office/word/2010/wordprocessingShape" mc:Ignorable="w14 w15 w16se w16cid w16 w16cex w16sdtdh w16sdtfl w16du wp14">
   <w:body>
     <w:p/>
     <w:p>
@@ -455,11 +455,19 @@
                 <w:color w:val="000000"/>
               </w:rPr>
             </w:pPr>
-            <w:r>
-              <w:rPr>
-                <w:color w:val="000000"/>
-              </w:rPr>
-              <w:t>Jaishnoor Kaur</w:t>
+            <w:proofErr w:type="spellStart"/>
+            <w:r>
+              <w:rPr>
+                <w:color w:val="000000"/>
+              </w:rPr>
+              <w:t>Jaishnoor</w:t>
+            </w:r>
+            <w:proofErr w:type="spellEnd"/>
+            <w:r>
+              <w:rPr>
+                <w:color w:val="000000"/>
+              </w:rPr>
+              <w:t xml:space="preserve"> Kaur</w:t>
             </w:r>
           </w:p>
         </w:tc>
@@ -681,11 +689,19 @@
                 <w:color w:val="000000"/>
               </w:rPr>
             </w:pPr>
-            <w:r>
-              <w:rPr>
-                <w:color w:val="000000"/>
-              </w:rPr>
-              <w:t>Jaishnoor Kaur</w:t>
+            <w:proofErr w:type="spellStart"/>
+            <w:r>
+              <w:rPr>
+                <w:color w:val="000000"/>
+              </w:rPr>
+              <w:t>Jaishnoor</w:t>
+            </w:r>
+            <w:proofErr w:type="spellEnd"/>
+            <w:r>
+              <w:rPr>
+                <w:color w:val="000000"/>
+              </w:rPr>
+              <w:t xml:space="preserve"> Kaur</w:t>
             </w:r>
           </w:p>
         </w:tc>
@@ -1032,11 +1048,19 @@
                 <w:color w:val="000000"/>
               </w:rPr>
             </w:pPr>
-            <w:r>
-              <w:rPr>
-                <w:color w:val="000000"/>
-              </w:rPr>
-              <w:t>Jaishnoor Kaur</w:t>
+            <w:proofErr w:type="spellStart"/>
+            <w:r>
+              <w:rPr>
+                <w:color w:val="000000"/>
+              </w:rPr>
+              <w:t>Jaishnoor</w:t>
+            </w:r>
+            <w:proofErr w:type="spellEnd"/>
+            <w:r>
+              <w:rPr>
+                <w:color w:val="000000"/>
+              </w:rPr>
+              <w:t xml:space="preserve"> Kaur</w:t>
             </w:r>
           </w:p>
         </w:tc>
@@ -1258,11 +1282,19 @@
                 <w:color w:val="000000"/>
               </w:rPr>
             </w:pPr>
-            <w:r>
-              <w:rPr>
-                <w:color w:val="000000"/>
-              </w:rPr>
-              <w:t>Jaishnoor Kaur</w:t>
+            <w:proofErr w:type="spellStart"/>
+            <w:r>
+              <w:rPr>
+                <w:color w:val="000000"/>
+              </w:rPr>
+              <w:t>Jaishnoor</w:t>
+            </w:r>
+            <w:proofErr w:type="spellEnd"/>
+            <w:r>
+              <w:rPr>
+                <w:color w:val="000000"/>
+              </w:rPr>
+              <w:t xml:space="preserve"> Kaur</w:t>
             </w:r>
           </w:p>
         </w:tc>
@@ -1425,11 +1457,19 @@
                 <w:color w:val="000000"/>
               </w:rPr>
             </w:pPr>
-            <w:r>
-              <w:rPr>
-                <w:color w:val="000000"/>
-              </w:rPr>
-              <w:t>Jaishnoor Kaur</w:t>
+            <w:proofErr w:type="spellStart"/>
+            <w:r>
+              <w:rPr>
+                <w:color w:val="000000"/>
+              </w:rPr>
+              <w:t>Jaishnoor</w:t>
+            </w:r>
+            <w:proofErr w:type="spellEnd"/>
+            <w:r>
+              <w:rPr>
+                <w:color w:val="000000"/>
+              </w:rPr>
+              <w:t xml:space="preserve"> Kaur</w:t>
             </w:r>
           </w:p>
         </w:tc>
@@ -1622,7 +1662,19 @@
               <w:rPr>
                 <w:color w:val="000000"/>
               </w:rPr>
-              <w:t>Revision: Adjusted requirements, Fixed bullets</w:t>
+              <w:t xml:space="preserve">Revision: Adjusted </w:t>
+            </w:r>
+            <w:r>
+              <w:rPr>
+                <w:color w:val="000000"/>
+              </w:rPr>
+              <w:t>R</w:t>
+            </w:r>
+            <w:r>
+              <w:rPr>
+                <w:color w:val="000000"/>
+              </w:rPr>
+              <w:t>equirements</w:t>
             </w:r>
           </w:p>
         </w:tc>
@@ -1645,11 +1697,138 @@
                 <w:color w:val="000000"/>
               </w:rPr>
             </w:pPr>
-            <w:r>
-              <w:rPr>
-                <w:color w:val="000000"/>
-              </w:rPr>
-              <w:t>Jaishnoor kaur</w:t>
+            <w:proofErr w:type="spellStart"/>
+            <w:r>
+              <w:rPr>
+                <w:color w:val="000000"/>
+              </w:rPr>
+              <w:t>Jaishnoor</w:t>
+            </w:r>
+            <w:proofErr w:type="spellEnd"/>
+            <w:r>
+              <w:rPr>
+                <w:color w:val="000000"/>
+              </w:rPr>
+              <w:t xml:space="preserve"> </w:t>
+            </w:r>
+            <w:r>
+              <w:rPr>
+                <w:color w:val="000000"/>
+              </w:rPr>
+              <w:t>K</w:t>
+            </w:r>
+            <w:r>
+              <w:rPr>
+                <w:color w:val="000000"/>
+              </w:rPr>
+              <w:t>aur</w:t>
+            </w:r>
+          </w:p>
+        </w:tc>
+      </w:tr>
+      <w:tr>
+        <w:tc>
+          <w:tcPr>
+            <w:tcW w:w="1275" w:type="dxa"/>
+            <w:tcBorders>
+              <w:top w:val="single" w:sz="6" w:space="0" w:color="000000"/>
+              <w:left w:val="single" w:sz="6" w:space="0" w:color="000000"/>
+              <w:bottom w:val="single" w:sz="6" w:space="0" w:color="000000"/>
+            </w:tcBorders>
+            <w:shd w:val="clear" w:color="auto" w:fill="E5E5E5"/>
+          </w:tcPr>
+          <w:p>
+            <w:pPr>
+              <w:pStyle w:val="TableText"/>
+              <w:snapToGrid w:val="0"/>
+              <w:rPr>
+                <w:color w:val="000000"/>
+              </w:rPr>
+            </w:pPr>
+            <w:r>
+              <w:rPr>
+                <w:color w:val="000000"/>
+              </w:rPr>
+              <w:t>03/06/2025</w:t>
+            </w:r>
+          </w:p>
+        </w:tc>
+        <w:tc>
+          <w:tcPr>
+            <w:tcW w:w="1083" w:type="dxa"/>
+            <w:tcBorders>
+              <w:top w:val="single" w:sz="6" w:space="0" w:color="000000"/>
+              <w:left w:val="single" w:sz="6" w:space="0" w:color="000000"/>
+              <w:bottom w:val="single" w:sz="6" w:space="0" w:color="000000"/>
+            </w:tcBorders>
+            <w:shd w:val="clear" w:color="auto" w:fill="E5E5E5"/>
+          </w:tcPr>
+          <w:p>
+            <w:pPr>
+              <w:pStyle w:val="TableText"/>
+              <w:snapToGrid w:val="0"/>
+              <w:rPr>
+                <w:color w:val="000000"/>
+              </w:rPr>
+            </w:pPr>
+            <w:r>
+              <w:rPr>
+                <w:color w:val="000000"/>
+              </w:rPr>
+              <w:t>1.12</w:t>
+            </w:r>
+          </w:p>
+        </w:tc>
+        <w:tc>
+          <w:tcPr>
+            <w:tcW w:w="3813" w:type="dxa"/>
+            <w:tcBorders>
+              <w:top w:val="single" w:sz="6" w:space="0" w:color="000000"/>
+              <w:left w:val="single" w:sz="6" w:space="0" w:color="000000"/>
+              <w:bottom w:val="single" w:sz="6" w:space="0" w:color="000000"/>
+            </w:tcBorders>
+            <w:shd w:val="clear" w:color="auto" w:fill="E5E5E5"/>
+          </w:tcPr>
+          <w:p>
+            <w:pPr>
+              <w:pStyle w:val="TableText"/>
+              <w:snapToGrid w:val="0"/>
+              <w:rPr>
+                <w:color w:val="000000"/>
+              </w:rPr>
+            </w:pPr>
+            <w:r>
+              <w:rPr>
+                <w:color w:val="000000"/>
+              </w:rPr>
+              <w:t>Revision: Cleaned Up Requirements</w:t>
+            </w:r>
+          </w:p>
+        </w:tc>
+        <w:tc>
+          <w:tcPr>
+            <w:tcW w:w="2591" w:type="dxa"/>
+            <w:tcBorders>
+              <w:top w:val="single" w:sz="6" w:space="0" w:color="000000"/>
+              <w:left w:val="single" w:sz="6" w:space="0" w:color="000000"/>
+              <w:bottom w:val="single" w:sz="6" w:space="0" w:color="000000"/>
+              <w:right w:val="single" w:sz="6" w:space="0" w:color="000000"/>
+            </w:tcBorders>
+            <w:shd w:val="clear" w:color="auto" w:fill="E5E5E5"/>
+          </w:tcPr>
+          <w:p>
+            <w:pPr>
+              <w:pStyle w:val="TableText"/>
+              <w:snapToGrid w:val="0"/>
+              <w:rPr>
+                <w:color w:val="000000"/>
+              </w:rPr>
+            </w:pPr>
+            <w:r>
+              <w:rPr>
+                <w:color w:val="000000"/>
+              </w:rPr>
+              <w:t>Harven Dhanota</w:t>
             </w:r>
           </w:p>
         </w:tc>
@@ -2069,89 +2248,6 @@
           </w:p>
         </w:tc>
       </w:tr>
-      <w:tr>
-        <w:tc>
-          <w:tcPr>
-            <w:tcW w:w="1275" w:type="dxa"/>
-            <w:tcBorders>
-              <w:top w:val="single" w:sz="6" w:space="0" w:color="000000"/>
-              <w:left w:val="single" w:sz="6" w:space="0" w:color="000000"/>
-              <w:bottom w:val="single" w:sz="6" w:space="0" w:color="000000"/>
-            </w:tcBorders>
-            <w:shd w:val="clear" w:color="auto" w:fill="E5E5E5"/>
-          </w:tcPr>
-          <w:p>
-            <w:pPr>
-              <w:pStyle w:val="TableText"/>
-              <w:snapToGrid w:val="0"/>
-              <w:rPr>
-                <w:color w:val="000000"/>
-              </w:rPr>
-            </w:pPr>
-          </w:p>
-        </w:tc>
-        <w:tc>
-          <w:tcPr>
-            <w:tcW w:w="1083" w:type="dxa"/>
-            <w:tcBorders>
-              <w:top w:val="single" w:sz="6" w:space="0" w:color="000000"/>
-              <w:left w:val="single" w:sz="6" w:space="0" w:color="000000"/>
-              <w:bottom w:val="single" w:sz="6" w:space="0" w:color="000000"/>
-            </w:tcBorders>
-            <w:shd w:val="clear" w:color="auto" w:fill="E5E5E5"/>
-          </w:tcPr>
-          <w:p>
-            <w:pPr>
-              <w:pStyle w:val="TableText"/>
-              <w:snapToGrid w:val="0"/>
-              <w:rPr>
-                <w:color w:val="000000"/>
-              </w:rPr>
-            </w:pPr>
-          </w:p>
-        </w:tc>
-        <w:tc>
-          <w:tcPr>
-            <w:tcW w:w="3813" w:type="dxa"/>
-            <w:tcBorders>
-              <w:top w:val="single" w:sz="6" w:space="0" w:color="000000"/>
-              <w:left w:val="single" w:sz="6" w:space="0" w:color="000000"/>
-              <w:bottom w:val="single" w:sz="6" w:space="0" w:color="000000"/>
-            </w:tcBorders>
-            <w:shd w:val="clear" w:color="auto" w:fill="E5E5E5"/>
-          </w:tcPr>
-          <w:p>
-            <w:pPr>
-              <w:pStyle w:val="TableText"/>
-              <w:snapToGrid w:val="0"/>
-              <w:rPr>
-                <w:color w:val="000000"/>
-              </w:rPr>
-            </w:pPr>
-          </w:p>
-        </w:tc>
-        <w:tc>
-          <w:tcPr>
-            <w:tcW w:w="2591" w:type="dxa"/>
-            <w:tcBorders>
-              <w:top w:val="single" w:sz="6" w:space="0" w:color="000000"/>
-              <w:left w:val="single" w:sz="6" w:space="0" w:color="000000"/>
-              <w:bottom w:val="single" w:sz="6" w:space="0" w:color="000000"/>
-              <w:right w:val="single" w:sz="6" w:space="0" w:color="000000"/>
-            </w:tcBorders>
-            <w:shd w:val="clear" w:color="auto" w:fill="E5E5E5"/>
-          </w:tcPr>
-          <w:p>
-            <w:pPr>
-              <w:pStyle w:val="TableText"/>
-              <w:snapToGrid w:val="0"/>
-              <w:rPr>
-                <w:color w:val="000000"/>
-              </w:rPr>
-            </w:pPr>
-          </w:p>
-        </w:tc>
-      </w:tr>
     </w:tbl>
     <w:p>
       <w:pPr>
@@ -4198,7 +4294,19 @@
         <w:rPr>
           <w:color w:val="000000" w:themeColor="text1"/>
         </w:rPr>
-        <w:t xml:space="preserve">3.1.1.2 </w:t>
+        <w:t>3.1.1.2</w:t>
+      </w:r>
+      <w:r>
+        <w:rPr>
+          <w:color w:val="000000" w:themeColor="text1"/>
+        </w:rPr>
+        <w:t xml:space="preserve">. </w:t>
+      </w:r>
+      <w:r>
+        <w:rPr>
+          <w:color w:val="000000" w:themeColor="text1"/>
+        </w:rPr>
+        <w:t xml:space="preserve"> </w:t>
       </w:r>
       <w:r>
         <w:rPr>
@@ -4448,7 +4556,55 @@
         <w:rPr>
           <w:color w:val="000000" w:themeColor="text1"/>
         </w:rPr>
-        <w:t>3.1.1.7. Each transaction made via either interface gets recorded in transaction history, and each change made to an account via Teller Module gets recorded in account history.</w:t>
+        <w:t xml:space="preserve">3.1.1.7. </w:t>
+      </w:r>
+      <w:r>
+        <w:rPr>
+          <w:color w:val="000000" w:themeColor="text1"/>
+        </w:rPr>
+        <w:t xml:space="preserve"> </w:t>
+      </w:r>
+      <w:r>
+        <w:rPr>
+          <w:color w:val="000000" w:themeColor="text1"/>
+        </w:rPr>
+        <w:t xml:space="preserve">Each transaction made via either </w:t>
+      </w:r>
+      <w:r>
+        <w:rPr>
+          <w:color w:val="000000" w:themeColor="text1"/>
+        </w:rPr>
+        <w:t xml:space="preserve">the ATM or the teller </w:t>
+      </w:r>
+      <w:r>
+        <w:rPr>
+          <w:color w:val="000000" w:themeColor="text1"/>
+        </w:rPr>
+        <w:t xml:space="preserve">interface gets recorded in </w:t>
+      </w:r>
+      <w:r>
+        <w:rPr>
+          <w:color w:val="000000" w:themeColor="text1"/>
+        </w:rPr>
+        <w:t xml:space="preserve">that account’s </w:t>
+      </w:r>
+      <w:r>
+        <w:rPr>
+          <w:color w:val="000000" w:themeColor="text1"/>
+        </w:rPr>
+        <w:t xml:space="preserve">transaction history, and each change made to an account via </w:t>
+      </w:r>
+      <w:r>
+        <w:rPr>
+          <w:color w:val="000000" w:themeColor="text1"/>
+        </w:rPr>
+        <w:t xml:space="preserve">the </w:t>
+      </w:r>
+      <w:r>
+        <w:rPr>
+          <w:color w:val="000000" w:themeColor="text1"/>
+        </w:rPr>
+        <w:t>Teller Module gets recorded in account history.</w:t>
       </w:r>
     </w:p>
     <w:p>
@@ -4462,7 +4618,31 @@
         <w:rPr>
           <w:color w:val="000000" w:themeColor="text1"/>
         </w:rPr>
-        <w:t>3.1.1.8 All daily limits reset at the end of the day.</w:t>
+        <w:t>3.1.1.8</w:t>
+      </w:r>
+      <w:r>
+        <w:rPr>
+          <w:color w:val="000000" w:themeColor="text1"/>
+        </w:rPr>
+        <w:t>.</w:t>
+      </w:r>
+      <w:r>
+        <w:rPr>
+          <w:color w:val="000000" w:themeColor="text1"/>
+        </w:rPr>
+        <w:t xml:space="preserve"> </w:t>
+      </w:r>
+      <w:r>
+        <w:rPr>
+          <w:color w:val="000000" w:themeColor="text1"/>
+        </w:rPr>
+        <w:t xml:space="preserve"> </w:t>
+      </w:r>
+      <w:r>
+        <w:rPr>
+          <w:color w:val="000000" w:themeColor="text1"/>
+        </w:rPr>
+        <w:t>All daily limits reset at the end of the day.</w:t>
       </w:r>
     </w:p>
     <w:bookmarkEnd w:id="16"/>
@@ -4614,7 +4794,19 @@
         <w:rPr>
           <w:color w:val="000000" w:themeColor="text1"/>
         </w:rPr>
-        <w:t xml:space="preserve">3.1.2.3. </w:t>
+        <w:t>3.1.2.3.</w:t>
+      </w:r>
+      <w:r>
+        <w:rPr>
+          <w:color w:val="000000" w:themeColor="text1"/>
+        </w:rPr>
+        <w:t xml:space="preserve"> </w:t>
+      </w:r>
+      <w:r>
+        <w:rPr>
+          <w:color w:val="000000" w:themeColor="text1"/>
+        </w:rPr>
+        <w:t xml:space="preserve"> </w:t>
       </w:r>
       <w:r>
         <w:rPr>
@@ -4644,7 +4836,19 @@
         <w:rPr>
           <w:color w:val="000000" w:themeColor="text1"/>
         </w:rPr>
-        <w:t xml:space="preserve"> in one day) equal to 50,000 for the day. </w:t>
+        <w:t xml:space="preserve"> in one day) equal to </w:t>
+      </w:r>
+      <w:r>
+        <w:rPr>
+          <w:color w:val="000000" w:themeColor="text1"/>
+        </w:rPr>
+        <w:t>$</w:t>
+      </w:r>
+      <w:r>
+        <w:rPr>
+          <w:color w:val="000000" w:themeColor="text1"/>
+        </w:rPr>
+        <w:t xml:space="preserve">50,000 for the day. </w:t>
       </w:r>
     </w:p>
     <w:p>
@@ -4664,6 +4868,12 @@
         <w:rPr>
           <w:color w:val="000000" w:themeColor="text1"/>
         </w:rPr>
+        <w:t xml:space="preserve"> </w:t>
+      </w:r>
+      <w:r>
+        <w:rPr>
+          <w:color w:val="000000" w:themeColor="text1"/>
+        </w:rPr>
         <w:t xml:space="preserve">A customer can </w:t>
       </w:r>
       <w:r>
@@ -4751,6 +4961,12 @@
           <w:color w:val="000000" w:themeColor="text1"/>
         </w:rPr>
         <w:t xml:space="preserve">. </w:t>
+      </w:r>
+      <w:r>
+        <w:rPr>
+          <w:color w:val="000000" w:themeColor="text1"/>
+        </w:rPr>
+        <w:t xml:space="preserve"> </w:t>
       </w:r>
       <w:r>
         <w:rPr>
@@ -5142,7 +5358,19 @@
         <w:rPr>
           <w:color w:val="000000" w:themeColor="text1"/>
         </w:rPr>
-        <w:t xml:space="preserve">3.1.3.5. A teller can change </w:t>
+        <w:t xml:space="preserve">3.1.3.5. </w:t>
+      </w:r>
+      <w:r>
+        <w:rPr>
+          <w:color w:val="000000" w:themeColor="text1"/>
+        </w:rPr>
+        <w:t xml:space="preserve"> </w:t>
+      </w:r>
+      <w:r>
+        <w:rPr>
+          <w:color w:val="000000" w:themeColor="text1"/>
+        </w:rPr>
+        <w:t xml:space="preserve">A teller can change </w:t>
       </w:r>
       <w:r>
         <w:rPr>
@@ -5228,6 +5456,7 @@
         <w:rPr>
           <w:color w:val="000000" w:themeColor="text1"/>
         </w:rPr>
+        <w:lastRenderedPageBreak/>
         <w:t>3.1.3.</w:t>
       </w:r>
       <w:r>
@@ -5252,6 +5481,12 @@
         <w:rPr>
           <w:color w:val="000000" w:themeColor="text1"/>
         </w:rPr>
+        <w:t xml:space="preserve"> </w:t>
+      </w:r>
+      <w:r>
+        <w:rPr>
+          <w:color w:val="000000" w:themeColor="text1"/>
+        </w:rPr>
         <w:t>A customer’s</w:t>
       </w:r>
       <w:r>
@@ -5326,7 +5561,6 @@
         <w:rPr>
           <w:color w:val="000000" w:themeColor="text1"/>
         </w:rPr>
-        <w:lastRenderedPageBreak/>
         <w:t>3.1.3.7</w:t>
       </w:r>
       <w:r>
@@ -5470,7 +5704,19 @@
         <w:rPr>
           <w:color w:val="000000" w:themeColor="text1"/>
         </w:rPr>
-        <w:t>. Information to be stored includes:</w:t>
+        <w:t xml:space="preserve">. </w:t>
+      </w:r>
+      <w:r>
+        <w:rPr>
+          <w:color w:val="000000" w:themeColor="text1"/>
+        </w:rPr>
+        <w:t xml:space="preserve"> </w:t>
+      </w:r>
+      <w:r>
+        <w:rPr>
+          <w:color w:val="000000" w:themeColor="text1"/>
+        </w:rPr>
+        <w:t>Information to be stored includes:</w:t>
       </w:r>
     </w:p>
     <w:p>
@@ -5622,7 +5868,19 @@
         <w:rPr>
           <w:color w:val="000000" w:themeColor="text1"/>
         </w:rPr>
-        <w:t>the central server adds a new record to transaction history which includes:</w:t>
+        <w:t>the central server adds a new record to transaction history</w:t>
+      </w:r>
+      <w:r>
+        <w:rPr>
+          <w:color w:val="000000" w:themeColor="text1"/>
+        </w:rPr>
+        <w:t>,</w:t>
+      </w:r>
+      <w:r>
+        <w:rPr>
+          <w:color w:val="000000" w:themeColor="text1"/>
+        </w:rPr>
+        <w:t xml:space="preserve"> which includes:</w:t>
       </w:r>
     </w:p>
     <w:p>
@@ -5660,6 +5918,12 @@
         </w:rPr>
         <w:t>a date/time stamp of when that transaction occurred</w:t>
       </w:r>
+      <w:r>
+        <w:rPr>
+          <w:color w:val="000000" w:themeColor="text1"/>
+        </w:rPr>
+        <w:t>,</w:t>
+      </w:r>
     </w:p>
     <w:p>
       <w:pPr>
@@ -5676,7 +5940,25 @@
         <w:rPr>
           <w:color w:val="000000" w:themeColor="text1"/>
         </w:rPr>
-        <w:t>name of the person that performed the transaction, for have joint accounts.</w:t>
+        <w:t xml:space="preserve">and the </w:t>
+      </w:r>
+      <w:r>
+        <w:rPr>
+          <w:color w:val="000000" w:themeColor="text1"/>
+        </w:rPr>
+        <w:t xml:space="preserve">name of the person that performed the transaction, for </w:t>
+      </w:r>
+      <w:r>
+        <w:rPr>
+          <w:color w:val="000000" w:themeColor="text1"/>
+        </w:rPr>
+        <w:t xml:space="preserve">customers that </w:t>
+      </w:r>
+      <w:r>
+        <w:rPr>
+          <w:color w:val="000000" w:themeColor="text1"/>
+        </w:rPr>
+        <w:t>have joint accounts.</w:t>
       </w:r>
     </w:p>
     <w:p>
@@ -5772,19 +6054,37 @@
         <w:rPr>
           <w:color w:val="000000" w:themeColor="text1"/>
         </w:rPr>
-        <w:t>The modules communicate</w:t>
-      </w:r>
-      <w:r>
-        <w:rPr>
-          <w:color w:val="000000" w:themeColor="text1"/>
-        </w:rPr>
-        <w:t xml:space="preserve">-- central server with the client interface (whether that interface be through an ATM or through a teller)-- </w:t>
-      </w:r>
-      <w:r>
-        <w:rPr>
-          <w:color w:val="000000" w:themeColor="text1"/>
-        </w:rPr>
-        <w:t>with each other via an automatic network using TCP/IP.</w:t>
+        <w:t xml:space="preserve">The </w:t>
+      </w:r>
+      <w:r>
+        <w:rPr>
+          <w:color w:val="000000" w:themeColor="text1"/>
+        </w:rPr>
+        <w:t>Central Server M</w:t>
+      </w:r>
+      <w:r>
+        <w:rPr>
+          <w:color w:val="000000" w:themeColor="text1"/>
+        </w:rPr>
+        <w:t>odule communicate</w:t>
+      </w:r>
+      <w:r>
+        <w:rPr>
+          <w:color w:val="000000" w:themeColor="text1"/>
+        </w:rPr>
+        <w:t xml:space="preserve">s </w:t>
+      </w:r>
+      <w:r>
+        <w:rPr>
+          <w:color w:val="000000" w:themeColor="text1"/>
+        </w:rPr>
+        <w:t xml:space="preserve">with the client interface (whether that interface be through an ATM or through a teller) </w:t>
+      </w:r>
+      <w:r>
+        <w:rPr>
+          <w:color w:val="000000" w:themeColor="text1"/>
+        </w:rPr>
+        <w:t>via an automatic network using TCP/IP.</w:t>
       </w:r>
     </w:p>
     <w:p>
@@ -6019,7 +6319,7 @@
 </file>
 
 <file path=word/endnotes.xml><?xml version="1.0" encoding="utf-8"?>
-<w:endnotes xmlns:wpc="http://schemas.microsoft.com/office/word/2010/wordprocessingCanvas" xmlns:cx="http://schemas.microsoft.com/office/drawing/2014/chartex" xmlns:cx1="http://schemas.microsoft.com/office/drawing/2015/9/8/chartex" xmlns:cx2="http://schemas.microsoft.com/office/drawing/2015/10/21/chartex" xmlns:cx3="http://schemas.microsoft.com/office/drawing/2016/5/9/chartex" xmlns:cx4="http://schemas.microsoft.com/office/drawing/2016/5/10/chartex" xmlns:cx5="http://schemas.microsoft.com/office/drawing/2016/5/11/chartex" xmlns:cx6="http://schemas.microsoft.com/office/drawing/2016/5/12/chartex" xmlns:cx7="http://schemas.microsoft.com/office/drawing/2016/5/13/chartex" xmlns:cx8="http://schemas.microsoft.com/office/drawing/2016/5/14/chartex" xmlns:mc="http://schemas.openxmlformats.org/markup-compatibility/2006" xmlns:aink="http://schemas.microsoft.com/office/drawing/2016/ink" xmlns:am3d="http://schemas.microsoft.com/office/drawing/2017/model3d" xmlns:o="urn:schemas-microsoft-com:office:office" xmlns:oel="http://schemas.microsoft.com/office/2019/extlst" xmlns:r="http://schemas.openxmlformats.org/officeDocument/2006/relationships" xmlns:m="http://schemas.openxmlformats.org/officeDocument/2006/math" xmlns:v="urn:schemas-microsoft-com:vml" xmlns:wp14="http://schemas.microsoft.com/office/word/2010/wordprocessingDrawing" xmlns:wp="http://schemas.openxmlformats.org/drawingml/2006/wordprocessingDrawing" xmlns:w10="urn:schemas-microsoft-com:office:word" xmlns:w="http://schemas.openxmlformats.org/wordprocessingml/2006/main" xmlns:w14="http://schemas.microsoft.com/office/word/2010/wordml" xmlns:w15="http://schemas.microsoft.com/office/word/2012/wordml" xmlns:w16cex="http://schemas.microsoft.com/office/word/2018/wordml/cex" xmlns:w16cid="http://schemas.microsoft.com/office/word/2016/wordml/cid" xmlns:w16="http://schemas.microsoft.com/office/word/2018/wordml" xmlns:w16du="http://schemas.microsoft.com/office/word/2023/wordml/word16du" xmlns:w16sdtdh="http://schemas.microsoft.com/office/word/2020/wordml/sdtdatahash" xmlns:w16se="http://schemas.microsoft.com/office/word/2015/wordml/symex" xmlns:wpg="http://schemas.microsoft.com/office/word/2010/wordprocessingGroup" xmlns:wpi="http://schemas.microsoft.com/office/word/2010/wordprocessingInk" xmlns:wne="http://schemas.microsoft.com/office/word/2006/wordml" xmlns:wps="http://schemas.microsoft.com/office/word/2010/wordprocessingShape" mc:Ignorable="w14 w15 w16se w16cid w16 w16cex w16sdtdh wp14">
+<w:endnotes xmlns:wpc="http://schemas.microsoft.com/office/word/2010/wordprocessingCanvas" xmlns:cx="http://schemas.microsoft.com/office/drawing/2014/chartex" xmlns:cx1="http://schemas.microsoft.com/office/drawing/2015/9/8/chartex" xmlns:cx2="http://schemas.microsoft.com/office/drawing/2015/10/21/chartex" xmlns:cx3="http://schemas.microsoft.com/office/drawing/2016/5/9/chartex" xmlns:cx4="http://schemas.microsoft.com/office/drawing/2016/5/10/chartex" xmlns:cx5="http://schemas.microsoft.com/office/drawing/2016/5/11/chartex" xmlns:cx6="http://schemas.microsoft.com/office/drawing/2016/5/12/chartex" xmlns:cx7="http://schemas.microsoft.com/office/drawing/2016/5/13/chartex" xmlns:cx8="http://schemas.microsoft.com/office/drawing/2016/5/14/chartex" xmlns:mc="http://schemas.openxmlformats.org/markup-compatibility/2006" xmlns:aink="http://schemas.microsoft.com/office/drawing/2016/ink" xmlns:am3d="http://schemas.microsoft.com/office/drawing/2017/model3d" xmlns:o="urn:schemas-microsoft-com:office:office" xmlns:oel="http://schemas.microsoft.com/office/2019/extlst" xmlns:r="http://schemas.openxmlformats.org/officeDocument/2006/relationships" xmlns:m="http://schemas.openxmlformats.org/officeDocument/2006/math" xmlns:v="urn:schemas-microsoft-com:vml" xmlns:wp14="http://schemas.microsoft.com/office/word/2010/wordprocessingDrawing" xmlns:wp="http://schemas.openxmlformats.org/drawingml/2006/wordprocessingDrawing" xmlns:w10="urn:schemas-microsoft-com:office:word" xmlns:w="http://schemas.openxmlformats.org/wordprocessingml/2006/main" xmlns:w14="http://schemas.microsoft.com/office/word/2010/wordml" xmlns:w15="http://schemas.microsoft.com/office/word/2012/wordml" xmlns:w16cex="http://schemas.microsoft.com/office/word/2018/wordml/cex" xmlns:w16cid="http://schemas.microsoft.com/office/word/2016/wordml/cid" xmlns:w16="http://schemas.microsoft.com/office/word/2018/wordml" xmlns:w16du="http://schemas.microsoft.com/office/word/2023/wordml/word16du" xmlns:w16sdtdh="http://schemas.microsoft.com/office/word/2020/wordml/sdtdatahash" xmlns:w16sdtfl="http://schemas.microsoft.com/office/word/2024/wordml/sdtformatlock" xmlns:w16se="http://schemas.microsoft.com/office/word/2015/wordml/symex" xmlns:wpg="http://schemas.microsoft.com/office/word/2010/wordprocessingGroup" xmlns:wpi="http://schemas.microsoft.com/office/word/2010/wordprocessingInk" xmlns:wne="http://schemas.microsoft.com/office/word/2006/wordml" xmlns:wps="http://schemas.microsoft.com/office/word/2010/wordprocessingShape" mc:Ignorable="w14 w15 w16se w16cid w16 w16cex w16sdtdh w16sdtfl w16du wp14">
   <w:endnote w:type="separator" w:id="-1">
     <w:p>
       <w:r>
@@ -6038,7 +6338,7 @@
 </file>
 
 <file path=word/footer1.xml><?xml version="1.0" encoding="utf-8"?>
-<w:ftr xmlns:wpc="http://schemas.microsoft.com/office/word/2010/wordprocessingCanvas" xmlns:cx="http://schemas.microsoft.com/office/drawing/2014/chartex" xmlns:cx1="http://schemas.microsoft.com/office/drawing/2015/9/8/chartex" xmlns:cx2="http://schemas.microsoft.com/office/drawing/2015/10/21/chartex" xmlns:cx3="http://schemas.microsoft.com/office/drawing/2016/5/9/chartex" xmlns:cx4="http://schemas.microsoft.com/office/drawing/2016/5/10/chartex" xmlns:cx5="http://schemas.microsoft.com/office/drawing/2016/5/11/chartex" xmlns:cx6="http://schemas.microsoft.com/office/drawing/2016/5/12/chartex" xmlns:cx7="http://schemas.microsoft.com/office/drawing/2016/5/13/chartex" xmlns:cx8="http://schemas.microsoft.com/office/drawing/2016/5/14/chartex" xmlns:mc="http://schemas.openxmlformats.org/markup-compatibility/2006" xmlns:aink="http://schemas.microsoft.com/office/drawing/2016/ink" xmlns:am3d="http://schemas.microsoft.com/office/drawing/2017/model3d" xmlns:o="urn:schemas-microsoft-com:office:office" xmlns:oel="http://schemas.microsoft.com/office/2019/extlst" xmlns:r="http://schemas.openxmlformats.org/officeDocument/2006/relationships" xmlns:m="http://schemas.openxmlformats.org/officeDocument/2006/math" xmlns:v="urn:schemas-microsoft-com:vml" xmlns:wp14="http://schemas.microsoft.com/office/word/2010/wordprocessingDrawing" xmlns:wp="http://schemas.openxmlformats.org/drawingml/2006/wordprocessingDrawing" xmlns:w10="urn:schemas-microsoft-com:office:word" xmlns:w="http://schemas.openxmlformats.org/wordprocessingml/2006/main" xmlns:w14="http://schemas.microsoft.com/office/word/2010/wordml" xmlns:w15="http://schemas.microsoft.com/office/word/2012/wordml" xmlns:w16cex="http://schemas.microsoft.com/office/word/2018/wordml/cex" xmlns:w16cid="http://schemas.microsoft.com/office/word/2016/wordml/cid" xmlns:w16="http://schemas.microsoft.com/office/word/2018/wordml" xmlns:w16du="http://schemas.microsoft.com/office/word/2023/wordml/word16du" xmlns:w16sdtdh="http://schemas.microsoft.com/office/word/2020/wordml/sdtdatahash" xmlns:w16se="http://schemas.microsoft.com/office/word/2015/wordml/symex" xmlns:wpg="http://schemas.microsoft.com/office/word/2010/wordprocessingGroup" xmlns:wpi="http://schemas.microsoft.com/office/word/2010/wordprocessingInk" xmlns:wne="http://schemas.microsoft.com/office/word/2006/wordml" xmlns:wps="http://schemas.microsoft.com/office/word/2010/wordprocessingShape" mc:Ignorable="w14 w15 w16se w16cid w16 w16cex w16sdtdh wp14">
+<w:ftr xmlns:wpc="http://schemas.microsoft.com/office/word/2010/wordprocessingCanvas" xmlns:cx="http://schemas.microsoft.com/office/drawing/2014/chartex" xmlns:cx1="http://schemas.microsoft.com/office/drawing/2015/9/8/chartex" xmlns:cx2="http://schemas.microsoft.com/office/drawing/2015/10/21/chartex" xmlns:cx3="http://schemas.microsoft.com/office/drawing/2016/5/9/chartex" xmlns:cx4="http://schemas.microsoft.com/office/drawing/2016/5/10/chartex" xmlns:cx5="http://schemas.microsoft.com/office/drawing/2016/5/11/chartex" xmlns:cx6="http://schemas.microsoft.com/office/drawing/2016/5/12/chartex" xmlns:cx7="http://schemas.microsoft.com/office/drawing/2016/5/13/chartex" xmlns:cx8="http://schemas.microsoft.com/office/drawing/2016/5/14/chartex" xmlns:mc="http://schemas.openxmlformats.org/markup-compatibility/2006" xmlns:aink="http://schemas.microsoft.com/office/drawing/2016/ink" xmlns:am3d="http://schemas.microsoft.com/office/drawing/2017/model3d" xmlns:o="urn:schemas-microsoft-com:office:office" xmlns:oel="http://schemas.microsoft.com/office/2019/extlst" xmlns:r="http://schemas.openxmlformats.org/officeDocument/2006/relationships" xmlns:m="http://schemas.openxmlformats.org/officeDocument/2006/math" xmlns:v="urn:schemas-microsoft-com:vml" xmlns:wp14="http://schemas.microsoft.com/office/word/2010/wordprocessingDrawing" xmlns:wp="http://schemas.openxmlformats.org/drawingml/2006/wordprocessingDrawing" xmlns:w10="urn:schemas-microsoft-com:office:word" xmlns:w="http://schemas.openxmlformats.org/wordprocessingml/2006/main" xmlns:w14="http://schemas.microsoft.com/office/word/2010/wordml" xmlns:w15="http://schemas.microsoft.com/office/word/2012/wordml" xmlns:w16cex="http://schemas.microsoft.com/office/word/2018/wordml/cex" xmlns:w16cid="http://schemas.microsoft.com/office/word/2016/wordml/cid" xmlns:w16="http://schemas.microsoft.com/office/word/2018/wordml" xmlns:w16du="http://schemas.microsoft.com/office/word/2023/wordml/word16du" xmlns:w16sdtdh="http://schemas.microsoft.com/office/word/2020/wordml/sdtdatahash" xmlns:w16sdtfl="http://schemas.microsoft.com/office/word/2024/wordml/sdtformatlock" xmlns:w16se="http://schemas.microsoft.com/office/word/2015/wordml/symex" xmlns:wpg="http://schemas.microsoft.com/office/word/2010/wordprocessingGroup" xmlns:wpi="http://schemas.microsoft.com/office/word/2010/wordprocessingInk" xmlns:wne="http://schemas.microsoft.com/office/word/2006/wordml" xmlns:wps="http://schemas.microsoft.com/office/word/2010/wordprocessingShape" mc:Ignorable="w14 w15 w16se w16cid w16 w16cex w16sdtdh w16sdtfl w16du wp14">
   <w:p>
     <w:pPr>
       <w:pStyle w:val="Footer"/>
@@ -6048,7 +6348,7 @@
 </file>
 
 <file path=word/footer2.xml><?xml version="1.0" encoding="utf-8"?>
-<w:ftr xmlns:wpc="http://schemas.microsoft.com/office/word/2010/wordprocessingCanvas" xmlns:cx="http://schemas.microsoft.com/office/drawing/2014/chartex" xmlns:cx1="http://schemas.microsoft.com/office/drawing/2015/9/8/chartex" xmlns:cx2="http://schemas.microsoft.com/office/drawing/2015/10/21/chartex" xmlns:cx3="http://schemas.microsoft.com/office/drawing/2016/5/9/chartex" xmlns:cx4="http://schemas.microsoft.com/office/drawing/2016/5/10/chartex" xmlns:cx5="http://schemas.microsoft.com/office/drawing/2016/5/11/chartex" xmlns:cx6="http://schemas.microsoft.com/office/drawing/2016/5/12/chartex" xmlns:cx7="http://schemas.microsoft.com/office/drawing/2016/5/13/chartex" xmlns:cx8="http://schemas.microsoft.com/office/drawing/2016/5/14/chartex" xmlns:mc="http://schemas.openxmlformats.org/markup-compatibility/2006" xmlns:aink="http://schemas.microsoft.com/office/drawing/2016/ink" xmlns:am3d="http://schemas.microsoft.com/office/drawing/2017/model3d" xmlns:o="urn:schemas-microsoft-com:office:office" xmlns:oel="http://schemas.microsoft.com/office/2019/extlst" xmlns:r="http://schemas.openxmlformats.org/officeDocument/2006/relationships" xmlns:m="http://schemas.openxmlformats.org/officeDocument/2006/math" xmlns:v="urn:schemas-microsoft-com:vml" xmlns:wp14="http://schemas.microsoft.com/office/word/2010/wordprocessingDrawing" xmlns:wp="http://schemas.openxmlformats.org/drawingml/2006/wordprocessingDrawing" xmlns:w10="urn:schemas-microsoft-com:office:word" xmlns:w="http://schemas.openxmlformats.org/wordprocessingml/2006/main" xmlns:w14="http://schemas.microsoft.com/office/word/2010/wordml" xmlns:w15="http://schemas.microsoft.com/office/word/2012/wordml" xmlns:w16cex="http://schemas.microsoft.com/office/word/2018/wordml/cex" xmlns:w16cid="http://schemas.microsoft.com/office/word/2016/wordml/cid" xmlns:w16="http://schemas.microsoft.com/office/word/2018/wordml" xmlns:w16du="http://schemas.microsoft.com/office/word/2023/wordml/word16du" xmlns:w16sdtdh="http://schemas.microsoft.com/office/word/2020/wordml/sdtdatahash" xmlns:w16se="http://schemas.microsoft.com/office/word/2015/wordml/symex" xmlns:wpg="http://schemas.microsoft.com/office/word/2010/wordprocessingGroup" xmlns:wpi="http://schemas.microsoft.com/office/word/2010/wordprocessingInk" xmlns:wne="http://schemas.microsoft.com/office/word/2006/wordml" xmlns:wps="http://schemas.microsoft.com/office/word/2010/wordprocessingShape" mc:Ignorable="w14 w15 w16se w16cid w16 w16cex w16sdtdh wp14">
+<w:ftr xmlns:wpc="http://schemas.microsoft.com/office/word/2010/wordprocessingCanvas" xmlns:cx="http://schemas.microsoft.com/office/drawing/2014/chartex" xmlns:cx1="http://schemas.microsoft.com/office/drawing/2015/9/8/chartex" xmlns:cx2="http://schemas.microsoft.com/office/drawing/2015/10/21/chartex" xmlns:cx3="http://schemas.microsoft.com/office/drawing/2016/5/9/chartex" xmlns:cx4="http://schemas.microsoft.com/office/drawing/2016/5/10/chartex" xmlns:cx5="http://schemas.microsoft.com/office/drawing/2016/5/11/chartex" xmlns:cx6="http://schemas.microsoft.com/office/drawing/2016/5/12/chartex" xmlns:cx7="http://schemas.microsoft.com/office/drawing/2016/5/13/chartex" xmlns:cx8="http://schemas.microsoft.com/office/drawing/2016/5/14/chartex" xmlns:mc="http://schemas.openxmlformats.org/markup-compatibility/2006" xmlns:aink="http://schemas.microsoft.com/office/drawing/2016/ink" xmlns:am3d="http://schemas.microsoft.com/office/drawing/2017/model3d" xmlns:o="urn:schemas-microsoft-com:office:office" xmlns:oel="http://schemas.microsoft.com/office/2019/extlst" xmlns:r="http://schemas.openxmlformats.org/officeDocument/2006/relationships" xmlns:m="http://schemas.openxmlformats.org/officeDocument/2006/math" xmlns:v="urn:schemas-microsoft-com:vml" xmlns:wp14="http://schemas.microsoft.com/office/word/2010/wordprocessingDrawing" xmlns:wp="http://schemas.openxmlformats.org/drawingml/2006/wordprocessingDrawing" xmlns:w10="urn:schemas-microsoft-com:office:word" xmlns:w="http://schemas.openxmlformats.org/wordprocessingml/2006/main" xmlns:w14="http://schemas.microsoft.com/office/word/2010/wordml" xmlns:w15="http://schemas.microsoft.com/office/word/2012/wordml" xmlns:w16cex="http://schemas.microsoft.com/office/word/2018/wordml/cex" xmlns:w16cid="http://schemas.microsoft.com/office/word/2016/wordml/cid" xmlns:w16="http://schemas.microsoft.com/office/word/2018/wordml" xmlns:w16du="http://schemas.microsoft.com/office/word/2023/wordml/word16du" xmlns:w16sdtdh="http://schemas.microsoft.com/office/word/2020/wordml/sdtdatahash" xmlns:w16sdtfl="http://schemas.microsoft.com/office/word/2024/wordml/sdtformatlock" xmlns:w16se="http://schemas.microsoft.com/office/word/2015/wordml/symex" xmlns:wpg="http://schemas.microsoft.com/office/word/2010/wordprocessingGroup" xmlns:wpi="http://schemas.microsoft.com/office/word/2010/wordprocessingInk" xmlns:wne="http://schemas.microsoft.com/office/word/2006/wordml" xmlns:wps="http://schemas.microsoft.com/office/word/2010/wordprocessingShape" mc:Ignorable="w14 w15 w16se w16cid w16 w16cex w16sdtdh w16sdtfl w16du wp14">
   <w:p>
     <w:pPr>
       <w:pStyle w:val="Footer"/>
@@ -6134,8 +6434,17 @@
                               <w:rStyle w:val="PageNumber"/>
                               <w:color w:val="000000"/>
                             </w:rPr>
-                            <w:t>ii</w:t>
+                            <w:t>i</w:t>
                           </w:r>
+                          <w:proofErr w:type="spellStart"/>
+                          <w:r>
+                            <w:rPr>
+                              <w:rStyle w:val="PageNumber"/>
+                              <w:color w:val="000000"/>
+                            </w:rPr>
+                            <w:t>i</w:t>
+                          </w:r>
+                          <w:proofErr w:type="spellEnd"/>
                           <w:r>
                             <w:rPr>
                               <w:rStyle w:val="PageNumber"/>
@@ -6213,7 +6522,7 @@
 </file>
 
 <file path=word/footer3.xml><?xml version="1.0" encoding="utf-8"?>
-<w:ftr xmlns:wpc="http://schemas.microsoft.com/office/word/2010/wordprocessingCanvas" xmlns:cx="http://schemas.microsoft.com/office/drawing/2014/chartex" xmlns:cx1="http://schemas.microsoft.com/office/drawing/2015/9/8/chartex" xmlns:cx2="http://schemas.microsoft.com/office/drawing/2015/10/21/chartex" xmlns:cx3="http://schemas.microsoft.com/office/drawing/2016/5/9/chartex" xmlns:cx4="http://schemas.microsoft.com/office/drawing/2016/5/10/chartex" xmlns:cx5="http://schemas.microsoft.com/office/drawing/2016/5/11/chartex" xmlns:cx6="http://schemas.microsoft.com/office/drawing/2016/5/12/chartex" xmlns:cx7="http://schemas.microsoft.com/office/drawing/2016/5/13/chartex" xmlns:cx8="http://schemas.microsoft.com/office/drawing/2016/5/14/chartex" xmlns:mc="http://schemas.openxmlformats.org/markup-compatibility/2006" xmlns:aink="http://schemas.microsoft.com/office/drawing/2016/ink" xmlns:am3d="http://schemas.microsoft.com/office/drawing/2017/model3d" xmlns:o="urn:schemas-microsoft-com:office:office" xmlns:oel="http://schemas.microsoft.com/office/2019/extlst" xmlns:r="http://schemas.openxmlformats.org/officeDocument/2006/relationships" xmlns:m="http://schemas.openxmlformats.org/officeDocument/2006/math" xmlns:v="urn:schemas-microsoft-com:vml" xmlns:wp14="http://schemas.microsoft.com/office/word/2010/wordprocessingDrawing" xmlns:wp="http://schemas.openxmlformats.org/drawingml/2006/wordprocessingDrawing" xmlns:w10="urn:schemas-microsoft-com:office:word" xmlns:w="http://schemas.openxmlformats.org/wordprocessingml/2006/main" xmlns:w14="http://schemas.microsoft.com/office/word/2010/wordml" xmlns:w15="http://schemas.microsoft.com/office/word/2012/wordml" xmlns:w16cex="http://schemas.microsoft.com/office/word/2018/wordml/cex" xmlns:w16cid="http://schemas.microsoft.com/office/word/2016/wordml/cid" xmlns:w16="http://schemas.microsoft.com/office/word/2018/wordml" xmlns:w16du="http://schemas.microsoft.com/office/word/2023/wordml/word16du" xmlns:w16sdtdh="http://schemas.microsoft.com/office/word/2020/wordml/sdtdatahash" xmlns:w16se="http://schemas.microsoft.com/office/word/2015/wordml/symex" xmlns:wpg="http://schemas.microsoft.com/office/word/2010/wordprocessingGroup" xmlns:wpi="http://schemas.microsoft.com/office/word/2010/wordprocessingInk" xmlns:wne="http://schemas.microsoft.com/office/word/2006/wordml" xmlns:wps="http://schemas.microsoft.com/office/word/2010/wordprocessingShape" mc:Ignorable="w14 w15 w16se w16cid w16 w16cex w16sdtdh wp14">
+<w:ftr xmlns:wpc="http://schemas.microsoft.com/office/word/2010/wordprocessingCanvas" xmlns:cx="http://schemas.microsoft.com/office/drawing/2014/chartex" xmlns:cx1="http://schemas.microsoft.com/office/drawing/2015/9/8/chartex" xmlns:cx2="http://schemas.microsoft.com/office/drawing/2015/10/21/chartex" xmlns:cx3="http://schemas.microsoft.com/office/drawing/2016/5/9/chartex" xmlns:cx4="http://schemas.microsoft.com/office/drawing/2016/5/10/chartex" xmlns:cx5="http://schemas.microsoft.com/office/drawing/2016/5/11/chartex" xmlns:cx6="http://schemas.microsoft.com/office/drawing/2016/5/12/chartex" xmlns:cx7="http://schemas.microsoft.com/office/drawing/2016/5/13/chartex" xmlns:cx8="http://schemas.microsoft.com/office/drawing/2016/5/14/chartex" xmlns:mc="http://schemas.openxmlformats.org/markup-compatibility/2006" xmlns:aink="http://schemas.microsoft.com/office/drawing/2016/ink" xmlns:am3d="http://schemas.microsoft.com/office/drawing/2017/model3d" xmlns:o="urn:schemas-microsoft-com:office:office" xmlns:oel="http://schemas.microsoft.com/office/2019/extlst" xmlns:r="http://schemas.openxmlformats.org/officeDocument/2006/relationships" xmlns:m="http://schemas.openxmlformats.org/officeDocument/2006/math" xmlns:v="urn:schemas-microsoft-com:vml" xmlns:wp14="http://schemas.microsoft.com/office/word/2010/wordprocessingDrawing" xmlns:wp="http://schemas.openxmlformats.org/drawingml/2006/wordprocessingDrawing" xmlns:w10="urn:schemas-microsoft-com:office:word" xmlns:w="http://schemas.openxmlformats.org/wordprocessingml/2006/main" xmlns:w14="http://schemas.microsoft.com/office/word/2010/wordml" xmlns:w15="http://schemas.microsoft.com/office/word/2012/wordml" xmlns:w16cex="http://schemas.microsoft.com/office/word/2018/wordml/cex" xmlns:w16cid="http://schemas.microsoft.com/office/word/2016/wordml/cid" xmlns:w16="http://schemas.microsoft.com/office/word/2018/wordml" xmlns:w16du="http://schemas.microsoft.com/office/word/2023/wordml/word16du" xmlns:w16sdtdh="http://schemas.microsoft.com/office/word/2020/wordml/sdtdatahash" xmlns:w16sdtfl="http://schemas.microsoft.com/office/word/2024/wordml/sdtformatlock" xmlns:w16se="http://schemas.microsoft.com/office/word/2015/wordml/symex" xmlns:wpg="http://schemas.microsoft.com/office/word/2010/wordprocessingGroup" xmlns:wpi="http://schemas.microsoft.com/office/word/2010/wordprocessingInk" xmlns:wne="http://schemas.microsoft.com/office/word/2006/wordml" xmlns:wps="http://schemas.microsoft.com/office/word/2010/wordprocessingShape" mc:Ignorable="w14 w15 w16se w16cid w16 w16cex w16sdtdh w16sdtfl w16du wp14">
   <w:p>
     <w:pPr>
       <w:pStyle w:val="Footer"/>
@@ -6299,8 +6608,17 @@
                               <w:rStyle w:val="PageNumber"/>
                               <w:color w:val="000000"/>
                             </w:rPr>
-                            <w:t>viii</w:t>
+                            <w:t>vii</w:t>
                           </w:r>
+                          <w:proofErr w:type="spellStart"/>
+                          <w:r>
+                            <w:rPr>
+                              <w:rStyle w:val="PageNumber"/>
+                              <w:color w:val="000000"/>
+                            </w:rPr>
+                            <w:t>i</w:t>
+                          </w:r>
+                          <w:proofErr w:type="spellEnd"/>
                           <w:r>
                             <w:rPr>
                               <w:rStyle w:val="PageNumber"/>
@@ -6378,7 +6696,7 @@
 </file>
 
 <file path=word/footer4.xml><?xml version="1.0" encoding="utf-8"?>
-<w:ftr xmlns:wpc="http://schemas.microsoft.com/office/word/2010/wordprocessingCanvas" xmlns:cx="http://schemas.microsoft.com/office/drawing/2014/chartex" xmlns:cx1="http://schemas.microsoft.com/office/drawing/2015/9/8/chartex" xmlns:cx2="http://schemas.microsoft.com/office/drawing/2015/10/21/chartex" xmlns:cx3="http://schemas.microsoft.com/office/drawing/2016/5/9/chartex" xmlns:cx4="http://schemas.microsoft.com/office/drawing/2016/5/10/chartex" xmlns:cx5="http://schemas.microsoft.com/office/drawing/2016/5/11/chartex" xmlns:cx6="http://schemas.microsoft.com/office/drawing/2016/5/12/chartex" xmlns:cx7="http://schemas.microsoft.com/office/drawing/2016/5/13/chartex" xmlns:cx8="http://schemas.microsoft.com/office/drawing/2016/5/14/chartex" xmlns:mc="http://schemas.openxmlformats.org/markup-compatibility/2006" xmlns:aink="http://schemas.microsoft.com/office/drawing/2016/ink" xmlns:am3d="http://schemas.microsoft.com/office/drawing/2017/model3d" xmlns:o="urn:schemas-microsoft-com:office:office" xmlns:oel="http://schemas.microsoft.com/office/2019/extlst" xmlns:r="http://schemas.openxmlformats.org/officeDocument/2006/relationships" xmlns:m="http://schemas.openxmlformats.org/officeDocument/2006/math" xmlns:v="urn:schemas-microsoft-com:vml" xmlns:wp14="http://schemas.microsoft.com/office/word/2010/wordprocessingDrawing" xmlns:wp="http://schemas.openxmlformats.org/drawingml/2006/wordprocessingDrawing" xmlns:w10="urn:schemas-microsoft-com:office:word" xmlns:w="http://schemas.openxmlformats.org/wordprocessingml/2006/main" xmlns:w14="http://schemas.microsoft.com/office/word/2010/wordml" xmlns:w15="http://schemas.microsoft.com/office/word/2012/wordml" xmlns:w16cex="http://schemas.microsoft.com/office/word/2018/wordml/cex" xmlns:w16cid="http://schemas.microsoft.com/office/word/2016/wordml/cid" xmlns:w16="http://schemas.microsoft.com/office/word/2018/wordml" xmlns:w16du="http://schemas.microsoft.com/office/word/2023/wordml/word16du" xmlns:w16sdtdh="http://schemas.microsoft.com/office/word/2020/wordml/sdtdatahash" xmlns:w16se="http://schemas.microsoft.com/office/word/2015/wordml/symex" xmlns:wpg="http://schemas.microsoft.com/office/word/2010/wordprocessingGroup" xmlns:wpi="http://schemas.microsoft.com/office/word/2010/wordprocessingInk" xmlns:wne="http://schemas.microsoft.com/office/word/2006/wordml" xmlns:wps="http://schemas.microsoft.com/office/word/2010/wordprocessingShape" mc:Ignorable="w14 w15 w16se w16cid w16 w16cex w16sdtdh wp14">
+<w:ftr xmlns:wpc="http://schemas.microsoft.com/office/word/2010/wordprocessingCanvas" xmlns:cx="http://schemas.microsoft.com/office/drawing/2014/chartex" xmlns:cx1="http://schemas.microsoft.com/office/drawing/2015/9/8/chartex" xmlns:cx2="http://schemas.microsoft.com/office/drawing/2015/10/21/chartex" xmlns:cx3="http://schemas.microsoft.com/office/drawing/2016/5/9/chartex" xmlns:cx4="http://schemas.microsoft.com/office/drawing/2016/5/10/chartex" xmlns:cx5="http://schemas.microsoft.com/office/drawing/2016/5/11/chartex" xmlns:cx6="http://schemas.microsoft.com/office/drawing/2016/5/12/chartex" xmlns:cx7="http://schemas.microsoft.com/office/drawing/2016/5/13/chartex" xmlns:cx8="http://schemas.microsoft.com/office/drawing/2016/5/14/chartex" xmlns:mc="http://schemas.openxmlformats.org/markup-compatibility/2006" xmlns:aink="http://schemas.microsoft.com/office/drawing/2016/ink" xmlns:am3d="http://schemas.microsoft.com/office/drawing/2017/model3d" xmlns:o="urn:schemas-microsoft-com:office:office" xmlns:oel="http://schemas.microsoft.com/office/2019/extlst" xmlns:r="http://schemas.openxmlformats.org/officeDocument/2006/relationships" xmlns:m="http://schemas.openxmlformats.org/officeDocument/2006/math" xmlns:v="urn:schemas-microsoft-com:vml" xmlns:wp14="http://schemas.microsoft.com/office/word/2010/wordprocessingDrawing" xmlns:wp="http://schemas.openxmlformats.org/drawingml/2006/wordprocessingDrawing" xmlns:w10="urn:schemas-microsoft-com:office:word" xmlns:w="http://schemas.openxmlformats.org/wordprocessingml/2006/main" xmlns:w14="http://schemas.microsoft.com/office/word/2010/wordml" xmlns:w15="http://schemas.microsoft.com/office/word/2012/wordml" xmlns:w16cex="http://schemas.microsoft.com/office/word/2018/wordml/cex" xmlns:w16cid="http://schemas.microsoft.com/office/word/2016/wordml/cid" xmlns:w16="http://schemas.microsoft.com/office/word/2018/wordml" xmlns:w16du="http://schemas.microsoft.com/office/word/2023/wordml/word16du" xmlns:w16sdtdh="http://schemas.microsoft.com/office/word/2020/wordml/sdtdatahash" xmlns:w16sdtfl="http://schemas.microsoft.com/office/word/2024/wordml/sdtformatlock" xmlns:w16se="http://schemas.microsoft.com/office/word/2015/wordml/symex" xmlns:wpg="http://schemas.microsoft.com/office/word/2010/wordprocessingGroup" xmlns:wpi="http://schemas.microsoft.com/office/word/2010/wordprocessingInk" xmlns:wne="http://schemas.microsoft.com/office/word/2006/wordml" xmlns:wps="http://schemas.microsoft.com/office/word/2010/wordprocessingShape" mc:Ignorable="w14 w15 w16se w16cid w16 w16cex w16sdtdh w16sdtfl w16du wp14">
   <w:p>
     <w:pPr>
       <w:pStyle w:val="Footer"/>
@@ -6411,8 +6729,16 @@
       <w:rPr>
         <w:rStyle w:val="PageNumber"/>
       </w:rPr>
-      <w:t>iii</w:t>
+      <w:t>ii</w:t>
     </w:r>
+    <w:proofErr w:type="spellStart"/>
+    <w:r>
+      <w:rPr>
+        <w:rStyle w:val="PageNumber"/>
+      </w:rPr>
+      <w:t>i</w:t>
+    </w:r>
+    <w:proofErr w:type="spellEnd"/>
     <w:r>
       <w:rPr>
         <w:rStyle w:val="PageNumber"/>
@@ -6424,7 +6750,7 @@
 </file>
 
 <file path=word/footnotes.xml><?xml version="1.0" encoding="utf-8"?>
-<w:footnotes xmlns:wpc="http://schemas.microsoft.com/office/word/2010/wordprocessingCanvas" xmlns:cx="http://schemas.microsoft.com/office/drawing/2014/chartex" xmlns:cx1="http://schemas.microsoft.com/office/drawing/2015/9/8/chartex" xmlns:cx2="http://schemas.microsoft.com/office/drawing/2015/10/21/chartex" xmlns:cx3="http://schemas.microsoft.com/office/drawing/2016/5/9/chartex" xmlns:cx4="http://schemas.microsoft.com/office/drawing/2016/5/10/chartex" xmlns:cx5="http://schemas.microsoft.com/office/drawing/2016/5/11/chartex" xmlns:cx6="http://schemas.microsoft.com/office/drawing/2016/5/12/chartex" xmlns:cx7="http://schemas.microsoft.com/office/drawing/2016/5/13/chartex" xmlns:cx8="http://schemas.microsoft.com/office/drawing/2016/5/14/chartex" xmlns:mc="http://schemas.openxmlformats.org/markup-compatibility/2006" xmlns:aink="http://schemas.microsoft.com/office/drawing/2016/ink" xmlns:am3d="http://schemas.microsoft.com/office/drawing/2017/model3d" xmlns:o="urn:schemas-microsoft-com:office:office" xmlns:oel="http://schemas.microsoft.com/office/2019/extlst" xmlns:r="http://schemas.openxmlformats.org/officeDocument/2006/relationships" xmlns:m="http://schemas.openxmlformats.org/officeDocument/2006/math" xmlns:v="urn:schemas-microsoft-com:vml" xmlns:wp14="http://schemas.microsoft.com/office/word/2010/wordprocessingDrawing" xmlns:wp="http://schemas.openxmlformats.org/drawingml/2006/wordprocessingDrawing" xmlns:w10="urn:schemas-microsoft-com:office:word" xmlns:w="http://schemas.openxmlformats.org/wordprocessingml/2006/main" xmlns:w14="http://schemas.microsoft.com/office/word/2010/wordml" xmlns:w15="http://schemas.microsoft.com/office/word/2012/wordml" xmlns:w16cex="http://schemas.microsoft.com/office/word/2018/wordml/cex" xmlns:w16cid="http://schemas.microsoft.com/office/word/2016/wordml/cid" xmlns:w16="http://schemas.microsoft.com/office/word/2018/wordml" xmlns:w16du="http://schemas.microsoft.com/office/word/2023/wordml/word16du" xmlns:w16sdtdh="http://schemas.microsoft.com/office/word/2020/wordml/sdtdatahash" xmlns:w16se="http://schemas.microsoft.com/office/word/2015/wordml/symex" xmlns:wpg="http://schemas.microsoft.com/office/word/2010/wordprocessingGroup" xmlns:wpi="http://schemas.microsoft.com/office/word/2010/wordprocessingInk" xmlns:wne="http://schemas.microsoft.com/office/word/2006/wordml" xmlns:wps="http://schemas.microsoft.com/office/word/2010/wordprocessingShape" mc:Ignorable="w14 w15 w16se w16cid w16 w16cex w16sdtdh wp14">
+<w:footnotes xmlns:wpc="http://schemas.microsoft.com/office/word/2010/wordprocessingCanvas" xmlns:cx="http://schemas.microsoft.com/office/drawing/2014/chartex" xmlns:cx1="http://schemas.microsoft.com/office/drawing/2015/9/8/chartex" xmlns:cx2="http://schemas.microsoft.com/office/drawing/2015/10/21/chartex" xmlns:cx3="http://schemas.microsoft.com/office/drawing/2016/5/9/chartex" xmlns:cx4="http://schemas.microsoft.com/office/drawing/2016/5/10/chartex" xmlns:cx5="http://schemas.microsoft.com/office/drawing/2016/5/11/chartex" xmlns:cx6="http://schemas.microsoft.com/office/drawing/2016/5/12/chartex" xmlns:cx7="http://schemas.microsoft.com/office/drawing/2016/5/13/chartex" xmlns:cx8="http://schemas.microsoft.com/office/drawing/2016/5/14/chartex" xmlns:mc="http://schemas.openxmlformats.org/markup-compatibility/2006" xmlns:aink="http://schemas.microsoft.com/office/drawing/2016/ink" xmlns:am3d="http://schemas.microsoft.com/office/drawing/2017/model3d" xmlns:o="urn:schemas-microsoft-com:office:office" xmlns:oel="http://schemas.microsoft.com/office/2019/extlst" xmlns:r="http://schemas.openxmlformats.org/officeDocument/2006/relationships" xmlns:m="http://schemas.openxmlformats.org/officeDocument/2006/math" xmlns:v="urn:schemas-microsoft-com:vml" xmlns:wp14="http://schemas.microsoft.com/office/word/2010/wordprocessingDrawing" xmlns:wp="http://schemas.openxmlformats.org/drawingml/2006/wordprocessingDrawing" xmlns:w10="urn:schemas-microsoft-com:office:word" xmlns:w="http://schemas.openxmlformats.org/wordprocessingml/2006/main" xmlns:w14="http://schemas.microsoft.com/office/word/2010/wordml" xmlns:w15="http://schemas.microsoft.com/office/word/2012/wordml" xmlns:w16cex="http://schemas.microsoft.com/office/word/2018/wordml/cex" xmlns:w16cid="http://schemas.microsoft.com/office/word/2016/wordml/cid" xmlns:w16="http://schemas.microsoft.com/office/word/2018/wordml" xmlns:w16du="http://schemas.microsoft.com/office/word/2023/wordml/word16du" xmlns:w16sdtdh="http://schemas.microsoft.com/office/word/2020/wordml/sdtdatahash" xmlns:w16sdtfl="http://schemas.microsoft.com/office/word/2024/wordml/sdtformatlock" xmlns:w16se="http://schemas.microsoft.com/office/word/2015/wordml/symex" xmlns:wpg="http://schemas.microsoft.com/office/word/2010/wordprocessingGroup" xmlns:wpi="http://schemas.microsoft.com/office/word/2010/wordprocessingInk" xmlns:wne="http://schemas.microsoft.com/office/word/2006/wordml" xmlns:wps="http://schemas.microsoft.com/office/word/2010/wordprocessingShape" mc:Ignorable="w14 w15 w16se w16cid w16 w16cex w16sdtdh w16sdtfl w16du wp14">
   <w:footnote w:type="separator" w:id="-1">
     <w:p>
       <w:r>
@@ -6443,7 +6769,7 @@
 </file>
 
 <file path=word/header1.xml><?xml version="1.0" encoding="utf-8"?>
-<w:hdr xmlns:wpc="http://schemas.microsoft.com/office/word/2010/wordprocessingCanvas" xmlns:cx="http://schemas.microsoft.com/office/drawing/2014/chartex" xmlns:cx1="http://schemas.microsoft.com/office/drawing/2015/9/8/chartex" xmlns:cx2="http://schemas.microsoft.com/office/drawing/2015/10/21/chartex" xmlns:cx3="http://schemas.microsoft.com/office/drawing/2016/5/9/chartex" xmlns:cx4="http://schemas.microsoft.com/office/drawing/2016/5/10/chartex" xmlns:cx5="http://schemas.microsoft.com/office/drawing/2016/5/11/chartex" xmlns:cx6="http://schemas.microsoft.com/office/drawing/2016/5/12/chartex" xmlns:cx7="http://schemas.microsoft.com/office/drawing/2016/5/13/chartex" xmlns:cx8="http://schemas.microsoft.com/office/drawing/2016/5/14/chartex" xmlns:mc="http://schemas.openxmlformats.org/markup-compatibility/2006" xmlns:aink="http://schemas.microsoft.com/office/drawing/2016/ink" xmlns:am3d="http://schemas.microsoft.com/office/drawing/2017/model3d" xmlns:o="urn:schemas-microsoft-com:office:office" xmlns:oel="http://schemas.microsoft.com/office/2019/extlst" xmlns:r="http://schemas.openxmlformats.org/officeDocument/2006/relationships" xmlns:m="http://schemas.openxmlformats.org/officeDocument/2006/math" xmlns:v="urn:schemas-microsoft-com:vml" xmlns:wp14="http://schemas.microsoft.com/office/word/2010/wordprocessingDrawing" xmlns:wp="http://schemas.openxmlformats.org/drawingml/2006/wordprocessingDrawing" xmlns:w10="urn:schemas-microsoft-com:office:word" xmlns:w="http://schemas.openxmlformats.org/wordprocessingml/2006/main" xmlns:w14="http://schemas.microsoft.com/office/word/2010/wordml" xmlns:w15="http://schemas.microsoft.com/office/word/2012/wordml" xmlns:w16cex="http://schemas.microsoft.com/office/word/2018/wordml/cex" xmlns:w16cid="http://schemas.microsoft.com/office/word/2016/wordml/cid" xmlns:w16="http://schemas.microsoft.com/office/word/2018/wordml" xmlns:w16du="http://schemas.microsoft.com/office/word/2023/wordml/word16du" xmlns:w16sdtdh="http://schemas.microsoft.com/office/word/2020/wordml/sdtdatahash" xmlns:w16se="http://schemas.microsoft.com/office/word/2015/wordml/symex" xmlns:wpg="http://schemas.microsoft.com/office/word/2010/wordprocessingGroup" xmlns:wpi="http://schemas.microsoft.com/office/word/2010/wordprocessingInk" xmlns:wne="http://schemas.microsoft.com/office/word/2006/wordml" xmlns:wps="http://schemas.microsoft.com/office/word/2010/wordprocessingShape" mc:Ignorable="w14 w15 w16se w16cid w16 w16cex w16sdtdh wp14">
+<w:hdr xmlns:wpc="http://schemas.microsoft.com/office/word/2010/wordprocessingCanvas" xmlns:cx="http://schemas.microsoft.com/office/drawing/2014/chartex" xmlns:cx1="http://schemas.microsoft.com/office/drawing/2015/9/8/chartex" xmlns:cx2="http://schemas.microsoft.com/office/drawing/2015/10/21/chartex" xmlns:cx3="http://schemas.microsoft.com/office/drawing/2016/5/9/chartex" xmlns:cx4="http://schemas.microsoft.com/office/drawing/2016/5/10/chartex" xmlns:cx5="http://schemas.microsoft.com/office/drawing/2016/5/11/chartex" xmlns:cx6="http://schemas.microsoft.com/office/drawing/2016/5/12/chartex" xmlns:cx7="http://schemas.microsoft.com/office/drawing/2016/5/13/chartex" xmlns:cx8="http://schemas.microsoft.com/office/drawing/2016/5/14/chartex" xmlns:mc="http://schemas.openxmlformats.org/markup-compatibility/2006" xmlns:aink="http://schemas.microsoft.com/office/drawing/2016/ink" xmlns:am3d="http://schemas.microsoft.com/office/drawing/2017/model3d" xmlns:o="urn:schemas-microsoft-com:office:office" xmlns:oel="http://schemas.microsoft.com/office/2019/extlst" xmlns:r="http://schemas.openxmlformats.org/officeDocument/2006/relationships" xmlns:m="http://schemas.openxmlformats.org/officeDocument/2006/math" xmlns:v="urn:schemas-microsoft-com:vml" xmlns:wp14="http://schemas.microsoft.com/office/word/2010/wordprocessingDrawing" xmlns:wp="http://schemas.openxmlformats.org/drawingml/2006/wordprocessingDrawing" xmlns:w10="urn:schemas-microsoft-com:office:word" xmlns:w="http://schemas.openxmlformats.org/wordprocessingml/2006/main" xmlns:w14="http://schemas.microsoft.com/office/word/2010/wordml" xmlns:w15="http://schemas.microsoft.com/office/word/2012/wordml" xmlns:w16cex="http://schemas.microsoft.com/office/word/2018/wordml/cex" xmlns:w16cid="http://schemas.microsoft.com/office/word/2016/wordml/cid" xmlns:w16="http://schemas.microsoft.com/office/word/2018/wordml" xmlns:w16du="http://schemas.microsoft.com/office/word/2023/wordml/word16du" xmlns:w16sdtdh="http://schemas.microsoft.com/office/word/2020/wordml/sdtdatahash" xmlns:w16sdtfl="http://schemas.microsoft.com/office/word/2024/wordml/sdtformatlock" xmlns:w16se="http://schemas.microsoft.com/office/word/2015/wordml/symex" xmlns:wpg="http://schemas.microsoft.com/office/word/2010/wordprocessingGroup" xmlns:wpi="http://schemas.microsoft.com/office/word/2010/wordprocessingInk" xmlns:wne="http://schemas.microsoft.com/office/word/2006/wordml" xmlns:wps="http://schemas.microsoft.com/office/word/2010/wordprocessingShape" mc:Ignorable="w14 w15 w16se w16cid w16 w16cex w16sdtdh w16sdtfl w16du wp14">
   <w:p>
     <w:pPr>
       <w:pStyle w:val="Header"/>
@@ -6453,7 +6779,7 @@
 </file>
 
 <file path=word/header2.xml><?xml version="1.0" encoding="utf-8"?>
-<w:hdr xmlns:wpc="http://schemas.microsoft.com/office/word/2010/wordprocessingCanvas" xmlns:cx="http://schemas.microsoft.com/office/drawing/2014/chartex" xmlns:cx1="http://schemas.microsoft.com/office/drawing/2015/9/8/chartex" xmlns:cx2="http://schemas.microsoft.com/office/drawing/2015/10/21/chartex" xmlns:cx3="http://schemas.microsoft.com/office/drawing/2016/5/9/chartex" xmlns:cx4="http://schemas.microsoft.com/office/drawing/2016/5/10/chartex" xmlns:cx5="http://schemas.microsoft.com/office/drawing/2016/5/11/chartex" xmlns:cx6="http://schemas.microsoft.com/office/drawing/2016/5/12/chartex" xmlns:cx7="http://schemas.microsoft.com/office/drawing/2016/5/13/chartex" xmlns:cx8="http://schemas.microsoft.com/office/drawing/2016/5/14/chartex" xmlns:mc="http://schemas.openxmlformats.org/markup-compatibility/2006" xmlns:aink="http://schemas.microsoft.com/office/drawing/2016/ink" xmlns:am3d="http://schemas.microsoft.com/office/drawing/2017/model3d" xmlns:o="urn:schemas-microsoft-com:office:office" xmlns:oel="http://schemas.microsoft.com/office/2019/extlst" xmlns:r="http://schemas.openxmlformats.org/officeDocument/2006/relationships" xmlns:m="http://schemas.openxmlformats.org/officeDocument/2006/math" xmlns:v="urn:schemas-microsoft-com:vml" xmlns:wp14="http://schemas.microsoft.com/office/word/2010/wordprocessingDrawing" xmlns:wp="http://schemas.openxmlformats.org/drawingml/2006/wordprocessingDrawing" xmlns:w10="urn:schemas-microsoft-com:office:word" xmlns:w="http://schemas.openxmlformats.org/wordprocessingml/2006/main" xmlns:w14="http://schemas.microsoft.com/office/word/2010/wordml" xmlns:w15="http://schemas.microsoft.com/office/word/2012/wordml" xmlns:w16cex="http://schemas.microsoft.com/office/word/2018/wordml/cex" xmlns:w16cid="http://schemas.microsoft.com/office/word/2016/wordml/cid" xmlns:w16="http://schemas.microsoft.com/office/word/2018/wordml" xmlns:w16du="http://schemas.microsoft.com/office/word/2023/wordml/word16du" xmlns:w16sdtdh="http://schemas.microsoft.com/office/word/2020/wordml/sdtdatahash" xmlns:w16se="http://schemas.microsoft.com/office/word/2015/wordml/symex" xmlns:wpg="http://schemas.microsoft.com/office/word/2010/wordprocessingGroup" xmlns:wpi="http://schemas.microsoft.com/office/word/2010/wordprocessingInk" xmlns:wne="http://schemas.microsoft.com/office/word/2006/wordml" xmlns:wps="http://schemas.microsoft.com/office/word/2010/wordprocessingShape" mc:Ignorable="w14 w15 w16se w16cid w16 w16cex w16sdtdh wp14">
+<w:hdr xmlns:wpc="http://schemas.microsoft.com/office/word/2010/wordprocessingCanvas" xmlns:cx="http://schemas.microsoft.com/office/drawing/2014/chartex" xmlns:cx1="http://schemas.microsoft.com/office/drawing/2015/9/8/chartex" xmlns:cx2="http://schemas.microsoft.com/office/drawing/2015/10/21/chartex" xmlns:cx3="http://schemas.microsoft.com/office/drawing/2016/5/9/chartex" xmlns:cx4="http://schemas.microsoft.com/office/drawing/2016/5/10/chartex" xmlns:cx5="http://schemas.microsoft.com/office/drawing/2016/5/11/chartex" xmlns:cx6="http://schemas.microsoft.com/office/drawing/2016/5/12/chartex" xmlns:cx7="http://schemas.microsoft.com/office/drawing/2016/5/13/chartex" xmlns:cx8="http://schemas.microsoft.com/office/drawing/2016/5/14/chartex" xmlns:mc="http://schemas.openxmlformats.org/markup-compatibility/2006" xmlns:aink="http://schemas.microsoft.com/office/drawing/2016/ink" xmlns:am3d="http://schemas.microsoft.com/office/drawing/2017/model3d" xmlns:o="urn:schemas-microsoft-com:office:office" xmlns:oel="http://schemas.microsoft.com/office/2019/extlst" xmlns:r="http://schemas.openxmlformats.org/officeDocument/2006/relationships" xmlns:m="http://schemas.openxmlformats.org/officeDocument/2006/math" xmlns:v="urn:schemas-microsoft-com:vml" xmlns:wp14="http://schemas.microsoft.com/office/word/2010/wordprocessingDrawing" xmlns:wp="http://schemas.openxmlformats.org/drawingml/2006/wordprocessingDrawing" xmlns:w10="urn:schemas-microsoft-com:office:word" xmlns:w="http://schemas.openxmlformats.org/wordprocessingml/2006/main" xmlns:w14="http://schemas.microsoft.com/office/word/2010/wordml" xmlns:w15="http://schemas.microsoft.com/office/word/2012/wordml" xmlns:w16cex="http://schemas.microsoft.com/office/word/2018/wordml/cex" xmlns:w16cid="http://schemas.microsoft.com/office/word/2016/wordml/cid" xmlns:w16="http://schemas.microsoft.com/office/word/2018/wordml" xmlns:w16du="http://schemas.microsoft.com/office/word/2023/wordml/word16du" xmlns:w16sdtdh="http://schemas.microsoft.com/office/word/2020/wordml/sdtdatahash" xmlns:w16sdtfl="http://schemas.microsoft.com/office/word/2024/wordml/sdtformatlock" xmlns:w16se="http://schemas.microsoft.com/office/word/2015/wordml/symex" xmlns:wpg="http://schemas.microsoft.com/office/word/2010/wordprocessingGroup" xmlns:wpi="http://schemas.microsoft.com/office/word/2010/wordprocessingInk" xmlns:wne="http://schemas.microsoft.com/office/word/2006/wordml" xmlns:wps="http://schemas.microsoft.com/office/word/2010/wordprocessingShape" mc:Ignorable="w14 w15 w16se w16cid w16 w16cex w16sdtdh w16sdtfl w16du wp14">
   <w:p>
     <w:pPr>
       <w:pStyle w:val="Header"/>
@@ -6463,7 +6789,7 @@
 </file>
 
 <file path=word/header3.xml><?xml version="1.0" encoding="utf-8"?>
-<w:hdr xmlns:wpc="http://schemas.microsoft.com/office/word/2010/wordprocessingCanvas" xmlns:cx="http://schemas.microsoft.com/office/drawing/2014/chartex" xmlns:cx1="http://schemas.microsoft.com/office/drawing/2015/9/8/chartex" xmlns:cx2="http://schemas.microsoft.com/office/drawing/2015/10/21/chartex" xmlns:cx3="http://schemas.microsoft.com/office/drawing/2016/5/9/chartex" xmlns:cx4="http://schemas.microsoft.com/office/drawing/2016/5/10/chartex" xmlns:cx5="http://schemas.microsoft.com/office/drawing/2016/5/11/chartex" xmlns:cx6="http://schemas.microsoft.com/office/drawing/2016/5/12/chartex" xmlns:cx7="http://schemas.microsoft.com/office/drawing/2016/5/13/chartex" xmlns:cx8="http://schemas.microsoft.com/office/drawing/2016/5/14/chartex" xmlns:mc="http://schemas.openxmlformats.org/markup-compatibility/2006" xmlns:aink="http://schemas.microsoft.com/office/drawing/2016/ink" xmlns:am3d="http://schemas.microsoft.com/office/drawing/2017/model3d" xmlns:o="urn:schemas-microsoft-com:office:office" xmlns:oel="http://schemas.microsoft.com/office/2019/extlst" xmlns:r="http://schemas.openxmlformats.org/officeDocument/2006/relationships" xmlns:m="http://schemas.openxmlformats.org/officeDocument/2006/math" xmlns:v="urn:schemas-microsoft-com:vml" xmlns:wp14="http://schemas.microsoft.com/office/word/2010/wordprocessingDrawing" xmlns:wp="http://schemas.openxmlformats.org/drawingml/2006/wordprocessingDrawing" xmlns:w10="urn:schemas-microsoft-com:office:word" xmlns:w="http://schemas.openxmlformats.org/wordprocessingml/2006/main" xmlns:w14="http://schemas.microsoft.com/office/word/2010/wordml" xmlns:w15="http://schemas.microsoft.com/office/word/2012/wordml" xmlns:w16cex="http://schemas.microsoft.com/office/word/2018/wordml/cex" xmlns:w16cid="http://schemas.microsoft.com/office/word/2016/wordml/cid" xmlns:w16="http://schemas.microsoft.com/office/word/2018/wordml" xmlns:w16du="http://schemas.microsoft.com/office/word/2023/wordml/word16du" xmlns:w16sdtdh="http://schemas.microsoft.com/office/word/2020/wordml/sdtdatahash" xmlns:w16se="http://schemas.microsoft.com/office/word/2015/wordml/symex" xmlns:wpg="http://schemas.microsoft.com/office/word/2010/wordprocessingGroup" xmlns:wpi="http://schemas.microsoft.com/office/word/2010/wordprocessingInk" xmlns:wne="http://schemas.microsoft.com/office/word/2006/wordml" xmlns:wps="http://schemas.microsoft.com/office/word/2010/wordprocessingShape" mc:Ignorable="w14 w15 w16se w16cid w16 w16cex w16sdtdh wp14">
+<w:hdr xmlns:wpc="http://schemas.microsoft.com/office/word/2010/wordprocessingCanvas" xmlns:cx="http://schemas.microsoft.com/office/drawing/2014/chartex" xmlns:cx1="http://schemas.microsoft.com/office/drawing/2015/9/8/chartex" xmlns:cx2="http://schemas.microsoft.com/office/drawing/2015/10/21/chartex" xmlns:cx3="http://schemas.microsoft.com/office/drawing/2016/5/9/chartex" xmlns:cx4="http://schemas.microsoft.com/office/drawing/2016/5/10/chartex" xmlns:cx5="http://schemas.microsoft.com/office/drawing/2016/5/11/chartex" xmlns:cx6="http://schemas.microsoft.com/office/drawing/2016/5/12/chartex" xmlns:cx7="http://schemas.microsoft.com/office/drawing/2016/5/13/chartex" xmlns:cx8="http://schemas.microsoft.com/office/drawing/2016/5/14/chartex" xmlns:mc="http://schemas.openxmlformats.org/markup-compatibility/2006" xmlns:aink="http://schemas.microsoft.com/office/drawing/2016/ink" xmlns:am3d="http://schemas.microsoft.com/office/drawing/2017/model3d" xmlns:o="urn:schemas-microsoft-com:office:office" xmlns:oel="http://schemas.microsoft.com/office/2019/extlst" xmlns:r="http://schemas.openxmlformats.org/officeDocument/2006/relationships" xmlns:m="http://schemas.openxmlformats.org/officeDocument/2006/math" xmlns:v="urn:schemas-microsoft-com:vml" xmlns:wp14="http://schemas.microsoft.com/office/word/2010/wordprocessingDrawing" xmlns:wp="http://schemas.openxmlformats.org/drawingml/2006/wordprocessingDrawing" xmlns:w10="urn:schemas-microsoft-com:office:word" xmlns:w="http://schemas.openxmlformats.org/wordprocessingml/2006/main" xmlns:w14="http://schemas.microsoft.com/office/word/2010/wordml" xmlns:w15="http://schemas.microsoft.com/office/word/2012/wordml" xmlns:w16cex="http://schemas.microsoft.com/office/word/2018/wordml/cex" xmlns:w16cid="http://schemas.microsoft.com/office/word/2016/wordml/cid" xmlns:w16="http://schemas.microsoft.com/office/word/2018/wordml" xmlns:w16du="http://schemas.microsoft.com/office/word/2023/wordml/word16du" xmlns:w16sdtdh="http://schemas.microsoft.com/office/word/2020/wordml/sdtdatahash" xmlns:w16sdtfl="http://schemas.microsoft.com/office/word/2024/wordml/sdtformatlock" xmlns:w16se="http://schemas.microsoft.com/office/word/2015/wordml/symex" xmlns:wpg="http://schemas.microsoft.com/office/word/2010/wordprocessingGroup" xmlns:wpi="http://schemas.microsoft.com/office/word/2010/wordprocessingInk" xmlns:wne="http://schemas.microsoft.com/office/word/2006/wordml" xmlns:wps="http://schemas.microsoft.com/office/word/2010/wordprocessingShape" mc:Ignorable="w14 w15 w16se w16cid w16 w16cex w16sdtdh w16sdtfl w16du wp14">
   <w:p>
     <w:pPr>
       <w:pStyle w:val="Header"/>
@@ -6473,7 +6799,7 @@
 </file>
 
 <file path=word/header4.xml><?xml version="1.0" encoding="utf-8"?>
-<w:hdr xmlns:wpc="http://schemas.microsoft.com/office/word/2010/wordprocessingCanvas" xmlns:cx="http://schemas.microsoft.com/office/drawing/2014/chartex" xmlns:cx1="http://schemas.microsoft.com/office/drawing/2015/9/8/chartex" xmlns:cx2="http://schemas.microsoft.com/office/drawing/2015/10/21/chartex" xmlns:cx3="http://schemas.microsoft.com/office/drawing/2016/5/9/chartex" xmlns:cx4="http://schemas.microsoft.com/office/drawing/2016/5/10/chartex" xmlns:cx5="http://schemas.microsoft.com/office/drawing/2016/5/11/chartex" xmlns:cx6="http://schemas.microsoft.com/office/drawing/2016/5/12/chartex" xmlns:cx7="http://schemas.microsoft.com/office/drawing/2016/5/13/chartex" xmlns:cx8="http://schemas.microsoft.com/office/drawing/2016/5/14/chartex" xmlns:mc="http://schemas.openxmlformats.org/markup-compatibility/2006" xmlns:aink="http://schemas.microsoft.com/office/drawing/2016/ink" xmlns:am3d="http://schemas.microsoft.com/office/drawing/2017/model3d" xmlns:o="urn:schemas-microsoft-com:office:office" xmlns:oel="http://schemas.microsoft.com/office/2019/extlst" xmlns:r="http://schemas.openxmlformats.org/officeDocument/2006/relationships" xmlns:m="http://schemas.openxmlformats.org/officeDocument/2006/math" xmlns:v="urn:schemas-microsoft-com:vml" xmlns:wp14="http://schemas.microsoft.com/office/word/2010/wordprocessingDrawing" xmlns:wp="http://schemas.openxmlformats.org/drawingml/2006/wordprocessingDrawing" xmlns:w10="urn:schemas-microsoft-com:office:word" xmlns:w="http://schemas.openxmlformats.org/wordprocessingml/2006/main" xmlns:w14="http://schemas.microsoft.com/office/word/2010/wordml" xmlns:w15="http://schemas.microsoft.com/office/word/2012/wordml" xmlns:w16cex="http://schemas.microsoft.com/office/word/2018/wordml/cex" xmlns:w16cid="http://schemas.microsoft.com/office/word/2016/wordml/cid" xmlns:w16="http://schemas.microsoft.com/office/word/2018/wordml" xmlns:w16du="http://schemas.microsoft.com/office/word/2023/wordml/word16du" xmlns:w16sdtdh="http://schemas.microsoft.com/office/word/2020/wordml/sdtdatahash" xmlns:w16se="http://schemas.microsoft.com/office/word/2015/wordml/symex" xmlns:wpg="http://schemas.microsoft.com/office/word/2010/wordprocessingGroup" xmlns:wpi="http://schemas.microsoft.com/office/word/2010/wordprocessingInk" xmlns:wne="http://schemas.microsoft.com/office/word/2006/wordml" xmlns:wps="http://schemas.microsoft.com/office/word/2010/wordprocessingShape" mc:Ignorable="w14 w15 w16se w16cid w16 w16cex w16sdtdh wp14">
+<w:hdr xmlns:wpc="http://schemas.microsoft.com/office/word/2010/wordprocessingCanvas" xmlns:cx="http://schemas.microsoft.com/office/drawing/2014/chartex" xmlns:cx1="http://schemas.microsoft.com/office/drawing/2015/9/8/chartex" xmlns:cx2="http://schemas.microsoft.com/office/drawing/2015/10/21/chartex" xmlns:cx3="http://schemas.microsoft.com/office/drawing/2016/5/9/chartex" xmlns:cx4="http://schemas.microsoft.com/office/drawing/2016/5/10/chartex" xmlns:cx5="http://schemas.microsoft.com/office/drawing/2016/5/11/chartex" xmlns:cx6="http://schemas.microsoft.com/office/drawing/2016/5/12/chartex" xmlns:cx7="http://schemas.microsoft.com/office/drawing/2016/5/13/chartex" xmlns:cx8="http://schemas.microsoft.com/office/drawing/2016/5/14/chartex" xmlns:mc="http://schemas.openxmlformats.org/markup-compatibility/2006" xmlns:aink="http://schemas.microsoft.com/office/drawing/2016/ink" xmlns:am3d="http://schemas.microsoft.com/office/drawing/2017/model3d" xmlns:o="urn:schemas-microsoft-com:office:office" xmlns:oel="http://schemas.microsoft.com/office/2019/extlst" xmlns:r="http://schemas.openxmlformats.org/officeDocument/2006/relationships" xmlns:m="http://schemas.openxmlformats.org/officeDocument/2006/math" xmlns:v="urn:schemas-microsoft-com:vml" xmlns:wp14="http://schemas.microsoft.com/office/word/2010/wordprocessingDrawing" xmlns:wp="http://schemas.openxmlformats.org/drawingml/2006/wordprocessingDrawing" xmlns:w10="urn:schemas-microsoft-com:office:word" xmlns:w="http://schemas.openxmlformats.org/wordprocessingml/2006/main" xmlns:w14="http://schemas.microsoft.com/office/word/2010/wordml" xmlns:w15="http://schemas.microsoft.com/office/word/2012/wordml" xmlns:w16cex="http://schemas.microsoft.com/office/word/2018/wordml/cex" xmlns:w16cid="http://schemas.microsoft.com/office/word/2016/wordml/cid" xmlns:w16="http://schemas.microsoft.com/office/word/2018/wordml" xmlns:w16du="http://schemas.microsoft.com/office/word/2023/wordml/word16du" xmlns:w16sdtdh="http://schemas.microsoft.com/office/word/2020/wordml/sdtdatahash" xmlns:w16sdtfl="http://schemas.microsoft.com/office/word/2024/wordml/sdtformatlock" xmlns:w16se="http://schemas.microsoft.com/office/word/2015/wordml/symex" xmlns:wpg="http://schemas.microsoft.com/office/word/2010/wordprocessingGroup" xmlns:wpi="http://schemas.microsoft.com/office/word/2010/wordprocessingInk" xmlns:wne="http://schemas.microsoft.com/office/word/2006/wordml" xmlns:wps="http://schemas.microsoft.com/office/word/2010/wordprocessingShape" mc:Ignorable="w14 w15 w16se w16cid w16 w16cex w16sdtdh w16sdtfl w16du wp14">
   <w:p>
     <w:pPr>
       <w:pStyle w:val="HeaderLeft"/>
@@ -6483,7 +6809,7 @@
 </file>
 
 <file path=word/numbering.xml><?xml version="1.0" encoding="utf-8"?>
-<w:numbering xmlns:wpc="http://schemas.microsoft.com/office/word/2010/wordprocessingCanvas" xmlns:cx="http://schemas.microsoft.com/office/drawing/2014/chartex" xmlns:cx1="http://schemas.microsoft.com/office/drawing/2015/9/8/chartex" xmlns:cx2="http://schemas.microsoft.com/office/drawing/2015/10/21/chartex" xmlns:cx3="http://schemas.microsoft.com/office/drawing/2016/5/9/chartex" xmlns:cx4="http://schemas.microsoft.com/office/drawing/2016/5/10/chartex" xmlns:cx5="http://schemas.microsoft.com/office/drawing/2016/5/11/chartex" xmlns:cx6="http://schemas.microsoft.com/office/drawing/2016/5/12/chartex" xmlns:cx7="http://schemas.microsoft.com/office/drawing/2016/5/13/chartex" xmlns:cx8="http://schemas.microsoft.com/office/drawing/2016/5/14/chartex" xmlns:mc="http://schemas.openxmlformats.org/markup-compatibility/2006" xmlns:aink="http://schemas.microsoft.com/office/drawing/2016/ink" xmlns:am3d="http://schemas.microsoft.com/office/drawing/2017/model3d" xmlns:o="urn:schemas-microsoft-com:office:office" xmlns:oel="http://schemas.microsoft.com/office/2019/extlst" xmlns:r="http://schemas.openxmlformats.org/officeDocument/2006/relationships" xmlns:m="http://schemas.openxmlformats.org/officeDocument/2006/math" xmlns:v="urn:schemas-microsoft-com:vml" xmlns:wp14="http://schemas.microsoft.com/office/word/2010/wordprocessingDrawing" xmlns:wp="http://schemas.openxmlformats.org/drawingml/2006/wordprocessingDrawing" xmlns:w10="urn:schemas-microsoft-com:office:word" xmlns:w="http://schemas.openxmlformats.org/wordprocessingml/2006/main" xmlns:w14="http://schemas.microsoft.com/office/word/2010/wordml" xmlns:w15="http://schemas.microsoft.com/office/word/2012/wordml" xmlns:w16cex="http://schemas.microsoft.com/office/word/2018/wordml/cex" xmlns:w16cid="http://schemas.microsoft.com/office/word/2016/wordml/cid" xmlns:w16="http://schemas.microsoft.com/office/word/2018/wordml" xmlns:w16du="http://schemas.microsoft.com/office/word/2023/wordml/word16du" xmlns:w16sdtdh="http://schemas.microsoft.com/office/word/2020/wordml/sdtdatahash" xmlns:w16se="http://schemas.microsoft.com/office/word/2015/wordml/symex" xmlns:wpg="http://schemas.microsoft.com/office/word/2010/wordprocessingGroup" xmlns:wpi="http://schemas.microsoft.com/office/word/2010/wordprocessingInk" xmlns:wne="http://schemas.microsoft.com/office/word/2006/wordml" xmlns:wps="http://schemas.microsoft.com/office/word/2010/wordprocessingShape" mc:Ignorable="w14 w15 w16se w16cid w16 w16cex w16sdtdh wp14">
+<w:numbering xmlns:wpc="http://schemas.microsoft.com/office/word/2010/wordprocessingCanvas" xmlns:cx="http://schemas.microsoft.com/office/drawing/2014/chartex" xmlns:cx1="http://schemas.microsoft.com/office/drawing/2015/9/8/chartex" xmlns:cx2="http://schemas.microsoft.com/office/drawing/2015/10/21/chartex" xmlns:cx3="http://schemas.microsoft.com/office/drawing/2016/5/9/chartex" xmlns:cx4="http://schemas.microsoft.com/office/drawing/2016/5/10/chartex" xmlns:cx5="http://schemas.microsoft.com/office/drawing/2016/5/11/chartex" xmlns:cx6="http://schemas.microsoft.com/office/drawing/2016/5/12/chartex" xmlns:cx7="http://schemas.microsoft.com/office/drawing/2016/5/13/chartex" xmlns:cx8="http://schemas.microsoft.com/office/drawing/2016/5/14/chartex" xmlns:mc="http://schemas.openxmlformats.org/markup-compatibility/2006" xmlns:aink="http://schemas.microsoft.com/office/drawing/2016/ink" xmlns:am3d="http://schemas.microsoft.com/office/drawing/2017/model3d" xmlns:o="urn:schemas-microsoft-com:office:office" xmlns:oel="http://schemas.microsoft.com/office/2019/extlst" xmlns:r="http://schemas.openxmlformats.org/officeDocument/2006/relationships" xmlns:m="http://schemas.openxmlformats.org/officeDocument/2006/math" xmlns:v="urn:schemas-microsoft-com:vml" xmlns:wp14="http://schemas.microsoft.com/office/word/2010/wordprocessingDrawing" xmlns:wp="http://schemas.openxmlformats.org/drawingml/2006/wordprocessingDrawing" xmlns:w10="urn:schemas-microsoft-com:office:word" xmlns:w="http://schemas.openxmlformats.org/wordprocessingml/2006/main" xmlns:w14="http://schemas.microsoft.com/office/word/2010/wordml" xmlns:w15="http://schemas.microsoft.com/office/word/2012/wordml" xmlns:w16cex="http://schemas.microsoft.com/office/word/2018/wordml/cex" xmlns:w16cid="http://schemas.microsoft.com/office/word/2016/wordml/cid" xmlns:w16="http://schemas.microsoft.com/office/word/2018/wordml" xmlns:w16du="http://schemas.microsoft.com/office/word/2023/wordml/word16du" xmlns:w16sdtdh="http://schemas.microsoft.com/office/word/2020/wordml/sdtdatahash" xmlns:w16sdtfl="http://schemas.microsoft.com/office/word/2024/wordml/sdtformatlock" xmlns:w16se="http://schemas.microsoft.com/office/word/2015/wordml/symex" xmlns:wpg="http://schemas.microsoft.com/office/word/2010/wordprocessingGroup" xmlns:wpi="http://schemas.microsoft.com/office/word/2010/wordprocessingInk" xmlns:wne="http://schemas.microsoft.com/office/word/2006/wordml" xmlns:wps="http://schemas.microsoft.com/office/word/2010/wordprocessingShape" mc:Ignorable="w14 w15 w16se w16cid w16 w16cex w16sdtdh w16sdtfl w16du wp14">
   <w:abstractNum w:abstractNumId="0" w15:restartNumberingAfterBreak="0">
     <w:nsid w:val="029076DB"/>
     <w:multiLevelType w:val="hybridMultilevel"/>
@@ -7273,7 +7599,7 @@
 </file>
 
 <file path=word/styles.xml><?xml version="1.0" encoding="utf-8"?>
-<w:styles xmlns:mc="http://schemas.openxmlformats.org/markup-compatibility/2006" xmlns:r="http://schemas.openxmlformats.org/officeDocument/2006/relationships" xmlns:w="http://schemas.openxmlformats.org/wordprocessingml/2006/main" xmlns:w14="http://schemas.microsoft.com/office/word/2010/wordml" xmlns:w15="http://schemas.microsoft.com/office/word/2012/wordml" xmlns:w16cex="http://schemas.microsoft.com/office/word/2018/wordml/cex" xmlns:w16cid="http://schemas.microsoft.com/office/word/2016/wordml/cid" xmlns:w16="http://schemas.microsoft.com/office/word/2018/wordml" xmlns:w16sdtdh="http://schemas.microsoft.com/office/word/2020/wordml/sdtdatahash" xmlns:w16se="http://schemas.microsoft.com/office/word/2015/wordml/symex" mc:Ignorable="w14 w15 w16se w16cid w16 w16cex w16sdtdh">
+<w:styles xmlns:mc="http://schemas.openxmlformats.org/markup-compatibility/2006" xmlns:r="http://schemas.openxmlformats.org/officeDocument/2006/relationships" xmlns:w="http://schemas.openxmlformats.org/wordprocessingml/2006/main" xmlns:w14="http://schemas.microsoft.com/office/word/2010/wordml" xmlns:w15="http://schemas.microsoft.com/office/word/2012/wordml" xmlns:w16cex="http://schemas.microsoft.com/office/word/2018/wordml/cex" xmlns:w16cid="http://schemas.microsoft.com/office/word/2016/wordml/cid" xmlns:w16="http://schemas.microsoft.com/office/word/2018/wordml" xmlns:w16du="http://schemas.microsoft.com/office/word/2023/wordml/word16du" xmlns:w16sdtdh="http://schemas.microsoft.com/office/word/2020/wordml/sdtdatahash" xmlns:w16sdtfl="http://schemas.microsoft.com/office/word/2024/wordml/sdtformatlock" xmlns:w16se="http://schemas.microsoft.com/office/word/2015/wordml/symex" mc:Ignorable="w14 w15 w16se w16cid w16 w16cex w16sdtdh w16sdtfl w16du">
   <w:docDefaults>
     <w:rPrDefault>
       <w:rPr>

</xml_diff>